<commit_message>
Relatório e Bug Fixes
Relatório quase finalizado (Algumas figuras a serem colocadas estão na
mesma pasta que o relatório).

Bug Fixes com números iguais em módulo mas diferentes em sinal. Bug Fix
onde a ordem dos fatores alterava o sinal do resultado.
</commit_message>
<xml_diff>
--- a/Descrição Trabalho 2.docx
+++ b/Descrição Trabalho 2.docx
@@ -27,7 +27,35 @@
         <w:rPr>
           <w:lang w:val="pt-BR"/>
         </w:rPr>
-        <w:t>Alunos: Anderson Bottega da Silva, Juliano Felipe Prass da Silva, Maycon de Queiroz Oliveira.</w:t>
+        <w:t xml:space="preserve">Alunos: Anderson </w:t>
+      </w:r>
+      <w:proofErr w:type="spellStart"/>
+      <w:r>
+        <w:rPr>
+          <w:lang w:val="pt-BR"/>
+        </w:rPr>
+        <w:t>Bottega</w:t>
+      </w:r>
+      <w:proofErr w:type="spellEnd"/>
+      <w:r>
+        <w:rPr>
+          <w:lang w:val="pt-BR"/>
+        </w:rPr>
+        <w:t xml:space="preserve"> da Silva, Juliano Felipe Prass da Silva, </w:t>
+      </w:r>
+      <w:proofErr w:type="spellStart"/>
+      <w:r>
+        <w:rPr>
+          <w:lang w:val="pt-BR"/>
+        </w:rPr>
+        <w:t>Maycon</w:t>
+      </w:r>
+      <w:proofErr w:type="spellEnd"/>
+      <w:r>
+        <w:rPr>
+          <w:lang w:val="pt-BR"/>
+        </w:rPr>
+        <w:t xml:space="preserve"> de Queiroz Oliveira.</w:t>
       </w:r>
     </w:p>
     <w:p>
@@ -119,6 +147,7 @@
         </w:rPr>
         <w:t xml:space="preserve">.  Os somadores de 16 bits são </w:t>
       </w:r>
+      <w:proofErr w:type="spellStart"/>
       <w:r>
         <w:rPr>
           <w:lang w:val="pt-BR"/>
@@ -137,23 +166,136 @@
         </w:rPr>
         <w:t>As</w:t>
       </w:r>
-      <w:r>
-        <w:rPr>
-          <w:lang w:val="pt-BR"/>
-        </w:rPr>
-        <w:t xml:space="preserve"> (Carry Select Adders)</w:t>
-      </w:r>
+      <w:proofErr w:type="spellEnd"/>
+      <w:r>
+        <w:rPr>
+          <w:lang w:val="pt-BR"/>
+        </w:rPr>
+        <w:t xml:space="preserve"> (</w:t>
+      </w:r>
+      <w:proofErr w:type="spellStart"/>
+      <w:r>
+        <w:rPr>
+          <w:lang w:val="pt-BR"/>
+        </w:rPr>
+        <w:t>Carry</w:t>
+      </w:r>
+      <w:proofErr w:type="spellEnd"/>
       <w:r>
         <w:rPr>
           <w:lang w:val="pt-BR"/>
         </w:rPr>
         <w:t xml:space="preserve"> </w:t>
       </w:r>
-      <w:r>
-        <w:rPr>
-          <w:lang w:val="pt-BR"/>
-        </w:rPr>
-        <w:t xml:space="preserve">que utilizam somadores CSAs de 8 bits internamente, que, por sua vez, utilizam somadores CLAs (Carry Look-Ahead Adders) </w:t>
+      <w:proofErr w:type="spellStart"/>
+      <w:r>
+        <w:rPr>
+          <w:lang w:val="pt-BR"/>
+        </w:rPr>
+        <w:t>Select</w:t>
+      </w:r>
+      <w:proofErr w:type="spellEnd"/>
+      <w:r>
+        <w:rPr>
+          <w:lang w:val="pt-BR"/>
+        </w:rPr>
+        <w:t xml:space="preserve"> </w:t>
+      </w:r>
+      <w:proofErr w:type="spellStart"/>
+      <w:r>
+        <w:rPr>
+          <w:lang w:val="pt-BR"/>
+        </w:rPr>
+        <w:t>Adders</w:t>
+      </w:r>
+      <w:proofErr w:type="spellEnd"/>
+      <w:r>
+        <w:rPr>
+          <w:lang w:val="pt-BR"/>
+        </w:rPr>
+        <w:t>)</w:t>
+      </w:r>
+      <w:r>
+        <w:rPr>
+          <w:lang w:val="pt-BR"/>
+        </w:rPr>
+        <w:t xml:space="preserve"> </w:t>
+      </w:r>
+      <w:r>
+        <w:rPr>
+          <w:lang w:val="pt-BR"/>
+        </w:rPr>
+        <w:t xml:space="preserve">que utilizam somadores </w:t>
+      </w:r>
+      <w:proofErr w:type="spellStart"/>
+      <w:r>
+        <w:rPr>
+          <w:lang w:val="pt-BR"/>
+        </w:rPr>
+        <w:t>CSAs</w:t>
+      </w:r>
+      <w:proofErr w:type="spellEnd"/>
+      <w:r>
+        <w:rPr>
+          <w:lang w:val="pt-BR"/>
+        </w:rPr>
+        <w:t xml:space="preserve"> de 8 bits internamente, que, por sua vez, utilizam somadores </w:t>
+      </w:r>
+      <w:proofErr w:type="spellStart"/>
+      <w:r>
+        <w:rPr>
+          <w:lang w:val="pt-BR"/>
+        </w:rPr>
+        <w:t>CLAs</w:t>
+      </w:r>
+      <w:proofErr w:type="spellEnd"/>
+      <w:r>
+        <w:rPr>
+          <w:lang w:val="pt-BR"/>
+        </w:rPr>
+        <w:t xml:space="preserve"> (</w:t>
+      </w:r>
+      <w:proofErr w:type="spellStart"/>
+      <w:r>
+        <w:rPr>
+          <w:lang w:val="pt-BR"/>
+        </w:rPr>
+        <w:t>Carry</w:t>
+      </w:r>
+      <w:proofErr w:type="spellEnd"/>
+      <w:r>
+        <w:rPr>
+          <w:lang w:val="pt-BR"/>
+        </w:rPr>
+        <w:t xml:space="preserve"> Look-</w:t>
+      </w:r>
+      <w:proofErr w:type="spellStart"/>
+      <w:r>
+        <w:rPr>
+          <w:lang w:val="pt-BR"/>
+        </w:rPr>
+        <w:t>Ahead</w:t>
+      </w:r>
+      <w:proofErr w:type="spellEnd"/>
+      <w:r>
+        <w:rPr>
+          <w:lang w:val="pt-BR"/>
+        </w:rPr>
+        <w:t xml:space="preserve"> </w:t>
+      </w:r>
+      <w:proofErr w:type="spellStart"/>
+      <w:r>
+        <w:rPr>
+          <w:lang w:val="pt-BR"/>
+        </w:rPr>
+        <w:t>Adders</w:t>
+      </w:r>
+      <w:proofErr w:type="spellEnd"/>
+      <w:r>
+        <w:rPr>
+          <w:lang w:val="pt-BR"/>
+        </w:rPr>
+        <w:t xml:space="preserve">) </w:t>
       </w:r>
       <w:r>
         <w:rPr>
@@ -377,14 +519,92 @@
         <w:rPr>
           <w:lang w:val="pt-BR"/>
         </w:rPr>
-        <w:t xml:space="preserve">Considerando que os sinais de entrada são 8 bits de tamanho, o resultado será de até 16 bits para multiplicações. Assim, fez-se um “expansor” para que as entradas de 8 bits se tornem de 16 bits. Para o </w:t>
+        <w:t>Considerando que os sinais de entrada são 8 bits de tamanho, o resultado será de até 16 bits para multiplicações. Assim, fez-se um “</w:t>
+      </w:r>
+      <w:proofErr w:type="spellStart"/>
+      <w:r>
+        <w:rPr>
+          <w:lang w:val="pt-BR"/>
+        </w:rPr>
+        <w:t>expansor</w:t>
+      </w:r>
+      <w:proofErr w:type="spellEnd"/>
+      <w:r>
+        <w:rPr>
+          <w:lang w:val="pt-BR"/>
+        </w:rPr>
+        <w:t xml:space="preserve">” para que as entradas de 8 bits se tornem de 16 bits. Para o </w:t>
       </w:r>
       <w:r>
         <w:rPr>
           <w:lang w:val="pt-BR"/>
         </w:rPr>
         <w:lastRenderedPageBreak/>
-        <w:t>caso sinalizado, multiplica-se o bit mais significativo, seja este ‘1’ ou ‘0’</w:t>
+        <w:t>caso sinalizado, multiplica-se o bit mais significativo</w:t>
+      </w:r>
+      <w:r>
+        <w:rPr>
+          <w:lang w:val="pt-BR"/>
+        </w:rPr>
+        <w:t xml:space="preserve"> (</w:t>
+      </w:r>
+      <w:r>
+        <w:rPr>
+          <w:i/>
+          <w:lang w:val="pt-BR"/>
+        </w:rPr>
+        <w:t>MSB</w:t>
+      </w:r>
+      <w:r>
+        <w:rPr>
+          <w:i/>
+          <w:lang w:val="pt-BR"/>
+        </w:rPr>
+        <w:t xml:space="preserve">, </w:t>
+      </w:r>
+      <w:proofErr w:type="spellStart"/>
+      <w:r>
+        <w:rPr>
+          <w:i/>
+          <w:lang w:val="pt-BR"/>
+        </w:rPr>
+        <w:t>most</w:t>
+      </w:r>
+      <w:proofErr w:type="spellEnd"/>
+      <w:r>
+        <w:rPr>
+          <w:i/>
+          <w:lang w:val="pt-BR"/>
+        </w:rPr>
+        <w:t xml:space="preserve"> </w:t>
+      </w:r>
+      <w:proofErr w:type="spellStart"/>
+      <w:r>
+        <w:rPr>
+          <w:i/>
+          <w:lang w:val="pt-BR"/>
+        </w:rPr>
+        <w:t>significant</w:t>
+      </w:r>
+      <w:proofErr w:type="spellEnd"/>
+      <w:r>
+        <w:rPr>
+          <w:i/>
+          <w:lang w:val="pt-BR"/>
+        </w:rPr>
+        <w:t xml:space="preserve"> bit</w:t>
+      </w:r>
+      <w:r>
+        <w:rPr>
+          <w:lang w:val="pt-BR"/>
+        </w:rPr>
+        <w:t>)</w:t>
+      </w:r>
+      <w:r>
+        <w:rPr>
+          <w:lang w:val="pt-BR"/>
+        </w:rPr>
+        <w:t>, seja este ‘1’ ou ‘0’</w:t>
       </w:r>
       <w:r>
         <w:rPr>
@@ -569,6 +789,7 @@
     </w:p>
     <w:p>
       <w:pPr>
+        <w:ind w:firstLine="432"/>
         <w:jc w:val="both"/>
         <w:rPr>
           <w:lang w:val="pt-BR"/>
@@ -578,8 +799,151 @@
         <w:rPr>
           <w:lang w:val="pt-BR"/>
         </w:rPr>
-        <w:tab/>
-        <w:t>Depois de expandidos os sinais de entrada, deve-se atribuir os sinais “Multiplicador” e “Multiplicando”, como otimização no número de ciclos necessários para computar a multiplicação, escolhe-se o a entrada mínima absoluta como multiplicador (Se entradas são “-2” e “-3”, o componente retorna “2”) e a máxima como multiplicando. As figuras 2</w:t>
+        <w:t>Depois de expandidos os sinais de entrada, deve-se atribuir os sinais “Multiplicador” e “Multiplicando”, como otimização no número de ciclos necessários para computar a multiplicação, escolhe-se o a entrada mínima absoluta como multiplicador (Se entradas são -2 e -3, o componente retorna 2) e a máxima como multiplicando</w:t>
+      </w:r>
+      <w:r>
+        <w:rPr>
+          <w:lang w:val="pt-BR"/>
+        </w:rPr>
+        <w:t xml:space="preserve"> (A máxima absoluta, mas com a saída mantendo o sinal; ex.: entre 2 e -3, componente retorna -3).</w:t>
+      </w:r>
+      <w:r>
+        <w:rPr>
+          <w:lang w:val="pt-BR"/>
+        </w:rPr>
+        <w:t xml:space="preserve"> </w:t>
+      </w:r>
+    </w:p>
+    <w:p>
+      <w:pPr>
+        <w:ind w:firstLine="432"/>
+        <w:jc w:val="both"/>
+        <w:rPr>
+          <w:lang w:val="pt-BR"/>
+        </w:rPr>
+      </w:pPr>
+      <w:r>
+        <w:rPr>
+          <w:lang w:val="pt-BR"/>
+        </w:rPr>
+        <w:t>Dentro do “</w:t>
+      </w:r>
+      <w:proofErr w:type="spellStart"/>
+      <w:r>
+        <w:rPr>
+          <w:lang w:val="pt-BR"/>
+        </w:rPr>
+        <w:t>MinAbs</w:t>
+      </w:r>
+      <w:proofErr w:type="spellEnd"/>
+      <w:r>
+        <w:rPr>
+          <w:lang w:val="pt-BR"/>
+        </w:rPr>
+        <w:t xml:space="preserve">”, faz-se o módulo das duas entradas (Se o </w:t>
+      </w:r>
+      <w:r>
+        <w:rPr>
+          <w:i/>
+          <w:lang w:val="pt-BR"/>
+        </w:rPr>
+        <w:t>MSB</w:t>
+      </w:r>
+      <w:r>
+        <w:rPr>
+          <w:lang w:val="pt-BR"/>
+        </w:rPr>
+        <w:t xml:space="preserve"> de alguma entrada for “1”, atribui-se o valor negado). Depois, mapeia-se as entradas, em módulo, para o componente mínimo. Este último seleciona o mínimo entre dois valores não sinalizados através da subtração do primeiro pelo segundo, caso o resultado negativo, o primeiro é o mínimo, caso contrário, positivo.  Retorna-se o valor em módulo e uma </w:t>
+      </w:r>
+      <w:proofErr w:type="spellStart"/>
+      <w:r>
+        <w:rPr>
+          <w:lang w:val="pt-BR"/>
+        </w:rPr>
+        <w:t>flag</w:t>
+      </w:r>
+      <w:proofErr w:type="spellEnd"/>
+      <w:r>
+        <w:rPr>
+          <w:lang w:val="pt-BR"/>
+        </w:rPr>
+        <w:t xml:space="preserve"> que indica se o valor retornado era negativo ou não.</w:t>
+      </w:r>
+    </w:p>
+    <w:p>
+      <w:pPr>
+        <w:ind w:firstLine="432"/>
+        <w:jc w:val="both"/>
+        <w:rPr>
+          <w:lang w:val="pt-BR"/>
+        </w:rPr>
+      </w:pPr>
+      <w:r>
+        <w:rPr>
+          <w:lang w:val="pt-BR"/>
+        </w:rPr>
+        <w:t>O “</w:t>
+      </w:r>
+      <w:proofErr w:type="spellStart"/>
+      <w:r>
+        <w:rPr>
+          <w:lang w:val="pt-BR"/>
+        </w:rPr>
+        <w:t>Máx</w:t>
+      </w:r>
+      <w:proofErr w:type="spellEnd"/>
+      <w:r>
+        <w:rPr>
+          <w:lang w:val="pt-BR"/>
+        </w:rPr>
+        <w:t xml:space="preserve">” </w:t>
+      </w:r>
+      <w:r>
+        <w:rPr>
+          <w:lang w:val="pt-BR"/>
+        </w:rPr>
+        <w:t>utiliza o componente anterior como auxílio para a escolha da entrada. O máximo faz essencialmente o oposto do “</w:t>
+      </w:r>
+      <w:proofErr w:type="spellStart"/>
+      <w:r>
+        <w:rPr>
+          <w:lang w:val="pt-BR"/>
+        </w:rPr>
+        <w:t>MinAbs</w:t>
+      </w:r>
+      <w:proofErr w:type="spellEnd"/>
+      <w:r>
+        <w:rPr>
+          <w:lang w:val="pt-BR"/>
+        </w:rPr>
+        <w:t>”, isto é, retorna o máximo em módulo. A diferença é que o primeiro retorna os valores ainda em complemento de dois, não sendo necessário posterior conversão.</w:t>
+      </w:r>
+      <w:r>
+        <w:rPr>
+          <w:lang w:val="pt-BR"/>
+        </w:rPr>
+        <w:t xml:space="preserve"> </w:t>
+      </w:r>
+    </w:p>
+    <w:p>
+      <w:pPr>
+        <w:ind w:firstLine="432"/>
+        <w:jc w:val="both"/>
+        <w:rPr>
+          <w:lang w:val="pt-BR"/>
+        </w:rPr>
+      </w:pPr>
+      <w:r>
+        <w:rPr>
+          <w:lang w:val="pt-BR"/>
+        </w:rPr>
+        <w:t xml:space="preserve">O mínimo absoluto é utilizado como multiplicador (Para reduzir a quantia necessária de somas para o resultado final), e o máximo para o multiplicando. </w:t>
+      </w:r>
+      <w:r>
+        <w:rPr>
+          <w:lang w:val="pt-BR"/>
+        </w:rPr>
+        <w:t>As figuras 2</w:t>
       </w:r>
       <w:r>
         <w:rPr>
@@ -628,18 +992,18 @@
         </w:rPr>
         <w:lastRenderedPageBreak/>
         <w:drawing>
-          <wp:anchor distT="0" distB="0" distL="114300" distR="114300" simplePos="0" relativeHeight="251664384" behindDoc="0" locked="0" layoutInCell="1" allowOverlap="1" wp14:anchorId="507C8511" wp14:editId="5409BFB5">
+          <wp:anchor distT="0" distB="0" distL="114300" distR="114300" simplePos="0" relativeHeight="251665408" behindDoc="0" locked="0" layoutInCell="1" allowOverlap="1" wp14:anchorId="7A058350" wp14:editId="408B9158">
             <wp:simplePos x="0" y="0"/>
             <wp:positionH relativeFrom="column">
-              <wp:posOffset>-76835</wp:posOffset>
+              <wp:posOffset>3314700</wp:posOffset>
             </wp:positionH>
             <wp:positionV relativeFrom="paragraph">
-              <wp:posOffset>47625</wp:posOffset>
+              <wp:posOffset>0</wp:posOffset>
             </wp:positionV>
-            <wp:extent cx="3023235" cy="4838700"/>
-            <wp:effectExtent l="0" t="0" r="5715" b="0"/>
+            <wp:extent cx="2419350" cy="4918075"/>
+            <wp:effectExtent l="0" t="0" r="0" b="0"/>
             <wp:wrapSquare wrapText="bothSides"/>
-            <wp:docPr id="14" name="Imagem 14" descr="C:\Users\JFPS\Desktop\NewMinAbs.png"/>
+            <wp:docPr id="22" name="Imagem 22" descr="C:\Users\JFPS\Desktop\max.png"/>
             <wp:cNvGraphicFramePr>
               <a:graphicFrameLocks xmlns:a="http://schemas.openxmlformats.org/drawingml/2006/main" noChangeAspect="1"/>
             </wp:cNvGraphicFramePr>
@@ -647,7 +1011,7 @@
               <a:graphicData uri="http://schemas.openxmlformats.org/drawingml/2006/picture">
                 <pic:pic xmlns:pic="http://schemas.openxmlformats.org/drawingml/2006/picture">
                   <pic:nvPicPr>
-                    <pic:cNvPr id="0" name="Picture 4" descr="C:\Users\JFPS\Desktop\NewMinAbs.png"/>
+                    <pic:cNvPr id="0" name="Picture 12" descr="C:\Users\JFPS\Desktop\max.png"/>
                     <pic:cNvPicPr>
                       <a:picLocks noChangeAspect="1" noChangeArrowheads="1"/>
                     </pic:cNvPicPr>
@@ -668,7 +1032,7 @@
                   <pic:spPr bwMode="auto">
                     <a:xfrm>
                       <a:off x="0" y="0"/>
-                      <a:ext cx="3023235" cy="4838700"/>
+                      <a:ext cx="2419350" cy="4918075"/>
                     </a:xfrm>
                     <a:prstGeom prst="rect">
                       <a:avLst/>
@@ -695,10 +1059,78 @@
           <w:noProof/>
           <w:lang w:eastAsia="en-US"/>
         </w:rPr>
+        <w:drawing>
+          <wp:anchor distT="0" distB="0" distL="114300" distR="114300" simplePos="0" relativeHeight="251664384" behindDoc="0" locked="0" layoutInCell="1" allowOverlap="1" wp14:anchorId="172CD4CF" wp14:editId="2DECC392">
+            <wp:simplePos x="0" y="0"/>
+            <wp:positionH relativeFrom="column">
+              <wp:posOffset>635</wp:posOffset>
+            </wp:positionH>
+            <wp:positionV relativeFrom="paragraph">
+              <wp:posOffset>0</wp:posOffset>
+            </wp:positionV>
+            <wp:extent cx="2809240" cy="4886325"/>
+            <wp:effectExtent l="0" t="0" r="0" b="9525"/>
+            <wp:wrapSquare wrapText="bothSides"/>
+            <wp:docPr id="21" name="Imagem 21" descr="C:\Users\JFPS\Desktop\minabs.png"/>
+            <wp:cNvGraphicFramePr>
+              <a:graphicFrameLocks xmlns:a="http://schemas.openxmlformats.org/drawingml/2006/main" noChangeAspect="1"/>
+            </wp:cNvGraphicFramePr>
+            <a:graphic xmlns:a="http://schemas.openxmlformats.org/drawingml/2006/main">
+              <a:graphicData uri="http://schemas.openxmlformats.org/drawingml/2006/picture">
+                <pic:pic xmlns:pic="http://schemas.openxmlformats.org/drawingml/2006/picture">
+                  <pic:nvPicPr>
+                    <pic:cNvPr id="0" name="Picture 11" descr="C:\Users\JFPS\Desktop\minabs.png"/>
+                    <pic:cNvPicPr>
+                      <a:picLocks noChangeAspect="1" noChangeArrowheads="1"/>
+                    </pic:cNvPicPr>
+                  </pic:nvPicPr>
+                  <pic:blipFill>
+                    <a:blip r:embed="rId10">
+                      <a:extLst>
+                        <a:ext uri="{28A0092B-C50C-407E-A947-70E740481C1C}">
+                          <a14:useLocalDpi xmlns:a14="http://schemas.microsoft.com/office/drawing/2010/main" val="0"/>
+                        </a:ext>
+                      </a:extLst>
+                    </a:blip>
+                    <a:srcRect/>
+                    <a:stretch>
+                      <a:fillRect/>
+                    </a:stretch>
+                  </pic:blipFill>
+                  <pic:spPr bwMode="auto">
+                    <a:xfrm>
+                      <a:off x="0" y="0"/>
+                      <a:ext cx="2809240" cy="4886325"/>
+                    </a:xfrm>
+                    <a:prstGeom prst="rect">
+                      <a:avLst/>
+                    </a:prstGeom>
+                    <a:noFill/>
+                    <a:ln>
+                      <a:noFill/>
+                    </a:ln>
+                  </pic:spPr>
+                </pic:pic>
+              </a:graphicData>
+            </a:graphic>
+            <wp14:sizeRelH relativeFrom="margin">
+              <wp14:pctWidth>0</wp14:pctWidth>
+            </wp14:sizeRelH>
+            <wp14:sizeRelV relativeFrom="margin">
+              <wp14:pctHeight>0</wp14:pctHeight>
+            </wp14:sizeRelV>
+          </wp:anchor>
+        </w:drawing>
+      </w:r>
+      <w:r>
+        <w:rPr>
+          <w:noProof/>
+          <w:lang w:eastAsia="en-US"/>
+        </w:rPr>
         <mc:AlternateContent>
           <mc:Choice Requires="wps">
             <w:drawing>
-              <wp:anchor distT="0" distB="0" distL="114300" distR="114300" simplePos="0" relativeHeight="251661312" behindDoc="0" locked="0" layoutInCell="1" allowOverlap="1" wp14:anchorId="13E5A787" wp14:editId="6C58B2D8">
+              <wp:anchor distT="0" distB="0" distL="114300" distR="114300" simplePos="0" relativeHeight="251661312" behindDoc="0" locked="0" layoutInCell="1" allowOverlap="1" wp14:anchorId="6F177E9E" wp14:editId="736177A5">
                 <wp:simplePos x="0" y="0"/>
                 <wp:positionH relativeFrom="column">
                   <wp:posOffset>-78740</wp:posOffset>
@@ -831,7 +1263,21 @@
                               <w:rPr>
                                 <w:lang w:val="pt-BR"/>
                               </w:rPr>
-                              <w:t>das e saídas são iguais ao Max, exceto por uma flag de saída quando o multiplicador é negativo.</w:t>
+                              <w:t xml:space="preserve">das e saídas são iguais ao Max, exceto por uma </w:t>
+                            </w:r>
+                            <w:proofErr w:type="spellStart"/>
+                            <w:r>
+                              <w:rPr>
+                                <w:lang w:val="pt-BR"/>
+                              </w:rPr>
+                              <w:t>flag</w:t>
+                            </w:r>
+                            <w:proofErr w:type="spellEnd"/>
+                            <w:r>
+                              <w:rPr>
+                                <w:lang w:val="pt-BR"/>
+                              </w:rPr>
+                              <w:t xml:space="preserve"> de saída quando o multiplicador é negativo.</w:t>
                             </w:r>
                           </w:p>
                         </w:txbxContent>
@@ -850,7 +1296,7 @@
           </mc:Choice>
           <mc:Fallback>
             <w:pict>
-              <v:shapetype w14:anchorId="13E5A787" id="_x0000_t202" coordsize="21600,21600" o:spt="202" path="m,l,21600r21600,l21600,xe">
+              <v:shapetype w14:anchorId="6F177E9E" id="_x0000_t202" coordsize="21600,21600" o:spt="202" path="m,l,21600r21600,l21600,xe">
                 <v:stroke joinstyle="miter"/>
                 <v:path gradientshapeok="t" o:connecttype="rect"/>
               </v:shapetype>
@@ -956,7 +1402,21 @@
                         <w:rPr>
                           <w:lang w:val="pt-BR"/>
                         </w:rPr>
-                        <w:t>das e saídas são iguais ao Max, exceto por uma flag de saída quando o multiplicador é negativo.</w:t>
+                        <w:t xml:space="preserve">das e saídas são iguais ao Max, exceto por uma </w:t>
+                      </w:r>
+                      <w:proofErr w:type="spellStart"/>
+                      <w:r>
+                        <w:rPr>
+                          <w:lang w:val="pt-BR"/>
+                        </w:rPr>
+                        <w:t>flag</w:t>
+                      </w:r>
+                      <w:proofErr w:type="spellEnd"/>
+                      <w:r>
+                        <w:rPr>
+                          <w:lang w:val="pt-BR"/>
+                        </w:rPr>
+                        <w:t xml:space="preserve"> de saída quando o multiplicador é negativo.</w:t>
                       </w:r>
                     </w:p>
                   </w:txbxContent>
@@ -975,7 +1435,7 @@
         <mc:AlternateContent>
           <mc:Choice Requires="wps">
             <w:drawing>
-              <wp:anchor distT="0" distB="0" distL="114300" distR="114300" simplePos="0" relativeHeight="251663360" behindDoc="0" locked="0" layoutInCell="1" allowOverlap="1" wp14:anchorId="21D1E947" wp14:editId="0CEF1659">
+              <wp:anchor distT="0" distB="0" distL="114300" distR="114300" simplePos="0" relativeHeight="251663360" behindDoc="0" locked="0" layoutInCell="1" allowOverlap="1" wp14:anchorId="7D37E5B5" wp14:editId="647438D4">
                 <wp:simplePos x="0" y="0"/>
                 <wp:positionH relativeFrom="column">
                   <wp:posOffset>2961640</wp:posOffset>
@@ -1040,7 +1500,23 @@
                               </w:r>
                             </w:fldSimple>
                             <w:r>
-                              <w:t xml:space="preserve"> Componente máximo.</w:t>
+                              <w:t xml:space="preserve"> </w:t>
+                            </w:r>
+                            <w:proofErr w:type="spellStart"/>
+                            <w:r>
+                              <w:t>Componente</w:t>
+                            </w:r>
+                            <w:proofErr w:type="spellEnd"/>
+                            <w:r>
+                              <w:t xml:space="preserve"> </w:t>
+                            </w:r>
+                            <w:proofErr w:type="spellStart"/>
+                            <w:r>
+                              <w:t>máximo</w:t>
+                            </w:r>
+                            <w:proofErr w:type="spellEnd"/>
+                            <w:r>
+                              <w:t>.</w:t>
                             </w:r>
                           </w:p>
                         </w:txbxContent>
@@ -1059,7 +1535,7 @@
           </mc:Choice>
           <mc:Fallback>
             <w:pict>
-              <v:shape w14:anchorId="21D1E947" id="Caixa de Texto 6" o:spid="_x0000_s1027" type="#_x0000_t202" style="position:absolute;left:0;text-align:left;margin-left:233.2pt;margin-top:389.25pt;width:240.6pt;height:.05pt;z-index:251663360;visibility:visible;mso-wrap-style:square;mso-wrap-distance-left:9pt;mso-wrap-distance-top:0;mso-wrap-distance-right:9pt;mso-wrap-distance-bottom:0;mso-position-horizontal:absolute;mso-position-horizontal-relative:text;mso-position-vertical:absolute;mso-position-vertical-relative:text;v-text-anchor:top" o:gfxdata="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" stroked="f">
+              <v:shape w14:anchorId="7D37E5B5" id="Caixa de Texto 6" o:spid="_x0000_s1027" type="#_x0000_t202" style="position:absolute;left:0;text-align:left;margin-left:233.2pt;margin-top:389.25pt;width:240.6pt;height:.05pt;z-index:251663360;visibility:visible;mso-wrap-style:square;mso-wrap-distance-left:9pt;mso-wrap-distance-top:0;mso-wrap-distance-right:9pt;mso-wrap-distance-bottom:0;mso-position-horizontal:absolute;mso-position-horizontal-relative:text;mso-position-vertical:absolute;mso-position-vertical-relative:text;v-text-anchor:top" o:gfxdata="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" stroked="f">
                 <v:textbox style="mso-fit-shape-to-text:t" inset="0,0,0,0">
                   <w:txbxContent>
                     <w:p>
@@ -1093,7 +1569,23 @@
                         </w:r>
                       </w:fldSimple>
                       <w:r>
-                        <w:t xml:space="preserve"> Componente máximo.</w:t>
+                        <w:t xml:space="preserve"> </w:t>
+                      </w:r>
+                      <w:proofErr w:type="spellStart"/>
+                      <w:r>
+                        <w:t>Componente</w:t>
+                      </w:r>
+                      <w:proofErr w:type="spellEnd"/>
+                      <w:r>
+                        <w:t xml:space="preserve"> </w:t>
+                      </w:r>
+                      <w:proofErr w:type="spellStart"/>
+                      <w:r>
+                        <w:t>máximo</w:t>
+                      </w:r>
+                      <w:proofErr w:type="spellEnd"/>
+                      <w:r>
+                        <w:t>.</w:t>
                       </w:r>
                     </w:p>
                   </w:txbxContent>
@@ -1104,74 +1596,6 @@
           </mc:Fallback>
         </mc:AlternateContent>
       </w:r>
-      <w:r>
-        <w:rPr>
-          <w:noProof/>
-          <w:lang w:eastAsia="en-US"/>
-        </w:rPr>
-        <w:drawing>
-          <wp:anchor distT="0" distB="0" distL="114300" distR="114300" simplePos="0" relativeHeight="251659264" behindDoc="0" locked="0" layoutInCell="1" allowOverlap="1" wp14:anchorId="4B3907BC" wp14:editId="65EA8200">
-            <wp:simplePos x="0" y="0"/>
-            <wp:positionH relativeFrom="column">
-              <wp:posOffset>2961640</wp:posOffset>
-            </wp:positionH>
-            <wp:positionV relativeFrom="paragraph">
-              <wp:posOffset>0</wp:posOffset>
-            </wp:positionV>
-            <wp:extent cx="3055620" cy="4886325"/>
-            <wp:effectExtent l="0" t="0" r="0" b="9525"/>
-            <wp:wrapSquare wrapText="bothSides"/>
-            <wp:docPr id="4" name="Imagem 4" descr="C:\Users\JFPS\Desktop\Fig3.png"/>
-            <wp:cNvGraphicFramePr>
-              <a:graphicFrameLocks xmlns:a="http://schemas.openxmlformats.org/drawingml/2006/main" noChangeAspect="1"/>
-            </wp:cNvGraphicFramePr>
-            <a:graphic xmlns:a="http://schemas.openxmlformats.org/drawingml/2006/main">
-              <a:graphicData uri="http://schemas.openxmlformats.org/drawingml/2006/picture">
-                <pic:pic xmlns:pic="http://schemas.openxmlformats.org/drawingml/2006/picture">
-                  <pic:nvPicPr>
-                    <pic:cNvPr id="0" name="Picture 2" descr="C:\Users\JFPS\Desktop\Fig3.png"/>
-                    <pic:cNvPicPr>
-                      <a:picLocks noChangeAspect="1" noChangeArrowheads="1"/>
-                    </pic:cNvPicPr>
-                  </pic:nvPicPr>
-                  <pic:blipFill>
-                    <a:blip r:embed="rId10">
-                      <a:extLst>
-                        <a:ext uri="{28A0092B-C50C-407E-A947-70E740481C1C}">
-                          <a14:useLocalDpi xmlns:a14="http://schemas.microsoft.com/office/drawing/2010/main" val="0"/>
-                        </a:ext>
-                      </a:extLst>
-                    </a:blip>
-                    <a:srcRect/>
-                    <a:stretch>
-                      <a:fillRect/>
-                    </a:stretch>
-                  </pic:blipFill>
-                  <pic:spPr bwMode="auto">
-                    <a:xfrm>
-                      <a:off x="0" y="0"/>
-                      <a:ext cx="3055620" cy="4886325"/>
-                    </a:xfrm>
-                    <a:prstGeom prst="rect">
-                      <a:avLst/>
-                    </a:prstGeom>
-                    <a:noFill/>
-                    <a:ln>
-                      <a:noFill/>
-                    </a:ln>
-                  </pic:spPr>
-                </pic:pic>
-              </a:graphicData>
-            </a:graphic>
-            <wp14:sizeRelH relativeFrom="margin">
-              <wp14:pctWidth>0</wp14:pctWidth>
-            </wp14:sizeRelH>
-            <wp14:sizeRelV relativeFrom="margin">
-              <wp14:pctHeight>0</wp14:pctHeight>
-            </wp14:sizeRelV>
-          </wp:anchor>
-        </w:drawing>
-      </w:r>
     </w:p>
     <w:p>
       <w:pPr>
@@ -1181,66 +1605,6 @@
           <w:lang w:val="pt-BR"/>
         </w:rPr>
       </w:pPr>
-      <w:r>
-        <w:rPr>
-          <w:lang w:val="pt-BR"/>
-        </w:rPr>
-        <w:t>O componente “S</w:t>
-      </w:r>
-      <w:r>
-        <w:rPr>
-          <w:lang w:val="pt-BR"/>
-        </w:rPr>
-        <w:t>ubtrator16</w:t>
-      </w:r>
-      <w:r>
-        <w:rPr>
-          <w:lang w:val="pt-BR"/>
-        </w:rPr>
-        <w:t>” usado em ambos os casos</w:t>
-      </w:r>
-      <w:r>
-        <w:rPr>
-          <w:lang w:val="pt-BR"/>
-        </w:rPr>
-        <w:t xml:space="preserve"> é uma especialização do somador CSA16</w:t>
-      </w:r>
-      <w:r>
-        <w:rPr>
-          <w:lang w:val="pt-BR"/>
-        </w:rPr>
-        <w:t xml:space="preserve"> (Mostrado mais detalhadamente mais a frente), onde a entrada “Y” é passada pela porta lógica “Not” e o Carry In (Do CSA16) é forçado em “1”, isto é, soma de “X” com o complemento de dois da segunda entrada. O componente “Neg” funciona analogamente, mas força “Y” como “</w:t>
-      </w:r>
-      <w:r>
-        <w:rPr>
-          <w:lang w:val="pt-BR"/>
-        </w:rPr>
-        <w:t>0</w:t>
-      </w:r>
-      <w:r>
-        <w:rPr>
-          <w:lang w:val="pt-BR"/>
-        </w:rPr>
-        <w:t>” na entrada do CSA16, ou seja, faz a negação do número (e.g. 2 para -2).</w:t>
-      </w:r>
-      <w:r>
-        <w:rPr>
-          <w:lang w:val="pt-BR"/>
-        </w:rPr>
-        <w:t xml:space="preserve"> O “Multiplexer16” é um Multiplexador de 16 bits, onde </w:t>
-      </w:r>
-      <w:r>
-        <w:rPr>
-          <w:lang w:val="pt-BR"/>
-        </w:rPr>
-        <w:t>o seletor</w:t>
-      </w:r>
-      <w:r>
-        <w:rPr>
-          <w:lang w:val="pt-BR"/>
-        </w:rPr>
-        <w:t xml:space="preserve"> em zero seleciona “X” e em um, “Y”.</w:t>
-      </w:r>
     </w:p>
     <w:p>
       <w:pPr>
@@ -1250,12 +1614,6 @@
           <w:lang w:val="pt-BR"/>
         </w:rPr>
       </w:pPr>
-      <w:r>
-        <w:rPr>
-          <w:lang w:val="pt-BR"/>
-        </w:rPr>
-        <w:t>Depois de selecionados os fatores da multiplicação, utilizam-se dois “Multiplexer16” para fazer a inicialização dos dados, um para iniciar o acumulador do resultado em zero e o outro para carregar o valor do multiplicador no acumulador do multiplicador. A inicialização é feita com o sinal “init” ativado, caso este esteja desativado (Depois do segundo pulso de clock), o multiplexador carrega o resultado da operação anterior no acumulador.</w:t>
-      </w:r>
     </w:p>
     <w:p>
       <w:pPr>
@@ -1265,37 +1623,6 @@
           <w:lang w:val="pt-BR"/>
         </w:rPr>
       </w:pPr>
-      <w:r>
-        <w:rPr>
-          <w:lang w:val="pt-BR"/>
-        </w:rPr>
-        <w:t>Com o auxílio de dois registradores, os dados dos</w:t>
-      </w:r>
-      <w:r>
-        <w:rPr>
-          <w:lang w:val="pt-BR"/>
-        </w:rPr>
-        <w:t xml:space="preserve"> sinais</w:t>
-      </w:r>
-      <w:r>
-        <w:rPr>
-          <w:lang w:val="pt-BR"/>
-        </w:rPr>
-        <w:t xml:space="preserve"> acumuladores são carregados</w:t>
-      </w:r>
-      <w:r>
-        <w:rPr>
-          <w:lang w:val="pt-BR"/>
-        </w:rPr>
-        <w:t xml:space="preserve"> em variáveis de entrada dos somadores. O primeiro somador soma o que foi acumulado até então com o multiplicando. </w:t>
-      </w:r>
-      <w:r>
-        <w:rPr>
-          <w:lang w:val="pt-BR"/>
-        </w:rPr>
-        <w:lastRenderedPageBreak/>
-        <w:t>O segundo, decrementa o multiplicador em um (Soma com uma constante igual á -1). Os resultados podem então ser mapeados para os sinais acumuladores (nos multiplexadores) e carregados nos registradores. Por fim, um sinal extra é mantido como a negação do multiplicando acumulado (Será repassado para a saída caso o multiplicador seja negativo).</w:t>
-      </w:r>
     </w:p>
     <w:p>
       <w:pPr>
@@ -1305,11 +1632,390 @@
           <w:lang w:val="pt-BR"/>
         </w:rPr>
       </w:pPr>
-      <w:r>
-        <w:rPr>
-          <w:lang w:val="pt-BR"/>
-        </w:rPr>
-        <w:t>O Registrador (de 16 bits) apresenta uma porta para carregar algum dado e entrada de clock. Após 8 ns da descida do Clock, a entrada é mapeada para a saída. A figura</w:t>
+    </w:p>
+    <w:p>
+      <w:pPr>
+        <w:ind w:firstLine="432"/>
+        <w:jc w:val="both"/>
+        <w:rPr>
+          <w:lang w:val="pt-BR"/>
+        </w:rPr>
+      </w:pPr>
+    </w:p>
+    <w:p>
+      <w:pPr>
+        <w:ind w:firstLine="432"/>
+        <w:jc w:val="both"/>
+        <w:rPr>
+          <w:lang w:val="pt-BR"/>
+        </w:rPr>
+      </w:pPr>
+    </w:p>
+    <w:p>
+      <w:pPr>
+        <w:ind w:firstLine="432"/>
+        <w:jc w:val="both"/>
+        <w:rPr>
+          <w:lang w:val="pt-BR"/>
+        </w:rPr>
+      </w:pPr>
+    </w:p>
+    <w:p>
+      <w:pPr>
+        <w:ind w:firstLine="432"/>
+        <w:jc w:val="both"/>
+        <w:rPr>
+          <w:lang w:val="pt-BR"/>
+        </w:rPr>
+      </w:pPr>
+    </w:p>
+    <w:p>
+      <w:pPr>
+        <w:ind w:firstLine="432"/>
+        <w:jc w:val="both"/>
+        <w:rPr>
+          <w:lang w:val="pt-BR"/>
+        </w:rPr>
+      </w:pPr>
+    </w:p>
+    <w:p>
+      <w:pPr>
+        <w:ind w:firstLine="432"/>
+        <w:jc w:val="both"/>
+        <w:rPr>
+          <w:lang w:val="pt-BR"/>
+        </w:rPr>
+      </w:pPr>
+    </w:p>
+    <w:p>
+      <w:pPr>
+        <w:ind w:firstLine="432"/>
+        <w:jc w:val="both"/>
+        <w:rPr>
+          <w:lang w:val="pt-BR"/>
+        </w:rPr>
+      </w:pPr>
+    </w:p>
+    <w:p>
+      <w:pPr>
+        <w:ind w:firstLine="432"/>
+        <w:jc w:val="both"/>
+        <w:rPr>
+          <w:lang w:val="pt-BR"/>
+        </w:rPr>
+      </w:pPr>
+    </w:p>
+    <w:p>
+      <w:pPr>
+        <w:ind w:firstLine="432"/>
+        <w:jc w:val="both"/>
+        <w:rPr>
+          <w:lang w:val="pt-BR"/>
+        </w:rPr>
+      </w:pPr>
+    </w:p>
+    <w:p>
+      <w:pPr>
+        <w:ind w:firstLine="432"/>
+        <w:jc w:val="both"/>
+        <w:rPr>
+          <w:lang w:val="pt-BR"/>
+        </w:rPr>
+      </w:pPr>
+    </w:p>
+    <w:p>
+      <w:pPr>
+        <w:ind w:firstLine="432"/>
+        <w:jc w:val="both"/>
+        <w:rPr>
+          <w:lang w:val="pt-BR"/>
+        </w:rPr>
+      </w:pPr>
+    </w:p>
+    <w:p>
+      <w:pPr>
+        <w:ind w:firstLine="432"/>
+        <w:jc w:val="both"/>
+        <w:rPr>
+          <w:lang w:val="pt-BR"/>
+        </w:rPr>
+      </w:pPr>
+    </w:p>
+    <w:p>
+      <w:pPr>
+        <w:ind w:firstLine="432"/>
+        <w:jc w:val="both"/>
+        <w:rPr>
+          <w:lang w:val="pt-BR"/>
+        </w:rPr>
+      </w:pPr>
+    </w:p>
+    <w:p>
+      <w:pPr>
+        <w:ind w:firstLine="432"/>
+        <w:jc w:val="both"/>
+        <w:rPr>
+          <w:lang w:val="pt-BR"/>
+        </w:rPr>
+      </w:pPr>
+    </w:p>
+    <w:p>
+      <w:pPr>
+        <w:ind w:firstLine="432"/>
+        <w:jc w:val="both"/>
+        <w:rPr>
+          <w:lang w:val="pt-BR"/>
+        </w:rPr>
+      </w:pPr>
+      <w:r>
+        <w:rPr>
+          <w:lang w:val="pt-BR"/>
+        </w:rPr>
+        <w:t>O componente “S</w:t>
+      </w:r>
+      <w:r>
+        <w:rPr>
+          <w:lang w:val="pt-BR"/>
+        </w:rPr>
+        <w:t>ubtrator16</w:t>
+      </w:r>
+      <w:r>
+        <w:rPr>
+          <w:lang w:val="pt-BR"/>
+        </w:rPr>
+        <w:t>” usado em ambos os casos</w:t>
+      </w:r>
+      <w:r>
+        <w:rPr>
+          <w:lang w:val="pt-BR"/>
+        </w:rPr>
+        <w:t xml:space="preserve"> é uma especialização do somador CSA16</w:t>
+      </w:r>
+      <w:r>
+        <w:rPr>
+          <w:lang w:val="pt-BR"/>
+        </w:rPr>
+        <w:t xml:space="preserve"> (Mostrado mais detalhadamente mais a frente), onde a entrada “Y” é passada pela porta lógica “</w:t>
+      </w:r>
+      <w:proofErr w:type="spellStart"/>
+      <w:r>
+        <w:rPr>
+          <w:lang w:val="pt-BR"/>
+        </w:rPr>
+        <w:t>Not</w:t>
+      </w:r>
+      <w:proofErr w:type="spellEnd"/>
+      <w:r>
+        <w:rPr>
+          <w:lang w:val="pt-BR"/>
+        </w:rPr>
+        <w:t xml:space="preserve">” e o </w:t>
+      </w:r>
+      <w:proofErr w:type="spellStart"/>
+      <w:r>
+        <w:rPr>
+          <w:lang w:val="pt-BR"/>
+        </w:rPr>
+        <w:t>Carry</w:t>
+      </w:r>
+      <w:proofErr w:type="spellEnd"/>
+      <w:r>
+        <w:rPr>
+          <w:lang w:val="pt-BR"/>
+        </w:rPr>
+        <w:t xml:space="preserve"> In (Do CSA16) é forçado em “1”, isto é, soma de “X” com o complemento de dois da segunda entrada. O componente “</w:t>
+      </w:r>
+      <w:proofErr w:type="spellStart"/>
+      <w:r>
+        <w:rPr>
+          <w:lang w:val="pt-BR"/>
+        </w:rPr>
+        <w:t>Neg</w:t>
+      </w:r>
+      <w:proofErr w:type="spellEnd"/>
+      <w:r>
+        <w:rPr>
+          <w:lang w:val="pt-BR"/>
+        </w:rPr>
+        <w:t>” funciona analogamente, mas força “Y” como “</w:t>
+      </w:r>
+      <w:r>
+        <w:rPr>
+          <w:lang w:val="pt-BR"/>
+        </w:rPr>
+        <w:t>0</w:t>
+      </w:r>
+      <w:r>
+        <w:rPr>
+          <w:lang w:val="pt-BR"/>
+        </w:rPr>
+        <w:t>” na entrada do CSA16, ou seja, faz a negação do número (e.g. 2 para -2).</w:t>
+      </w:r>
+      <w:r>
+        <w:rPr>
+          <w:lang w:val="pt-BR"/>
+        </w:rPr>
+        <w:t xml:space="preserve"> O “Multiplexer16” é um Multiplexador de 16 bits, onde </w:t>
+      </w:r>
+      <w:r>
+        <w:rPr>
+          <w:lang w:val="pt-BR"/>
+        </w:rPr>
+        <w:t>o seletor</w:t>
+      </w:r>
+      <w:r>
+        <w:rPr>
+          <w:lang w:val="pt-BR"/>
+        </w:rPr>
+        <w:t xml:space="preserve"> em zero seleciona “X” e em um, “Y”.</w:t>
+      </w:r>
+    </w:p>
+    <w:p>
+      <w:pPr>
+        <w:ind w:firstLine="432"/>
+        <w:jc w:val="both"/>
+        <w:rPr>
+          <w:lang w:val="pt-BR"/>
+        </w:rPr>
+      </w:pPr>
+      <w:r>
+        <w:rPr>
+          <w:lang w:val="pt-BR"/>
+        </w:rPr>
+        <w:t>Depois de selecionados os fatores da multiplicação, utilizam-se dois “Multiplexer16” para fazer a inicialização dos dados, um para iniciar o acumulador do resultado em zero e o outro para carregar o valor do multiplicador no acumulador do multiplicador. A inicialização é feita com o sinal “</w:t>
+      </w:r>
+      <w:proofErr w:type="spellStart"/>
+      <w:r>
+        <w:rPr>
+          <w:lang w:val="pt-BR"/>
+        </w:rPr>
+        <w:t>init</w:t>
+      </w:r>
+      <w:proofErr w:type="spellEnd"/>
+      <w:r>
+        <w:rPr>
+          <w:lang w:val="pt-BR"/>
+        </w:rPr>
+        <w:t xml:space="preserve">” ativado, caso este esteja desativado (Depois do segundo pulso de </w:t>
+      </w:r>
+      <w:proofErr w:type="spellStart"/>
+      <w:r>
+        <w:rPr>
+          <w:lang w:val="pt-BR"/>
+        </w:rPr>
+        <w:t>clock</w:t>
+      </w:r>
+      <w:proofErr w:type="spellEnd"/>
+      <w:r>
+        <w:rPr>
+          <w:lang w:val="pt-BR"/>
+        </w:rPr>
+        <w:t>), o multiplexador carrega o resultado da operação anterior no acumulador.</w:t>
+      </w:r>
+    </w:p>
+    <w:p>
+      <w:pPr>
+        <w:ind w:firstLine="432"/>
+        <w:jc w:val="both"/>
+        <w:rPr>
+          <w:lang w:val="pt-BR"/>
+        </w:rPr>
+      </w:pPr>
+      <w:r>
+        <w:rPr>
+          <w:lang w:val="pt-BR"/>
+        </w:rPr>
+        <w:lastRenderedPageBreak/>
+        <w:t>Com o auxílio de dois registradores, os dados dos</w:t>
+      </w:r>
+      <w:r>
+        <w:rPr>
+          <w:lang w:val="pt-BR"/>
+        </w:rPr>
+        <w:t xml:space="preserve"> sinais</w:t>
+      </w:r>
+      <w:r>
+        <w:rPr>
+          <w:lang w:val="pt-BR"/>
+        </w:rPr>
+        <w:t xml:space="preserve"> acumuladores são carregados</w:t>
+      </w:r>
+      <w:r>
+        <w:rPr>
+          <w:lang w:val="pt-BR"/>
+        </w:rPr>
+        <w:t xml:space="preserve"> em variáveis de entrada dos somadores. O primeiro somador soma o que foi acumulado até então com o multiplicando. O segundo, decrementa o multiplicador em um (Soma com uma constante igual </w:t>
+      </w:r>
+      <w:proofErr w:type="spellStart"/>
+      <w:r>
+        <w:rPr>
+          <w:lang w:val="pt-BR"/>
+        </w:rPr>
+        <w:t>á</w:t>
+      </w:r>
+      <w:proofErr w:type="spellEnd"/>
+      <w:r>
+        <w:rPr>
+          <w:lang w:val="pt-BR"/>
+        </w:rPr>
+        <w:t xml:space="preserve"> -1). Os resultados podem então ser mapeados para os sinais acumuladores (nos multiplexadores) e carregados nos registradores. Por fim, um sinal extra é mantido como a negação do multiplicando acumulado (Será repassado para a saída caso o multiplicador seja negativo).</w:t>
+      </w:r>
+    </w:p>
+    <w:p>
+      <w:pPr>
+        <w:ind w:firstLine="432"/>
+        <w:jc w:val="both"/>
+        <w:rPr>
+          <w:lang w:val="pt-BR"/>
+        </w:rPr>
+      </w:pPr>
+      <w:r>
+        <w:rPr>
+          <w:lang w:val="pt-BR"/>
+        </w:rPr>
+        <w:t xml:space="preserve">O Registrador (de 16 bits) apresenta uma porta para carregar algum dado e entrada de </w:t>
+      </w:r>
+      <w:proofErr w:type="spellStart"/>
+      <w:r>
+        <w:rPr>
+          <w:lang w:val="pt-BR"/>
+        </w:rPr>
+        <w:t>clock</w:t>
+      </w:r>
+      <w:proofErr w:type="spellEnd"/>
+      <w:r>
+        <w:rPr>
+          <w:lang w:val="pt-BR"/>
+        </w:rPr>
+        <w:t xml:space="preserve">. Após 8 </w:t>
+      </w:r>
+      <w:proofErr w:type="spellStart"/>
+      <w:r>
+        <w:rPr>
+          <w:lang w:val="pt-BR"/>
+        </w:rPr>
+        <w:t>ns</w:t>
+      </w:r>
+      <w:proofErr w:type="spellEnd"/>
+      <w:r>
+        <w:rPr>
+          <w:lang w:val="pt-BR"/>
+        </w:rPr>
+        <w:t xml:space="preserve"> da descida do </w:t>
+      </w:r>
+      <w:proofErr w:type="spellStart"/>
+      <w:r>
+        <w:rPr>
+          <w:lang w:val="pt-BR"/>
+        </w:rPr>
+        <w:t>Clock</w:t>
+      </w:r>
+      <w:proofErr w:type="spellEnd"/>
+      <w:r>
+        <w:rPr>
+          <w:lang w:val="pt-BR"/>
+        </w:rPr>
+        <w:t>, a entrada é mapeada para a saída. A figura</w:t>
       </w:r>
       <w:r>
         <w:rPr>
@@ -1685,7 +2391,6 @@
           <w:noProof/>
           <w:lang w:eastAsia="en-US"/>
         </w:rPr>
-        <w:lastRenderedPageBreak/>
         <w:drawing>
           <wp:inline distT="0" distB="0" distL="0" distR="0" wp14:anchorId="754A3967" wp14:editId="3B890826">
             <wp:extent cx="3571124" cy="3076051"/>
@@ -1827,13 +2532,6 @@
     </w:p>
     <w:p>
       <w:pPr>
-        <w:rPr>
-          <w:lang w:val="pt-BR"/>
-        </w:rPr>
-      </w:pPr>
-    </w:p>
-    <w:p>
-      <w:pPr>
         <w:pStyle w:val="Ttulo2"/>
         <w:jc w:val="both"/>
         <w:rPr>
@@ -1859,13 +2557,97 @@
         <w:rPr>
           <w:lang w:val="pt-BR"/>
         </w:rPr>
-        <w:t>Na parte mais alta, o CSA16 utiliza três CSAs de 8 bits. Os 8 bits menos significativos são passados para um CSA8 com o Carry In do primeiro componente. Os bits restantes são duplicados para os outros dois CSAs, um com Carry In forçado em zero, outro em 1. O Carry out do primeiro somador de 8 bits é usado como seletor em um Multiplexador de 8 bits. A soma, consequentemente, converge para a porta de saída depois do tempo de um somador CSA8 (As partes são calculadas em paralelo) mais o tempo de seleção do Mult</w:t>
-      </w:r>
-      <w:r>
-        <w:rPr>
-          <w:lang w:val="pt-BR"/>
-        </w:rPr>
-        <w:t>iplexador (4 ns). A figura 2.</w:t>
+        <w:t xml:space="preserve">Na parte mais alta, o CSA16 utiliza três </w:t>
+      </w:r>
+      <w:proofErr w:type="spellStart"/>
+      <w:r>
+        <w:rPr>
+          <w:lang w:val="pt-BR"/>
+        </w:rPr>
+        <w:t>CSAs</w:t>
+      </w:r>
+      <w:proofErr w:type="spellEnd"/>
+      <w:r>
+        <w:rPr>
+          <w:lang w:val="pt-BR"/>
+        </w:rPr>
+        <w:t xml:space="preserve"> de 8 bits. Os 8 bits menos significativos são passados para um CSA8 com o </w:t>
+      </w:r>
+      <w:proofErr w:type="spellStart"/>
+      <w:r>
+        <w:rPr>
+          <w:lang w:val="pt-BR"/>
+        </w:rPr>
+        <w:t>Carry</w:t>
+      </w:r>
+      <w:proofErr w:type="spellEnd"/>
+      <w:r>
+        <w:rPr>
+          <w:lang w:val="pt-BR"/>
+        </w:rPr>
+        <w:t xml:space="preserve"> In do primeiro componente. Os bits restantes são duplicados para os outros dois </w:t>
+      </w:r>
+      <w:proofErr w:type="spellStart"/>
+      <w:r>
+        <w:rPr>
+          <w:lang w:val="pt-BR"/>
+        </w:rPr>
+        <w:t>CSAs</w:t>
+      </w:r>
+      <w:proofErr w:type="spellEnd"/>
+      <w:r>
+        <w:rPr>
+          <w:lang w:val="pt-BR"/>
+        </w:rPr>
+        <w:t xml:space="preserve">, um com </w:t>
+      </w:r>
+      <w:proofErr w:type="spellStart"/>
+      <w:r>
+        <w:rPr>
+          <w:lang w:val="pt-BR"/>
+        </w:rPr>
+        <w:t>Carry</w:t>
+      </w:r>
+      <w:proofErr w:type="spellEnd"/>
+      <w:r>
+        <w:rPr>
+          <w:lang w:val="pt-BR"/>
+        </w:rPr>
+        <w:t xml:space="preserve"> In forçado em zero, outro em 1. O </w:t>
+      </w:r>
+      <w:proofErr w:type="spellStart"/>
+      <w:r>
+        <w:rPr>
+          <w:lang w:val="pt-BR"/>
+        </w:rPr>
+        <w:t>Carry</w:t>
+      </w:r>
+      <w:proofErr w:type="spellEnd"/>
+      <w:r>
+        <w:rPr>
+          <w:lang w:val="pt-BR"/>
+        </w:rPr>
+        <w:t xml:space="preserve"> out do primeiro somador de 8 bits é usado como seletor em um Multiplexador de 8 bits. A soma, consequentemente, converge para a porta de saída depois do tempo de um somador CSA8 (As partes são calculadas em paralelo) mais o tempo de seleção do Mult</w:t>
+      </w:r>
+      <w:r>
+        <w:rPr>
+          <w:lang w:val="pt-BR"/>
+        </w:rPr>
+        <w:t xml:space="preserve">iplexador (4 </w:t>
+      </w:r>
+      <w:proofErr w:type="spellStart"/>
+      <w:r>
+        <w:rPr>
+          <w:lang w:val="pt-BR"/>
+        </w:rPr>
+        <w:t>ns</w:t>
+      </w:r>
+      <w:proofErr w:type="spellEnd"/>
+      <w:r>
+        <w:rPr>
+          <w:lang w:val="pt-BR"/>
+        </w:rPr>
+        <w:t>). A figura 2.</w:t>
       </w:r>
       <w:r>
         <w:rPr>
@@ -2055,7 +2837,21 @@
         <w:rPr>
           <w:lang w:val="pt-BR"/>
         </w:rPr>
-        <w:t>iza CLAs de 4 bits. A figura 2.8</w:t>
+        <w:t xml:space="preserve">iza </w:t>
+      </w:r>
+      <w:proofErr w:type="spellStart"/>
+      <w:r>
+        <w:rPr>
+          <w:lang w:val="pt-BR"/>
+        </w:rPr>
+        <w:t>CLAs</w:t>
+      </w:r>
+      <w:proofErr w:type="spellEnd"/>
+      <w:r>
+        <w:rPr>
+          <w:lang w:val="pt-BR"/>
+        </w:rPr>
+        <w:t xml:space="preserve"> de 4 bits. A figura 2.8</w:t>
       </w:r>
       <w:r>
         <w:rPr>
@@ -2246,7 +3042,35 @@
         <w:rPr>
           <w:lang w:val="pt-BR"/>
         </w:rPr>
-        <w:t xml:space="preserve"> antecipadamente o Carry In dos somadores completos intermediários em tempo de estabilização O(log2 n). As fórmulas booleanas utilizadas são conseguidas a partir da expansão das expressões booleanas de um somador completo. São elas:</w:t>
+        <w:t xml:space="preserve"> antecipadamente o </w:t>
+      </w:r>
+      <w:proofErr w:type="spellStart"/>
+      <w:r>
+        <w:rPr>
+          <w:lang w:val="pt-BR"/>
+        </w:rPr>
+        <w:t>Carry</w:t>
+      </w:r>
+      <w:proofErr w:type="spellEnd"/>
+      <w:r>
+        <w:rPr>
+          <w:lang w:val="pt-BR"/>
+        </w:rPr>
+        <w:t xml:space="preserve"> In dos somadores completos intermediários em tempo de estabilização </w:t>
+      </w:r>
+      <w:proofErr w:type="gramStart"/>
+      <w:r>
+        <w:rPr>
+          <w:lang w:val="pt-BR"/>
+        </w:rPr>
+        <w:t>O(</w:t>
+      </w:r>
+      <w:proofErr w:type="gramEnd"/>
+      <w:r>
+        <w:rPr>
+          <w:lang w:val="pt-BR"/>
+        </w:rPr>
+        <w:t>log2 n). As fórmulas booleanas utilizadas são conseguidas a partir da expansão das expressões booleanas de um somador completo. São elas:</w:t>
       </w:r>
     </w:p>
     <w:p>
@@ -2260,18 +3084,155 @@
         <w:rPr>
           <w:lang w:val="pt-BR"/>
         </w:rPr>
-        <w:t>Si = Xi xor Yi xor Ci, com Ci como Carry In; -&gt; Soma i</w:t>
+        <w:t xml:space="preserve">Si </w:t>
+      </w:r>
+      <w:proofErr w:type="gramStart"/>
+      <w:r>
+        <w:rPr>
+          <w:lang w:val="pt-BR"/>
+        </w:rPr>
+        <w:t>= Xi</w:t>
+      </w:r>
+      <w:proofErr w:type="gramEnd"/>
+      <w:r>
+        <w:rPr>
+          <w:lang w:val="pt-BR"/>
+        </w:rPr>
+        <w:t xml:space="preserve"> </w:t>
+      </w:r>
+      <w:proofErr w:type="spellStart"/>
+      <w:r>
+        <w:rPr>
+          <w:lang w:val="pt-BR"/>
+        </w:rPr>
+        <w:t>xor</w:t>
+      </w:r>
+      <w:proofErr w:type="spellEnd"/>
+      <w:r>
+        <w:rPr>
+          <w:lang w:val="pt-BR"/>
+        </w:rPr>
+        <w:t xml:space="preserve"> Yi </w:t>
+      </w:r>
+      <w:proofErr w:type="spellStart"/>
+      <w:r>
+        <w:rPr>
+          <w:lang w:val="pt-BR"/>
+        </w:rPr>
+        <w:t>xor</w:t>
+      </w:r>
+      <w:proofErr w:type="spellEnd"/>
+      <w:r>
+        <w:rPr>
+          <w:lang w:val="pt-BR"/>
+        </w:rPr>
+        <w:t xml:space="preserve"> </w:t>
+      </w:r>
+      <w:proofErr w:type="spellStart"/>
+      <w:r>
+        <w:rPr>
+          <w:lang w:val="pt-BR"/>
+        </w:rPr>
+        <w:t>Ci</w:t>
+      </w:r>
+      <w:proofErr w:type="spellEnd"/>
+      <w:r>
+        <w:rPr>
+          <w:lang w:val="pt-BR"/>
+        </w:rPr>
+        <w:t xml:space="preserve">, com </w:t>
+      </w:r>
+      <w:proofErr w:type="spellStart"/>
+      <w:r>
+        <w:rPr>
+          <w:lang w:val="pt-BR"/>
+        </w:rPr>
+        <w:t>Ci</w:t>
+      </w:r>
+      <w:proofErr w:type="spellEnd"/>
+      <w:r>
+        <w:rPr>
+          <w:lang w:val="pt-BR"/>
+        </w:rPr>
+        <w:t xml:space="preserve"> como </w:t>
+      </w:r>
+      <w:proofErr w:type="spellStart"/>
+      <w:r>
+        <w:rPr>
+          <w:lang w:val="pt-BR"/>
+        </w:rPr>
+        <w:t>Carry</w:t>
+      </w:r>
+      <w:proofErr w:type="spellEnd"/>
+      <w:r>
+        <w:rPr>
+          <w:lang w:val="pt-BR"/>
+        </w:rPr>
+        <w:t xml:space="preserve"> In; -&gt; Soma i</w:t>
       </w:r>
     </w:p>
     <w:p>
       <w:pPr>
         <w:jc w:val="center"/>
       </w:pPr>
-      <w:r>
-        <w:t xml:space="preserve">Cout i = (Xi . Yi) + (Ci . </w:t>
-      </w:r>
-      <w:r>
-        <w:t>(Xi + Yi)); -&gt; Carry Out de i ou Carry In de i+1</w:t>
+      <w:proofErr w:type="spellStart"/>
+      <w:r>
+        <w:t>Cout</w:t>
+      </w:r>
+      <w:proofErr w:type="spellEnd"/>
+      <w:r>
+        <w:t xml:space="preserve"> </w:t>
+      </w:r>
+      <w:proofErr w:type="spellStart"/>
+      <w:r>
+        <w:t>i</w:t>
+      </w:r>
+      <w:proofErr w:type="spellEnd"/>
+      <w:r>
+        <w:t xml:space="preserve"> = (</w:t>
+      </w:r>
+      <w:proofErr w:type="gramStart"/>
+      <w:r>
+        <w:t>Xi .</w:t>
+      </w:r>
+      <w:proofErr w:type="gramEnd"/>
+      <w:r>
+        <w:t xml:space="preserve"> Yi) + (</w:t>
+      </w:r>
+      <w:proofErr w:type="gramStart"/>
+      <w:r>
+        <w:t>Ci .</w:t>
+      </w:r>
+      <w:proofErr w:type="gramEnd"/>
+      <w:r>
+        <w:t xml:space="preserve"> </w:t>
+      </w:r>
+      <w:r>
+        <w:t xml:space="preserve">(Xi + Yi)); -&gt; Carry Out de </w:t>
+      </w:r>
+      <w:proofErr w:type="spellStart"/>
+      <w:r>
+        <w:t>i</w:t>
+      </w:r>
+      <w:proofErr w:type="spellEnd"/>
+      <w:r>
+        <w:t xml:space="preserve"> </w:t>
+      </w:r>
+      <w:proofErr w:type="spellStart"/>
+      <w:r>
+        <w:t>ou</w:t>
+      </w:r>
+      <w:proofErr w:type="spellEnd"/>
+      <w:r>
+        <w:t xml:space="preserve"> Carry </w:t>
+      </w:r>
+      <w:proofErr w:type="gramStart"/>
+      <w:r>
+        <w:t>In</w:t>
+      </w:r>
+      <w:proofErr w:type="gramEnd"/>
+      <w:r>
+        <w:t xml:space="preserve"> de i+1</w:t>
       </w:r>
     </w:p>
     <w:p>
@@ -2294,12 +3255,42 @@
           <w:lang w:val="pt-BR"/>
         </w:rPr>
       </w:pPr>
-      <w:r>
-        <w:rPr>
-          <w:lang w:val="pt-BR"/>
-        </w:rPr>
-        <w:t>Gi = (Xi . Yi) -&gt; Gerador de Carry</w:t>
-      </w:r>
+      <w:proofErr w:type="spellStart"/>
+      <w:r>
+        <w:rPr>
+          <w:lang w:val="pt-BR"/>
+        </w:rPr>
+        <w:t>Gi</w:t>
+      </w:r>
+      <w:proofErr w:type="spellEnd"/>
+      <w:r>
+        <w:rPr>
+          <w:lang w:val="pt-BR"/>
+        </w:rPr>
+        <w:t xml:space="preserve"> = (</w:t>
+      </w:r>
+      <w:proofErr w:type="gramStart"/>
+      <w:r>
+        <w:rPr>
+          <w:lang w:val="pt-BR"/>
+        </w:rPr>
+        <w:t>Xi .</w:t>
+      </w:r>
+      <w:proofErr w:type="gramEnd"/>
+      <w:r>
+        <w:rPr>
+          <w:lang w:val="pt-BR"/>
+        </w:rPr>
+        <w:t xml:space="preserve"> Yi) -&gt; Gerador de </w:t>
+      </w:r>
+      <w:proofErr w:type="spellStart"/>
+      <w:r>
+        <w:rPr>
+          <w:lang w:val="pt-BR"/>
+        </w:rPr>
+        <w:t>Carry</w:t>
+      </w:r>
+      <w:proofErr w:type="spellEnd"/>
     </w:p>
     <w:p>
       <w:pPr>
@@ -2308,24 +3299,54 @@
           <w:lang w:val="pt-BR"/>
         </w:rPr>
       </w:pPr>
-      <w:r>
-        <w:rPr>
-          <w:lang w:val="pt-BR"/>
-        </w:rPr>
-        <w:t>Pi = (Xi + Yi) -&gt; Propagador de Carry</w:t>
-      </w:r>
-    </w:p>
-    <w:p>
-      <w:pPr>
-        <w:rPr>
-          <w:lang w:val="pt-BR"/>
-        </w:rPr>
-      </w:pPr>
-      <w:r>
-        <w:rPr>
-          <w:lang w:val="pt-BR"/>
-        </w:rPr>
-        <w:t xml:space="preserve">Assim, pode-se reescrever a expressão para o Carry In i+1 como: </w:t>
+      <w:proofErr w:type="spellStart"/>
+      <w:r>
+        <w:rPr>
+          <w:lang w:val="pt-BR"/>
+        </w:rPr>
+        <w:t>Pi</w:t>
+      </w:r>
+      <w:proofErr w:type="spellEnd"/>
+      <w:r>
+        <w:rPr>
+          <w:lang w:val="pt-BR"/>
+        </w:rPr>
+        <w:t xml:space="preserve"> = (Xi + Yi) -&gt; Propagador de </w:t>
+      </w:r>
+      <w:proofErr w:type="spellStart"/>
+      <w:r>
+        <w:rPr>
+          <w:lang w:val="pt-BR"/>
+        </w:rPr>
+        <w:t>Carry</w:t>
+      </w:r>
+      <w:proofErr w:type="spellEnd"/>
+    </w:p>
+    <w:p>
+      <w:pPr>
+        <w:rPr>
+          <w:lang w:val="pt-BR"/>
+        </w:rPr>
+      </w:pPr>
+      <w:r>
+        <w:rPr>
+          <w:lang w:val="pt-BR"/>
+        </w:rPr>
+        <w:t xml:space="preserve">Assim, pode-se reescrever a expressão para o </w:t>
+      </w:r>
+      <w:proofErr w:type="spellStart"/>
+      <w:r>
+        <w:rPr>
+          <w:lang w:val="pt-BR"/>
+        </w:rPr>
+        <w:t>Carry</w:t>
+      </w:r>
+      <w:proofErr w:type="spellEnd"/>
+      <w:r>
+        <w:rPr>
+          <w:lang w:val="pt-BR"/>
+        </w:rPr>
+        <w:t xml:space="preserve"> In i+1 como: </w:t>
       </w:r>
     </w:p>
     <w:p>
@@ -2341,11 +3362,55 @@
         </w:rPr>
         <w:t xml:space="preserve">C i+1 = </w:t>
       </w:r>
-      <w:r>
-        <w:rPr>
-          <w:lang w:val="pt-BR"/>
-        </w:rPr>
-        <w:t>Gi + (Pi . Ci)</w:t>
+      <w:proofErr w:type="spellStart"/>
+      <w:r>
+        <w:rPr>
+          <w:lang w:val="pt-BR"/>
+        </w:rPr>
+        <w:t>Gi</w:t>
+      </w:r>
+      <w:proofErr w:type="spellEnd"/>
+      <w:r>
+        <w:rPr>
+          <w:lang w:val="pt-BR"/>
+        </w:rPr>
+        <w:t xml:space="preserve"> + (</w:t>
+      </w:r>
+      <w:proofErr w:type="spellStart"/>
+      <w:proofErr w:type="gramStart"/>
+      <w:r>
+        <w:rPr>
+          <w:lang w:val="pt-BR"/>
+        </w:rPr>
+        <w:t>Pi</w:t>
+      </w:r>
+      <w:proofErr w:type="spellEnd"/>
+      <w:r>
+        <w:rPr>
+          <w:lang w:val="pt-BR"/>
+        </w:rPr>
+        <w:t xml:space="preserve"> .</w:t>
+      </w:r>
+      <w:proofErr w:type="gramEnd"/>
+      <w:r>
+        <w:rPr>
+          <w:lang w:val="pt-BR"/>
+        </w:rPr>
+        <w:t xml:space="preserve"> </w:t>
+      </w:r>
+      <w:proofErr w:type="spellStart"/>
+      <w:r>
+        <w:rPr>
+          <w:lang w:val="pt-BR"/>
+        </w:rPr>
+        <w:t>Ci</w:t>
+      </w:r>
+      <w:proofErr w:type="spellEnd"/>
+      <w:r>
+        <w:rPr>
+          <w:lang w:val="pt-BR"/>
+        </w:rPr>
+        <w:t>)</w:t>
       </w:r>
     </w:p>
     <w:p>
@@ -2359,43 +3424,227 @@
         <w:rPr>
           <w:lang w:val="pt-BR"/>
         </w:rPr>
-        <w:t>Dessa maneira, podemos explicitar as fórmulas para os “Carry In”s dos bits de 1 à 3 (Carry In 0 é dado como entrada do componente):</w:t>
-      </w:r>
-    </w:p>
-    <w:p>
-      <w:r>
-        <w:t>C1 = G0 + (P0 . C0)</w:t>
-      </w:r>
-    </w:p>
-    <w:p>
-      <w:r>
-        <w:t>C2 = G1 + (P1 . C1)</w:t>
-      </w:r>
-    </w:p>
-    <w:p>
-      <w:r>
-        <w:t xml:space="preserve">      = G1 + (P1 . (G0 + P0 . C0))</w:t>
-      </w:r>
-    </w:p>
-    <w:p>
-      <w:r>
-        <w:t xml:space="preserve">      = G1 +   (P1 . G0) + (P1 . P0 . C0)</w:t>
-      </w:r>
-    </w:p>
-    <w:p>
-      <w:pPr>
-        <w:rPr>
-          <w:lang w:val="pt-BR"/>
-        </w:rPr>
-      </w:pPr>
-      <w:r>
-        <w:t xml:space="preserve">C3 = G2 + (P2 . </w:t>
-      </w:r>
-      <w:r>
-        <w:rPr>
-          <w:lang w:val="pt-BR"/>
-        </w:rPr>
-        <w:t>G1) + (P2 . P1 . G0) + (P2 . P1 . P0 . C0)</w:t>
+        <w:t>Dessa maneira, podemos explicitar as fórmulas para os “</w:t>
+      </w:r>
+      <w:proofErr w:type="spellStart"/>
+      <w:r>
+        <w:rPr>
+          <w:lang w:val="pt-BR"/>
+        </w:rPr>
+        <w:t>Carry</w:t>
+      </w:r>
+      <w:proofErr w:type="spellEnd"/>
+      <w:r>
+        <w:rPr>
+          <w:lang w:val="pt-BR"/>
+        </w:rPr>
+        <w:t xml:space="preserve"> </w:t>
+      </w:r>
+      <w:proofErr w:type="spellStart"/>
+      <w:r>
+        <w:rPr>
+          <w:lang w:val="pt-BR"/>
+        </w:rPr>
+        <w:t>In”</w:t>
+      </w:r>
+      <w:proofErr w:type="gramStart"/>
+      <w:r>
+        <w:rPr>
+          <w:lang w:val="pt-BR"/>
+        </w:rPr>
+        <w:t>s</w:t>
+      </w:r>
+      <w:proofErr w:type="spellEnd"/>
+      <w:proofErr w:type="gramEnd"/>
+      <w:r>
+        <w:rPr>
+          <w:lang w:val="pt-BR"/>
+        </w:rPr>
+        <w:t xml:space="preserve"> dos bits de 1 à 3 (</w:t>
+      </w:r>
+      <w:proofErr w:type="spellStart"/>
+      <w:r>
+        <w:rPr>
+          <w:lang w:val="pt-BR"/>
+        </w:rPr>
+        <w:t>Carry</w:t>
+      </w:r>
+      <w:proofErr w:type="spellEnd"/>
+      <w:r>
+        <w:rPr>
+          <w:lang w:val="pt-BR"/>
+        </w:rPr>
+        <w:t xml:space="preserve"> In 0 é dado como entrada do componente):</w:t>
+      </w:r>
+    </w:p>
+    <w:p>
+      <w:r>
+        <w:t>C1 = G0 + (P</w:t>
+      </w:r>
+      <w:proofErr w:type="gramStart"/>
+      <w:r>
+        <w:t>0 .</w:t>
+      </w:r>
+      <w:proofErr w:type="gramEnd"/>
+      <w:r>
+        <w:t xml:space="preserve"> C0)</w:t>
+      </w:r>
+    </w:p>
+    <w:p>
+      <w:r>
+        <w:t>C2 = G1 + (P</w:t>
+      </w:r>
+      <w:proofErr w:type="gramStart"/>
+      <w:r>
+        <w:t>1 .</w:t>
+      </w:r>
+      <w:proofErr w:type="gramEnd"/>
+      <w:r>
+        <w:t xml:space="preserve"> C1)</w:t>
+      </w:r>
+    </w:p>
+    <w:p>
+      <w:r>
+        <w:t xml:space="preserve">      = G1 + (P</w:t>
+      </w:r>
+      <w:proofErr w:type="gramStart"/>
+      <w:r>
+        <w:t>1 .</w:t>
+      </w:r>
+      <w:proofErr w:type="gramEnd"/>
+      <w:r>
+        <w:t xml:space="preserve"> (G0 + P</w:t>
+      </w:r>
+      <w:proofErr w:type="gramStart"/>
+      <w:r>
+        <w:t>0 .</w:t>
+      </w:r>
+      <w:proofErr w:type="gramEnd"/>
+      <w:r>
+        <w:t xml:space="preserve"> C0))</w:t>
+      </w:r>
+    </w:p>
+    <w:p>
+      <w:r>
+        <w:t xml:space="preserve">      = G1 +</w:t>
+      </w:r>
+      <w:proofErr w:type="gramStart"/>
+      <w:r>
+        <w:t xml:space="preserve">   (</w:t>
+      </w:r>
+      <w:proofErr w:type="gramEnd"/>
+      <w:r>
+        <w:t>P1 . G0) + (P</w:t>
+      </w:r>
+      <w:proofErr w:type="gramStart"/>
+      <w:r>
+        <w:t>1 .</w:t>
+      </w:r>
+      <w:proofErr w:type="gramEnd"/>
+      <w:r>
+        <w:t xml:space="preserve"> P</w:t>
+      </w:r>
+      <w:proofErr w:type="gramStart"/>
+      <w:r>
+        <w:t>0 .</w:t>
+      </w:r>
+      <w:proofErr w:type="gramEnd"/>
+      <w:r>
+        <w:t xml:space="preserve"> C0)</w:t>
+      </w:r>
+    </w:p>
+    <w:p>
+      <w:pPr>
+        <w:rPr>
+          <w:lang w:val="pt-BR"/>
+        </w:rPr>
+      </w:pPr>
+      <w:r>
+        <w:t>C3 = G2 + (P</w:t>
+      </w:r>
+      <w:proofErr w:type="gramStart"/>
+      <w:r>
+        <w:t>2 .</w:t>
+      </w:r>
+      <w:proofErr w:type="gramEnd"/>
+      <w:r>
+        <w:t xml:space="preserve"> </w:t>
+      </w:r>
+      <w:r>
+        <w:rPr>
+          <w:lang w:val="pt-BR"/>
+        </w:rPr>
+        <w:t>G1) + (P</w:t>
+      </w:r>
+      <w:proofErr w:type="gramStart"/>
+      <w:r>
+        <w:rPr>
+          <w:lang w:val="pt-BR"/>
+        </w:rPr>
+        <w:t>2 .</w:t>
+      </w:r>
+      <w:proofErr w:type="gramEnd"/>
+      <w:r>
+        <w:rPr>
+          <w:lang w:val="pt-BR"/>
+        </w:rPr>
+        <w:t xml:space="preserve"> P</w:t>
+      </w:r>
+      <w:proofErr w:type="gramStart"/>
+      <w:r>
+        <w:rPr>
+          <w:lang w:val="pt-BR"/>
+        </w:rPr>
+        <w:t>1 .</w:t>
+      </w:r>
+      <w:proofErr w:type="gramEnd"/>
+      <w:r>
+        <w:rPr>
+          <w:lang w:val="pt-BR"/>
+        </w:rPr>
+        <w:t xml:space="preserve"> G0) + (P</w:t>
+      </w:r>
+      <w:proofErr w:type="gramStart"/>
+      <w:r>
+        <w:rPr>
+          <w:lang w:val="pt-BR"/>
+        </w:rPr>
+        <w:t>2 .</w:t>
+      </w:r>
+      <w:proofErr w:type="gramEnd"/>
+      <w:r>
+        <w:rPr>
+          <w:lang w:val="pt-BR"/>
+        </w:rPr>
+        <w:t xml:space="preserve"> P</w:t>
+      </w:r>
+      <w:proofErr w:type="gramStart"/>
+      <w:r>
+        <w:rPr>
+          <w:lang w:val="pt-BR"/>
+        </w:rPr>
+        <w:t>1 .</w:t>
+      </w:r>
+      <w:proofErr w:type="gramEnd"/>
+      <w:r>
+        <w:rPr>
+          <w:lang w:val="pt-BR"/>
+        </w:rPr>
+        <w:t xml:space="preserve"> P</w:t>
+      </w:r>
+      <w:proofErr w:type="gramStart"/>
+      <w:r>
+        <w:rPr>
+          <w:lang w:val="pt-BR"/>
+        </w:rPr>
+        <w:t>0 .</w:t>
+      </w:r>
+      <w:proofErr w:type="gramEnd"/>
+      <w:r>
+        <w:rPr>
+          <w:lang w:val="pt-BR"/>
+        </w:rPr>
+        <w:t xml:space="preserve"> C0)</w:t>
       </w:r>
     </w:p>
     <w:p>
@@ -2422,7 +3671,49 @@
           <w:lang w:val="pt-BR"/>
         </w:rPr>
         <w:tab/>
-        <w:t>Nota-se que expandir a fórmula para mais bits (e.g. 8), torna a estratégia menos atrativa, devido ao número de portas lógicas necessárias a partir da expansão de C3. Por esse motivo, utilizou-se a estratégia do Carry Select Adder para as outras etapas.</w:t>
+        <w:t xml:space="preserve">Nota-se que expandir a fórmula para mais bits (e.g. 8), torna a estratégia menos atrativa, devido ao número de portas lógicas necessárias a partir da expansão de C3. Por esse motivo, utilizou-se a estratégia do </w:t>
+      </w:r>
+      <w:proofErr w:type="spellStart"/>
+      <w:r>
+        <w:rPr>
+          <w:lang w:val="pt-BR"/>
+        </w:rPr>
+        <w:t>Carry</w:t>
+      </w:r>
+      <w:proofErr w:type="spellEnd"/>
+      <w:r>
+        <w:rPr>
+          <w:lang w:val="pt-BR"/>
+        </w:rPr>
+        <w:t xml:space="preserve"> </w:t>
+      </w:r>
+      <w:proofErr w:type="spellStart"/>
+      <w:r>
+        <w:rPr>
+          <w:lang w:val="pt-BR"/>
+        </w:rPr>
+        <w:t>Select</w:t>
+      </w:r>
+      <w:proofErr w:type="spellEnd"/>
+      <w:r>
+        <w:rPr>
+          <w:lang w:val="pt-BR"/>
+        </w:rPr>
+        <w:t xml:space="preserve"> </w:t>
+      </w:r>
+      <w:proofErr w:type="spellStart"/>
+      <w:r>
+        <w:rPr>
+          <w:lang w:val="pt-BR"/>
+        </w:rPr>
+        <w:t>Adder</w:t>
+      </w:r>
+      <w:proofErr w:type="spellEnd"/>
+      <w:r>
+        <w:rPr>
+          <w:lang w:val="pt-BR"/>
+        </w:rPr>
+        <w:t xml:space="preserve"> para as outras etapas.</w:t>
       </w:r>
       <w:r>
         <w:rPr>
@@ -2614,7 +3905,21 @@
         <w:rPr>
           <w:lang w:val="pt-BR"/>
         </w:rPr>
-        <w:t xml:space="preserve"> e TestBench utilizado</w:t>
+        <w:t xml:space="preserve"> e </w:t>
+      </w:r>
+      <w:proofErr w:type="spellStart"/>
+      <w:r>
+        <w:rPr>
+          <w:lang w:val="pt-BR"/>
+        </w:rPr>
+        <w:t>TestBench</w:t>
+      </w:r>
+      <w:proofErr w:type="spellEnd"/>
+      <w:r>
+        <w:rPr>
+          <w:lang w:val="pt-BR"/>
+        </w:rPr>
+        <w:t xml:space="preserve"> utilizado</w:t>
       </w:r>
     </w:p>
     <w:p>
@@ -2629,13 +3934,51 @@
         <w:rPr>
           <w:lang w:val="pt-BR"/>
         </w:rPr>
-        <w:t>Após 1 ciclo de inicialização (Entrada “init” no componente “MultiplicadorSomador8”), são necessários “m” ciclos para o resultado convergir, onde “m” é o multiplicador, ou seja, ao multiplicar os números “5” e “-2”, levam-se 1+2 (</w:t>
-      </w:r>
-      <w:r>
-        <w:rPr>
-          <w:lang w:val="pt-BR"/>
-        </w:rPr>
-        <w:t>Multiplicador é 2, já que o menor número absoluto é “-2“</w:t>
+        <w:t>Após 1 ciclo de inicialização (Entrada “</w:t>
+      </w:r>
+      <w:proofErr w:type="spellStart"/>
+      <w:r>
+        <w:rPr>
+          <w:lang w:val="pt-BR"/>
+        </w:rPr>
+        <w:t>init</w:t>
+      </w:r>
+      <w:proofErr w:type="spellEnd"/>
+      <w:r>
+        <w:rPr>
+          <w:lang w:val="pt-BR"/>
+        </w:rPr>
+        <w:t>” no componente “MultiplicadorSomador8”), são necessários “m” ciclos para o resultado convergir, onde “m” é o multiplicador, ou seja, ao multiplicar os números “5” e “-2”, levam-se 1+2 (</w:t>
+      </w:r>
+      <w:r>
+        <w:rPr>
+          <w:lang w:val="pt-BR"/>
+        </w:rPr>
+        <w:t>Multiplicador é 2, já que o menor número absoluto é “</w:t>
+      </w:r>
+      <w:r>
+        <w:rPr>
+          <w:lang w:val="pt-BR"/>
+        </w:rPr>
+        <w:t>|</w:t>
+      </w:r>
+      <w:r>
+        <w:rPr>
+          <w:lang w:val="pt-BR"/>
+        </w:rPr>
+        <w:t>-2</w:t>
+      </w:r>
+      <w:r>
+        <w:rPr>
+          <w:lang w:val="pt-BR"/>
+        </w:rPr>
+        <w:t>|</w:t>
+      </w:r>
+      <w:r>
+        <w:rPr>
+          <w:lang w:val="pt-BR"/>
+        </w:rPr>
+        <w:t>“</w:t>
       </w:r>
       <w:r>
         <w:rPr>
@@ -2665,7 +4008,21 @@
         <w:rPr>
           <w:lang w:val="pt-BR"/>
         </w:rPr>
-        <w:t>Devido ao sinal auxiliar “NotAntCand” (Figura 2.5), o tempo não muda para multiplicadores negativos.</w:t>
+        <w:t>Devido ao sinal auxiliar “</w:t>
+      </w:r>
+      <w:proofErr w:type="spellStart"/>
+      <w:r>
+        <w:rPr>
+          <w:lang w:val="pt-BR"/>
+        </w:rPr>
+        <w:t>NotAntCand</w:t>
+      </w:r>
+      <w:proofErr w:type="spellEnd"/>
+      <w:r>
+        <w:rPr>
+          <w:lang w:val="pt-BR"/>
+        </w:rPr>
+        <w:t>” (Figura 2.5), o tempo não muda para multiplicadores negativos.</w:t>
       </w:r>
     </w:p>
     <w:p>
@@ -2680,7 +4037,35 @@
         <w:rPr>
           <w:lang w:val="pt-BR"/>
         </w:rPr>
-        <w:t>O controle da saída é feito com um processo sensível ao sinal de clock. A figura 2.10 mostra esse trecho do código VHDL. A figura 2.11 mostra um exemplo de testbench para testar o Multiplicador.</w:t>
+        <w:t xml:space="preserve">O controle da saída é feito com um processo sensível ao sinal de </w:t>
+      </w:r>
+      <w:proofErr w:type="spellStart"/>
+      <w:r>
+        <w:rPr>
+          <w:lang w:val="pt-BR"/>
+        </w:rPr>
+        <w:t>clock</w:t>
+      </w:r>
+      <w:proofErr w:type="spellEnd"/>
+      <w:r>
+        <w:rPr>
+          <w:lang w:val="pt-BR"/>
+        </w:rPr>
+        <w:t xml:space="preserve">. A figura 2.10 mostra esse trecho do código VHDL. A figura 2.11 mostra um exemplo de </w:t>
+      </w:r>
+      <w:proofErr w:type="spellStart"/>
+      <w:r>
+        <w:rPr>
+          <w:lang w:val="pt-BR"/>
+        </w:rPr>
+        <w:t>testbench</w:t>
+      </w:r>
+      <w:proofErr w:type="spellEnd"/>
+      <w:r>
+        <w:rPr>
+          <w:lang w:val="pt-BR"/>
+        </w:rPr>
+        <w:t xml:space="preserve"> para testar o Multiplicador.</w:t>
       </w:r>
     </w:p>
     <w:p>
@@ -2696,8 +4081,8 @@
         </w:rPr>
         <w:drawing>
           <wp:inline distT="0" distB="0" distL="0" distR="0" wp14:anchorId="3B2F37D1" wp14:editId="1D7D177B">
-            <wp:extent cx="3581400" cy="1828267"/>
-            <wp:effectExtent l="0" t="0" r="0" b="635"/>
+            <wp:extent cx="3371850" cy="1721295"/>
+            <wp:effectExtent l="0" t="0" r="0" b="0"/>
             <wp:docPr id="19" name="Imagem 19" descr="C:\Users\JFPS\Desktop\controleSaíd.png"/>
             <wp:cNvGraphicFramePr>
               <a:graphicFrameLocks xmlns:a="http://schemas.openxmlformats.org/drawingml/2006/main" noChangeAspect="1"/>
@@ -2727,7 +4112,7 @@
                   <pic:spPr bwMode="auto">
                     <a:xfrm>
                       <a:off x="0" y="0"/>
-                      <a:ext cx="3587888" cy="1831579"/>
+                      <a:ext cx="3385854" cy="1728444"/>
                     </a:xfrm>
                     <a:prstGeom prst="rect">
                       <a:avLst/>
@@ -2752,8 +4137,6 @@
           <w:lang w:val="pt-BR"/>
         </w:rPr>
       </w:pPr>
-      <w:bookmarkStart w:id="0" w:name="_GoBack"/>
-      <w:bookmarkEnd w:id="0"/>
       <w:r>
         <w:rPr>
           <w:lang w:val="pt-BR"/>
@@ -2845,12 +4228,11 @@
           <w:noProof/>
           <w:lang w:eastAsia="en-US"/>
         </w:rPr>
-        <w:lastRenderedPageBreak/>
         <w:drawing>
-          <wp:inline distT="0" distB="0" distL="0" distR="0" wp14:anchorId="2024745C" wp14:editId="3190B8F3">
-            <wp:extent cx="3733800" cy="5943600"/>
-            <wp:effectExtent l="0" t="0" r="0" b="0"/>
-            <wp:docPr id="20" name="Imagem 20" descr="C:\Users\JFPS\Desktop\tb_multt.png"/>
+          <wp:inline distT="0" distB="0" distL="0" distR="0">
+            <wp:extent cx="3503259" cy="5486400"/>
+            <wp:effectExtent l="0" t="0" r="2540" b="0"/>
+            <wp:docPr id="23" name="Imagem 23" descr="C:\Users\JFPS\Desktop\tb_mult.png"/>
             <wp:cNvGraphicFramePr>
               <a:graphicFrameLocks xmlns:a="http://schemas.openxmlformats.org/drawingml/2006/main" noChangeAspect="1"/>
             </wp:cNvGraphicFramePr>
@@ -2858,7 +4240,7 @@
               <a:graphicData uri="http://schemas.openxmlformats.org/drawingml/2006/picture">
                 <pic:pic xmlns:pic="http://schemas.openxmlformats.org/drawingml/2006/picture">
                   <pic:nvPicPr>
-                    <pic:cNvPr id="0" name="Picture 10" descr="C:\Users\JFPS\Desktop\tb_multt.png"/>
+                    <pic:cNvPr id="0" name="Picture 13" descr="C:\Users\JFPS\Desktop\tb_mult.png"/>
                     <pic:cNvPicPr>
                       <a:picLocks noChangeAspect="1" noChangeArrowheads="1"/>
                     </pic:cNvPicPr>
@@ -2879,7 +4261,7 @@
                   <pic:spPr bwMode="auto">
                     <a:xfrm>
                       <a:off x="0" y="0"/>
-                      <a:ext cx="3733800" cy="5943600"/>
+                      <a:ext cx="3505912" cy="5490556"/>
                     </a:xfrm>
                     <a:prstGeom prst="rect">
                       <a:avLst/>
@@ -2911,6 +4293,9 @@
         <w:t xml:space="preserve">Figure </w:t>
       </w:r>
       <w:r>
+        <w:rPr>
+          <w:lang w:val="pt-BR"/>
+        </w:rPr>
         <w:fldChar w:fldCharType="begin"/>
       </w:r>
       <w:r>
@@ -2920,6 +4305,9 @@
         <w:instrText xml:space="preserve"> STYLEREF 1 \s </w:instrText>
       </w:r>
       <w:r>
+        <w:rPr>
+          <w:lang w:val="pt-BR"/>
+        </w:rPr>
         <w:fldChar w:fldCharType="separate"/>
       </w:r>
       <w:r>
@@ -2930,6 +4318,9 @@
         <w:t>2</w:t>
       </w:r>
       <w:r>
+        <w:rPr>
+          <w:lang w:val="pt-BR"/>
+        </w:rPr>
         <w:fldChar w:fldCharType="end"/>
       </w:r>
       <w:r>
@@ -2939,6 +4330,9 @@
         <w:t>.</w:t>
       </w:r>
       <w:r>
+        <w:rPr>
+          <w:lang w:val="pt-BR"/>
+        </w:rPr>
         <w:fldChar w:fldCharType="begin"/>
       </w:r>
       <w:r>
@@ -2948,6 +4342,9 @@
         <w:instrText xml:space="preserve"> SEQ Figure \* ARABIC \s 1 </w:instrText>
       </w:r>
       <w:r>
+        <w:rPr>
+          <w:lang w:val="pt-BR"/>
+        </w:rPr>
         <w:fldChar w:fldCharType="separate"/>
       </w:r>
       <w:r>
@@ -2958,21 +4355,31 @@
         <w:t>11</w:t>
       </w:r>
       <w:r>
+        <w:rPr>
+          <w:lang w:val="pt-BR"/>
+        </w:rPr>
         <w:fldChar w:fldCharType="end"/>
       </w:r>
       <w:r>
         <w:rPr>
           <w:lang w:val="pt-BR"/>
         </w:rPr>
-        <w:t xml:space="preserve"> Exemplo de TestBench para o MultiplicadorSomador8.</w:t>
-      </w:r>
-    </w:p>
-    <w:p>
-      <w:pPr>
-        <w:rPr>
-          <w:lang w:val="pt-BR"/>
-        </w:rPr>
-      </w:pPr>
+        <w:t xml:space="preserve"> Exemplo de </w:t>
+      </w:r>
+      <w:proofErr w:type="spellStart"/>
+      <w:r>
+        <w:rPr>
+          <w:lang w:val="pt-BR"/>
+        </w:rPr>
+        <w:t>TestBench</w:t>
+      </w:r>
+      <w:proofErr w:type="spellEnd"/>
+      <w:r>
+        <w:rPr>
+          <w:lang w:val="pt-BR"/>
+        </w:rPr>
+        <w:t xml:space="preserve"> para o MultiplicadorSomador8.</w:t>
+      </w:r>
     </w:p>
     <w:p>
       <w:pPr>
@@ -2992,32 +4399,6 @@
     <w:p>
       <w:pPr>
         <w:ind w:firstLine="432"/>
-        <w:rPr>
-          <w:lang w:val="pt-BR"/>
-        </w:rPr>
-      </w:pPr>
-      <w:r>
-        <w:rPr>
-          <w:lang w:val="pt-BR"/>
-        </w:rPr>
-        <w:t xml:space="preserve">A </w:t>
-      </w:r>
-      <w:r>
-        <w:rPr>
-          <w:lang w:val="pt-BR"/>
-        </w:rPr>
-        <w:t>expansão dos não sinalizados (Componente U_Expand no projeto) muda no sentido que não há o sinal “OneFill”, isto é, a saída Y sempre recebe “ZeroFill”, que tem os 8 bits menos significativos mudados para os da entrada.</w:t>
-      </w:r>
-      <w:r>
-        <w:rPr>
-          <w:lang w:val="pt-BR"/>
-        </w:rPr>
-        <w:t xml:space="preserve"> </w:t>
-      </w:r>
-    </w:p>
-    <w:p>
-      <w:pPr>
-        <w:pStyle w:val="Ttulo2"/>
         <w:jc w:val="both"/>
         <w:rPr>
           <w:lang w:val="pt-BR"/>
@@ -3027,44 +4408,41 @@
         <w:rPr>
           <w:lang w:val="pt-BR"/>
         </w:rPr>
-        <w:lastRenderedPageBreak/>
-        <w:t>Período de clock e tempo dos componentes</w:t>
-      </w:r>
-    </w:p>
-    <w:p>
-      <w:pPr>
-        <w:ind w:firstLine="432"/>
-        <w:rPr>
-          <w:lang w:val="pt-BR"/>
-        </w:rPr>
-      </w:pPr>
-      <w:r>
-        <w:rPr>
-          <w:lang w:val="pt-BR"/>
-        </w:rPr>
-        <w:t xml:space="preserve">A expansão dos não sinalizados (Componente U_Expand no projeto) muda no sentido que não há o sinal “OneFill”, isto é, a saída Y sempre recebe “ZeroFill”, que tem os 8 bits menos significativos mudados para os da entrada. </w:t>
-      </w:r>
-    </w:p>
-    <w:p>
-      <w:pPr>
-        <w:jc w:val="both"/>
-        <w:rPr>
-          <w:lang w:val="pt-BR"/>
-        </w:rPr>
-      </w:pPr>
-    </w:p>
-    <w:p>
-      <w:pPr>
-        <w:pStyle w:val="Ttulo1"/>
-        <w:rPr>
-          <w:lang w:val="pt-BR"/>
-        </w:rPr>
-      </w:pPr>
-      <w:r>
-        <w:rPr>
-          <w:lang w:val="pt-BR"/>
-        </w:rPr>
-        <w:t>Funcionamento</w:t>
+        <w:t>Para realizar multiplicações não-sinalizadas,</w:t>
+      </w:r>
+      <w:r>
+        <w:rPr>
+          <w:lang w:val="pt-BR"/>
+        </w:rPr>
+        <w:t xml:space="preserve"> tem-se que modificar levemente o funcionamento do MultiplicadorSomador8 e de seus componentes internos “</w:t>
+      </w:r>
+      <w:proofErr w:type="spellStart"/>
+      <w:r>
+        <w:rPr>
+          <w:lang w:val="pt-BR"/>
+        </w:rPr>
+        <w:t>Expand</w:t>
+      </w:r>
+      <w:proofErr w:type="spellEnd"/>
+      <w:r>
+        <w:rPr>
+          <w:lang w:val="pt-BR"/>
+        </w:rPr>
+        <w:t>” e “Max”. Os outros, apesar de considerarem valores negativos, não precisam ser substituídos devido à expansão de sinal. Por exemplo, ao utilizar o componente “</w:t>
+      </w:r>
+      <w:proofErr w:type="spellStart"/>
+      <w:r>
+        <w:rPr>
+          <w:lang w:val="pt-BR"/>
+        </w:rPr>
+        <w:t>MinAbs</w:t>
+      </w:r>
+      <w:proofErr w:type="spellEnd"/>
+      <w:r>
+        <w:rPr>
+          <w:lang w:val="pt-BR"/>
+        </w:rPr>
+        <w:t>”, não haverá diferença, pois, o bit mais significativo nunca será um (e.g. o componente não o considerará negativo), uma vez que a expansão de números não sinalizados sempre os preenche com zeros.</w:t>
       </w:r>
     </w:p>
     <w:p>
@@ -3079,19 +4457,813 @@
         <w:rPr>
           <w:lang w:val="pt-BR"/>
         </w:rPr>
+        <w:t>O componente nomeado “</w:t>
+      </w:r>
+      <w:proofErr w:type="spellStart"/>
+      <w:r>
+        <w:rPr>
+          <w:lang w:val="pt-BR"/>
+        </w:rPr>
+        <w:t>U_Max</w:t>
+      </w:r>
+      <w:proofErr w:type="spellEnd"/>
+      <w:r>
+        <w:rPr>
+          <w:lang w:val="pt-BR"/>
+        </w:rPr>
+        <w:t>” faz a seleção do valo</w:t>
+      </w:r>
+      <w:r>
+        <w:rPr>
+          <w:lang w:val="pt-BR"/>
+        </w:rPr>
+        <w:t xml:space="preserve">r máximo entre as duas entradas de forma muito semelhante ao “Min”, descrito anteriormente: Realiza-se a subtração “X-Y”, se o </w:t>
+      </w:r>
+      <w:r>
+        <w:rPr>
+          <w:i/>
+          <w:lang w:val="pt-BR"/>
+        </w:rPr>
+        <w:t>MSB</w:t>
+      </w:r>
+      <w:r>
+        <w:rPr>
+          <w:lang w:val="pt-BR"/>
+        </w:rPr>
+        <w:t xml:space="preserve"> do resultado for um, seleciona-se Y, se não, X. A figura </w:t>
+      </w:r>
+      <w:proofErr w:type="gramStart"/>
+      <w:r>
+        <w:rPr>
+          <w:lang w:val="pt-BR"/>
+        </w:rPr>
+        <w:t>2.12 mostra</w:t>
+      </w:r>
+      <w:proofErr w:type="gramEnd"/>
+      <w:r>
+        <w:rPr>
+          <w:lang w:val="pt-BR"/>
+        </w:rPr>
+        <w:t xml:space="preserve"> tal componente.</w:t>
+      </w:r>
+    </w:p>
+    <w:p>
+      <w:pPr>
+        <w:keepNext/>
+        <w:ind w:firstLine="432"/>
+        <w:jc w:val="center"/>
+        <w:rPr>
+          <w:lang w:val="pt-BR"/>
+        </w:rPr>
+      </w:pPr>
+      <w:r>
+        <w:rPr>
+          <w:noProof/>
+          <w:lang w:eastAsia="en-US"/>
+        </w:rPr>
+        <w:lastRenderedPageBreak/>
+        <w:drawing>
+          <wp:inline distT="0" distB="0" distL="0" distR="0" wp14:anchorId="16ADC242" wp14:editId="23021593">
+            <wp:extent cx="3541407" cy="3867150"/>
+            <wp:effectExtent l="0" t="0" r="1905" b="0"/>
+            <wp:docPr id="25" name="Imagem 25" descr="C:\Users\JFPS\Desktop\umax.png"/>
+            <wp:cNvGraphicFramePr>
+              <a:graphicFrameLocks xmlns:a="http://schemas.openxmlformats.org/drawingml/2006/main" noChangeAspect="1"/>
+            </wp:cNvGraphicFramePr>
+            <a:graphic xmlns:a="http://schemas.openxmlformats.org/drawingml/2006/main">
+              <a:graphicData uri="http://schemas.openxmlformats.org/drawingml/2006/picture">
+                <pic:pic xmlns:pic="http://schemas.openxmlformats.org/drawingml/2006/picture">
+                  <pic:nvPicPr>
+                    <pic:cNvPr id="0" name="Picture 15" descr="C:\Users\JFPS\Desktop\umax.png"/>
+                    <pic:cNvPicPr>
+                      <a:picLocks noChangeAspect="1" noChangeArrowheads="1"/>
+                    </pic:cNvPicPr>
+                  </pic:nvPicPr>
+                  <pic:blipFill>
+                    <a:blip r:embed="rId19">
+                      <a:extLst>
+                        <a:ext uri="{28A0092B-C50C-407E-A947-70E740481C1C}">
+                          <a14:useLocalDpi xmlns:a14="http://schemas.microsoft.com/office/drawing/2010/main" val="0"/>
+                        </a:ext>
+                      </a:extLst>
+                    </a:blip>
+                    <a:srcRect/>
+                    <a:stretch>
+                      <a:fillRect/>
+                    </a:stretch>
+                  </pic:blipFill>
+                  <pic:spPr bwMode="auto">
+                    <a:xfrm>
+                      <a:off x="0" y="0"/>
+                      <a:ext cx="3550244" cy="3876800"/>
+                    </a:xfrm>
+                    <a:prstGeom prst="rect">
+                      <a:avLst/>
+                    </a:prstGeom>
+                    <a:noFill/>
+                    <a:ln>
+                      <a:noFill/>
+                    </a:ln>
+                  </pic:spPr>
+                </pic:pic>
+              </a:graphicData>
+            </a:graphic>
+          </wp:inline>
+        </w:drawing>
+      </w:r>
+    </w:p>
+    <w:p>
+      <w:pPr>
+        <w:pStyle w:val="Legenda"/>
+        <w:jc w:val="center"/>
+        <w:rPr>
+          <w:lang w:val="pt-BR"/>
+        </w:rPr>
+      </w:pPr>
+      <w:r>
+        <w:rPr>
+          <w:lang w:val="pt-BR"/>
+        </w:rPr>
+        <w:t xml:space="preserve">Figure </w:t>
+      </w:r>
+      <w:r>
+        <w:rPr>
+          <w:lang w:val="pt-BR"/>
+        </w:rPr>
+        <w:fldChar w:fldCharType="begin"/>
+      </w:r>
+      <w:r>
+        <w:rPr>
+          <w:lang w:val="pt-BR"/>
+        </w:rPr>
+        <w:instrText xml:space="preserve"> STYLEREF 1 \s </w:instrText>
+      </w:r>
+      <w:r>
+        <w:rPr>
+          <w:lang w:val="pt-BR"/>
+        </w:rPr>
+        <w:fldChar w:fldCharType="separate"/>
+      </w:r>
+      <w:r>
+        <w:rPr>
+          <w:noProof/>
+          <w:lang w:val="pt-BR"/>
+        </w:rPr>
+        <w:t>2</w:t>
+      </w:r>
+      <w:r>
+        <w:rPr>
+          <w:lang w:val="pt-BR"/>
+        </w:rPr>
+        <w:fldChar w:fldCharType="end"/>
+      </w:r>
+      <w:r>
+        <w:rPr>
+          <w:lang w:val="pt-BR"/>
+        </w:rPr>
+        <w:t>.</w:t>
+      </w:r>
+      <w:r>
+        <w:rPr>
+          <w:lang w:val="pt-BR"/>
+        </w:rPr>
+        <w:fldChar w:fldCharType="begin"/>
+      </w:r>
+      <w:r>
+        <w:rPr>
+          <w:lang w:val="pt-BR"/>
+        </w:rPr>
+        <w:instrText xml:space="preserve"> SEQ Figure \* ARABIC \s 1 </w:instrText>
+      </w:r>
+      <w:r>
+        <w:rPr>
+          <w:lang w:val="pt-BR"/>
+        </w:rPr>
+        <w:fldChar w:fldCharType="separate"/>
+      </w:r>
+      <w:r>
+        <w:rPr>
+          <w:noProof/>
+          <w:lang w:val="pt-BR"/>
+        </w:rPr>
+        <w:t>12</w:t>
+      </w:r>
+      <w:r>
+        <w:rPr>
+          <w:lang w:val="pt-BR"/>
+        </w:rPr>
+        <w:fldChar w:fldCharType="end"/>
+      </w:r>
+      <w:r>
+        <w:rPr>
+          <w:lang w:val="pt-BR"/>
+        </w:rPr>
+        <w:t xml:space="preserve"> </w:t>
+      </w:r>
+      <w:proofErr w:type="spellStart"/>
+      <w:r>
+        <w:rPr>
+          <w:lang w:val="pt-BR"/>
+        </w:rPr>
+        <w:t>U_Max</w:t>
+      </w:r>
+      <w:proofErr w:type="spellEnd"/>
+      <w:r>
+        <w:rPr>
+          <w:lang w:val="pt-BR"/>
+        </w:rPr>
+        <w:t>.</w:t>
+      </w:r>
+    </w:p>
+    <w:p>
+      <w:pPr>
+        <w:rPr>
+          <w:lang w:val="pt-BR"/>
+        </w:rPr>
+      </w:pPr>
+      <w:r>
+        <w:rPr>
+          <w:lang w:val="pt-BR"/>
+        </w:rPr>
+        <w:tab/>
+        <w:t xml:space="preserve">A expansão do sinal pode ser simplificada para uma simples inclusão de zeros ao lado do </w:t>
+      </w:r>
+      <w:r>
+        <w:rPr>
+          <w:i/>
+          <w:lang w:val="pt-BR"/>
+        </w:rPr>
+        <w:t>MSB</w:t>
+      </w:r>
+      <w:r>
+        <w:rPr>
+          <w:lang w:val="pt-BR"/>
+        </w:rPr>
+        <w:t xml:space="preserve">. A figura </w:t>
+      </w:r>
+      <w:proofErr w:type="gramStart"/>
+      <w:r>
+        <w:rPr>
+          <w:lang w:val="pt-BR"/>
+        </w:rPr>
+        <w:t>2.13 mostra</w:t>
+      </w:r>
+      <w:proofErr w:type="gramEnd"/>
+      <w:r>
+        <w:rPr>
+          <w:lang w:val="pt-BR"/>
+        </w:rPr>
+        <w:t xml:space="preserve"> tal inclusão.</w:t>
+      </w:r>
+    </w:p>
+    <w:p>
+      <w:pPr>
+        <w:rPr>
+          <w:lang w:val="pt-BR"/>
+        </w:rPr>
+      </w:pPr>
+      <w:r>
+        <w:rPr>
+          <w:lang w:val="pt-BR"/>
+        </w:rPr>
+        <w:tab/>
+      </w:r>
+    </w:p>
+    <w:p>
+      <w:pPr>
+        <w:keepNext/>
+        <w:jc w:val="center"/>
+      </w:pPr>
+      <w:r>
+        <w:rPr>
+          <w:noProof/>
+          <w:lang w:eastAsia="en-US"/>
+        </w:rPr>
+        <w:drawing>
+          <wp:inline distT="0" distB="0" distL="0" distR="0" wp14:anchorId="762CA60D" wp14:editId="29EB37DC">
+            <wp:extent cx="2887965" cy="2114550"/>
+            <wp:effectExtent l="0" t="0" r="8255" b="0"/>
+            <wp:docPr id="27" name="Imagem 27" descr="C:\Users\JFPS\Desktop\u_expand.png"/>
+            <wp:cNvGraphicFramePr>
+              <a:graphicFrameLocks xmlns:a="http://schemas.openxmlformats.org/drawingml/2006/main" noChangeAspect="1"/>
+            </wp:cNvGraphicFramePr>
+            <a:graphic xmlns:a="http://schemas.openxmlformats.org/drawingml/2006/main">
+              <a:graphicData uri="http://schemas.openxmlformats.org/drawingml/2006/picture">
+                <pic:pic xmlns:pic="http://schemas.openxmlformats.org/drawingml/2006/picture">
+                  <pic:nvPicPr>
+                    <pic:cNvPr id="0" name="Picture 17" descr="C:\Users\JFPS\Desktop\u_expand.png"/>
+                    <pic:cNvPicPr>
+                      <a:picLocks noChangeAspect="1" noChangeArrowheads="1"/>
+                    </pic:cNvPicPr>
+                  </pic:nvPicPr>
+                  <pic:blipFill>
+                    <a:blip r:embed="rId20">
+                      <a:extLst>
+                        <a:ext uri="{28A0092B-C50C-407E-A947-70E740481C1C}">
+                          <a14:useLocalDpi xmlns:a14="http://schemas.microsoft.com/office/drawing/2010/main" val="0"/>
+                        </a:ext>
+                      </a:extLst>
+                    </a:blip>
+                    <a:srcRect/>
+                    <a:stretch>
+                      <a:fillRect/>
+                    </a:stretch>
+                  </pic:blipFill>
+                  <pic:spPr bwMode="auto">
+                    <a:xfrm>
+                      <a:off x="0" y="0"/>
+                      <a:ext cx="2889475" cy="2115656"/>
+                    </a:xfrm>
+                    <a:prstGeom prst="rect">
+                      <a:avLst/>
+                    </a:prstGeom>
+                    <a:noFill/>
+                    <a:ln>
+                      <a:noFill/>
+                    </a:ln>
+                  </pic:spPr>
+                </pic:pic>
+              </a:graphicData>
+            </a:graphic>
+          </wp:inline>
+        </w:drawing>
+      </w:r>
+    </w:p>
+    <w:p>
+      <w:pPr>
+        <w:pStyle w:val="Legenda"/>
+        <w:jc w:val="center"/>
+      </w:pPr>
+      <w:r>
+        <w:t xml:space="preserve">Figure </w:t>
+      </w:r>
+      <w:fldSimple w:instr=" STYLEREF 1 \s ">
+        <w:r>
+          <w:rPr>
+            <w:noProof/>
+          </w:rPr>
+          <w:t>2</w:t>
+        </w:r>
+      </w:fldSimple>
+      <w:r>
+        <w:t>.</w:t>
+      </w:r>
+      <w:fldSimple w:instr=" SEQ Figure \* ARABIC \s 1 ">
+        <w:r>
+          <w:rPr>
+            <w:noProof/>
+          </w:rPr>
+          <w:t>13</w:t>
+        </w:r>
+      </w:fldSimple>
+      <w:r>
+        <w:t xml:space="preserve"> </w:t>
+      </w:r>
+      <w:proofErr w:type="spellStart"/>
+      <w:r>
+        <w:t>U_Expand</w:t>
+      </w:r>
+      <w:proofErr w:type="spellEnd"/>
+    </w:p>
+    <w:p>
+      <w:pPr>
+        <w:jc w:val="both"/>
+        <w:rPr>
+          <w:lang w:val="pt-BR"/>
+        </w:rPr>
+      </w:pPr>
+      <w:r>
+        <w:rPr>
+          <w:lang w:val="pt-BR"/>
+        </w:rPr>
+        <w:tab/>
+        <w:t>O Multiplicador não sinalizado (alcunhado de “U_MultiplicadorSomador8”)</w:t>
+      </w:r>
+      <w:r>
+        <w:rPr>
+          <w:lang w:val="pt-BR"/>
+        </w:rPr>
+        <w:t xml:space="preserve"> tem o mapeamento de portas e os sinais de controle levemente alterados. Ao invés de utilizar “</w:t>
+      </w:r>
+      <w:proofErr w:type="spellStart"/>
+      <w:r>
+        <w:rPr>
+          <w:lang w:val="pt-BR"/>
+        </w:rPr>
+        <w:t>Expand</w:t>
+      </w:r>
+      <w:proofErr w:type="spellEnd"/>
+      <w:r>
+        <w:rPr>
+          <w:lang w:val="pt-BR"/>
+        </w:rPr>
+        <w:t>” e “Max”, substitui por “</w:t>
+      </w:r>
+      <w:proofErr w:type="spellStart"/>
+      <w:r>
+        <w:rPr>
+          <w:lang w:val="pt-BR"/>
+        </w:rPr>
+        <w:t>U_Expand</w:t>
+      </w:r>
+      <w:proofErr w:type="spellEnd"/>
+      <w:r>
+        <w:rPr>
+          <w:lang w:val="pt-BR"/>
+        </w:rPr>
+        <w:t>” e “</w:t>
+      </w:r>
+      <w:proofErr w:type="spellStart"/>
+      <w:r>
+        <w:rPr>
+          <w:lang w:val="pt-BR"/>
+        </w:rPr>
+        <w:t>U_Max</w:t>
+      </w:r>
+      <w:proofErr w:type="spellEnd"/>
+      <w:r>
+        <w:rPr>
+          <w:lang w:val="pt-BR"/>
+        </w:rPr>
+        <w:t xml:space="preserve">”, respectivamente e exclui a necessidade de manter um sinal acumulado negado adicional. A estrutura de controle de saída também pode ser simplificada. O </w:t>
+      </w:r>
+      <w:proofErr w:type="spellStart"/>
+      <w:r>
+        <w:rPr>
+          <w:lang w:val="pt-BR"/>
+        </w:rPr>
+        <w:t>testbench</w:t>
+      </w:r>
+      <w:proofErr w:type="spellEnd"/>
+      <w:r>
+        <w:rPr>
+          <w:lang w:val="pt-BR"/>
+        </w:rPr>
+        <w:t xml:space="preserve"> só precisa ser </w:t>
+      </w:r>
+      <w:r>
+        <w:rPr>
+          <w:lang w:val="pt-BR"/>
+        </w:rPr>
+        <w:lastRenderedPageBreak/>
+        <w:t>alterado no componente que utiliza para passar as entradas, de “MultiplicadorSomador8” para “U_MultiplicadorSomador8”. As figuras 2.14 e 2.15 mostram o mapeamento e o controle, respectivamente.</w:t>
+      </w:r>
+    </w:p>
+    <w:p>
+      <w:pPr>
+        <w:keepNext/>
+        <w:jc w:val="center"/>
+      </w:pPr>
+      <w:r>
+        <w:rPr>
+          <w:noProof/>
+          <w:lang w:eastAsia="en-US"/>
+        </w:rPr>
+        <w:drawing>
+          <wp:inline distT="0" distB="0" distL="0" distR="0" wp14:anchorId="31160E84" wp14:editId="3637A4D6">
+            <wp:extent cx="4016161" cy="2305050"/>
+            <wp:effectExtent l="0" t="0" r="3810" b="0"/>
+            <wp:docPr id="28" name="Imagem 28" descr="C:\Users\JFPS\Desktop\2017-07-26 23_55_52-ISE Project Navigator (P.20131013) - C__Users_JFPS_Documents_GitHub_VHDLultimate.png"/>
+            <wp:cNvGraphicFramePr>
+              <a:graphicFrameLocks xmlns:a="http://schemas.openxmlformats.org/drawingml/2006/main" noChangeAspect="1"/>
+            </wp:cNvGraphicFramePr>
+            <a:graphic xmlns:a="http://schemas.openxmlformats.org/drawingml/2006/main">
+              <a:graphicData uri="http://schemas.openxmlformats.org/drawingml/2006/picture">
+                <pic:pic xmlns:pic="http://schemas.openxmlformats.org/drawingml/2006/picture">
+                  <pic:nvPicPr>
+                    <pic:cNvPr id="0" name="Picture 18" descr="C:\Users\JFPS\Desktop\2017-07-26 23_55_52-ISE Project Navigator (P.20131013) - C__Users_JFPS_Documents_GitHub_VHDLultimate.png"/>
+                    <pic:cNvPicPr>
+                      <a:picLocks noChangeAspect="1" noChangeArrowheads="1"/>
+                    </pic:cNvPicPr>
+                  </pic:nvPicPr>
+                  <pic:blipFill>
+                    <a:blip r:embed="rId21">
+                      <a:extLst>
+                        <a:ext uri="{28A0092B-C50C-407E-A947-70E740481C1C}">
+                          <a14:useLocalDpi xmlns:a14="http://schemas.microsoft.com/office/drawing/2010/main" val="0"/>
+                        </a:ext>
+                      </a:extLst>
+                    </a:blip>
+                    <a:srcRect/>
+                    <a:stretch>
+                      <a:fillRect/>
+                    </a:stretch>
+                  </pic:blipFill>
+                  <pic:spPr bwMode="auto">
+                    <a:xfrm>
+                      <a:off x="0" y="0"/>
+                      <a:ext cx="4022295" cy="2308570"/>
+                    </a:xfrm>
+                    <a:prstGeom prst="rect">
+                      <a:avLst/>
+                    </a:prstGeom>
+                    <a:noFill/>
+                    <a:ln>
+                      <a:noFill/>
+                    </a:ln>
+                  </pic:spPr>
+                </pic:pic>
+              </a:graphicData>
+            </a:graphic>
+          </wp:inline>
+        </w:drawing>
+      </w:r>
+    </w:p>
+    <w:p>
+      <w:pPr>
+        <w:pStyle w:val="Legenda"/>
+        <w:jc w:val="center"/>
+        <w:rPr>
+          <w:lang w:val="pt-BR"/>
+        </w:rPr>
+      </w:pPr>
+      <w:r>
+        <w:rPr>
+          <w:lang w:val="pt-BR"/>
+        </w:rPr>
+        <w:t xml:space="preserve">Figure </w:t>
+      </w:r>
+      <w:r>
+        <w:rPr>
+          <w:lang w:val="pt-BR"/>
+        </w:rPr>
+        <w:fldChar w:fldCharType="begin"/>
+      </w:r>
+      <w:r>
+        <w:rPr>
+          <w:lang w:val="pt-BR"/>
+        </w:rPr>
+        <w:instrText xml:space="preserve"> STYLEREF 1 \s </w:instrText>
+      </w:r>
+      <w:r>
+        <w:rPr>
+          <w:lang w:val="pt-BR"/>
+        </w:rPr>
+        <w:fldChar w:fldCharType="separate"/>
+      </w:r>
+      <w:r>
+        <w:rPr>
+          <w:noProof/>
+          <w:lang w:val="pt-BR"/>
+        </w:rPr>
+        <w:t>2</w:t>
+      </w:r>
+      <w:r>
+        <w:rPr>
+          <w:lang w:val="pt-BR"/>
+        </w:rPr>
+        <w:fldChar w:fldCharType="end"/>
+      </w:r>
+      <w:r>
+        <w:rPr>
+          <w:lang w:val="pt-BR"/>
+        </w:rPr>
+        <w:t>.</w:t>
+      </w:r>
+      <w:r>
+        <w:rPr>
+          <w:lang w:val="pt-BR"/>
+        </w:rPr>
+        <w:fldChar w:fldCharType="begin"/>
+      </w:r>
+      <w:r>
+        <w:rPr>
+          <w:lang w:val="pt-BR"/>
+        </w:rPr>
+        <w:instrText xml:space="preserve"> SEQ Figure \* ARABIC \s 1 </w:instrText>
+      </w:r>
+      <w:r>
+        <w:rPr>
+          <w:lang w:val="pt-BR"/>
+        </w:rPr>
+        <w:fldChar w:fldCharType="separate"/>
+      </w:r>
+      <w:r>
+        <w:rPr>
+          <w:noProof/>
+          <w:lang w:val="pt-BR"/>
+        </w:rPr>
+        <w:t>14</w:t>
+      </w:r>
+      <w:r>
+        <w:rPr>
+          <w:lang w:val="pt-BR"/>
+        </w:rPr>
+        <w:fldChar w:fldCharType="end"/>
+      </w:r>
+      <w:r>
+        <w:rPr>
+          <w:lang w:val="pt-BR"/>
+        </w:rPr>
+        <w:t xml:space="preserve"> Mapeamento do "U_MultiplicadorSomador8".</w:t>
+      </w:r>
+    </w:p>
+    <w:p>
+      <w:pPr>
+        <w:jc w:val="center"/>
+        <w:rPr>
+          <w:lang w:val="pt-BR"/>
+        </w:rPr>
+      </w:pPr>
+    </w:p>
+    <w:p>
+      <w:pPr>
+        <w:keepNext/>
+        <w:jc w:val="center"/>
+      </w:pPr>
+      <w:r>
+        <w:rPr>
+          <w:noProof/>
+          <w:lang w:eastAsia="en-US"/>
+        </w:rPr>
+        <w:drawing>
+          <wp:inline distT="0" distB="0" distL="0" distR="0" wp14:anchorId="62E0074A" wp14:editId="47849B7E">
+            <wp:extent cx="2495550" cy="1581150"/>
+            <wp:effectExtent l="0" t="0" r="0" b="0"/>
+            <wp:docPr id="29" name="Imagem 29" descr="C:\Users\JFPS\Desktop\2017-07-26 23_56_11-ISE Project Navigator (P.20131013) - C__Users_JFPS_Documents_GitHub_VHDLultimate.png"/>
+            <wp:cNvGraphicFramePr>
+              <a:graphicFrameLocks xmlns:a="http://schemas.openxmlformats.org/drawingml/2006/main" noChangeAspect="1"/>
+            </wp:cNvGraphicFramePr>
+            <a:graphic xmlns:a="http://schemas.openxmlformats.org/drawingml/2006/main">
+              <a:graphicData uri="http://schemas.openxmlformats.org/drawingml/2006/picture">
+                <pic:pic xmlns:pic="http://schemas.openxmlformats.org/drawingml/2006/picture">
+                  <pic:nvPicPr>
+                    <pic:cNvPr id="0" name="Picture 19" descr="C:\Users\JFPS\Desktop\2017-07-26 23_56_11-ISE Project Navigator (P.20131013) - C__Users_JFPS_Documents_GitHub_VHDLultimate.png"/>
+                    <pic:cNvPicPr>
+                      <a:picLocks noChangeAspect="1" noChangeArrowheads="1"/>
+                    </pic:cNvPicPr>
+                  </pic:nvPicPr>
+                  <pic:blipFill>
+                    <a:blip r:embed="rId22">
+                      <a:extLst>
+                        <a:ext uri="{28A0092B-C50C-407E-A947-70E740481C1C}">
+                          <a14:useLocalDpi xmlns:a14="http://schemas.microsoft.com/office/drawing/2010/main" val="0"/>
+                        </a:ext>
+                      </a:extLst>
+                    </a:blip>
+                    <a:srcRect/>
+                    <a:stretch>
+                      <a:fillRect/>
+                    </a:stretch>
+                  </pic:blipFill>
+                  <pic:spPr bwMode="auto">
+                    <a:xfrm>
+                      <a:off x="0" y="0"/>
+                      <a:ext cx="2495550" cy="1581150"/>
+                    </a:xfrm>
+                    <a:prstGeom prst="rect">
+                      <a:avLst/>
+                    </a:prstGeom>
+                    <a:noFill/>
+                    <a:ln>
+                      <a:noFill/>
+                    </a:ln>
+                  </pic:spPr>
+                </pic:pic>
+              </a:graphicData>
+            </a:graphic>
+          </wp:inline>
+        </w:drawing>
+      </w:r>
+    </w:p>
+    <w:p>
+      <w:pPr>
+        <w:pStyle w:val="Legenda"/>
+        <w:jc w:val="center"/>
+        <w:rPr>
+          <w:lang w:val="pt-BR"/>
+        </w:rPr>
+      </w:pPr>
+      <w:r>
+        <w:rPr>
+          <w:lang w:val="pt-BR"/>
+        </w:rPr>
+        <w:t xml:space="preserve">Figure </w:t>
+      </w:r>
+      <w:r>
+        <w:fldChar w:fldCharType="begin"/>
+      </w:r>
+      <w:r>
+        <w:rPr>
+          <w:lang w:val="pt-BR"/>
+        </w:rPr>
+        <w:instrText xml:space="preserve"> STYLEREF 1 \s </w:instrText>
+      </w:r>
+      <w:r>
+        <w:fldChar w:fldCharType="separate"/>
+      </w:r>
+      <w:r>
+        <w:rPr>
+          <w:noProof/>
+          <w:lang w:val="pt-BR"/>
+        </w:rPr>
+        <w:t>2</w:t>
+      </w:r>
+      <w:r>
+        <w:fldChar w:fldCharType="end"/>
+      </w:r>
+      <w:r>
+        <w:rPr>
+          <w:lang w:val="pt-BR"/>
+        </w:rPr>
+        <w:t>.</w:t>
+      </w:r>
+      <w:r>
+        <w:fldChar w:fldCharType="begin"/>
+      </w:r>
+      <w:r>
+        <w:rPr>
+          <w:lang w:val="pt-BR"/>
+        </w:rPr>
+        <w:instrText xml:space="preserve"> SEQ Figure \* ARABIC \s 1 </w:instrText>
+      </w:r>
+      <w:r>
+        <w:fldChar w:fldCharType="separate"/>
+      </w:r>
+      <w:r>
+        <w:rPr>
+          <w:noProof/>
+          <w:lang w:val="pt-BR"/>
+        </w:rPr>
+        <w:t>15</w:t>
+      </w:r>
+      <w:r>
+        <w:fldChar w:fldCharType="end"/>
+      </w:r>
+      <w:r>
+        <w:rPr>
+          <w:lang w:val="pt-BR"/>
+        </w:rPr>
+        <w:t xml:space="preserve"> Controle de saída do "U_MultiplicadorSomador8".</w:t>
+      </w:r>
+    </w:p>
+    <w:p>
+      <w:pPr>
+        <w:pStyle w:val="Ttulo1"/>
+        <w:rPr>
+          <w:lang w:val="pt-BR"/>
+        </w:rPr>
+      </w:pPr>
+      <w:r>
+        <w:rPr>
+          <w:lang w:val="pt-BR"/>
+        </w:rPr>
+        <w:t>Funcionamento</w:t>
+      </w:r>
+    </w:p>
+    <w:p>
+      <w:pPr>
+        <w:ind w:firstLine="432"/>
+        <w:jc w:val="both"/>
+        <w:rPr>
+          <w:lang w:val="pt-BR"/>
+        </w:rPr>
+      </w:pPr>
+      <w:r>
+        <w:rPr>
+          <w:lang w:val="pt-BR"/>
+        </w:rPr>
         <w:t xml:space="preserve">O multiplicador de 8 bits </w:t>
       </w:r>
       <w:r>
         <w:rPr>
           <w:lang w:val="pt-BR"/>
         </w:rPr>
-        <w:t xml:space="preserve">recebe duas entradas e escolhe o menor valor absoluto entre elas, então considera este valor como n, o outro valor é somado n vezes. Se o valor </w:t>
-      </w:r>
-      <w:r>
-        <w:rPr>
-          <w:lang w:val="pt-BR"/>
-        </w:rPr>
-        <w:t xml:space="preserve">de n </w:t>
+        <w:t xml:space="preserve">recebe duas entradas e escolhe o menor valor absoluto entre elas, então considera este valor como n, o outro valor é somado </w:t>
+      </w:r>
+      <w:proofErr w:type="gramStart"/>
+      <w:r>
+        <w:rPr>
+          <w:lang w:val="pt-BR"/>
+        </w:rPr>
+        <w:t>n</w:t>
+      </w:r>
+      <w:proofErr w:type="gramEnd"/>
+      <w:r>
+        <w:rPr>
+          <w:lang w:val="pt-BR"/>
+        </w:rPr>
+        <w:t xml:space="preserve"> vezes. Se o valor </w:t>
+      </w:r>
+      <w:r>
+        <w:rPr>
+          <w:lang w:val="pt-BR"/>
+        </w:rPr>
+        <w:t xml:space="preserve">de </w:t>
+      </w:r>
+      <w:proofErr w:type="gramStart"/>
+      <w:r>
+        <w:rPr>
+          <w:lang w:val="pt-BR"/>
+        </w:rPr>
+        <w:t>n</w:t>
+      </w:r>
+      <w:proofErr w:type="gramEnd"/>
+      <w:r>
+        <w:rPr>
+          <w:lang w:val="pt-BR"/>
+        </w:rPr>
+        <w:t xml:space="preserve"> </w:t>
       </w:r>
       <w:r>
         <w:rPr>
@@ -3105,6 +5277,226 @@
         </w:rPr>
         <w:t>tivo, o resultado é invertido. O resultado é armazenado em 16 bits</w:t>
       </w:r>
+      <w:r>
+        <w:rPr>
+          <w:lang w:val="pt-BR"/>
+        </w:rPr>
+        <w:t>.</w:t>
+      </w:r>
+    </w:p>
+    <w:p>
+      <w:pPr>
+        <w:ind w:firstLine="432"/>
+        <w:jc w:val="both"/>
+        <w:rPr>
+          <w:lang w:val="pt-BR"/>
+        </w:rPr>
+      </w:pPr>
+      <w:r>
+        <w:rPr>
+          <w:lang w:val="pt-BR"/>
+        </w:rPr>
+        <w:t xml:space="preserve">O somador CSA16 leva 20ns para convergir à um resultado, uma vez que o CSA8 leva 16 </w:t>
+      </w:r>
+      <w:proofErr w:type="spellStart"/>
+      <w:r>
+        <w:rPr>
+          <w:lang w:val="pt-BR"/>
+        </w:rPr>
+        <w:t>ns</w:t>
+      </w:r>
+      <w:proofErr w:type="spellEnd"/>
+      <w:r>
+        <w:rPr>
+          <w:lang w:val="pt-BR"/>
+        </w:rPr>
+        <w:t xml:space="preserve"> e o Multiplexador interno leva 4 </w:t>
+      </w:r>
+      <w:proofErr w:type="spellStart"/>
+      <w:r>
+        <w:rPr>
+          <w:lang w:val="pt-BR"/>
+        </w:rPr>
+        <w:t>ns</w:t>
+      </w:r>
+      <w:proofErr w:type="spellEnd"/>
+      <w:r>
+        <w:rPr>
+          <w:lang w:val="pt-BR"/>
+        </w:rPr>
+        <w:t xml:space="preserve"> para realizar a seleção. O CSA8, por sua vez, leva tal tempo pois o CLA leva 12ns e o multiplexador leva mais 4 </w:t>
+      </w:r>
+      <w:proofErr w:type="spellStart"/>
+      <w:r>
+        <w:rPr>
+          <w:lang w:val="pt-BR"/>
+        </w:rPr>
+        <w:t>ns</w:t>
+      </w:r>
+      <w:proofErr w:type="spellEnd"/>
+      <w:r>
+        <w:rPr>
+          <w:lang w:val="pt-BR"/>
+        </w:rPr>
+        <w:t xml:space="preserve">. Os registradores levam 8 </w:t>
+      </w:r>
+      <w:proofErr w:type="spellStart"/>
+      <w:r>
+        <w:rPr>
+          <w:lang w:val="pt-BR"/>
+        </w:rPr>
+        <w:t>ns</w:t>
+      </w:r>
+      <w:proofErr w:type="spellEnd"/>
+      <w:r>
+        <w:rPr>
+          <w:lang w:val="pt-BR"/>
+        </w:rPr>
+        <w:t xml:space="preserve"> após a descida do </w:t>
+      </w:r>
+      <w:proofErr w:type="spellStart"/>
+      <w:r>
+        <w:rPr>
+          <w:lang w:val="pt-BR"/>
+        </w:rPr>
+        <w:t>Clock</w:t>
+      </w:r>
+      <w:proofErr w:type="spellEnd"/>
+      <w:r>
+        <w:rPr>
+          <w:lang w:val="pt-BR"/>
+        </w:rPr>
+        <w:t xml:space="preserve"> para carregar o resultado na saída.</w:t>
+      </w:r>
+    </w:p>
+    <w:p>
+      <w:pPr>
+        <w:ind w:firstLine="432"/>
+        <w:jc w:val="both"/>
+        <w:rPr>
+          <w:lang w:val="pt-BR"/>
+        </w:rPr>
+      </w:pPr>
+      <w:r>
+        <w:rPr>
+          <w:lang w:val="pt-BR"/>
+        </w:rPr>
+        <w:t>Considerando os tempo</w:t>
+      </w:r>
+      <w:r>
+        <w:rPr>
+          <w:lang w:val="pt-BR"/>
+        </w:rPr>
+        <w:t xml:space="preserve">s, o </w:t>
+      </w:r>
+      <w:proofErr w:type="spellStart"/>
+      <w:r>
+        <w:rPr>
+          <w:lang w:val="pt-BR"/>
+        </w:rPr>
+        <w:t>Clock</w:t>
+      </w:r>
+      <w:proofErr w:type="spellEnd"/>
+      <w:r>
+        <w:rPr>
+          <w:lang w:val="pt-BR"/>
+        </w:rPr>
+        <w:t xml:space="preserve"> utilizado foi com um período de 40 </w:t>
+      </w:r>
+      <w:proofErr w:type="spellStart"/>
+      <w:r>
+        <w:rPr>
+          <w:lang w:val="pt-BR"/>
+        </w:rPr>
+        <w:t>ns</w:t>
+      </w:r>
+      <w:proofErr w:type="spellEnd"/>
+      <w:r>
+        <w:rPr>
+          <w:lang w:val="pt-BR"/>
+        </w:rPr>
+        <w:t xml:space="preserve">, iniciando em zero (20 </w:t>
+      </w:r>
+      <w:proofErr w:type="spellStart"/>
+      <w:r>
+        <w:rPr>
+          <w:lang w:val="pt-BR"/>
+        </w:rPr>
+        <w:t>ns</w:t>
+      </w:r>
+      <w:proofErr w:type="spellEnd"/>
+      <w:r>
+        <w:rPr>
+          <w:lang w:val="pt-BR"/>
+        </w:rPr>
+        <w:t xml:space="preserve"> em zero, depois 20 </w:t>
+      </w:r>
+      <w:proofErr w:type="spellStart"/>
+      <w:r>
+        <w:rPr>
+          <w:lang w:val="pt-BR"/>
+        </w:rPr>
+        <w:t>ns</w:t>
+      </w:r>
+      <w:proofErr w:type="spellEnd"/>
+      <w:r>
+        <w:rPr>
+          <w:lang w:val="pt-BR"/>
+        </w:rPr>
+        <w:t xml:space="preserve"> em um, e assim sucessivamente). O multiplicador não sinalizado pode ser operado com </w:t>
+      </w:r>
+      <w:r>
+        <w:rPr>
+          <w:lang w:val="pt-BR"/>
+        </w:rPr>
+        <w:lastRenderedPageBreak/>
+        <w:t xml:space="preserve">um </w:t>
+      </w:r>
+      <w:proofErr w:type="spellStart"/>
+      <w:r>
+        <w:rPr>
+          <w:lang w:val="pt-BR"/>
+        </w:rPr>
+        <w:t>clock</w:t>
+      </w:r>
+      <w:proofErr w:type="spellEnd"/>
+      <w:r>
+        <w:rPr>
+          <w:lang w:val="pt-BR"/>
+        </w:rPr>
+        <w:t xml:space="preserve"> de 32 </w:t>
+      </w:r>
+      <w:proofErr w:type="spellStart"/>
+      <w:r>
+        <w:rPr>
+          <w:lang w:val="pt-BR"/>
+        </w:rPr>
+        <w:t>ns</w:t>
+      </w:r>
+      <w:proofErr w:type="spellEnd"/>
+      <w:r>
+        <w:rPr>
+          <w:lang w:val="pt-BR"/>
+        </w:rPr>
+        <w:t xml:space="preserve"> de período, devido à ausência de um negador d</w:t>
+      </w:r>
+      <w:bookmarkStart w:id="0" w:name="_GoBack"/>
+      <w:bookmarkEnd w:id="0"/>
+      <w:r>
+        <w:rPr>
+          <w:lang w:val="pt-BR"/>
+        </w:rPr>
+        <w:t>e acumulador (Necessário no sinalizado para realizar multiplicação com multiplicadores negativos).</w:t>
+      </w:r>
+    </w:p>
+    <w:p>
+      <w:pPr>
+        <w:ind w:firstLine="432"/>
+        <w:jc w:val="both"/>
+        <w:rPr>
+          <w:lang w:val="pt-BR"/>
+        </w:rPr>
+      </w:pPr>
     </w:p>
     <w:p>
       <w:pPr>
@@ -4674,7 +7066,7 @@
 </file>
 
 <file path=customXml/itemProps2.xml><?xml version="1.0" encoding="utf-8"?>
-<ds:datastoreItem xmlns:ds="http://schemas.openxmlformats.org/officeDocument/2006/customXml" ds:itemID="{C083899E-329B-4C95-8259-857F98E4A8E7}">
+<ds:datastoreItem xmlns:ds="http://schemas.openxmlformats.org/officeDocument/2006/customXml" ds:itemID="{AA8A6BA1-B8CF-409C-8EB4-BC1DA92981B1}">
   <ds:schemaRefs>
     <ds:schemaRef ds:uri="http://schemas.openxmlformats.org/officeDocument/2006/bibliography"/>
   </ds:schemaRefs>

</xml_diff>

<commit_message>
.Zip projeto ISE e "Finalização" do relatório
</commit_message>
<xml_diff>
--- a/Descrição Trabalho 2.docx
+++ b/Descrição Trabalho 2.docx
@@ -27,35 +27,7 @@
         <w:rPr>
           <w:lang w:val="pt-BR"/>
         </w:rPr>
-        <w:t xml:space="preserve">Alunos: Anderson </w:t>
-      </w:r>
-      <w:proofErr w:type="spellStart"/>
-      <w:r>
-        <w:rPr>
-          <w:lang w:val="pt-BR"/>
-        </w:rPr>
-        <w:t>Bottega</w:t>
-      </w:r>
-      <w:proofErr w:type="spellEnd"/>
-      <w:r>
-        <w:rPr>
-          <w:lang w:val="pt-BR"/>
-        </w:rPr>
-        <w:t xml:space="preserve"> da Silva, Juliano Felipe Prass da Silva, </w:t>
-      </w:r>
-      <w:proofErr w:type="spellStart"/>
-      <w:r>
-        <w:rPr>
-          <w:lang w:val="pt-BR"/>
-        </w:rPr>
-        <w:t>Maycon</w:t>
-      </w:r>
-      <w:proofErr w:type="spellEnd"/>
-      <w:r>
-        <w:rPr>
-          <w:lang w:val="pt-BR"/>
-        </w:rPr>
-        <w:t xml:space="preserve"> de Queiroz Oliveira.</w:t>
+        <w:t>Alunos: Anderson Bottega da Silva, Juliano Felipe Prass da Silva, Maycon de Queiroz Oliveira.</w:t>
       </w:r>
     </w:p>
     <w:p>
@@ -147,7 +119,6 @@
         </w:rPr>
         <w:t xml:space="preserve">.  Os somadores de 16 bits são </w:t>
       </w:r>
-      <w:proofErr w:type="spellStart"/>
       <w:r>
         <w:rPr>
           <w:lang w:val="pt-BR"/>
@@ -166,136 +137,23 @@
         </w:rPr>
         <w:t>As</w:t>
       </w:r>
-      <w:proofErr w:type="spellEnd"/>
-      <w:r>
-        <w:rPr>
-          <w:lang w:val="pt-BR"/>
-        </w:rPr>
-        <w:t xml:space="preserve"> (</w:t>
-      </w:r>
-      <w:proofErr w:type="spellStart"/>
-      <w:r>
-        <w:rPr>
-          <w:lang w:val="pt-BR"/>
-        </w:rPr>
-        <w:t>Carry</w:t>
-      </w:r>
-      <w:proofErr w:type="spellEnd"/>
+      <w:r>
+        <w:rPr>
+          <w:lang w:val="pt-BR"/>
+        </w:rPr>
+        <w:t xml:space="preserve"> (Carry Select Adders)</w:t>
+      </w:r>
       <w:r>
         <w:rPr>
           <w:lang w:val="pt-BR"/>
         </w:rPr>
         <w:t xml:space="preserve"> </w:t>
       </w:r>
-      <w:proofErr w:type="spellStart"/>
-      <w:r>
-        <w:rPr>
-          <w:lang w:val="pt-BR"/>
-        </w:rPr>
-        <w:t>Select</w:t>
-      </w:r>
-      <w:proofErr w:type="spellEnd"/>
-      <w:r>
-        <w:rPr>
-          <w:lang w:val="pt-BR"/>
-        </w:rPr>
-        <w:t xml:space="preserve"> </w:t>
-      </w:r>
-      <w:proofErr w:type="spellStart"/>
-      <w:r>
-        <w:rPr>
-          <w:lang w:val="pt-BR"/>
-        </w:rPr>
-        <w:t>Adders</w:t>
-      </w:r>
-      <w:proofErr w:type="spellEnd"/>
-      <w:r>
-        <w:rPr>
-          <w:lang w:val="pt-BR"/>
-        </w:rPr>
-        <w:t>)</w:t>
-      </w:r>
-      <w:r>
-        <w:rPr>
-          <w:lang w:val="pt-BR"/>
-        </w:rPr>
-        <w:t xml:space="preserve"> </w:t>
-      </w:r>
-      <w:r>
-        <w:rPr>
-          <w:lang w:val="pt-BR"/>
-        </w:rPr>
-        <w:t xml:space="preserve">que utilizam somadores </w:t>
-      </w:r>
-      <w:proofErr w:type="spellStart"/>
-      <w:r>
-        <w:rPr>
-          <w:lang w:val="pt-BR"/>
-        </w:rPr>
-        <w:t>CSAs</w:t>
-      </w:r>
-      <w:proofErr w:type="spellEnd"/>
-      <w:r>
-        <w:rPr>
-          <w:lang w:val="pt-BR"/>
-        </w:rPr>
-        <w:t xml:space="preserve"> de 8 bits internamente, que, por sua vez, utilizam somadores </w:t>
-      </w:r>
-      <w:proofErr w:type="spellStart"/>
-      <w:r>
-        <w:rPr>
-          <w:lang w:val="pt-BR"/>
-        </w:rPr>
-        <w:t>CLAs</w:t>
-      </w:r>
-      <w:proofErr w:type="spellEnd"/>
-      <w:r>
-        <w:rPr>
-          <w:lang w:val="pt-BR"/>
-        </w:rPr>
-        <w:t xml:space="preserve"> (</w:t>
-      </w:r>
-      <w:proofErr w:type="spellStart"/>
-      <w:r>
-        <w:rPr>
-          <w:lang w:val="pt-BR"/>
-        </w:rPr>
-        <w:t>Carry</w:t>
-      </w:r>
-      <w:proofErr w:type="spellEnd"/>
-      <w:r>
-        <w:rPr>
-          <w:lang w:val="pt-BR"/>
-        </w:rPr>
-        <w:t xml:space="preserve"> Look-</w:t>
-      </w:r>
-      <w:proofErr w:type="spellStart"/>
-      <w:r>
-        <w:rPr>
-          <w:lang w:val="pt-BR"/>
-        </w:rPr>
-        <w:t>Ahead</w:t>
-      </w:r>
-      <w:proofErr w:type="spellEnd"/>
-      <w:r>
-        <w:rPr>
-          <w:lang w:val="pt-BR"/>
-        </w:rPr>
-        <w:t xml:space="preserve"> </w:t>
-      </w:r>
-      <w:proofErr w:type="spellStart"/>
-      <w:r>
-        <w:rPr>
-          <w:lang w:val="pt-BR"/>
-        </w:rPr>
-        <w:t>Adders</w:t>
-      </w:r>
-      <w:proofErr w:type="spellEnd"/>
-      <w:r>
-        <w:rPr>
-          <w:lang w:val="pt-BR"/>
-        </w:rPr>
-        <w:t xml:space="preserve">) </w:t>
+      <w:r>
+        <w:rPr>
+          <w:lang w:val="pt-BR"/>
+        </w:rPr>
+        <w:t xml:space="preserve">que utilizam somadores CSAs de 8 bits internamente, que, por sua vez, utilizam somadores CLAs (Carry Look-Ahead Adders) </w:t>
       </w:r>
       <w:r>
         <w:rPr>
@@ -519,21 +377,7 @@
         <w:rPr>
           <w:lang w:val="pt-BR"/>
         </w:rPr>
-        <w:t>Considerando que os sinais de entrada são 8 bits de tamanho, o resultado será de até 16 bits para multiplicações. Assim, fez-se um “</w:t>
-      </w:r>
-      <w:proofErr w:type="spellStart"/>
-      <w:r>
-        <w:rPr>
-          <w:lang w:val="pt-BR"/>
-        </w:rPr>
-        <w:t>expansor</w:t>
-      </w:r>
-      <w:proofErr w:type="spellEnd"/>
-      <w:r>
-        <w:rPr>
-          <w:lang w:val="pt-BR"/>
-        </w:rPr>
-        <w:t xml:space="preserve">” para que as entradas de 8 bits se tornem de 16 bits. Para o </w:t>
+        <w:t xml:space="preserve">Considerando que os sinais de entrada são 8 bits de tamanho, o resultado será de até 16 bits para multiplicações. Assim, fez-se um “expansor” para que as entradas de 8 bits se tornem de 16 bits. Para o </w:t>
       </w:r>
       <w:r>
         <w:rPr>
@@ -560,39 +404,7 @@
           <w:i/>
           <w:lang w:val="pt-BR"/>
         </w:rPr>
-        <w:t xml:space="preserve">, </w:t>
-      </w:r>
-      <w:proofErr w:type="spellStart"/>
-      <w:r>
-        <w:rPr>
-          <w:i/>
-          <w:lang w:val="pt-BR"/>
-        </w:rPr>
-        <w:t>most</w:t>
-      </w:r>
-      <w:proofErr w:type="spellEnd"/>
-      <w:r>
-        <w:rPr>
-          <w:i/>
-          <w:lang w:val="pt-BR"/>
-        </w:rPr>
-        <w:t xml:space="preserve"> </w:t>
-      </w:r>
-      <w:proofErr w:type="spellStart"/>
-      <w:r>
-        <w:rPr>
-          <w:i/>
-          <w:lang w:val="pt-BR"/>
-        </w:rPr>
-        <w:t>significant</w:t>
-      </w:r>
-      <w:proofErr w:type="spellEnd"/>
-      <w:r>
-        <w:rPr>
-          <w:i/>
-          <w:lang w:val="pt-BR"/>
-        </w:rPr>
-        <w:t xml:space="preserve"> bit</w:t>
+        <w:t>, most significant bit</w:t>
       </w:r>
       <w:r>
         <w:rPr>
@@ -826,21 +638,7 @@
         <w:rPr>
           <w:lang w:val="pt-BR"/>
         </w:rPr>
-        <w:t>Dentro do “</w:t>
-      </w:r>
-      <w:proofErr w:type="spellStart"/>
-      <w:r>
-        <w:rPr>
-          <w:lang w:val="pt-BR"/>
-        </w:rPr>
-        <w:t>MinAbs</w:t>
-      </w:r>
-      <w:proofErr w:type="spellEnd"/>
-      <w:r>
-        <w:rPr>
-          <w:lang w:val="pt-BR"/>
-        </w:rPr>
-        <w:t xml:space="preserve">”, faz-se o módulo das duas entradas (Se o </w:t>
+        <w:t xml:space="preserve">Dentro do “MinAbs”, faz-se o módulo das duas entradas (Se o </w:t>
       </w:r>
       <w:r>
         <w:rPr>
@@ -853,21 +651,7 @@
         <w:rPr>
           <w:lang w:val="pt-BR"/>
         </w:rPr>
-        <w:t xml:space="preserve"> de alguma entrada for “1”, atribui-se o valor negado). Depois, mapeia-se as entradas, em módulo, para o componente mínimo. Este último seleciona o mínimo entre dois valores não sinalizados através da subtração do primeiro pelo segundo, caso o resultado negativo, o primeiro é o mínimo, caso contrário, positivo.  Retorna-se o valor em módulo e uma </w:t>
-      </w:r>
-      <w:proofErr w:type="spellStart"/>
-      <w:r>
-        <w:rPr>
-          <w:lang w:val="pt-BR"/>
-        </w:rPr>
-        <w:t>flag</w:t>
-      </w:r>
-      <w:proofErr w:type="spellEnd"/>
-      <w:r>
-        <w:rPr>
-          <w:lang w:val="pt-BR"/>
-        </w:rPr>
-        <w:t xml:space="preserve"> que indica se o valor retornado era negativo ou não.</w:t>
+        <w:t xml:space="preserve"> de alguma entrada for “1”, atribui-se o valor negado). Depois, mapeia-se as entradas, em módulo, para o componente mínimo. Este último seleciona o mínimo entre dois valores não sinalizados através da subtração do primeiro pelo segundo, caso o resultado negativo, o primeiro é o mínimo, caso contrário, positivo.  Retorna-se o valor em módulo e uma flag que indica se o valor retornado era negativo ou não.</w:t>
       </w:r>
     </w:p>
     <w:p>
@@ -882,41 +666,13 @@
         <w:rPr>
           <w:lang w:val="pt-BR"/>
         </w:rPr>
-        <w:t>O “</w:t>
-      </w:r>
-      <w:proofErr w:type="spellStart"/>
-      <w:r>
-        <w:rPr>
-          <w:lang w:val="pt-BR"/>
-        </w:rPr>
-        <w:t>Máx</w:t>
-      </w:r>
-      <w:proofErr w:type="spellEnd"/>
-      <w:r>
-        <w:rPr>
-          <w:lang w:val="pt-BR"/>
-        </w:rPr>
-        <w:t xml:space="preserve">” </w:t>
-      </w:r>
-      <w:r>
-        <w:rPr>
-          <w:lang w:val="pt-BR"/>
-        </w:rPr>
-        <w:t>utiliza o componente anterior como auxílio para a escolha da entrada. O máximo faz essencialmente o oposto do “</w:t>
-      </w:r>
-      <w:proofErr w:type="spellStart"/>
-      <w:r>
-        <w:rPr>
-          <w:lang w:val="pt-BR"/>
-        </w:rPr>
-        <w:t>MinAbs</w:t>
-      </w:r>
-      <w:proofErr w:type="spellEnd"/>
-      <w:r>
-        <w:rPr>
-          <w:lang w:val="pt-BR"/>
-        </w:rPr>
-        <w:t>”, isto é, retorna o máximo em módulo. A diferença é que o primeiro retorna os valores ainda em complemento de dois, não sendo necessário posterior conversão.</w:t>
+        <w:t xml:space="preserve">O “Máx” </w:t>
+      </w:r>
+      <w:r>
+        <w:rPr>
+          <w:lang w:val="pt-BR"/>
+        </w:rPr>
+        <w:t>utiliza o componente anterior como auxílio para a escolha da entrada. O máximo faz essencialmente o oposto do “MinAbs”, isto é, retorna o máximo em módulo. A diferença é que o primeiro retorna os valores ainda em complemento de dois, não sendo necessário posterior conversão.</w:t>
       </w:r>
       <w:r>
         <w:rPr>
@@ -1263,21 +1019,7 @@
                               <w:rPr>
                                 <w:lang w:val="pt-BR"/>
                               </w:rPr>
-                              <w:t xml:space="preserve">das e saídas são iguais ao Max, exceto por uma </w:t>
-                            </w:r>
-                            <w:proofErr w:type="spellStart"/>
-                            <w:r>
-                              <w:rPr>
-                                <w:lang w:val="pt-BR"/>
-                              </w:rPr>
-                              <w:t>flag</w:t>
-                            </w:r>
-                            <w:proofErr w:type="spellEnd"/>
-                            <w:r>
-                              <w:rPr>
-                                <w:lang w:val="pt-BR"/>
-                              </w:rPr>
-                              <w:t xml:space="preserve"> de saída quando o multiplicador é negativo.</w:t>
+                              <w:t>das e saídas são iguais ao Max, exceto por uma flag de saída quando o multiplicador é negativo.</w:t>
                             </w:r>
                           </w:p>
                         </w:txbxContent>
@@ -1402,21 +1144,7 @@
                         <w:rPr>
                           <w:lang w:val="pt-BR"/>
                         </w:rPr>
-                        <w:t xml:space="preserve">das e saídas são iguais ao Max, exceto por uma </w:t>
-                      </w:r>
-                      <w:proofErr w:type="spellStart"/>
-                      <w:r>
-                        <w:rPr>
-                          <w:lang w:val="pt-BR"/>
-                        </w:rPr>
-                        <w:t>flag</w:t>
-                      </w:r>
-                      <w:proofErr w:type="spellEnd"/>
-                      <w:r>
-                        <w:rPr>
-                          <w:lang w:val="pt-BR"/>
-                        </w:rPr>
-                        <w:t xml:space="preserve"> de saída quando o multiplicador é negativo.</w:t>
+                        <w:t>das e saídas são iguais ao Max, exceto por uma flag de saída quando o multiplicador é negativo.</w:t>
                       </w:r>
                     </w:p>
                   </w:txbxContent>
@@ -1500,23 +1228,7 @@
                               </w:r>
                             </w:fldSimple>
                             <w:r>
-                              <w:t xml:space="preserve"> </w:t>
-                            </w:r>
-                            <w:proofErr w:type="spellStart"/>
-                            <w:r>
-                              <w:t>Componente</w:t>
-                            </w:r>
-                            <w:proofErr w:type="spellEnd"/>
-                            <w:r>
-                              <w:t xml:space="preserve"> </w:t>
-                            </w:r>
-                            <w:proofErr w:type="spellStart"/>
-                            <w:r>
-                              <w:t>máximo</w:t>
-                            </w:r>
-                            <w:proofErr w:type="spellEnd"/>
-                            <w:r>
-                              <w:t>.</w:t>
+                              <w:t xml:space="preserve"> Componente máximo.</w:t>
                             </w:r>
                           </w:p>
                         </w:txbxContent>
@@ -1569,23 +1281,7 @@
                         </w:r>
                       </w:fldSimple>
                       <w:r>
-                        <w:t xml:space="preserve"> </w:t>
-                      </w:r>
-                      <w:proofErr w:type="spellStart"/>
-                      <w:r>
-                        <w:t>Componente</w:t>
-                      </w:r>
-                      <w:proofErr w:type="spellEnd"/>
-                      <w:r>
-                        <w:t xml:space="preserve"> </w:t>
-                      </w:r>
-                      <w:proofErr w:type="spellStart"/>
-                      <w:r>
-                        <w:t>máximo</w:t>
-                      </w:r>
-                      <w:proofErr w:type="spellEnd"/>
-                      <w:r>
-                        <w:t>.</w:t>
+                        <w:t xml:space="preserve"> Componente máximo.</w:t>
                       </w:r>
                     </w:p>
                   </w:txbxContent>
@@ -1795,49 +1491,7 @@
         <w:rPr>
           <w:lang w:val="pt-BR"/>
         </w:rPr>
-        <w:t xml:space="preserve"> (Mostrado mais detalhadamente mais a frente), onde a entrada “Y” é passada pela porta lógica “</w:t>
-      </w:r>
-      <w:proofErr w:type="spellStart"/>
-      <w:r>
-        <w:rPr>
-          <w:lang w:val="pt-BR"/>
-        </w:rPr>
-        <w:t>Not</w:t>
-      </w:r>
-      <w:proofErr w:type="spellEnd"/>
-      <w:r>
-        <w:rPr>
-          <w:lang w:val="pt-BR"/>
-        </w:rPr>
-        <w:t xml:space="preserve">” e o </w:t>
-      </w:r>
-      <w:proofErr w:type="spellStart"/>
-      <w:r>
-        <w:rPr>
-          <w:lang w:val="pt-BR"/>
-        </w:rPr>
-        <w:t>Carry</w:t>
-      </w:r>
-      <w:proofErr w:type="spellEnd"/>
-      <w:r>
-        <w:rPr>
-          <w:lang w:val="pt-BR"/>
-        </w:rPr>
-        <w:t xml:space="preserve"> In (Do CSA16) é forçado em “1”, isto é, soma de “X” com o complemento de dois da segunda entrada. O componente “</w:t>
-      </w:r>
-      <w:proofErr w:type="spellStart"/>
-      <w:r>
-        <w:rPr>
-          <w:lang w:val="pt-BR"/>
-        </w:rPr>
-        <w:t>Neg</w:t>
-      </w:r>
-      <w:proofErr w:type="spellEnd"/>
-      <w:r>
-        <w:rPr>
-          <w:lang w:val="pt-BR"/>
-        </w:rPr>
-        <w:t>” funciona analogamente, mas força “Y” como “</w:t>
+        <w:t xml:space="preserve"> (Mostrado mais detalhadamente mais a frente), onde a entrada “Y” é passada pela porta lógica “Not” e o Carry In (Do CSA16) é forçado em “1”, isto é, soma de “X” com o complemento de dois da segunda entrada. O componente “Neg” funciona analogamente, mas força “Y” como “</w:t>
       </w:r>
       <w:r>
         <w:rPr>
@@ -1882,35 +1536,7 @@
         <w:rPr>
           <w:lang w:val="pt-BR"/>
         </w:rPr>
-        <w:t>Depois de selecionados os fatores da multiplicação, utilizam-se dois “Multiplexer16” para fazer a inicialização dos dados, um para iniciar o acumulador do resultado em zero e o outro para carregar o valor do multiplicador no acumulador do multiplicador. A inicialização é feita com o sinal “</w:t>
-      </w:r>
-      <w:proofErr w:type="spellStart"/>
-      <w:r>
-        <w:rPr>
-          <w:lang w:val="pt-BR"/>
-        </w:rPr>
-        <w:t>init</w:t>
-      </w:r>
-      <w:proofErr w:type="spellEnd"/>
-      <w:r>
-        <w:rPr>
-          <w:lang w:val="pt-BR"/>
-        </w:rPr>
-        <w:t xml:space="preserve">” ativado, caso este esteja desativado (Depois do segundo pulso de </w:t>
-      </w:r>
-      <w:proofErr w:type="spellStart"/>
-      <w:r>
-        <w:rPr>
-          <w:lang w:val="pt-BR"/>
-        </w:rPr>
-        <w:t>clock</w:t>
-      </w:r>
-      <w:proofErr w:type="spellEnd"/>
-      <w:r>
-        <w:rPr>
-          <w:lang w:val="pt-BR"/>
-        </w:rPr>
-        <w:t>), o multiplexador carrega o resultado da operação anterior no acumulador.</w:t>
+        <w:t>Depois de selecionados os fatores da multiplicação, utilizam-se dois “Multiplexer16” para fazer a inicialização dos dados, um para iniciar o acumulador do resultado em zero e o outro para carregar o valor do multiplicador no acumulador do multiplicador. A inicialização é feita com o sinal “init” ativado, caso este esteja desativado (Depois do segundo pulso de clock), o multiplexador carrega o resultado da operação anterior no acumulador.</w:t>
       </w:r>
     </w:p>
     <w:p>
@@ -1944,21 +1570,7 @@
         <w:rPr>
           <w:lang w:val="pt-BR"/>
         </w:rPr>
-        <w:t xml:space="preserve"> em variáveis de entrada dos somadores. O primeiro somador soma o que foi acumulado até então com o multiplicando. O segundo, decrementa o multiplicador em um (Soma com uma constante igual </w:t>
-      </w:r>
-      <w:proofErr w:type="spellStart"/>
-      <w:r>
-        <w:rPr>
-          <w:lang w:val="pt-BR"/>
-        </w:rPr>
-        <w:t>á</w:t>
-      </w:r>
-      <w:proofErr w:type="spellEnd"/>
-      <w:r>
-        <w:rPr>
-          <w:lang w:val="pt-BR"/>
-        </w:rPr>
-        <w:t xml:space="preserve"> -1). Os resultados podem então ser mapeados para os sinais acumuladores (nos multiplexadores) e carregados nos registradores. Por fim, um sinal extra é mantido como a negação do multiplicando acumulado (Será repassado para a saída caso o multiplicador seja negativo).</w:t>
+        <w:t xml:space="preserve"> em variáveis de entrada dos somadores. O primeiro somador soma o que foi acumulado até então com o multiplicando. O segundo, decrementa o multiplicador em um (Soma com uma constante igual á -1). Os resultados podem então ser mapeados para os sinais acumuladores (nos multiplexadores) e carregados nos registradores. Por fim, um sinal extra é mantido como a negação do multiplicando acumulado (Será repassado para a saída caso o multiplicador seja negativo).</w:t>
       </w:r>
     </w:p>
     <w:p>
@@ -1973,49 +1585,7 @@
         <w:rPr>
           <w:lang w:val="pt-BR"/>
         </w:rPr>
-        <w:t xml:space="preserve">O Registrador (de 16 bits) apresenta uma porta para carregar algum dado e entrada de </w:t>
-      </w:r>
-      <w:proofErr w:type="spellStart"/>
-      <w:r>
-        <w:rPr>
-          <w:lang w:val="pt-BR"/>
-        </w:rPr>
-        <w:t>clock</w:t>
-      </w:r>
-      <w:proofErr w:type="spellEnd"/>
-      <w:r>
-        <w:rPr>
-          <w:lang w:val="pt-BR"/>
-        </w:rPr>
-        <w:t xml:space="preserve">. Após 8 </w:t>
-      </w:r>
-      <w:proofErr w:type="spellStart"/>
-      <w:r>
-        <w:rPr>
-          <w:lang w:val="pt-BR"/>
-        </w:rPr>
-        <w:t>ns</w:t>
-      </w:r>
-      <w:proofErr w:type="spellEnd"/>
-      <w:r>
-        <w:rPr>
-          <w:lang w:val="pt-BR"/>
-        </w:rPr>
-        <w:t xml:space="preserve"> da descida do </w:t>
-      </w:r>
-      <w:proofErr w:type="spellStart"/>
-      <w:r>
-        <w:rPr>
-          <w:lang w:val="pt-BR"/>
-        </w:rPr>
-        <w:t>Clock</w:t>
-      </w:r>
-      <w:proofErr w:type="spellEnd"/>
-      <w:r>
-        <w:rPr>
-          <w:lang w:val="pt-BR"/>
-        </w:rPr>
-        <w:t>, a entrada é mapeada para a saída. A figura</w:t>
+        <w:t>O Registrador (de 16 bits) apresenta uma porta para carregar algum dado e entrada de clock. Após 8 ns da descida do Clock, a entrada é mapeada para a saída. A figura</w:t>
       </w:r>
       <w:r>
         <w:rPr>
@@ -2203,19 +1773,7 @@
           <w:lang w:val="pt-BR"/>
         </w:rPr>
         <w:tab/>
-        <w:t>As figuras 2.5 e 2.6 mostram os sinais internos e o mapeamento dos componentes internos</w:t>
-      </w:r>
-      <w:r>
-        <w:rPr>
-          <w:lang w:val="pt-BR"/>
-        </w:rPr>
-        <w:t xml:space="preserve"> da arquitetura</w:t>
-      </w:r>
-      <w:r>
-        <w:rPr>
-          <w:lang w:val="pt-BR"/>
-        </w:rPr>
-        <w:t>, respectivamente.</w:t>
+        <w:t>As figuras 2.5 e 2.6 mostram os sinais internos e o mapeamento dos componentes internos da arquitetura, respectivamente.</w:t>
       </w:r>
     </w:p>
     <w:p>
@@ -2557,97 +2115,13 @@
         <w:rPr>
           <w:lang w:val="pt-BR"/>
         </w:rPr>
-        <w:t xml:space="preserve">Na parte mais alta, o CSA16 utiliza três </w:t>
-      </w:r>
-      <w:proofErr w:type="spellStart"/>
-      <w:r>
-        <w:rPr>
-          <w:lang w:val="pt-BR"/>
-        </w:rPr>
-        <w:t>CSAs</w:t>
-      </w:r>
-      <w:proofErr w:type="spellEnd"/>
-      <w:r>
-        <w:rPr>
-          <w:lang w:val="pt-BR"/>
-        </w:rPr>
-        <w:t xml:space="preserve"> de 8 bits. Os 8 bits menos significativos são passados para um CSA8 com o </w:t>
-      </w:r>
-      <w:proofErr w:type="spellStart"/>
-      <w:r>
-        <w:rPr>
-          <w:lang w:val="pt-BR"/>
-        </w:rPr>
-        <w:t>Carry</w:t>
-      </w:r>
-      <w:proofErr w:type="spellEnd"/>
-      <w:r>
-        <w:rPr>
-          <w:lang w:val="pt-BR"/>
-        </w:rPr>
-        <w:t xml:space="preserve"> In do primeiro componente. Os bits restantes são duplicados para os outros dois </w:t>
-      </w:r>
-      <w:proofErr w:type="spellStart"/>
-      <w:r>
-        <w:rPr>
-          <w:lang w:val="pt-BR"/>
-        </w:rPr>
-        <w:t>CSAs</w:t>
-      </w:r>
-      <w:proofErr w:type="spellEnd"/>
-      <w:r>
-        <w:rPr>
-          <w:lang w:val="pt-BR"/>
-        </w:rPr>
-        <w:t xml:space="preserve">, um com </w:t>
-      </w:r>
-      <w:proofErr w:type="spellStart"/>
-      <w:r>
-        <w:rPr>
-          <w:lang w:val="pt-BR"/>
-        </w:rPr>
-        <w:t>Carry</w:t>
-      </w:r>
-      <w:proofErr w:type="spellEnd"/>
-      <w:r>
-        <w:rPr>
-          <w:lang w:val="pt-BR"/>
-        </w:rPr>
-        <w:t xml:space="preserve"> In forçado em zero, outro em 1. O </w:t>
-      </w:r>
-      <w:proofErr w:type="spellStart"/>
-      <w:r>
-        <w:rPr>
-          <w:lang w:val="pt-BR"/>
-        </w:rPr>
-        <w:t>Carry</w:t>
-      </w:r>
-      <w:proofErr w:type="spellEnd"/>
-      <w:r>
-        <w:rPr>
-          <w:lang w:val="pt-BR"/>
-        </w:rPr>
-        <w:t xml:space="preserve"> out do primeiro somador de 8 bits é usado como seletor em um Multiplexador de 8 bits. A soma, consequentemente, converge para a porta de saída depois do tempo de um somador CSA8 (As partes são calculadas em paralelo) mais o tempo de seleção do Mult</w:t>
-      </w:r>
-      <w:r>
-        <w:rPr>
-          <w:lang w:val="pt-BR"/>
-        </w:rPr>
-        <w:t xml:space="preserve">iplexador (4 </w:t>
-      </w:r>
-      <w:proofErr w:type="spellStart"/>
-      <w:r>
-        <w:rPr>
-          <w:lang w:val="pt-BR"/>
-        </w:rPr>
-        <w:t>ns</w:t>
-      </w:r>
-      <w:proofErr w:type="spellEnd"/>
-      <w:r>
-        <w:rPr>
-          <w:lang w:val="pt-BR"/>
-        </w:rPr>
-        <w:t>). A figura 2.</w:t>
+        <w:t>Na parte mais alta, o CSA16 utiliza três CSAs de 8 bits. Os 8 bits menos significativos são passados para um CSA8 com o Carry In do primeiro componente. Os bits restantes são duplicados para os outros dois CSAs, um com Carry In forçado em zero, outro em 1. O Carry out do primeiro somador de 8 bits é usado como seletor em um Multiplexador de 8 bits. A soma, consequentemente, converge para a porta de saída depois do tempo de um somador CSA8 (As partes são calculadas em paralelo) mais o tempo de seleção do Mult</w:t>
+      </w:r>
+      <w:r>
+        <w:rPr>
+          <w:lang w:val="pt-BR"/>
+        </w:rPr>
+        <w:t>iplexador (4 ns). A figura 2.</w:t>
       </w:r>
       <w:r>
         <w:rPr>
@@ -2673,6 +2147,7 @@
           <w:noProof/>
           <w:lang w:eastAsia="en-US"/>
         </w:rPr>
+        <w:lastRenderedPageBreak/>
         <w:drawing>
           <wp:inline distT="0" distB="0" distL="0" distR="0" wp14:anchorId="2F874CE5" wp14:editId="749DB14C">
             <wp:extent cx="4073820" cy="4865953"/>
@@ -2837,21 +2312,7 @@
         <w:rPr>
           <w:lang w:val="pt-BR"/>
         </w:rPr>
-        <w:t xml:space="preserve">iza </w:t>
-      </w:r>
-      <w:proofErr w:type="spellStart"/>
-      <w:r>
-        <w:rPr>
-          <w:lang w:val="pt-BR"/>
-        </w:rPr>
-        <w:t>CLAs</w:t>
-      </w:r>
-      <w:proofErr w:type="spellEnd"/>
-      <w:r>
-        <w:rPr>
-          <w:lang w:val="pt-BR"/>
-        </w:rPr>
-        <w:t xml:space="preserve"> de 4 bits. A figura 2.8</w:t>
+        <w:t>iza CLAs de 4 bits. A figura 2.8</w:t>
       </w:r>
       <w:r>
         <w:rPr>
@@ -2873,6 +2334,7 @@
           <w:noProof/>
           <w:lang w:eastAsia="en-US"/>
         </w:rPr>
+        <w:lastRenderedPageBreak/>
         <w:drawing>
           <wp:inline distT="0" distB="0" distL="0" distR="0" wp14:anchorId="7B7BFBE4" wp14:editId="5E7B5E60">
             <wp:extent cx="4064635" cy="5037955"/>
@@ -3042,35 +2504,7 @@
         <w:rPr>
           <w:lang w:val="pt-BR"/>
         </w:rPr>
-        <w:t xml:space="preserve"> antecipadamente o </w:t>
-      </w:r>
-      <w:proofErr w:type="spellStart"/>
-      <w:r>
-        <w:rPr>
-          <w:lang w:val="pt-BR"/>
-        </w:rPr>
-        <w:t>Carry</w:t>
-      </w:r>
-      <w:proofErr w:type="spellEnd"/>
-      <w:r>
-        <w:rPr>
-          <w:lang w:val="pt-BR"/>
-        </w:rPr>
-        <w:t xml:space="preserve"> In dos somadores completos intermediários em tempo de estabilização </w:t>
-      </w:r>
-      <w:proofErr w:type="gramStart"/>
-      <w:r>
-        <w:rPr>
-          <w:lang w:val="pt-BR"/>
-        </w:rPr>
-        <w:t>O(</w:t>
-      </w:r>
-      <w:proofErr w:type="gramEnd"/>
-      <w:r>
-        <w:rPr>
-          <w:lang w:val="pt-BR"/>
-        </w:rPr>
-        <w:t>log2 n). As fórmulas booleanas utilizadas são conseguidas a partir da expansão das expressões booleanas de um somador completo. São elas:</w:t>
+        <w:t xml:space="preserve"> antecipadamente o Carry In dos somadores completos intermediários em tempo de estabilização O(log2 n). As fórmulas booleanas utilizadas são conseguidas a partir da expansão das expressões booleanas de um somador completo. São elas:</w:t>
       </w:r>
     </w:p>
     <w:p>
@@ -3084,155 +2518,18 @@
         <w:rPr>
           <w:lang w:val="pt-BR"/>
         </w:rPr>
-        <w:t xml:space="preserve">Si </w:t>
-      </w:r>
-      <w:proofErr w:type="gramStart"/>
-      <w:r>
-        <w:rPr>
-          <w:lang w:val="pt-BR"/>
-        </w:rPr>
-        <w:t>= Xi</w:t>
-      </w:r>
-      <w:proofErr w:type="gramEnd"/>
-      <w:r>
-        <w:rPr>
-          <w:lang w:val="pt-BR"/>
-        </w:rPr>
-        <w:t xml:space="preserve"> </w:t>
-      </w:r>
-      <w:proofErr w:type="spellStart"/>
-      <w:r>
-        <w:rPr>
-          <w:lang w:val="pt-BR"/>
-        </w:rPr>
-        <w:t>xor</w:t>
-      </w:r>
-      <w:proofErr w:type="spellEnd"/>
-      <w:r>
-        <w:rPr>
-          <w:lang w:val="pt-BR"/>
-        </w:rPr>
-        <w:t xml:space="preserve"> Yi </w:t>
-      </w:r>
-      <w:proofErr w:type="spellStart"/>
-      <w:r>
-        <w:rPr>
-          <w:lang w:val="pt-BR"/>
-        </w:rPr>
-        <w:t>xor</w:t>
-      </w:r>
-      <w:proofErr w:type="spellEnd"/>
-      <w:r>
-        <w:rPr>
-          <w:lang w:val="pt-BR"/>
-        </w:rPr>
-        <w:t xml:space="preserve"> </w:t>
-      </w:r>
-      <w:proofErr w:type="spellStart"/>
-      <w:r>
-        <w:rPr>
-          <w:lang w:val="pt-BR"/>
-        </w:rPr>
-        <w:t>Ci</w:t>
-      </w:r>
-      <w:proofErr w:type="spellEnd"/>
-      <w:r>
-        <w:rPr>
-          <w:lang w:val="pt-BR"/>
-        </w:rPr>
-        <w:t xml:space="preserve">, com </w:t>
-      </w:r>
-      <w:proofErr w:type="spellStart"/>
-      <w:r>
-        <w:rPr>
-          <w:lang w:val="pt-BR"/>
-        </w:rPr>
-        <w:t>Ci</w:t>
-      </w:r>
-      <w:proofErr w:type="spellEnd"/>
-      <w:r>
-        <w:rPr>
-          <w:lang w:val="pt-BR"/>
-        </w:rPr>
-        <w:t xml:space="preserve"> como </w:t>
-      </w:r>
-      <w:proofErr w:type="spellStart"/>
-      <w:r>
-        <w:rPr>
-          <w:lang w:val="pt-BR"/>
-        </w:rPr>
-        <w:t>Carry</w:t>
-      </w:r>
-      <w:proofErr w:type="spellEnd"/>
-      <w:r>
-        <w:rPr>
-          <w:lang w:val="pt-BR"/>
-        </w:rPr>
-        <w:t xml:space="preserve"> In; -&gt; Soma i</w:t>
+        <w:t>Si = Xi xor Yi xor Ci, com Ci como Carry In; -&gt; Soma i</w:t>
       </w:r>
     </w:p>
     <w:p>
       <w:pPr>
         <w:jc w:val="center"/>
       </w:pPr>
-      <w:proofErr w:type="spellStart"/>
-      <w:r>
-        <w:t>Cout</w:t>
-      </w:r>
-      <w:proofErr w:type="spellEnd"/>
-      <w:r>
-        <w:t xml:space="preserve"> </w:t>
-      </w:r>
-      <w:proofErr w:type="spellStart"/>
-      <w:r>
-        <w:t>i</w:t>
-      </w:r>
-      <w:proofErr w:type="spellEnd"/>
-      <w:r>
-        <w:t xml:space="preserve"> = (</w:t>
-      </w:r>
-      <w:proofErr w:type="gramStart"/>
-      <w:r>
-        <w:t>Xi .</w:t>
-      </w:r>
-      <w:proofErr w:type="gramEnd"/>
-      <w:r>
-        <w:t xml:space="preserve"> Yi) + (</w:t>
-      </w:r>
-      <w:proofErr w:type="gramStart"/>
-      <w:r>
-        <w:t>Ci .</w:t>
-      </w:r>
-      <w:proofErr w:type="gramEnd"/>
-      <w:r>
-        <w:t xml:space="preserve"> </w:t>
-      </w:r>
-      <w:r>
-        <w:t xml:space="preserve">(Xi + Yi)); -&gt; Carry Out de </w:t>
-      </w:r>
-      <w:proofErr w:type="spellStart"/>
-      <w:r>
-        <w:t>i</w:t>
-      </w:r>
-      <w:proofErr w:type="spellEnd"/>
-      <w:r>
-        <w:t xml:space="preserve"> </w:t>
-      </w:r>
-      <w:proofErr w:type="spellStart"/>
-      <w:r>
-        <w:t>ou</w:t>
-      </w:r>
-      <w:proofErr w:type="spellEnd"/>
-      <w:r>
-        <w:t xml:space="preserve"> Carry </w:t>
-      </w:r>
-      <w:proofErr w:type="gramStart"/>
-      <w:r>
-        <w:t>In</w:t>
-      </w:r>
-      <w:proofErr w:type="gramEnd"/>
-      <w:r>
-        <w:t xml:space="preserve"> de i+1</w:t>
+      <w:r>
+        <w:t xml:space="preserve">Cout i = (Xi . Yi) + (Ci . </w:t>
+      </w:r>
+      <w:r>
+        <w:t>(Xi + Yi)); -&gt; Carry Out de i ou Carry In de i+1</w:t>
       </w:r>
     </w:p>
     <w:p>
@@ -3255,42 +2552,12 @@
           <w:lang w:val="pt-BR"/>
         </w:rPr>
       </w:pPr>
-      <w:proofErr w:type="spellStart"/>
-      <w:r>
-        <w:rPr>
-          <w:lang w:val="pt-BR"/>
-        </w:rPr>
-        <w:t>Gi</w:t>
-      </w:r>
-      <w:proofErr w:type="spellEnd"/>
-      <w:r>
-        <w:rPr>
-          <w:lang w:val="pt-BR"/>
-        </w:rPr>
-        <w:t xml:space="preserve"> = (</w:t>
-      </w:r>
-      <w:proofErr w:type="gramStart"/>
-      <w:r>
-        <w:rPr>
-          <w:lang w:val="pt-BR"/>
-        </w:rPr>
-        <w:t>Xi .</w:t>
-      </w:r>
-      <w:proofErr w:type="gramEnd"/>
-      <w:r>
-        <w:rPr>
-          <w:lang w:val="pt-BR"/>
-        </w:rPr>
-        <w:t xml:space="preserve"> Yi) -&gt; Gerador de </w:t>
-      </w:r>
-      <w:proofErr w:type="spellStart"/>
-      <w:r>
-        <w:rPr>
-          <w:lang w:val="pt-BR"/>
-        </w:rPr>
-        <w:t>Carry</w:t>
-      </w:r>
-      <w:proofErr w:type="spellEnd"/>
+      <w:r>
+        <w:rPr>
+          <w:lang w:val="pt-BR"/>
+        </w:rPr>
+        <w:t>Gi = (Xi . Yi) -&gt; Gerador de Carry</w:t>
+      </w:r>
     </w:p>
     <w:p>
       <w:pPr>
@@ -3299,54 +2566,24 @@
           <w:lang w:val="pt-BR"/>
         </w:rPr>
       </w:pPr>
-      <w:proofErr w:type="spellStart"/>
-      <w:r>
-        <w:rPr>
-          <w:lang w:val="pt-BR"/>
-        </w:rPr>
-        <w:t>Pi</w:t>
-      </w:r>
-      <w:proofErr w:type="spellEnd"/>
-      <w:r>
-        <w:rPr>
-          <w:lang w:val="pt-BR"/>
-        </w:rPr>
-        <w:t xml:space="preserve"> = (Xi + Yi) -&gt; Propagador de </w:t>
-      </w:r>
-      <w:proofErr w:type="spellStart"/>
-      <w:r>
-        <w:rPr>
-          <w:lang w:val="pt-BR"/>
-        </w:rPr>
-        <w:t>Carry</w:t>
-      </w:r>
-      <w:proofErr w:type="spellEnd"/>
-    </w:p>
-    <w:p>
-      <w:pPr>
-        <w:rPr>
-          <w:lang w:val="pt-BR"/>
-        </w:rPr>
-      </w:pPr>
-      <w:r>
-        <w:rPr>
-          <w:lang w:val="pt-BR"/>
-        </w:rPr>
-        <w:t xml:space="preserve">Assim, pode-se reescrever a expressão para o </w:t>
-      </w:r>
-      <w:proofErr w:type="spellStart"/>
-      <w:r>
-        <w:rPr>
-          <w:lang w:val="pt-BR"/>
-        </w:rPr>
-        <w:t>Carry</w:t>
-      </w:r>
-      <w:proofErr w:type="spellEnd"/>
-      <w:r>
-        <w:rPr>
-          <w:lang w:val="pt-BR"/>
-        </w:rPr>
-        <w:t xml:space="preserve"> In i+1 como: </w:t>
+      <w:r>
+        <w:rPr>
+          <w:lang w:val="pt-BR"/>
+        </w:rPr>
+        <w:t>Pi = (Xi + Yi) -&gt; Propagador de Carry</w:t>
+      </w:r>
+    </w:p>
+    <w:p>
+      <w:pPr>
+        <w:rPr>
+          <w:lang w:val="pt-BR"/>
+        </w:rPr>
+      </w:pPr>
+      <w:r>
+        <w:rPr>
+          <w:lang w:val="pt-BR"/>
+        </w:rPr>
+        <w:t xml:space="preserve">Assim, pode-se reescrever a expressão para o Carry In i+1 como: </w:t>
       </w:r>
     </w:p>
     <w:p>
@@ -3360,57 +2597,14 @@
         <w:rPr>
           <w:lang w:val="pt-BR"/>
         </w:rPr>
+        <w:lastRenderedPageBreak/>
         <w:t xml:space="preserve">C i+1 = </w:t>
       </w:r>
-      <w:proofErr w:type="spellStart"/>
-      <w:r>
-        <w:rPr>
-          <w:lang w:val="pt-BR"/>
-        </w:rPr>
-        <w:t>Gi</w:t>
-      </w:r>
-      <w:proofErr w:type="spellEnd"/>
-      <w:r>
-        <w:rPr>
-          <w:lang w:val="pt-BR"/>
-        </w:rPr>
-        <w:t xml:space="preserve"> + (</w:t>
-      </w:r>
-      <w:proofErr w:type="spellStart"/>
-      <w:proofErr w:type="gramStart"/>
-      <w:r>
-        <w:rPr>
-          <w:lang w:val="pt-BR"/>
-        </w:rPr>
-        <w:t>Pi</w:t>
-      </w:r>
-      <w:proofErr w:type="spellEnd"/>
-      <w:r>
-        <w:rPr>
-          <w:lang w:val="pt-BR"/>
-        </w:rPr>
-        <w:t xml:space="preserve"> .</w:t>
-      </w:r>
-      <w:proofErr w:type="gramEnd"/>
-      <w:r>
-        <w:rPr>
-          <w:lang w:val="pt-BR"/>
-        </w:rPr>
-        <w:t xml:space="preserve"> </w:t>
-      </w:r>
-      <w:proofErr w:type="spellStart"/>
-      <w:r>
-        <w:rPr>
-          <w:lang w:val="pt-BR"/>
-        </w:rPr>
-        <w:t>Ci</w:t>
-      </w:r>
-      <w:proofErr w:type="spellEnd"/>
-      <w:r>
-        <w:rPr>
-          <w:lang w:val="pt-BR"/>
-        </w:rPr>
-        <w:t>)</w:t>
+      <w:r>
+        <w:rPr>
+          <w:lang w:val="pt-BR"/>
+        </w:rPr>
+        <w:t>Gi + (Pi . Ci)</w:t>
       </w:r>
     </w:p>
     <w:p>
@@ -3424,227 +2618,49 @@
         <w:rPr>
           <w:lang w:val="pt-BR"/>
         </w:rPr>
-        <w:t>Dessa maneira, podemos explicitar as fórmulas para os “</w:t>
-      </w:r>
-      <w:proofErr w:type="spellStart"/>
-      <w:r>
-        <w:rPr>
-          <w:lang w:val="pt-BR"/>
-        </w:rPr>
-        <w:t>Carry</w:t>
-      </w:r>
-      <w:proofErr w:type="spellEnd"/>
-      <w:r>
-        <w:rPr>
-          <w:lang w:val="pt-BR"/>
-        </w:rPr>
-        <w:t xml:space="preserve"> </w:t>
-      </w:r>
-      <w:proofErr w:type="spellStart"/>
-      <w:r>
-        <w:rPr>
-          <w:lang w:val="pt-BR"/>
-        </w:rPr>
-        <w:t>In”</w:t>
-      </w:r>
-      <w:proofErr w:type="gramStart"/>
-      <w:r>
-        <w:rPr>
-          <w:lang w:val="pt-BR"/>
-        </w:rPr>
-        <w:t>s</w:t>
-      </w:r>
-      <w:proofErr w:type="spellEnd"/>
-      <w:proofErr w:type="gramEnd"/>
-      <w:r>
-        <w:rPr>
-          <w:lang w:val="pt-BR"/>
-        </w:rPr>
-        <w:t xml:space="preserve"> dos bits de 1 à 3 (</w:t>
-      </w:r>
-      <w:proofErr w:type="spellStart"/>
-      <w:r>
-        <w:rPr>
-          <w:lang w:val="pt-BR"/>
-        </w:rPr>
-        <w:t>Carry</w:t>
-      </w:r>
-      <w:proofErr w:type="spellEnd"/>
-      <w:r>
-        <w:rPr>
-          <w:lang w:val="pt-BR"/>
-        </w:rPr>
-        <w:t xml:space="preserve"> In 0 é dado como entrada do componente):</w:t>
-      </w:r>
-    </w:p>
-    <w:p>
-      <w:r>
-        <w:t>C1 = G0 + (P</w:t>
-      </w:r>
-      <w:proofErr w:type="gramStart"/>
-      <w:r>
-        <w:t>0 .</w:t>
-      </w:r>
-      <w:proofErr w:type="gramEnd"/>
-      <w:r>
-        <w:t xml:space="preserve"> C0)</w:t>
-      </w:r>
-    </w:p>
-    <w:p>
-      <w:r>
-        <w:t>C2 = G1 + (P</w:t>
-      </w:r>
-      <w:proofErr w:type="gramStart"/>
-      <w:r>
-        <w:t>1 .</w:t>
-      </w:r>
-      <w:proofErr w:type="gramEnd"/>
-      <w:r>
-        <w:t xml:space="preserve"> C1)</w:t>
-      </w:r>
-    </w:p>
-    <w:p>
-      <w:r>
-        <w:t xml:space="preserve">      = G1 + (P</w:t>
-      </w:r>
-      <w:proofErr w:type="gramStart"/>
-      <w:r>
-        <w:t>1 .</w:t>
-      </w:r>
-      <w:proofErr w:type="gramEnd"/>
-      <w:r>
-        <w:t xml:space="preserve"> (G0 + P</w:t>
-      </w:r>
-      <w:proofErr w:type="gramStart"/>
-      <w:r>
-        <w:t>0 .</w:t>
-      </w:r>
-      <w:proofErr w:type="gramEnd"/>
-      <w:r>
-        <w:t xml:space="preserve"> C0))</w:t>
-      </w:r>
-    </w:p>
-    <w:p>
-      <w:r>
-        <w:t xml:space="preserve">      = G1 +</w:t>
-      </w:r>
-      <w:proofErr w:type="gramStart"/>
-      <w:r>
-        <w:t xml:space="preserve">   (</w:t>
-      </w:r>
-      <w:proofErr w:type="gramEnd"/>
-      <w:r>
-        <w:t>P1 . G0) + (P</w:t>
-      </w:r>
-      <w:proofErr w:type="gramStart"/>
-      <w:r>
-        <w:t>1 .</w:t>
-      </w:r>
-      <w:proofErr w:type="gramEnd"/>
-      <w:r>
-        <w:t xml:space="preserve"> P</w:t>
-      </w:r>
-      <w:proofErr w:type="gramStart"/>
-      <w:r>
-        <w:t>0 .</w:t>
-      </w:r>
-      <w:proofErr w:type="gramEnd"/>
-      <w:r>
-        <w:t xml:space="preserve"> C0)</w:t>
-      </w:r>
-    </w:p>
-    <w:p>
-      <w:pPr>
-        <w:rPr>
-          <w:lang w:val="pt-BR"/>
-        </w:rPr>
-      </w:pPr>
-      <w:r>
-        <w:t>C3 = G2 + (P</w:t>
-      </w:r>
-      <w:proofErr w:type="gramStart"/>
-      <w:r>
-        <w:t>2 .</w:t>
-      </w:r>
-      <w:proofErr w:type="gramEnd"/>
-      <w:r>
-        <w:t xml:space="preserve"> </w:t>
-      </w:r>
-      <w:r>
-        <w:rPr>
-          <w:lang w:val="pt-BR"/>
-        </w:rPr>
-        <w:t>G1) + (P</w:t>
-      </w:r>
-      <w:proofErr w:type="gramStart"/>
-      <w:r>
-        <w:rPr>
-          <w:lang w:val="pt-BR"/>
-        </w:rPr>
-        <w:t>2 .</w:t>
-      </w:r>
-      <w:proofErr w:type="gramEnd"/>
-      <w:r>
-        <w:rPr>
-          <w:lang w:val="pt-BR"/>
-        </w:rPr>
-        <w:t xml:space="preserve"> P</w:t>
-      </w:r>
-      <w:proofErr w:type="gramStart"/>
-      <w:r>
-        <w:rPr>
-          <w:lang w:val="pt-BR"/>
-        </w:rPr>
-        <w:t>1 .</w:t>
-      </w:r>
-      <w:proofErr w:type="gramEnd"/>
-      <w:r>
-        <w:rPr>
-          <w:lang w:val="pt-BR"/>
-        </w:rPr>
-        <w:t xml:space="preserve"> G0) + (P</w:t>
-      </w:r>
-      <w:proofErr w:type="gramStart"/>
-      <w:r>
-        <w:rPr>
-          <w:lang w:val="pt-BR"/>
-        </w:rPr>
-        <w:t>2 .</w:t>
-      </w:r>
-      <w:proofErr w:type="gramEnd"/>
-      <w:r>
-        <w:rPr>
-          <w:lang w:val="pt-BR"/>
-        </w:rPr>
-        <w:t xml:space="preserve"> P</w:t>
-      </w:r>
-      <w:proofErr w:type="gramStart"/>
-      <w:r>
-        <w:rPr>
-          <w:lang w:val="pt-BR"/>
-        </w:rPr>
-        <w:t>1 .</w:t>
-      </w:r>
-      <w:proofErr w:type="gramEnd"/>
-      <w:r>
-        <w:rPr>
-          <w:lang w:val="pt-BR"/>
-        </w:rPr>
-        <w:t xml:space="preserve"> P</w:t>
-      </w:r>
-      <w:proofErr w:type="gramStart"/>
-      <w:r>
-        <w:rPr>
-          <w:lang w:val="pt-BR"/>
-        </w:rPr>
-        <w:t>0 .</w:t>
-      </w:r>
-      <w:proofErr w:type="gramEnd"/>
-      <w:r>
-        <w:rPr>
-          <w:lang w:val="pt-BR"/>
-        </w:rPr>
-        <w:t xml:space="preserve"> C0)</w:t>
+        <w:t>Dessa maneira, podemos explicitar as fórmulas para os “Carry In”s dos bits de 1 à 3 (Carry In 0 é dado como entrada do componente):</w:t>
+      </w:r>
+    </w:p>
+    <w:p>
+      <w:r>
+        <w:t>C1 = G0 + (P0 . C0)</w:t>
+      </w:r>
+    </w:p>
+    <w:p>
+      <w:r>
+        <w:t>C2 = G1 + (P1 . C1)</w:t>
+      </w:r>
+    </w:p>
+    <w:p>
+      <w:r>
+        <w:t xml:space="preserve">      = G1 + (P1 . (G0 + P0 . C0))</w:t>
+      </w:r>
+    </w:p>
+    <w:p>
+      <w:r>
+        <w:t xml:space="preserve">      = G1 +   (P1 . G0) + (P1 . P0 . C0)</w:t>
+      </w:r>
+    </w:p>
+    <w:p>
+      <w:pPr>
+        <w:rPr>
+          <w:lang w:val="pt-BR"/>
+        </w:rPr>
+      </w:pPr>
+      <w:r>
+        <w:t xml:space="preserve">C3 = G2 + (P2 . </w:t>
+      </w:r>
+      <w:r>
+        <w:rPr>
+          <w:lang w:val="pt-BR"/>
+        </w:rPr>
+        <w:t xml:space="preserve">G1) + (P2 . P1 . G0) + (P2 . P1 . P0 . </w:t>
+      </w:r>
+      <w:r>
+        <w:rPr>
+          <w:lang w:val="pt-BR"/>
+        </w:rPr>
+        <w:t>C0)</w:t>
       </w:r>
     </w:p>
     <w:p>
@@ -3671,49 +2687,7 @@
           <w:lang w:val="pt-BR"/>
         </w:rPr>
         <w:tab/>
-        <w:t xml:space="preserve">Nota-se que expandir a fórmula para mais bits (e.g. 8), torna a estratégia menos atrativa, devido ao número de portas lógicas necessárias a partir da expansão de C3. Por esse motivo, utilizou-se a estratégia do </w:t>
-      </w:r>
-      <w:proofErr w:type="spellStart"/>
-      <w:r>
-        <w:rPr>
-          <w:lang w:val="pt-BR"/>
-        </w:rPr>
-        <w:t>Carry</w:t>
-      </w:r>
-      <w:proofErr w:type="spellEnd"/>
-      <w:r>
-        <w:rPr>
-          <w:lang w:val="pt-BR"/>
-        </w:rPr>
-        <w:t xml:space="preserve"> </w:t>
-      </w:r>
-      <w:proofErr w:type="spellStart"/>
-      <w:r>
-        <w:rPr>
-          <w:lang w:val="pt-BR"/>
-        </w:rPr>
-        <w:t>Select</w:t>
-      </w:r>
-      <w:proofErr w:type="spellEnd"/>
-      <w:r>
-        <w:rPr>
-          <w:lang w:val="pt-BR"/>
-        </w:rPr>
-        <w:t xml:space="preserve"> </w:t>
-      </w:r>
-      <w:proofErr w:type="spellStart"/>
-      <w:r>
-        <w:rPr>
-          <w:lang w:val="pt-BR"/>
-        </w:rPr>
-        <w:t>Adder</w:t>
-      </w:r>
-      <w:proofErr w:type="spellEnd"/>
-      <w:r>
-        <w:rPr>
-          <w:lang w:val="pt-BR"/>
-        </w:rPr>
-        <w:t xml:space="preserve"> para as outras etapas.</w:t>
+        <w:t>Nota-se que expandir a fórmula para mais bits (e.g. 8), torna a estratégia menos atrativa, devido ao número de portas lógicas necessárias a partir da expansão de C3. Por esse motivo, utilizou-se a estratégia do Carry Select Adder para as outras etapas.</w:t>
       </w:r>
       <w:r>
         <w:rPr>
@@ -3899,27 +2873,14 @@
         <w:rPr>
           <w:lang w:val="pt-BR"/>
         </w:rPr>
+        <w:lastRenderedPageBreak/>
         <w:t>Controle do sinal de saída</w:t>
       </w:r>
       <w:r>
         <w:rPr>
           <w:lang w:val="pt-BR"/>
         </w:rPr>
-        <w:t xml:space="preserve"> e </w:t>
-      </w:r>
-      <w:proofErr w:type="spellStart"/>
-      <w:r>
-        <w:rPr>
-          <w:lang w:val="pt-BR"/>
-        </w:rPr>
-        <w:t>TestBench</w:t>
-      </w:r>
-      <w:proofErr w:type="spellEnd"/>
-      <w:r>
-        <w:rPr>
-          <w:lang w:val="pt-BR"/>
-        </w:rPr>
-        <w:t xml:space="preserve"> utilizado</w:t>
+        <w:t xml:space="preserve"> e TestBench utilizado</w:t>
       </w:r>
     </w:p>
     <w:p>
@@ -3934,21 +2895,7 @@
         <w:rPr>
           <w:lang w:val="pt-BR"/>
         </w:rPr>
-        <w:t>Após 1 ciclo de inicialização (Entrada “</w:t>
-      </w:r>
-      <w:proofErr w:type="spellStart"/>
-      <w:r>
-        <w:rPr>
-          <w:lang w:val="pt-BR"/>
-        </w:rPr>
-        <w:t>init</w:t>
-      </w:r>
-      <w:proofErr w:type="spellEnd"/>
-      <w:r>
-        <w:rPr>
-          <w:lang w:val="pt-BR"/>
-        </w:rPr>
-        <w:t>” no componente “MultiplicadorSomador8”), são necessários “m” ciclos para o resultado convergir, onde “m” é o multiplicador, ou seja, ao multiplicar os números “5” e “-2”, levam-se 1+2 (</w:t>
+        <w:t>Após 1 ciclo de inicialização (Entrada “init” no componente “MultiplicadorSomador8”), são necessários “m” ciclos para o resultado convergir, onde “m” é o multiplicador, ou seja, ao multiplicar os números “5” e “-2”, levam-se 1+2 (</w:t>
       </w:r>
       <w:r>
         <w:rPr>
@@ -3984,45 +2931,13 @@
         <w:rPr>
           <w:lang w:val="pt-BR"/>
         </w:rPr>
-        <w:t xml:space="preserve">) </w:t>
-      </w:r>
-      <w:r>
-        <w:rPr>
-          <w:lang w:val="pt-BR"/>
-        </w:rPr>
-        <w:t>ciclos</w:t>
-      </w:r>
-      <w:r>
-        <w:rPr>
-          <w:lang w:val="pt-BR"/>
-        </w:rPr>
-        <w:t xml:space="preserve"> para ter-se o resultado na saída.</w:t>
-      </w:r>
-      <w:r>
-        <w:rPr>
-          <w:lang w:val="pt-BR"/>
-        </w:rPr>
-        <w:t xml:space="preserve"> Caso multiplique-se por 0, o tempo é de apenas um ciclo. </w:t>
-      </w:r>
-      <w:r>
-        <w:rPr>
-          <w:lang w:val="pt-BR"/>
-        </w:rPr>
-        <w:t>Devido ao sinal auxiliar “</w:t>
-      </w:r>
-      <w:proofErr w:type="spellStart"/>
-      <w:r>
-        <w:rPr>
-          <w:lang w:val="pt-BR"/>
-        </w:rPr>
-        <w:t>NotAntCand</w:t>
-      </w:r>
-      <w:proofErr w:type="spellEnd"/>
-      <w:r>
-        <w:rPr>
-          <w:lang w:val="pt-BR"/>
-        </w:rPr>
-        <w:t>” (Figura 2.5), o tempo não muda para multiplicadores negativos.</w:t>
+        <w:t>) ciclos para ter-se o resultado na saída.</w:t>
+      </w:r>
+      <w:r>
+        <w:rPr>
+          <w:lang w:val="pt-BR"/>
+        </w:rPr>
+        <w:t xml:space="preserve"> Caso multiplique-se por 0, o tempo é de apenas um ciclo. Devido ao sinal auxiliar “NotAntCand” (Figura 2.5), o tempo não muda para multiplicadores negativos.</w:t>
       </w:r>
     </w:p>
     <w:p>
@@ -4037,35 +2952,7 @@
         <w:rPr>
           <w:lang w:val="pt-BR"/>
         </w:rPr>
-        <w:t xml:space="preserve">O controle da saída é feito com um processo sensível ao sinal de </w:t>
-      </w:r>
-      <w:proofErr w:type="spellStart"/>
-      <w:r>
-        <w:rPr>
-          <w:lang w:val="pt-BR"/>
-        </w:rPr>
-        <w:t>clock</w:t>
-      </w:r>
-      <w:proofErr w:type="spellEnd"/>
-      <w:r>
-        <w:rPr>
-          <w:lang w:val="pt-BR"/>
-        </w:rPr>
-        <w:t xml:space="preserve">. A figura 2.10 mostra esse trecho do código VHDL. A figura 2.11 mostra um exemplo de </w:t>
-      </w:r>
-      <w:proofErr w:type="spellStart"/>
-      <w:r>
-        <w:rPr>
-          <w:lang w:val="pt-BR"/>
-        </w:rPr>
-        <w:t>testbench</w:t>
-      </w:r>
-      <w:proofErr w:type="spellEnd"/>
-      <w:r>
-        <w:rPr>
-          <w:lang w:val="pt-BR"/>
-        </w:rPr>
-        <w:t xml:space="preserve"> para testar o Multiplicador.</w:t>
+        <w:t>O controle da saída é feito com um processo sensível ao sinal de clock. A figura 2.10 mostra esse trecho do código VHDL. A figura 2.11 mostra um exemplo de testbench para testar o Multiplicador.</w:t>
       </w:r>
     </w:p>
     <w:p>
@@ -4230,8 +3117,8 @@
         </w:rPr>
         <w:drawing>
           <wp:inline distT="0" distB="0" distL="0" distR="0">
-            <wp:extent cx="3503259" cy="5486400"/>
-            <wp:effectExtent l="0" t="0" r="2540" b="0"/>
+            <wp:extent cx="2643226" cy="4139521"/>
+            <wp:effectExtent l="0" t="0" r="5080" b="0"/>
             <wp:docPr id="23" name="Imagem 23" descr="C:\Users\JFPS\Desktop\tb_mult.png"/>
             <wp:cNvGraphicFramePr>
               <a:graphicFrameLocks xmlns:a="http://schemas.openxmlformats.org/drawingml/2006/main" noChangeAspect="1"/>
@@ -4261,7 +3148,7 @@
                   <pic:spPr bwMode="auto">
                     <a:xfrm>
                       <a:off x="0" y="0"/>
-                      <a:ext cx="3505912" cy="5490556"/>
+                      <a:ext cx="2643226" cy="4139521"/>
                     </a:xfrm>
                     <a:prstGeom prst="rect">
                       <a:avLst/>
@@ -4364,21 +3251,7 @@
         <w:rPr>
           <w:lang w:val="pt-BR"/>
         </w:rPr>
-        <w:t xml:space="preserve"> Exemplo de </w:t>
-      </w:r>
-      <w:proofErr w:type="spellStart"/>
-      <w:r>
-        <w:rPr>
-          <w:lang w:val="pt-BR"/>
-        </w:rPr>
-        <w:t>TestBench</w:t>
-      </w:r>
-      <w:proofErr w:type="spellEnd"/>
-      <w:r>
-        <w:rPr>
-          <w:lang w:val="pt-BR"/>
-        </w:rPr>
-        <w:t xml:space="preserve"> para o MultiplicadorSomador8.</w:t>
+        <w:t xml:space="preserve"> Exemplo de TestBench para o MultiplicadorSomador8.</w:t>
       </w:r>
     </w:p>
     <w:p>
@@ -4389,10 +3262,13 @@
           <w:lang w:val="pt-BR"/>
         </w:rPr>
       </w:pPr>
-      <w:r>
-        <w:rPr>
-          <w:lang w:val="pt-BR"/>
-        </w:rPr>
+      <w:bookmarkStart w:id="0" w:name="_Diferenciação_na_multiplicação"/>
+      <w:bookmarkEnd w:id="0"/>
+      <w:r>
+        <w:rPr>
+          <w:lang w:val="pt-BR"/>
+        </w:rPr>
+        <w:lastRenderedPageBreak/>
         <w:t>Diferenciação na multiplicação de não sinalizados</w:t>
       </w:r>
     </w:p>
@@ -4414,35 +3290,7 @@
         <w:rPr>
           <w:lang w:val="pt-BR"/>
         </w:rPr>
-        <w:t xml:space="preserve"> tem-se que modificar levemente o funcionamento do MultiplicadorSomador8 e de seus componentes internos “</w:t>
-      </w:r>
-      <w:proofErr w:type="spellStart"/>
-      <w:r>
-        <w:rPr>
-          <w:lang w:val="pt-BR"/>
-        </w:rPr>
-        <w:t>Expand</w:t>
-      </w:r>
-      <w:proofErr w:type="spellEnd"/>
-      <w:r>
-        <w:rPr>
-          <w:lang w:val="pt-BR"/>
-        </w:rPr>
-        <w:t>” e “Max”. Os outros, apesar de considerarem valores negativos, não precisam ser substituídos devido à expansão de sinal. Por exemplo, ao utilizar o componente “</w:t>
-      </w:r>
-      <w:proofErr w:type="spellStart"/>
-      <w:r>
-        <w:rPr>
-          <w:lang w:val="pt-BR"/>
-        </w:rPr>
-        <w:t>MinAbs</w:t>
-      </w:r>
-      <w:proofErr w:type="spellEnd"/>
-      <w:r>
-        <w:rPr>
-          <w:lang w:val="pt-BR"/>
-        </w:rPr>
-        <w:t>”, não haverá diferença, pois, o bit mais significativo nunca será um (e.g. o componente não o considerará negativo), uma vez que a expansão de números não sinalizados sempre os preenche com zeros.</w:t>
+        <w:t xml:space="preserve"> tem-se que modificar levemente o funcionamento do MultiplicadorSomador8 e de seus componentes internos “Expand” e “Max”. Os outros, apesar de considerarem valores negativos, não precisam ser substituídos devido à expansão de sinal. Por exemplo, ao utilizar o componente “MinAbs”, não haverá diferença, pois, o bit mais significativo nunca será um (e.g. o componente não o considerará negativo), uma vez que a expansão de números não sinalizados sempre os preenche com zeros.</w:t>
       </w:r>
     </w:p>
     <w:p>
@@ -4457,21 +3305,7 @@
         <w:rPr>
           <w:lang w:val="pt-BR"/>
         </w:rPr>
-        <w:t>O componente nomeado “</w:t>
-      </w:r>
-      <w:proofErr w:type="spellStart"/>
-      <w:r>
-        <w:rPr>
-          <w:lang w:val="pt-BR"/>
-        </w:rPr>
-        <w:t>U_Max</w:t>
-      </w:r>
-      <w:proofErr w:type="spellEnd"/>
-      <w:r>
-        <w:rPr>
-          <w:lang w:val="pt-BR"/>
-        </w:rPr>
-        <w:t>” faz a seleção do valo</w:t>
+        <w:t>O componente nomeado “U_Max” faz a seleção do valo</w:t>
       </w:r>
       <w:r>
         <w:rPr>
@@ -4490,21 +3324,7 @@
         <w:rPr>
           <w:lang w:val="pt-BR"/>
         </w:rPr>
-        <w:t xml:space="preserve"> do resultado for um, seleciona-se Y, se não, X. A figura </w:t>
-      </w:r>
-      <w:proofErr w:type="gramStart"/>
-      <w:r>
-        <w:rPr>
-          <w:lang w:val="pt-BR"/>
-        </w:rPr>
-        <w:t>2.12 mostra</w:t>
-      </w:r>
-      <w:proofErr w:type="gramEnd"/>
-      <w:r>
-        <w:rPr>
-          <w:lang w:val="pt-BR"/>
-        </w:rPr>
-        <w:t xml:space="preserve"> tal componente.</w:t>
+        <w:t xml:space="preserve"> do resultado for um, seleciona-se Y, se não, X. A figura 2.12 mostra tal componente.</w:t>
       </w:r>
     </w:p>
     <w:p>
@@ -4521,7 +3341,6 @@
           <w:noProof/>
           <w:lang w:eastAsia="en-US"/>
         </w:rPr>
-        <w:lastRenderedPageBreak/>
         <w:drawing>
           <wp:inline distT="0" distB="0" distL="0" distR="0" wp14:anchorId="16ADC242" wp14:editId="23021593">
             <wp:extent cx="3541407" cy="3867150"/>
@@ -4658,21 +3477,7 @@
         <w:rPr>
           <w:lang w:val="pt-BR"/>
         </w:rPr>
-        <w:t xml:space="preserve"> </w:t>
-      </w:r>
-      <w:proofErr w:type="spellStart"/>
-      <w:r>
-        <w:rPr>
-          <w:lang w:val="pt-BR"/>
-        </w:rPr>
-        <w:t>U_Max</w:t>
-      </w:r>
-      <w:proofErr w:type="spellEnd"/>
-      <w:r>
-        <w:rPr>
-          <w:lang w:val="pt-BR"/>
-        </w:rPr>
-        <w:t>.</w:t>
+        <w:t xml:space="preserve"> U_Max.</w:t>
       </w:r>
     </w:p>
     <w:p>
@@ -4699,21 +3504,7 @@
         <w:rPr>
           <w:lang w:val="pt-BR"/>
         </w:rPr>
-        <w:t xml:space="preserve">. A figura </w:t>
-      </w:r>
-      <w:proofErr w:type="gramStart"/>
-      <w:r>
-        <w:rPr>
-          <w:lang w:val="pt-BR"/>
-        </w:rPr>
-        <w:t>2.13 mostra</w:t>
-      </w:r>
-      <w:proofErr w:type="gramEnd"/>
-      <w:r>
-        <w:rPr>
-          <w:lang w:val="pt-BR"/>
-        </w:rPr>
-        <w:t xml:space="preserve"> tal inclusão.</w:t>
+        <w:t>. A figura 2.13 mostra tal inclusão.</w:t>
       </w:r>
     </w:p>
     <w:p>
@@ -4793,37 +3584,90 @@
       <w:pPr>
         <w:pStyle w:val="Legenda"/>
         <w:jc w:val="center"/>
-      </w:pPr>
-      <w:r>
+        <w:rPr>
+          <w:lang w:val="pt-BR"/>
+        </w:rPr>
+      </w:pPr>
+      <w:r>
+        <w:rPr>
+          <w:lang w:val="pt-BR"/>
+        </w:rPr>
         <w:t xml:space="preserve">Figure </w:t>
       </w:r>
-      <w:fldSimple w:instr=" STYLEREF 1 \s ">
-        <w:r>
-          <w:rPr>
-            <w:noProof/>
-          </w:rPr>
-          <w:t>2</w:t>
-        </w:r>
-      </w:fldSimple>
-      <w:r>
+      <w:r>
+        <w:rPr>
+          <w:lang w:val="pt-BR"/>
+        </w:rPr>
+        <w:fldChar w:fldCharType="begin"/>
+      </w:r>
+      <w:r>
+        <w:rPr>
+          <w:lang w:val="pt-BR"/>
+        </w:rPr>
+        <w:instrText xml:space="preserve"> STYLEREF 1 \s </w:instrText>
+      </w:r>
+      <w:r>
+        <w:rPr>
+          <w:lang w:val="pt-BR"/>
+        </w:rPr>
+        <w:fldChar w:fldCharType="separate"/>
+      </w:r>
+      <w:r>
+        <w:rPr>
+          <w:noProof/>
+          <w:lang w:val="pt-BR"/>
+        </w:rPr>
+        <w:t>2</w:t>
+      </w:r>
+      <w:r>
+        <w:rPr>
+          <w:lang w:val="pt-BR"/>
+        </w:rPr>
+        <w:fldChar w:fldCharType="end"/>
+      </w:r>
+      <w:r>
+        <w:rPr>
+          <w:lang w:val="pt-BR"/>
+        </w:rPr>
         <w:t>.</w:t>
       </w:r>
-      <w:fldSimple w:instr=" SEQ Figure \* ARABIC \s 1 ">
-        <w:r>
-          <w:rPr>
-            <w:noProof/>
-          </w:rPr>
-          <w:t>13</w:t>
-        </w:r>
-      </w:fldSimple>
-      <w:r>
-        <w:t xml:space="preserve"> </w:t>
-      </w:r>
-      <w:proofErr w:type="spellStart"/>
-      <w:r>
-        <w:t>U_Expand</w:t>
-      </w:r>
-      <w:proofErr w:type="spellEnd"/>
+      <w:r>
+        <w:rPr>
+          <w:lang w:val="pt-BR"/>
+        </w:rPr>
+        <w:fldChar w:fldCharType="begin"/>
+      </w:r>
+      <w:r>
+        <w:rPr>
+          <w:lang w:val="pt-BR"/>
+        </w:rPr>
+        <w:instrText xml:space="preserve"> SEQ Figure \* ARABIC \s 1 </w:instrText>
+      </w:r>
+      <w:r>
+        <w:rPr>
+          <w:lang w:val="pt-BR"/>
+        </w:rPr>
+        <w:fldChar w:fldCharType="separate"/>
+      </w:r>
+      <w:r>
+        <w:rPr>
+          <w:noProof/>
+          <w:lang w:val="pt-BR"/>
+        </w:rPr>
+        <w:t>13</w:t>
+      </w:r>
+      <w:r>
+        <w:rPr>
+          <w:lang w:val="pt-BR"/>
+        </w:rPr>
+        <w:fldChar w:fldCharType="end"/>
+      </w:r>
+      <w:r>
+        <w:rPr>
+          <w:lang w:val="pt-BR"/>
+        </w:rPr>
+        <w:t xml:space="preserve"> U_Expand</w:t>
+      </w:r>
     </w:p>
     <w:p>
       <w:pPr>
@@ -4843,70 +3687,7 @@
         <w:rPr>
           <w:lang w:val="pt-BR"/>
         </w:rPr>
-        <w:t xml:space="preserve"> tem o mapeamento de portas e os sinais de controle levemente alterados. Ao invés de utilizar “</w:t>
-      </w:r>
-      <w:proofErr w:type="spellStart"/>
-      <w:r>
-        <w:rPr>
-          <w:lang w:val="pt-BR"/>
-        </w:rPr>
-        <w:t>Expand</w:t>
-      </w:r>
-      <w:proofErr w:type="spellEnd"/>
-      <w:r>
-        <w:rPr>
-          <w:lang w:val="pt-BR"/>
-        </w:rPr>
-        <w:t>” e “Max”, substitui por “</w:t>
-      </w:r>
-      <w:proofErr w:type="spellStart"/>
-      <w:r>
-        <w:rPr>
-          <w:lang w:val="pt-BR"/>
-        </w:rPr>
-        <w:t>U_Expand</w:t>
-      </w:r>
-      <w:proofErr w:type="spellEnd"/>
-      <w:r>
-        <w:rPr>
-          <w:lang w:val="pt-BR"/>
-        </w:rPr>
-        <w:t>” e “</w:t>
-      </w:r>
-      <w:proofErr w:type="spellStart"/>
-      <w:r>
-        <w:rPr>
-          <w:lang w:val="pt-BR"/>
-        </w:rPr>
-        <w:t>U_Max</w:t>
-      </w:r>
-      <w:proofErr w:type="spellEnd"/>
-      <w:r>
-        <w:rPr>
-          <w:lang w:val="pt-BR"/>
-        </w:rPr>
-        <w:t xml:space="preserve">”, respectivamente e exclui a necessidade de manter um sinal acumulado negado adicional. A estrutura de controle de saída também pode ser simplificada. O </w:t>
-      </w:r>
-      <w:proofErr w:type="spellStart"/>
-      <w:r>
-        <w:rPr>
-          <w:lang w:val="pt-BR"/>
-        </w:rPr>
-        <w:t>testbench</w:t>
-      </w:r>
-      <w:proofErr w:type="spellEnd"/>
-      <w:r>
-        <w:rPr>
-          <w:lang w:val="pt-BR"/>
-        </w:rPr>
-        <w:t xml:space="preserve"> só precisa ser </w:t>
-      </w:r>
-      <w:r>
-        <w:rPr>
-          <w:lang w:val="pt-BR"/>
-        </w:rPr>
-        <w:lastRenderedPageBreak/>
-        <w:t>alterado no componente que utiliza para passar as entradas, de “MultiplicadorSomador8” para “U_MultiplicadorSomador8”. As figuras 2.14 e 2.15 mostram o mapeamento e o controle, respectivamente.</w:t>
+        <w:t xml:space="preserve"> tem o mapeamento de portas e os sinais de controle levemente alterados. Ao invés de utilizar “Expand” e “Max”, substitui por “U_Expand” e “U_Max”, respectivamente e exclui a necessidade de manter um sinal acumulado negado adicional. A estrutura de controle de saída também pode ser simplificada. O testbench só precisa ser alterado no componente que utiliza para passar as entradas, de “MultiplicadorSomador8” para “U_MultiplicadorSomador8”. As figuras 2.14 e 2.15 mostram o mapeamento e o controle, respectivamente.</w:t>
       </w:r>
     </w:p>
     <w:p>
@@ -5141,6 +3922,9 @@
         <w:t xml:space="preserve">Figure </w:t>
       </w:r>
       <w:r>
+        <w:rPr>
+          <w:lang w:val="pt-BR"/>
+        </w:rPr>
         <w:fldChar w:fldCharType="begin"/>
       </w:r>
       <w:r>
@@ -5150,6 +3934,9 @@
         <w:instrText xml:space="preserve"> STYLEREF 1 \s </w:instrText>
       </w:r>
       <w:r>
+        <w:rPr>
+          <w:lang w:val="pt-BR"/>
+        </w:rPr>
         <w:fldChar w:fldCharType="separate"/>
       </w:r>
       <w:r>
@@ -5160,6 +3947,9 @@
         <w:t>2</w:t>
       </w:r>
       <w:r>
+        <w:rPr>
+          <w:lang w:val="pt-BR"/>
+        </w:rPr>
         <w:fldChar w:fldCharType="end"/>
       </w:r>
       <w:r>
@@ -5169,6 +3959,9 @@
         <w:t>.</w:t>
       </w:r>
       <w:r>
+        <w:rPr>
+          <w:lang w:val="pt-BR"/>
+        </w:rPr>
         <w:fldChar w:fldCharType="begin"/>
       </w:r>
       <w:r>
@@ -5178,6 +3971,9 @@
         <w:instrText xml:space="preserve"> SEQ Figure \* ARABIC \s 1 </w:instrText>
       </w:r>
       <w:r>
+        <w:rPr>
+          <w:lang w:val="pt-BR"/>
+        </w:rPr>
         <w:fldChar w:fldCharType="separate"/>
       </w:r>
       <w:r>
@@ -5188,6 +3984,9 @@
         <w:t>15</w:t>
       </w:r>
       <w:r>
+        <w:rPr>
+          <w:lang w:val="pt-BR"/>
+        </w:rPr>
         <w:fldChar w:fldCharType="end"/>
       </w:r>
       <w:r>
@@ -5229,41 +4028,13 @@
         <w:rPr>
           <w:lang w:val="pt-BR"/>
         </w:rPr>
-        <w:t xml:space="preserve">recebe duas entradas e escolhe o menor valor absoluto entre elas, então considera este valor como n, o outro valor é somado </w:t>
-      </w:r>
-      <w:proofErr w:type="gramStart"/>
-      <w:r>
-        <w:rPr>
-          <w:lang w:val="pt-BR"/>
-        </w:rPr>
-        <w:t>n</w:t>
-      </w:r>
-      <w:proofErr w:type="gramEnd"/>
-      <w:r>
-        <w:rPr>
-          <w:lang w:val="pt-BR"/>
-        </w:rPr>
-        <w:t xml:space="preserve"> vezes. Se o valor </w:t>
-      </w:r>
-      <w:r>
-        <w:rPr>
-          <w:lang w:val="pt-BR"/>
-        </w:rPr>
-        <w:t xml:space="preserve">de </w:t>
-      </w:r>
-      <w:proofErr w:type="gramStart"/>
-      <w:r>
-        <w:rPr>
-          <w:lang w:val="pt-BR"/>
-        </w:rPr>
-        <w:t>n</w:t>
-      </w:r>
-      <w:proofErr w:type="gramEnd"/>
-      <w:r>
-        <w:rPr>
-          <w:lang w:val="pt-BR"/>
-        </w:rPr>
-        <w:t xml:space="preserve"> </w:t>
+        <w:t xml:space="preserve">recebe duas entradas e escolhe o menor valor absoluto entre elas, então considera este valor como n, o outro valor é somado n vezes. Se o valor </w:t>
+      </w:r>
+      <w:r>
+        <w:rPr>
+          <w:lang w:val="pt-BR"/>
+        </w:rPr>
+        <w:t xml:space="preserve">de n </w:t>
       </w:r>
       <w:r>
         <w:rPr>
@@ -5296,77 +4067,7 @@
         <w:rPr>
           <w:lang w:val="pt-BR"/>
         </w:rPr>
-        <w:t xml:space="preserve">O somador CSA16 leva 20ns para convergir à um resultado, uma vez que o CSA8 leva 16 </w:t>
-      </w:r>
-      <w:proofErr w:type="spellStart"/>
-      <w:r>
-        <w:rPr>
-          <w:lang w:val="pt-BR"/>
-        </w:rPr>
-        <w:t>ns</w:t>
-      </w:r>
-      <w:proofErr w:type="spellEnd"/>
-      <w:r>
-        <w:rPr>
-          <w:lang w:val="pt-BR"/>
-        </w:rPr>
-        <w:t xml:space="preserve"> e o Multiplexador interno leva 4 </w:t>
-      </w:r>
-      <w:proofErr w:type="spellStart"/>
-      <w:r>
-        <w:rPr>
-          <w:lang w:val="pt-BR"/>
-        </w:rPr>
-        <w:t>ns</w:t>
-      </w:r>
-      <w:proofErr w:type="spellEnd"/>
-      <w:r>
-        <w:rPr>
-          <w:lang w:val="pt-BR"/>
-        </w:rPr>
-        <w:t xml:space="preserve"> para realizar a seleção. O CSA8, por sua vez, leva tal tempo pois o CLA leva 12ns e o multiplexador leva mais 4 </w:t>
-      </w:r>
-      <w:proofErr w:type="spellStart"/>
-      <w:r>
-        <w:rPr>
-          <w:lang w:val="pt-BR"/>
-        </w:rPr>
-        <w:t>ns</w:t>
-      </w:r>
-      <w:proofErr w:type="spellEnd"/>
-      <w:r>
-        <w:rPr>
-          <w:lang w:val="pt-BR"/>
-        </w:rPr>
-        <w:t xml:space="preserve">. Os registradores levam 8 </w:t>
-      </w:r>
-      <w:proofErr w:type="spellStart"/>
-      <w:r>
-        <w:rPr>
-          <w:lang w:val="pt-BR"/>
-        </w:rPr>
-        <w:t>ns</w:t>
-      </w:r>
-      <w:proofErr w:type="spellEnd"/>
-      <w:r>
-        <w:rPr>
-          <w:lang w:val="pt-BR"/>
-        </w:rPr>
-        <w:t xml:space="preserve"> após a descida do </w:t>
-      </w:r>
-      <w:proofErr w:type="spellStart"/>
-      <w:r>
-        <w:rPr>
-          <w:lang w:val="pt-BR"/>
-        </w:rPr>
-        <w:t>Clock</w:t>
-      </w:r>
-      <w:proofErr w:type="spellEnd"/>
-      <w:r>
-        <w:rPr>
-          <w:lang w:val="pt-BR"/>
-        </w:rPr>
-        <w:t xml:space="preserve"> para carregar o resultado na saída.</w:t>
+        <w:t>O somador CSA16 leva 20ns para convergir à um resultado, uma vez que o CSA8 leva 16 ns e o Multiplexador interno leva 4 ns para realizar a seleção. O CSA8, por sua vez, leva tal tempo pois o CLA leva 12ns e o multiplexador leva mais 4 ns. Os registradores levam 8 ns após a descida do Clock para carregar o resultado na saída.</w:t>
       </w:r>
     </w:p>
     <w:p>
@@ -5387,106 +4088,371 @@
         <w:rPr>
           <w:lang w:val="pt-BR"/>
         </w:rPr>
-        <w:t xml:space="preserve">s, o </w:t>
-      </w:r>
-      <w:proofErr w:type="spellStart"/>
-      <w:r>
-        <w:rPr>
-          <w:lang w:val="pt-BR"/>
-        </w:rPr>
-        <w:t>Clock</w:t>
-      </w:r>
-      <w:proofErr w:type="spellEnd"/>
-      <w:r>
-        <w:rPr>
-          <w:lang w:val="pt-BR"/>
-        </w:rPr>
-        <w:t xml:space="preserve"> utilizado foi com um período de 40 </w:t>
-      </w:r>
-      <w:proofErr w:type="spellStart"/>
-      <w:r>
-        <w:rPr>
-          <w:lang w:val="pt-BR"/>
-        </w:rPr>
-        <w:t>ns</w:t>
-      </w:r>
-      <w:proofErr w:type="spellEnd"/>
-      <w:r>
-        <w:rPr>
-          <w:lang w:val="pt-BR"/>
-        </w:rPr>
-        <w:t xml:space="preserve">, iniciando em zero (20 </w:t>
-      </w:r>
-      <w:proofErr w:type="spellStart"/>
-      <w:r>
-        <w:rPr>
-          <w:lang w:val="pt-BR"/>
-        </w:rPr>
-        <w:t>ns</w:t>
-      </w:r>
-      <w:proofErr w:type="spellEnd"/>
-      <w:r>
-        <w:rPr>
-          <w:lang w:val="pt-BR"/>
-        </w:rPr>
-        <w:t xml:space="preserve"> em zero, depois 20 </w:t>
-      </w:r>
-      <w:proofErr w:type="spellStart"/>
-      <w:r>
-        <w:rPr>
-          <w:lang w:val="pt-BR"/>
-        </w:rPr>
-        <w:t>ns</w:t>
-      </w:r>
-      <w:proofErr w:type="spellEnd"/>
-      <w:r>
-        <w:rPr>
-          <w:lang w:val="pt-BR"/>
-        </w:rPr>
-        <w:t xml:space="preserve"> em um, e assim sucessivamente). O multiplicador não sinalizado pode ser operado com </w:t>
-      </w:r>
-      <w:r>
-        <w:rPr>
-          <w:lang w:val="pt-BR"/>
+        <w:t>s, o Clock utilizado foi com um período de 40 ns, iniciando em zero (20 ns em zero, depois 20 ns em um, e assim sucessivamente). O multiplicador não sinalizado pode ser operado com um clock de 32 ns de período, devido à ausência de um negador de acumulador (Necessário no sinalizado para realizar multiplicação com multiplicadores negativos).</w:t>
+      </w:r>
+      <w:r>
+        <w:rPr>
+          <w:lang w:val="pt-BR"/>
+        </w:rPr>
+        <w:t xml:space="preserve"> As figuras 3.1 a 3.3 mostram testes de tempo com os somadores de 4 </w:t>
+      </w:r>
+      <w:r>
+        <w:rPr>
+          <w:lang w:val="pt-BR"/>
+        </w:rPr>
+        <w:t>a</w:t>
+      </w:r>
+      <w:r>
+        <w:rPr>
+          <w:lang w:val="pt-BR"/>
+        </w:rPr>
+        <w:t xml:space="preserve"> 16 bits, em ordem.</w:t>
+      </w:r>
+    </w:p>
+    <w:p>
+      <w:pPr>
+        <w:keepNext/>
+        <w:ind w:firstLine="432"/>
+        <w:jc w:val="center"/>
+      </w:pPr>
+      <w:r>
+        <w:rPr>
+          <w:noProof/>
+          <w:lang w:eastAsia="en-US"/>
+        </w:rPr>
+        <w:drawing>
+          <wp:inline distT="0" distB="0" distL="0" distR="0" wp14:anchorId="209B8F04" wp14:editId="0ACA4660">
+            <wp:extent cx="4819650" cy="1495425"/>
+            <wp:effectExtent l="0" t="0" r="0" b="9525"/>
+            <wp:docPr id="3" name="Imagem 3" descr="C:\Users\JFPS\Documents\GitHub\VHDLultimate\tempo CLA4.png"/>
+            <wp:cNvGraphicFramePr>
+              <a:graphicFrameLocks xmlns:a="http://schemas.openxmlformats.org/drawingml/2006/main" noChangeAspect="1"/>
+            </wp:cNvGraphicFramePr>
+            <a:graphic xmlns:a="http://schemas.openxmlformats.org/drawingml/2006/main">
+              <a:graphicData uri="http://schemas.openxmlformats.org/drawingml/2006/picture">
+                <pic:pic xmlns:pic="http://schemas.openxmlformats.org/drawingml/2006/picture">
+                  <pic:nvPicPr>
+                    <pic:cNvPr id="0" name="Picture 1" descr="C:\Users\JFPS\Documents\GitHub\VHDLultimate\tempo CLA4.png"/>
+                    <pic:cNvPicPr>
+                      <a:picLocks noChangeAspect="1" noChangeArrowheads="1"/>
+                    </pic:cNvPicPr>
+                  </pic:nvPicPr>
+                  <pic:blipFill>
+                    <a:blip r:embed="rId23">
+                      <a:extLst>
+                        <a:ext uri="{28A0092B-C50C-407E-A947-70E740481C1C}">
+                          <a14:useLocalDpi xmlns:a14="http://schemas.microsoft.com/office/drawing/2010/main" val="0"/>
+                        </a:ext>
+                      </a:extLst>
+                    </a:blip>
+                    <a:srcRect/>
+                    <a:stretch>
+                      <a:fillRect/>
+                    </a:stretch>
+                  </pic:blipFill>
+                  <pic:spPr bwMode="auto">
+                    <a:xfrm>
+                      <a:off x="0" y="0"/>
+                      <a:ext cx="4819650" cy="1495425"/>
+                    </a:xfrm>
+                    <a:prstGeom prst="rect">
+                      <a:avLst/>
+                    </a:prstGeom>
+                    <a:noFill/>
+                    <a:ln>
+                      <a:noFill/>
+                    </a:ln>
+                  </pic:spPr>
+                </pic:pic>
+              </a:graphicData>
+            </a:graphic>
+          </wp:inline>
+        </w:drawing>
+      </w:r>
+    </w:p>
+    <w:p>
+      <w:pPr>
+        <w:pStyle w:val="Legenda"/>
+        <w:jc w:val="center"/>
+        <w:rPr>
+          <w:lang w:val="pt-BR"/>
+        </w:rPr>
+      </w:pPr>
+      <w:r>
+        <w:rPr>
+          <w:lang w:val="pt-BR"/>
+        </w:rPr>
+        <w:t xml:space="preserve">Figure </w:t>
+      </w:r>
+      <w:r>
+        <w:rPr>
+          <w:lang w:val="pt-BR"/>
+        </w:rPr>
+        <w:fldChar w:fldCharType="begin"/>
+      </w:r>
+      <w:r>
+        <w:rPr>
+          <w:lang w:val="pt-BR"/>
+        </w:rPr>
+        <w:instrText xml:space="preserve"> STYLEREF 1 \s </w:instrText>
+      </w:r>
+      <w:r>
+        <w:rPr>
+          <w:lang w:val="pt-BR"/>
+        </w:rPr>
+        <w:fldChar w:fldCharType="separate"/>
+      </w:r>
+      <w:r>
+        <w:rPr>
+          <w:noProof/>
+          <w:lang w:val="pt-BR"/>
+        </w:rPr>
+        <w:t>3</w:t>
+      </w:r>
+      <w:r>
+        <w:rPr>
+          <w:lang w:val="pt-BR"/>
+        </w:rPr>
+        <w:fldChar w:fldCharType="end"/>
+      </w:r>
+      <w:r>
+        <w:rPr>
+          <w:lang w:val="pt-BR"/>
+        </w:rPr>
+        <w:t>.</w:t>
+      </w:r>
+      <w:r>
+        <w:rPr>
+          <w:lang w:val="pt-BR"/>
+        </w:rPr>
+        <w:fldChar w:fldCharType="begin"/>
+      </w:r>
+      <w:r>
+        <w:rPr>
+          <w:lang w:val="pt-BR"/>
+        </w:rPr>
+        <w:instrText xml:space="preserve"> SEQ Figure \* ARABIC \s 1 </w:instrText>
+      </w:r>
+      <w:r>
+        <w:rPr>
+          <w:lang w:val="pt-BR"/>
+        </w:rPr>
+        <w:fldChar w:fldCharType="separate"/>
+      </w:r>
+      <w:r>
+        <w:rPr>
+          <w:noProof/>
+          <w:lang w:val="pt-BR"/>
+        </w:rPr>
+        <w:t>1</w:t>
+      </w:r>
+      <w:r>
+        <w:rPr>
+          <w:lang w:val="pt-BR"/>
+        </w:rPr>
+        <w:fldChar w:fldCharType="end"/>
+      </w:r>
+      <w:r>
+        <w:rPr>
+          <w:lang w:val="pt-BR"/>
+        </w:rPr>
+        <w:t xml:space="preserve"> Teste com CLA 4 bits.</w:t>
+      </w:r>
+    </w:p>
+    <w:p>
+      <w:pPr>
+        <w:rPr>
+          <w:lang w:val="pt-BR"/>
+        </w:rPr>
+      </w:pPr>
+    </w:p>
+    <w:p>
+      <w:pPr>
+        <w:keepNext/>
+        <w:ind w:firstLine="432"/>
+        <w:jc w:val="center"/>
+      </w:pPr>
+      <w:r>
+        <w:rPr>
+          <w:noProof/>
+          <w:lang w:eastAsia="en-US"/>
+        </w:rPr>
+        <w:drawing>
+          <wp:inline distT="0" distB="0" distL="0" distR="0" wp14:anchorId="4043CAB3" wp14:editId="03C40521">
+            <wp:extent cx="5934075" cy="1352550"/>
+            <wp:effectExtent l="0" t="0" r="9525" b="0"/>
+            <wp:docPr id="4" name="Imagem 4" descr="C:\Users\JFPS\Documents\GitHub\VHDLultimate\tempo CSA8.png"/>
+            <wp:cNvGraphicFramePr>
+              <a:graphicFrameLocks xmlns:a="http://schemas.openxmlformats.org/drawingml/2006/main" noChangeAspect="1"/>
+            </wp:cNvGraphicFramePr>
+            <a:graphic xmlns:a="http://schemas.openxmlformats.org/drawingml/2006/main">
+              <a:graphicData uri="http://schemas.openxmlformats.org/drawingml/2006/picture">
+                <pic:pic xmlns:pic="http://schemas.openxmlformats.org/drawingml/2006/picture">
+                  <pic:nvPicPr>
+                    <pic:cNvPr id="0" name="Picture 2" descr="C:\Users\JFPS\Documents\GitHub\VHDLultimate\tempo CSA8.png"/>
+                    <pic:cNvPicPr>
+                      <a:picLocks noChangeAspect="1" noChangeArrowheads="1"/>
+                    </pic:cNvPicPr>
+                  </pic:nvPicPr>
+                  <pic:blipFill>
+                    <a:blip r:embed="rId24">
+                      <a:extLst>
+                        <a:ext uri="{28A0092B-C50C-407E-A947-70E740481C1C}">
+                          <a14:useLocalDpi xmlns:a14="http://schemas.microsoft.com/office/drawing/2010/main" val="0"/>
+                        </a:ext>
+                      </a:extLst>
+                    </a:blip>
+                    <a:srcRect/>
+                    <a:stretch>
+                      <a:fillRect/>
+                    </a:stretch>
+                  </pic:blipFill>
+                  <pic:spPr bwMode="auto">
+                    <a:xfrm>
+                      <a:off x="0" y="0"/>
+                      <a:ext cx="5934075" cy="1352550"/>
+                    </a:xfrm>
+                    <a:prstGeom prst="rect">
+                      <a:avLst/>
+                    </a:prstGeom>
+                    <a:noFill/>
+                    <a:ln>
+                      <a:noFill/>
+                    </a:ln>
+                  </pic:spPr>
+                </pic:pic>
+              </a:graphicData>
+            </a:graphic>
+          </wp:inline>
+        </w:drawing>
+      </w:r>
+    </w:p>
+    <w:p>
+      <w:pPr>
+        <w:pStyle w:val="Legenda"/>
+        <w:jc w:val="center"/>
+      </w:pPr>
+      <w:r>
+        <w:t xml:space="preserve">Figure </w:t>
+      </w:r>
+      <w:fldSimple w:instr=" STYLEREF 1 \s ">
+        <w:r>
+          <w:rPr>
+            <w:noProof/>
+          </w:rPr>
+          <w:t>3</w:t>
+        </w:r>
+      </w:fldSimple>
+      <w:r>
+        <w:t>.</w:t>
+      </w:r>
+      <w:fldSimple w:instr=" SEQ Figure \* ARABIC \s 1 ">
+        <w:r>
+          <w:rPr>
+            <w:noProof/>
+          </w:rPr>
+          <w:t>2</w:t>
+        </w:r>
+      </w:fldSimple>
+      <w:r>
+        <w:t xml:space="preserve"> Teste com CSA8 bits.</w:t>
+      </w:r>
+    </w:p>
+    <w:p/>
+    <w:p>
+      <w:pPr>
+        <w:keepNext/>
+        <w:ind w:firstLine="432"/>
+        <w:jc w:val="right"/>
+      </w:pPr>
+      <w:r>
+        <w:rPr>
+          <w:noProof/>
+          <w:lang w:eastAsia="en-US"/>
         </w:rPr>
         <w:lastRenderedPageBreak/>
-        <w:t xml:space="preserve">um </w:t>
-      </w:r>
-      <w:proofErr w:type="spellStart"/>
-      <w:r>
-        <w:rPr>
-          <w:lang w:val="pt-BR"/>
-        </w:rPr>
-        <w:t>clock</w:t>
-      </w:r>
-      <w:proofErr w:type="spellEnd"/>
-      <w:r>
-        <w:rPr>
-          <w:lang w:val="pt-BR"/>
-        </w:rPr>
-        <w:t xml:space="preserve"> de 32 </w:t>
-      </w:r>
-      <w:proofErr w:type="spellStart"/>
-      <w:r>
-        <w:rPr>
-          <w:lang w:val="pt-BR"/>
-        </w:rPr>
-        <w:t>ns</w:t>
-      </w:r>
-      <w:proofErr w:type="spellEnd"/>
-      <w:r>
-        <w:rPr>
-          <w:lang w:val="pt-BR"/>
-        </w:rPr>
-        <w:t xml:space="preserve"> de período, devido à ausência de um negador d</w:t>
-      </w:r>
-      <w:bookmarkStart w:id="0" w:name="_GoBack"/>
-      <w:bookmarkEnd w:id="0"/>
-      <w:r>
-        <w:rPr>
-          <w:lang w:val="pt-BR"/>
-        </w:rPr>
-        <w:t>e acumulador (Necessário no sinalizado para realizar multiplicação com multiplicadores negativos).</w:t>
+        <w:drawing>
+          <wp:inline distT="0" distB="0" distL="0" distR="0" wp14:anchorId="779E5964" wp14:editId="10D83B94">
+            <wp:extent cx="5248275" cy="1581150"/>
+            <wp:effectExtent l="0" t="0" r="9525" b="0"/>
+            <wp:docPr id="11" name="Imagem 11" descr="C:\Users\JFPS\Documents\GitHub\VHDLultimate\tempo CSA16.png"/>
+            <wp:cNvGraphicFramePr>
+              <a:graphicFrameLocks xmlns:a="http://schemas.openxmlformats.org/drawingml/2006/main" noChangeAspect="1"/>
+            </wp:cNvGraphicFramePr>
+            <a:graphic xmlns:a="http://schemas.openxmlformats.org/drawingml/2006/main">
+              <a:graphicData uri="http://schemas.openxmlformats.org/drawingml/2006/picture">
+                <pic:pic xmlns:pic="http://schemas.openxmlformats.org/drawingml/2006/picture">
+                  <pic:nvPicPr>
+                    <pic:cNvPr id="0" name="Picture 3" descr="C:\Users\JFPS\Documents\GitHub\VHDLultimate\tempo CSA16.png"/>
+                    <pic:cNvPicPr>
+                      <a:picLocks noChangeAspect="1" noChangeArrowheads="1"/>
+                    </pic:cNvPicPr>
+                  </pic:nvPicPr>
+                  <pic:blipFill>
+                    <a:blip r:embed="rId25">
+                      <a:extLst>
+                        <a:ext uri="{28A0092B-C50C-407E-A947-70E740481C1C}">
+                          <a14:useLocalDpi xmlns:a14="http://schemas.microsoft.com/office/drawing/2010/main" val="0"/>
+                        </a:ext>
+                      </a:extLst>
+                    </a:blip>
+                    <a:srcRect/>
+                    <a:stretch>
+                      <a:fillRect/>
+                    </a:stretch>
+                  </pic:blipFill>
+                  <pic:spPr bwMode="auto">
+                    <a:xfrm>
+                      <a:off x="0" y="0"/>
+                      <a:ext cx="5248275" cy="1581150"/>
+                    </a:xfrm>
+                    <a:prstGeom prst="rect">
+                      <a:avLst/>
+                    </a:prstGeom>
+                    <a:noFill/>
+                    <a:ln>
+                      <a:noFill/>
+                    </a:ln>
+                  </pic:spPr>
+                </pic:pic>
+              </a:graphicData>
+            </a:graphic>
+          </wp:inline>
+        </w:drawing>
+      </w:r>
+    </w:p>
+    <w:p>
+      <w:pPr>
+        <w:pStyle w:val="Legenda"/>
+        <w:jc w:val="center"/>
+        <w:rPr>
+          <w:lang w:val="pt-BR"/>
+        </w:rPr>
+      </w:pPr>
+      <w:r>
+        <w:t xml:space="preserve">Figure </w:t>
+      </w:r>
+      <w:fldSimple w:instr=" STYLEREF 1 \s ">
+        <w:r>
+          <w:rPr>
+            <w:noProof/>
+          </w:rPr>
+          <w:t>3</w:t>
+        </w:r>
+      </w:fldSimple>
+      <w:r>
+        <w:t>.</w:t>
+      </w:r>
+      <w:fldSimple w:instr=" SEQ Figure \* ARABIC \s 1 ">
+        <w:r>
+          <w:rPr>
+            <w:noProof/>
+          </w:rPr>
+          <w:t>3</w:t>
+        </w:r>
+      </w:fldSimple>
+      <w:r>
+        <w:t xml:space="preserve"> Teste com CSA 16 bits.</w:t>
       </w:r>
     </w:p>
     <w:p>
@@ -5517,6 +4483,1133 @@
       <w:pPr>
         <w:ind w:firstLine="432"/>
         <w:jc w:val="both"/>
+        <w:rPr>
+          <w:lang w:val="pt-BR"/>
+        </w:rPr>
+      </w:pPr>
+      <w:r>
+        <w:rPr>
+          <w:lang w:val="pt-BR"/>
+        </w:rPr>
+        <w:t>Há casos onde a estratégia implementada pode ser melhor que o Algoritmo de Multiplicação de Booth, por exemplo. Enquanto o alg. De Booth leva y (Sendo este o número de bits do multiplicador) ciclos de clock + 1 de inicialização, o multiplicador somador leva z (Sendo este o módulo do multiplicador) ciclos + 1 de inicialização. Quando se multiplica -</w:t>
+      </w:r>
+      <w:r>
+        <w:rPr>
+          <w:lang w:val="pt-BR"/>
+        </w:rPr>
+        <w:t>3</w:t>
+      </w:r>
+      <w:r>
+        <w:rPr>
+          <w:lang w:val="pt-BR"/>
+        </w:rPr>
+        <w:t xml:space="preserve"> * </w:t>
+      </w:r>
+      <w:r>
+        <w:rPr>
+          <w:lang w:val="pt-BR"/>
+        </w:rPr>
+        <w:t>2</w:t>
+      </w:r>
+      <w:r>
+        <w:rPr>
+          <w:lang w:val="pt-BR"/>
+        </w:rPr>
+        <w:t xml:space="preserve"> (8 bits) usando Booth, por exemplo, ter-se-ia o resultado em 8 + 1 ciclos de clock; enquanto no implementado ter-se-ia o mesmo resultado em 2 + 1 ciclos.</w:t>
+      </w:r>
+      <w:r>
+        <w:rPr>
+          <w:lang w:val="pt-BR"/>
+        </w:rPr>
+        <w:t xml:space="preserve"> A figura 4.1 mostra tal exemplo.</w:t>
+      </w:r>
+    </w:p>
+    <w:p>
+      <w:pPr>
+        <w:keepNext/>
+        <w:ind w:firstLine="432"/>
+        <w:jc w:val="center"/>
+      </w:pPr>
+      <w:r>
+        <w:rPr>
+          <w:noProof/>
+          <w:lang w:eastAsia="en-US"/>
+        </w:rPr>
+        <w:drawing>
+          <wp:inline distT="0" distB="0" distL="0" distR="0" wp14:anchorId="76F9C285" wp14:editId="66A86B24">
+            <wp:extent cx="4876800" cy="1524000"/>
+            <wp:effectExtent l="0" t="0" r="0" b="0"/>
+            <wp:docPr id="14" name="Imagem 14" descr="C:\Users\JFPS\Documents\GitHub\VHDLultimate\signed 1.png"/>
+            <wp:cNvGraphicFramePr>
+              <a:graphicFrameLocks xmlns:a="http://schemas.openxmlformats.org/drawingml/2006/main" noChangeAspect="1"/>
+            </wp:cNvGraphicFramePr>
+            <a:graphic xmlns:a="http://schemas.openxmlformats.org/drawingml/2006/main">
+              <a:graphicData uri="http://schemas.openxmlformats.org/drawingml/2006/picture">
+                <pic:pic xmlns:pic="http://schemas.openxmlformats.org/drawingml/2006/picture">
+                  <pic:nvPicPr>
+                    <pic:cNvPr id="0" name="Picture 6" descr="C:\Users\JFPS\Documents\GitHub\VHDLultimate\signed 1.png"/>
+                    <pic:cNvPicPr>
+                      <a:picLocks noChangeAspect="1" noChangeArrowheads="1"/>
+                    </pic:cNvPicPr>
+                  </pic:nvPicPr>
+                  <pic:blipFill>
+                    <a:blip r:embed="rId26">
+                      <a:extLst>
+                        <a:ext uri="{28A0092B-C50C-407E-A947-70E740481C1C}">
+                          <a14:useLocalDpi xmlns:a14="http://schemas.microsoft.com/office/drawing/2010/main" val="0"/>
+                        </a:ext>
+                      </a:extLst>
+                    </a:blip>
+                    <a:srcRect/>
+                    <a:stretch>
+                      <a:fillRect/>
+                    </a:stretch>
+                  </pic:blipFill>
+                  <pic:spPr bwMode="auto">
+                    <a:xfrm>
+                      <a:off x="0" y="0"/>
+                      <a:ext cx="4876800" cy="1524000"/>
+                    </a:xfrm>
+                    <a:prstGeom prst="rect">
+                      <a:avLst/>
+                    </a:prstGeom>
+                    <a:noFill/>
+                    <a:ln>
+                      <a:noFill/>
+                    </a:ln>
+                  </pic:spPr>
+                </pic:pic>
+              </a:graphicData>
+            </a:graphic>
+          </wp:inline>
+        </w:drawing>
+      </w:r>
+    </w:p>
+    <w:p>
+      <w:pPr>
+        <w:pStyle w:val="Legenda"/>
+        <w:jc w:val="center"/>
+        <w:rPr>
+          <w:lang w:val="pt-BR"/>
+        </w:rPr>
+      </w:pPr>
+      <w:r>
+        <w:rPr>
+          <w:lang w:val="pt-BR"/>
+        </w:rPr>
+        <w:t xml:space="preserve">Figure </w:t>
+      </w:r>
+      <w:r>
+        <w:rPr>
+          <w:lang w:val="pt-BR"/>
+        </w:rPr>
+        <w:fldChar w:fldCharType="begin"/>
+      </w:r>
+      <w:r>
+        <w:rPr>
+          <w:lang w:val="pt-BR"/>
+        </w:rPr>
+        <w:instrText xml:space="preserve"> STYLEREF 1 \s </w:instrText>
+      </w:r>
+      <w:r>
+        <w:rPr>
+          <w:lang w:val="pt-BR"/>
+        </w:rPr>
+        <w:fldChar w:fldCharType="separate"/>
+      </w:r>
+      <w:r>
+        <w:rPr>
+          <w:noProof/>
+          <w:lang w:val="pt-BR"/>
+        </w:rPr>
+        <w:t>4</w:t>
+      </w:r>
+      <w:r>
+        <w:rPr>
+          <w:lang w:val="pt-BR"/>
+        </w:rPr>
+        <w:fldChar w:fldCharType="end"/>
+      </w:r>
+      <w:r>
+        <w:rPr>
+          <w:lang w:val="pt-BR"/>
+        </w:rPr>
+        <w:t>.</w:t>
+      </w:r>
+      <w:r>
+        <w:rPr>
+          <w:lang w:val="pt-BR"/>
+        </w:rPr>
+        <w:fldChar w:fldCharType="begin"/>
+      </w:r>
+      <w:r>
+        <w:rPr>
+          <w:lang w:val="pt-BR"/>
+        </w:rPr>
+        <w:instrText xml:space="preserve"> SEQ Figure \* ARABIC \s 1 </w:instrText>
+      </w:r>
+      <w:r>
+        <w:rPr>
+          <w:lang w:val="pt-BR"/>
+        </w:rPr>
+        <w:fldChar w:fldCharType="separate"/>
+      </w:r>
+      <w:r>
+        <w:rPr>
+          <w:noProof/>
+          <w:lang w:val="pt-BR"/>
+        </w:rPr>
+        <w:t>1</w:t>
+      </w:r>
+      <w:r>
+        <w:rPr>
+          <w:lang w:val="pt-BR"/>
+        </w:rPr>
+        <w:fldChar w:fldCharType="end"/>
+      </w:r>
+      <w:r>
+        <w:rPr>
+          <w:lang w:val="pt-BR"/>
+        </w:rPr>
+        <w:t xml:space="preserve"> Multiplicação entre </w:t>
+      </w:r>
+      <w:r>
+        <w:rPr>
+          <w:lang w:val="pt-BR"/>
+        </w:rPr>
+        <w:t>-3</w:t>
+      </w:r>
+      <w:r>
+        <w:rPr>
+          <w:lang w:val="pt-BR"/>
+        </w:rPr>
+        <w:t xml:space="preserve"> e  utilizando o "MultiplicadorSomador8".</w:t>
+      </w:r>
+    </w:p>
+    <w:p>
+      <w:pPr>
+        <w:rPr>
+          <w:lang w:val="pt-BR"/>
+        </w:rPr>
+      </w:pPr>
+    </w:p>
+    <w:p>
+      <w:pPr>
+        <w:ind w:firstLine="432"/>
+        <w:jc w:val="both"/>
+        <w:rPr>
+          <w:lang w:val="pt-BR"/>
+        </w:rPr>
+      </w:pPr>
+      <w:r>
+        <w:rPr>
+          <w:lang w:val="pt-BR"/>
+        </w:rPr>
+        <w:t xml:space="preserve">Consequentemente, quando </w:t>
+      </w:r>
+      <w:r>
+        <w:rPr>
+          <w:lang w:val="pt-BR"/>
+        </w:rPr>
+        <w:t>se tem</w:t>
+      </w:r>
+      <w:r>
+        <w:rPr>
+          <w:lang w:val="pt-BR"/>
+        </w:rPr>
+        <w:t xml:space="preserve"> um multiplicador cujo módulo é maior que o número de bits utilizado para representa-lo, o Multiplicador de Booth supera o somador. Como exemplo, considere a multiplicação sinalizada -126*-122</w:t>
+      </w:r>
+      <w:r>
+        <w:rPr>
+          <w:lang w:val="pt-BR"/>
+        </w:rPr>
+        <w:t xml:space="preserve"> com 8 bits, enquanto Booth calcularia em 9 ciclos, o somador calcularia em 122 ciclos (|-122| + 1). A </w:t>
+      </w:r>
+      <w:bookmarkStart w:id="1" w:name="_GoBack"/>
+      <w:bookmarkEnd w:id="1"/>
+      <w:r>
+        <w:rPr>
+          <w:lang w:val="pt-BR"/>
+        </w:rPr>
+        <w:t>figura 4.2 mostra este exemplo.</w:t>
+      </w:r>
+    </w:p>
+    <w:p>
+      <w:pPr>
+        <w:keepNext/>
+        <w:ind w:firstLine="432"/>
+        <w:jc w:val="center"/>
+        <w:rPr>
+          <w:lang w:val="pt-BR"/>
+        </w:rPr>
+      </w:pPr>
+      <w:r>
+        <w:rPr>
+          <w:noProof/>
+          <w:lang w:eastAsia="en-US"/>
+        </w:rPr>
+        <w:lastRenderedPageBreak/>
+        <w:drawing>
+          <wp:inline distT="0" distB="0" distL="0" distR="0" wp14:anchorId="096C463B" wp14:editId="19CF0CEB">
+            <wp:extent cx="4829175" cy="968936"/>
+            <wp:effectExtent l="0" t="0" r="3175" b="2540"/>
+            <wp:docPr id="15" name="Imagem 15" descr="C:\Users\JFPS\Documents\GitHub\VHDLultimate\bigSigned.png"/>
+            <wp:cNvGraphicFramePr>
+              <a:graphicFrameLocks xmlns:a="http://schemas.openxmlformats.org/drawingml/2006/main" noChangeAspect="1"/>
+            </wp:cNvGraphicFramePr>
+            <a:graphic xmlns:a="http://schemas.openxmlformats.org/drawingml/2006/main">
+              <a:graphicData uri="http://schemas.openxmlformats.org/drawingml/2006/picture">
+                <pic:pic xmlns:pic="http://schemas.openxmlformats.org/drawingml/2006/picture">
+                  <pic:nvPicPr>
+                    <pic:cNvPr id="0" name="Picture 7" descr="C:\Users\JFPS\Documents\GitHub\VHDLultimate\bigSigned.png"/>
+                    <pic:cNvPicPr>
+                      <a:picLocks noChangeAspect="1" noChangeArrowheads="1"/>
+                    </pic:cNvPicPr>
+                  </pic:nvPicPr>
+                  <pic:blipFill>
+                    <a:blip r:embed="rId27">
+                      <a:extLst>
+                        <a:ext uri="{28A0092B-C50C-407E-A947-70E740481C1C}">
+                          <a14:useLocalDpi xmlns:a14="http://schemas.microsoft.com/office/drawing/2010/main" val="0"/>
+                        </a:ext>
+                      </a:extLst>
+                    </a:blip>
+                    <a:srcRect/>
+                    <a:stretch>
+                      <a:fillRect/>
+                    </a:stretch>
+                  </pic:blipFill>
+                  <pic:spPr bwMode="auto">
+                    <a:xfrm>
+                      <a:off x="0" y="0"/>
+                      <a:ext cx="4829175" cy="968936"/>
+                    </a:xfrm>
+                    <a:prstGeom prst="rect">
+                      <a:avLst/>
+                    </a:prstGeom>
+                    <a:noFill/>
+                    <a:ln>
+                      <a:noFill/>
+                    </a:ln>
+                  </pic:spPr>
+                </pic:pic>
+              </a:graphicData>
+            </a:graphic>
+          </wp:inline>
+        </w:drawing>
+      </w:r>
+    </w:p>
+    <w:p>
+      <w:pPr>
+        <w:pStyle w:val="Legenda"/>
+        <w:jc w:val="center"/>
+        <w:rPr>
+          <w:lang w:val="pt-BR"/>
+        </w:rPr>
+      </w:pPr>
+      <w:r>
+        <w:rPr>
+          <w:lang w:val="pt-BR"/>
+        </w:rPr>
+        <w:t xml:space="preserve">Figure </w:t>
+      </w:r>
+      <w:r>
+        <w:rPr>
+          <w:lang w:val="pt-BR"/>
+        </w:rPr>
+        <w:fldChar w:fldCharType="begin"/>
+      </w:r>
+      <w:r>
+        <w:rPr>
+          <w:lang w:val="pt-BR"/>
+        </w:rPr>
+        <w:instrText xml:space="preserve"> STYLEREF 1 \s </w:instrText>
+      </w:r>
+      <w:r>
+        <w:rPr>
+          <w:lang w:val="pt-BR"/>
+        </w:rPr>
+        <w:fldChar w:fldCharType="separate"/>
+      </w:r>
+      <w:r>
+        <w:rPr>
+          <w:noProof/>
+          <w:lang w:val="pt-BR"/>
+        </w:rPr>
+        <w:t>4</w:t>
+      </w:r>
+      <w:r>
+        <w:rPr>
+          <w:lang w:val="pt-BR"/>
+        </w:rPr>
+        <w:fldChar w:fldCharType="end"/>
+      </w:r>
+      <w:r>
+        <w:rPr>
+          <w:lang w:val="pt-BR"/>
+        </w:rPr>
+        <w:t>.</w:t>
+      </w:r>
+      <w:r>
+        <w:rPr>
+          <w:lang w:val="pt-BR"/>
+        </w:rPr>
+        <w:fldChar w:fldCharType="begin"/>
+      </w:r>
+      <w:r>
+        <w:rPr>
+          <w:lang w:val="pt-BR"/>
+        </w:rPr>
+        <w:instrText xml:space="preserve"> SEQ Figure \* ARABIC \s 1 </w:instrText>
+      </w:r>
+      <w:r>
+        <w:rPr>
+          <w:lang w:val="pt-BR"/>
+        </w:rPr>
+        <w:fldChar w:fldCharType="separate"/>
+      </w:r>
+      <w:r>
+        <w:rPr>
+          <w:noProof/>
+          <w:lang w:val="pt-BR"/>
+        </w:rPr>
+        <w:t>2</w:t>
+      </w:r>
+      <w:r>
+        <w:rPr>
+          <w:lang w:val="pt-BR"/>
+        </w:rPr>
+        <w:fldChar w:fldCharType="end"/>
+      </w:r>
+      <w:r>
+        <w:rPr>
+          <w:lang w:val="pt-BR"/>
+        </w:rPr>
+        <w:t xml:space="preserve"> Multiplicação entre -126 e -122 utilizando o "MultiplicadorSomador8"</w:t>
+      </w:r>
+    </w:p>
+    <w:p>
+      <w:pPr>
+        <w:ind w:firstLine="432"/>
+        <w:jc w:val="both"/>
+        <w:rPr>
+          <w:lang w:val="pt-BR"/>
+        </w:rPr>
+      </w:pPr>
+    </w:p>
+    <w:p>
+      <w:pPr>
+        <w:ind w:firstLine="432"/>
+        <w:jc w:val="both"/>
+        <w:rPr>
+          <w:lang w:val="pt-BR"/>
+        </w:rPr>
+      </w:pPr>
+      <w:r>
+        <w:rPr>
+          <w:lang w:val="pt-BR"/>
+        </w:rPr>
+        <w:t>Outra nuance é que Booth apenas considera inteiros sinalizados, ent</w:t>
+      </w:r>
+      <w:r>
+        <w:rPr>
+          <w:lang w:val="pt-BR"/>
+        </w:rPr>
+        <w:t xml:space="preserve">ão caso fosse multiplicar 128*2 com 8 bits, necessitaria de 9 bits para que a multiplicação não fosse interpretada como -128*2, o que ocuparia mais recursos, um ciclo a mais de clock quando comparado com o mesmo algoritmo sinalizado de mesmo tamanho e um somador de tamanho equivalente (O de Booth utiliza somadores do mesmo número de bits que os operandos). </w:t>
+      </w:r>
+    </w:p>
+    <w:p>
+      <w:pPr>
+        <w:ind w:firstLine="432"/>
+        <w:jc w:val="both"/>
+        <w:rPr>
+          <w:lang w:val="pt-BR"/>
+        </w:rPr>
+      </w:pPr>
+      <w:r>
+        <w:rPr>
+          <w:lang w:val="pt-BR"/>
+        </w:rPr>
+        <w:t>Obviamente, ainda seria melhor que o não sinalizado “Multiplicador Somador”, pois este precisaria alterar os componentes “Max” e “Expand”, como discutido na seção “</w:t>
+      </w:r>
+      <w:hyperlink w:anchor="_Diferenciação_na_multiplicação" w:history="1">
+        <w:r>
+          <w:rPr>
+            <w:rStyle w:val="Hyperlink"/>
+            <w:lang w:val="pt-BR"/>
+          </w:rPr>
+          <w:t>Diferenciação na multiplicação de não sinalizados</w:t>
+        </w:r>
+      </w:hyperlink>
+      <w:r>
+        <w:rPr>
+          <w:lang w:val="pt-BR"/>
+        </w:rPr>
+        <w:t>”, e ainda possui a característica de precisar de somadores maiores que os operandos da multiplicação e a grande quantia de ciclos com multiplicadores grandes.</w:t>
+      </w:r>
+    </w:p>
+    <w:p>
+      <w:pPr>
+        <w:pStyle w:val="Ttulo1"/>
+        <w:rPr>
+          <w:lang w:val="pt-BR"/>
+        </w:rPr>
+      </w:pPr>
+      <w:r>
+        <w:rPr>
+          <w:lang w:val="pt-BR"/>
+        </w:rPr>
+        <w:t>Anexos</w:t>
+      </w:r>
+    </w:p>
+    <w:p>
+      <w:pPr>
+        <w:ind w:firstLine="432"/>
+        <w:jc w:val="center"/>
+        <w:rPr>
+          <w:lang w:val="pt-BR"/>
+        </w:rPr>
+      </w:pPr>
+    </w:p>
+    <w:p>
+      <w:pPr>
+        <w:keepNext/>
+        <w:ind w:firstLine="432"/>
+        <w:jc w:val="center"/>
+      </w:pPr>
+      <w:r>
+        <w:rPr>
+          <w:noProof/>
+          <w:lang w:eastAsia="en-US"/>
+        </w:rPr>
+        <w:drawing>
+          <wp:inline distT="0" distB="0" distL="0" distR="0" wp14:anchorId="5AE4B9CE" wp14:editId="13B8ECC7">
+            <wp:extent cx="3456217" cy="1188997"/>
+            <wp:effectExtent l="0" t="0" r="0" b="0"/>
+            <wp:docPr id="16" name="Imagem 16" descr="C:\Users\JFPS\Documents\GitHub\VHDLultimate\signed 2.png"/>
+            <wp:cNvGraphicFramePr>
+              <a:graphicFrameLocks xmlns:a="http://schemas.openxmlformats.org/drawingml/2006/main" noChangeAspect="1"/>
+            </wp:cNvGraphicFramePr>
+            <a:graphic xmlns:a="http://schemas.openxmlformats.org/drawingml/2006/main">
+              <a:graphicData uri="http://schemas.openxmlformats.org/drawingml/2006/picture">
+                <pic:pic xmlns:pic="http://schemas.openxmlformats.org/drawingml/2006/picture">
+                  <pic:nvPicPr>
+                    <pic:cNvPr id="0" name="Picture 8" descr="C:\Users\JFPS\Documents\GitHub\VHDLultimate\signed 2.png"/>
+                    <pic:cNvPicPr>
+                      <a:picLocks noChangeAspect="1" noChangeArrowheads="1"/>
+                    </pic:cNvPicPr>
+                  </pic:nvPicPr>
+                  <pic:blipFill>
+                    <a:blip r:embed="rId28">
+                      <a:extLst>
+                        <a:ext uri="{28A0092B-C50C-407E-A947-70E740481C1C}">
+                          <a14:useLocalDpi xmlns:a14="http://schemas.microsoft.com/office/drawing/2010/main" val="0"/>
+                        </a:ext>
+                      </a:extLst>
+                    </a:blip>
+                    <a:srcRect/>
+                    <a:stretch>
+                      <a:fillRect/>
+                    </a:stretch>
+                  </pic:blipFill>
+                  <pic:spPr bwMode="auto">
+                    <a:xfrm>
+                      <a:off x="0" y="0"/>
+                      <a:ext cx="3495823" cy="1202622"/>
+                    </a:xfrm>
+                    <a:prstGeom prst="rect">
+                      <a:avLst/>
+                    </a:prstGeom>
+                    <a:noFill/>
+                    <a:ln>
+                      <a:noFill/>
+                    </a:ln>
+                  </pic:spPr>
+                </pic:pic>
+              </a:graphicData>
+            </a:graphic>
+          </wp:inline>
+        </w:drawing>
+      </w:r>
+    </w:p>
+    <w:p>
+      <w:pPr>
+        <w:pStyle w:val="Legenda"/>
+        <w:jc w:val="center"/>
+        <w:rPr>
+          <w:lang w:val="pt-BR"/>
+        </w:rPr>
+      </w:pPr>
+      <w:r>
+        <w:rPr>
+          <w:lang w:val="pt-BR"/>
+        </w:rPr>
+        <w:t xml:space="preserve">Figure </w:t>
+      </w:r>
+      <w:r>
+        <w:rPr>
+          <w:lang w:val="pt-BR"/>
+        </w:rPr>
+        <w:fldChar w:fldCharType="begin"/>
+      </w:r>
+      <w:r>
+        <w:rPr>
+          <w:lang w:val="pt-BR"/>
+        </w:rPr>
+        <w:instrText xml:space="preserve"> STYLEREF 1 \s </w:instrText>
+      </w:r>
+      <w:r>
+        <w:rPr>
+          <w:lang w:val="pt-BR"/>
+        </w:rPr>
+        <w:fldChar w:fldCharType="separate"/>
+      </w:r>
+      <w:r>
+        <w:rPr>
+          <w:noProof/>
+          <w:lang w:val="pt-BR"/>
+        </w:rPr>
+        <w:t>5</w:t>
+      </w:r>
+      <w:r>
+        <w:rPr>
+          <w:lang w:val="pt-BR"/>
+        </w:rPr>
+        <w:fldChar w:fldCharType="end"/>
+      </w:r>
+      <w:r>
+        <w:rPr>
+          <w:lang w:val="pt-BR"/>
+        </w:rPr>
+        <w:t>.</w:t>
+      </w:r>
+      <w:r>
+        <w:rPr>
+          <w:lang w:val="pt-BR"/>
+        </w:rPr>
+        <w:fldChar w:fldCharType="begin"/>
+      </w:r>
+      <w:r>
+        <w:rPr>
+          <w:lang w:val="pt-BR"/>
+        </w:rPr>
+        <w:instrText xml:space="preserve"> SEQ Figure \* ARABIC \s 1 </w:instrText>
+      </w:r>
+      <w:r>
+        <w:rPr>
+          <w:lang w:val="pt-BR"/>
+        </w:rPr>
+        <w:fldChar w:fldCharType="separate"/>
+      </w:r>
+      <w:r>
+        <w:rPr>
+          <w:noProof/>
+          <w:lang w:val="pt-BR"/>
+        </w:rPr>
+        <w:t>1</w:t>
+      </w:r>
+      <w:r>
+        <w:rPr>
+          <w:lang w:val="pt-BR"/>
+        </w:rPr>
+        <w:fldChar w:fldCharType="end"/>
+      </w:r>
+      <w:r>
+        <w:rPr>
+          <w:lang w:val="pt-BR"/>
+        </w:rPr>
+        <w:t xml:space="preserve"> Multiplicação sinalizada entre -3 e 0. </w:t>
+      </w:r>
+      <w:r>
+        <w:t>Resultado em 1 ciclo.</w:t>
+      </w:r>
+    </w:p>
+    <w:p>
+      <w:pPr>
+        <w:ind w:firstLine="432"/>
+        <w:jc w:val="center"/>
+        <w:rPr>
+          <w:lang w:val="pt-BR"/>
+        </w:rPr>
+      </w:pPr>
+    </w:p>
+    <w:p>
+      <w:pPr>
+        <w:keepNext/>
+        <w:ind w:firstLine="432"/>
+        <w:jc w:val="center"/>
+      </w:pPr>
+      <w:r>
+        <w:rPr>
+          <w:noProof/>
+          <w:lang w:eastAsia="en-US"/>
+        </w:rPr>
+        <w:drawing>
+          <wp:inline distT="0" distB="0" distL="0" distR="0" wp14:anchorId="6DC4915D" wp14:editId="29098B9B">
+            <wp:extent cx="4122420" cy="1263200"/>
+            <wp:effectExtent l="0" t="0" r="0" b="0"/>
+            <wp:docPr id="20" name="Imagem 20" descr="C:\Users\JFPS\Documents\GitHub\VHDLultimate\signed 3.png"/>
+            <wp:cNvGraphicFramePr>
+              <a:graphicFrameLocks xmlns:a="http://schemas.openxmlformats.org/drawingml/2006/main" noChangeAspect="1"/>
+            </wp:cNvGraphicFramePr>
+            <a:graphic xmlns:a="http://schemas.openxmlformats.org/drawingml/2006/main">
+              <a:graphicData uri="http://schemas.openxmlformats.org/drawingml/2006/picture">
+                <pic:pic xmlns:pic="http://schemas.openxmlformats.org/drawingml/2006/picture">
+                  <pic:nvPicPr>
+                    <pic:cNvPr id="0" name="Picture 9" descr="C:\Users\JFPS\Documents\GitHub\VHDLultimate\signed 3.png"/>
+                    <pic:cNvPicPr>
+                      <a:picLocks noChangeAspect="1" noChangeArrowheads="1"/>
+                    </pic:cNvPicPr>
+                  </pic:nvPicPr>
+                  <pic:blipFill>
+                    <a:blip r:embed="rId29">
+                      <a:extLst>
+                        <a:ext uri="{28A0092B-C50C-407E-A947-70E740481C1C}">
+                          <a14:useLocalDpi xmlns:a14="http://schemas.microsoft.com/office/drawing/2010/main" val="0"/>
+                        </a:ext>
+                      </a:extLst>
+                    </a:blip>
+                    <a:srcRect/>
+                    <a:stretch>
+                      <a:fillRect/>
+                    </a:stretch>
+                  </pic:blipFill>
+                  <pic:spPr bwMode="auto">
+                    <a:xfrm>
+                      <a:off x="0" y="0"/>
+                      <a:ext cx="4179301" cy="1280630"/>
+                    </a:xfrm>
+                    <a:prstGeom prst="rect">
+                      <a:avLst/>
+                    </a:prstGeom>
+                    <a:noFill/>
+                    <a:ln>
+                      <a:noFill/>
+                    </a:ln>
+                  </pic:spPr>
+                </pic:pic>
+              </a:graphicData>
+            </a:graphic>
+          </wp:inline>
+        </w:drawing>
+      </w:r>
+    </w:p>
+    <w:p>
+      <w:pPr>
+        <w:pStyle w:val="Legenda"/>
+        <w:jc w:val="center"/>
+        <w:rPr>
+          <w:lang w:val="pt-BR"/>
+        </w:rPr>
+      </w:pPr>
+      <w:r>
+        <w:rPr>
+          <w:lang w:val="pt-BR"/>
+        </w:rPr>
+        <w:t xml:space="preserve">Figure </w:t>
+      </w:r>
+      <w:r>
+        <w:rPr>
+          <w:lang w:val="pt-BR"/>
+        </w:rPr>
+        <w:fldChar w:fldCharType="begin"/>
+      </w:r>
+      <w:r>
+        <w:rPr>
+          <w:lang w:val="pt-BR"/>
+        </w:rPr>
+        <w:instrText xml:space="preserve"> STYLEREF 1 \s </w:instrText>
+      </w:r>
+      <w:r>
+        <w:rPr>
+          <w:lang w:val="pt-BR"/>
+        </w:rPr>
+        <w:fldChar w:fldCharType="separate"/>
+      </w:r>
+      <w:r>
+        <w:rPr>
+          <w:noProof/>
+          <w:lang w:val="pt-BR"/>
+        </w:rPr>
+        <w:t>5</w:t>
+      </w:r>
+      <w:r>
+        <w:rPr>
+          <w:lang w:val="pt-BR"/>
+        </w:rPr>
+        <w:fldChar w:fldCharType="end"/>
+      </w:r>
+      <w:r>
+        <w:rPr>
+          <w:lang w:val="pt-BR"/>
+        </w:rPr>
+        <w:t>.</w:t>
+      </w:r>
+      <w:r>
+        <w:rPr>
+          <w:lang w:val="pt-BR"/>
+        </w:rPr>
+        <w:fldChar w:fldCharType="begin"/>
+      </w:r>
+      <w:r>
+        <w:rPr>
+          <w:lang w:val="pt-BR"/>
+        </w:rPr>
+        <w:instrText xml:space="preserve"> SEQ Figure \* ARABIC \s 1 </w:instrText>
+      </w:r>
+      <w:r>
+        <w:rPr>
+          <w:lang w:val="pt-BR"/>
+        </w:rPr>
+        <w:fldChar w:fldCharType="separate"/>
+      </w:r>
+      <w:r>
+        <w:rPr>
+          <w:noProof/>
+          <w:lang w:val="pt-BR"/>
+        </w:rPr>
+        <w:t>2</w:t>
+      </w:r>
+      <w:r>
+        <w:rPr>
+          <w:lang w:val="pt-BR"/>
+        </w:rPr>
+        <w:fldChar w:fldCharType="end"/>
+      </w:r>
+      <w:r>
+        <w:rPr>
+          <w:lang w:val="pt-BR"/>
+        </w:rPr>
+        <w:t xml:space="preserve">  Multiplicação sinalizada entre -3 e -1. </w:t>
+      </w:r>
+      <w:r>
+        <w:t xml:space="preserve">Resultado em </w:t>
+      </w:r>
+      <w:r>
+        <w:t>2</w:t>
+      </w:r>
+      <w:r>
+        <w:t xml:space="preserve"> ciclo</w:t>
+      </w:r>
+      <w:r>
+        <w:t>s (Init + |-1|)</w:t>
+      </w:r>
+      <w:r>
+        <w:t>.</w:t>
+      </w:r>
+    </w:p>
+    <w:p>
+      <w:pPr>
+        <w:keepNext/>
+        <w:ind w:firstLine="432"/>
+        <w:jc w:val="center"/>
+      </w:pPr>
+      <w:r>
+        <w:rPr>
+          <w:noProof/>
+          <w:lang w:eastAsia="en-US"/>
+        </w:rPr>
+        <w:lastRenderedPageBreak/>
+        <w:drawing>
+          <wp:inline distT="0" distB="0" distL="0" distR="0" wp14:anchorId="522B7900" wp14:editId="68CDCEC3">
+            <wp:extent cx="6311788" cy="1143000"/>
+            <wp:effectExtent l="0" t="0" r="0" b="0"/>
+            <wp:docPr id="24" name="Imagem 24" descr="C:\Users\JFPS\Documents\GitHub\VHDLultimate\unsigned 1.png"/>
+            <wp:cNvGraphicFramePr>
+              <a:graphicFrameLocks xmlns:a="http://schemas.openxmlformats.org/drawingml/2006/main" noChangeAspect="1"/>
+            </wp:cNvGraphicFramePr>
+            <a:graphic xmlns:a="http://schemas.openxmlformats.org/drawingml/2006/main">
+              <a:graphicData uri="http://schemas.openxmlformats.org/drawingml/2006/picture">
+                <pic:pic xmlns:pic="http://schemas.openxmlformats.org/drawingml/2006/picture">
+                  <pic:nvPicPr>
+                    <pic:cNvPr id="0" name="Picture 10" descr="C:\Users\JFPS\Documents\GitHub\VHDLultimate\unsigned 1.png"/>
+                    <pic:cNvPicPr>
+                      <a:picLocks noChangeAspect="1" noChangeArrowheads="1"/>
+                    </pic:cNvPicPr>
+                  </pic:nvPicPr>
+                  <pic:blipFill>
+                    <a:blip r:embed="rId30">
+                      <a:extLst>
+                        <a:ext uri="{28A0092B-C50C-407E-A947-70E740481C1C}">
+                          <a14:useLocalDpi xmlns:a14="http://schemas.microsoft.com/office/drawing/2010/main" val="0"/>
+                        </a:ext>
+                      </a:extLst>
+                    </a:blip>
+                    <a:srcRect/>
+                    <a:stretch>
+                      <a:fillRect/>
+                    </a:stretch>
+                  </pic:blipFill>
+                  <pic:spPr bwMode="auto">
+                    <a:xfrm>
+                      <a:off x="0" y="0"/>
+                      <a:ext cx="6338476" cy="1147833"/>
+                    </a:xfrm>
+                    <a:prstGeom prst="rect">
+                      <a:avLst/>
+                    </a:prstGeom>
+                    <a:noFill/>
+                    <a:ln>
+                      <a:noFill/>
+                    </a:ln>
+                  </pic:spPr>
+                </pic:pic>
+              </a:graphicData>
+            </a:graphic>
+          </wp:inline>
+        </w:drawing>
+      </w:r>
+    </w:p>
+    <w:p>
+      <w:pPr>
+        <w:pStyle w:val="Legenda"/>
+        <w:jc w:val="center"/>
+      </w:pPr>
+      <w:r>
+        <w:rPr>
+          <w:lang w:val="pt-BR"/>
+        </w:rPr>
+        <w:t xml:space="preserve">Figure </w:t>
+      </w:r>
+      <w:r>
+        <w:rPr>
+          <w:lang w:val="pt-BR"/>
+        </w:rPr>
+        <w:fldChar w:fldCharType="begin"/>
+      </w:r>
+      <w:r>
+        <w:rPr>
+          <w:lang w:val="pt-BR"/>
+        </w:rPr>
+        <w:instrText xml:space="preserve"> STYLEREF 1 \s </w:instrText>
+      </w:r>
+      <w:r>
+        <w:rPr>
+          <w:lang w:val="pt-BR"/>
+        </w:rPr>
+        <w:fldChar w:fldCharType="separate"/>
+      </w:r>
+      <w:r>
+        <w:rPr>
+          <w:noProof/>
+          <w:lang w:val="pt-BR"/>
+        </w:rPr>
+        <w:t>5</w:t>
+      </w:r>
+      <w:r>
+        <w:rPr>
+          <w:lang w:val="pt-BR"/>
+        </w:rPr>
+        <w:fldChar w:fldCharType="end"/>
+      </w:r>
+      <w:r>
+        <w:rPr>
+          <w:lang w:val="pt-BR"/>
+        </w:rPr>
+        <w:t>.</w:t>
+      </w:r>
+      <w:r>
+        <w:rPr>
+          <w:lang w:val="pt-BR"/>
+        </w:rPr>
+        <w:fldChar w:fldCharType="begin"/>
+      </w:r>
+      <w:r>
+        <w:rPr>
+          <w:lang w:val="pt-BR"/>
+        </w:rPr>
+        <w:instrText xml:space="preserve"> SEQ Figure \* ARABIC \s 1 </w:instrText>
+      </w:r>
+      <w:r>
+        <w:rPr>
+          <w:lang w:val="pt-BR"/>
+        </w:rPr>
+        <w:fldChar w:fldCharType="separate"/>
+      </w:r>
+      <w:r>
+        <w:rPr>
+          <w:noProof/>
+          <w:lang w:val="pt-BR"/>
+        </w:rPr>
+        <w:t>3</w:t>
+      </w:r>
+      <w:r>
+        <w:rPr>
+          <w:lang w:val="pt-BR"/>
+        </w:rPr>
+        <w:fldChar w:fldCharType="end"/>
+      </w:r>
+      <w:r>
+        <w:rPr>
+          <w:lang w:val="pt-BR"/>
+        </w:rPr>
+        <w:t xml:space="preserve"> Multiplicação não sinalizada entre 130 e 134. </w:t>
+      </w:r>
+      <w:r>
+        <w:t>Resultado em 131 ciclos (Init + |</w:t>
+      </w:r>
+      <w:r>
+        <w:t>1</w:t>
+      </w:r>
+      <w:r>
+        <w:t>30</w:t>
+      </w:r>
+      <w:r>
+        <w:t>|).</w:t>
+      </w:r>
+    </w:p>
+    <w:p/>
+    <w:p>
+      <w:pPr>
+        <w:keepNext/>
+        <w:ind w:firstLine="432"/>
+        <w:jc w:val="center"/>
+      </w:pPr>
+      <w:r>
+        <w:rPr>
+          <w:noProof/>
+          <w:lang w:eastAsia="en-US"/>
+        </w:rPr>
+        <w:drawing>
+          <wp:inline distT="0" distB="0" distL="0" distR="0" wp14:anchorId="49CE0E33" wp14:editId="01039711">
+            <wp:extent cx="4625910" cy="1186131"/>
+            <wp:effectExtent l="0" t="0" r="3810" b="0"/>
+            <wp:docPr id="26" name="Imagem 26" descr="C:\Users\JFPS\Documents\GitHub\VHDLultimate\unsigned 2.png"/>
+            <wp:cNvGraphicFramePr>
+              <a:graphicFrameLocks xmlns:a="http://schemas.openxmlformats.org/drawingml/2006/main" noChangeAspect="1"/>
+            </wp:cNvGraphicFramePr>
+            <a:graphic xmlns:a="http://schemas.openxmlformats.org/drawingml/2006/main">
+              <a:graphicData uri="http://schemas.openxmlformats.org/drawingml/2006/picture">
+                <pic:pic xmlns:pic="http://schemas.openxmlformats.org/drawingml/2006/picture">
+                  <pic:nvPicPr>
+                    <pic:cNvPr id="0" name="Picture 11" descr="C:\Users\JFPS\Documents\GitHub\VHDLultimate\unsigned 2.png"/>
+                    <pic:cNvPicPr>
+                      <a:picLocks noChangeAspect="1" noChangeArrowheads="1"/>
+                    </pic:cNvPicPr>
+                  </pic:nvPicPr>
+                  <pic:blipFill>
+                    <a:blip r:embed="rId31">
+                      <a:extLst>
+                        <a:ext uri="{28A0092B-C50C-407E-A947-70E740481C1C}">
+                          <a14:useLocalDpi xmlns:a14="http://schemas.microsoft.com/office/drawing/2010/main" val="0"/>
+                        </a:ext>
+                      </a:extLst>
+                    </a:blip>
+                    <a:srcRect/>
+                    <a:stretch>
+                      <a:fillRect/>
+                    </a:stretch>
+                  </pic:blipFill>
+                  <pic:spPr bwMode="auto">
+                    <a:xfrm>
+                      <a:off x="0" y="0"/>
+                      <a:ext cx="4686979" cy="1201790"/>
+                    </a:xfrm>
+                    <a:prstGeom prst="rect">
+                      <a:avLst/>
+                    </a:prstGeom>
+                    <a:noFill/>
+                    <a:ln>
+                      <a:noFill/>
+                    </a:ln>
+                  </pic:spPr>
+                </pic:pic>
+              </a:graphicData>
+            </a:graphic>
+          </wp:inline>
+        </w:drawing>
+      </w:r>
+    </w:p>
+    <w:p>
+      <w:pPr>
+        <w:pStyle w:val="Legenda"/>
+        <w:jc w:val="center"/>
+        <w:rPr>
+          <w:lang w:val="pt-BR"/>
+        </w:rPr>
+      </w:pPr>
+      <w:r>
+        <w:rPr>
+          <w:lang w:val="pt-BR"/>
+        </w:rPr>
+        <w:t xml:space="preserve">Figure </w:t>
+      </w:r>
+      <w:r>
+        <w:fldChar w:fldCharType="begin"/>
+      </w:r>
+      <w:r>
+        <w:rPr>
+          <w:lang w:val="pt-BR"/>
+        </w:rPr>
+        <w:instrText xml:space="preserve"> STYLEREF 1 \s </w:instrText>
+      </w:r>
+      <w:r>
+        <w:fldChar w:fldCharType="separate"/>
+      </w:r>
+      <w:r>
+        <w:rPr>
+          <w:noProof/>
+          <w:lang w:val="pt-BR"/>
+        </w:rPr>
+        <w:t>5</w:t>
+      </w:r>
+      <w:r>
+        <w:fldChar w:fldCharType="end"/>
+      </w:r>
+      <w:r>
+        <w:rPr>
+          <w:lang w:val="pt-BR"/>
+        </w:rPr>
+        <w:t>.</w:t>
+      </w:r>
+      <w:r>
+        <w:fldChar w:fldCharType="begin"/>
+      </w:r>
+      <w:r>
+        <w:rPr>
+          <w:lang w:val="pt-BR"/>
+        </w:rPr>
+        <w:instrText xml:space="preserve"> SEQ Figure \* ARABIC \s 1 </w:instrText>
+      </w:r>
+      <w:r>
+        <w:fldChar w:fldCharType="separate"/>
+      </w:r>
+      <w:r>
+        <w:rPr>
+          <w:noProof/>
+          <w:lang w:val="pt-BR"/>
+        </w:rPr>
+        <w:t>4</w:t>
+      </w:r>
+      <w:r>
+        <w:fldChar w:fldCharType="end"/>
+      </w:r>
+      <w:r>
+        <w:rPr>
+          <w:lang w:val="pt-BR"/>
+        </w:rPr>
+        <w:t xml:space="preserve"> Multiplicação não sinalizada entre 2 e 3. </w:t>
+      </w:r>
+      <w:r>
+        <w:t xml:space="preserve">Resultado em </w:t>
+      </w:r>
+      <w:r>
+        <w:t>3</w:t>
+      </w:r>
+      <w:r>
+        <w:t xml:space="preserve"> ciclos (Init + |</w:t>
+      </w:r>
+      <w:r>
+        <w:t>2</w:t>
+      </w:r>
+      <w:r>
+        <w:t>|).</w:t>
+      </w:r>
+    </w:p>
+    <w:p>
+      <w:pPr>
+        <w:ind w:firstLine="432"/>
+        <w:jc w:val="center"/>
         <w:rPr>
           <w:lang w:val="pt-BR"/>
         </w:rPr>
@@ -6732,6 +6825,17 @@
     <w:unhideWhenUsed/>
     <w:rsid w:val="00532689"/>
   </w:style>
+  <w:style w:type="character" w:styleId="Hyperlink">
+    <w:name w:val="Hyperlink"/>
+    <w:basedOn w:val="Fontepargpadro"/>
+    <w:uiPriority w:val="99"/>
+    <w:unhideWhenUsed/>
+    <w:rsid w:val="00650F3E"/>
+    <w:rPr>
+      <w:color w:val="6B9F25" w:themeColor="hyperlink"/>
+      <w:u w:val="single"/>
+    </w:rPr>
+  </w:style>
 </w:styles>
 </file>
 
@@ -7066,7 +7170,7 @@
 </file>
 
 <file path=customXml/itemProps2.xml><?xml version="1.0" encoding="utf-8"?>
-<ds:datastoreItem xmlns:ds="http://schemas.openxmlformats.org/officeDocument/2006/customXml" ds:itemID="{AA8A6BA1-B8CF-409C-8EB4-BC1DA92981B1}">
+<ds:datastoreItem xmlns:ds="http://schemas.openxmlformats.org/officeDocument/2006/customXml" ds:itemID="{D50195F9-DADB-4E94-BFC5-8021F42C3C4B}">
   <ds:schemaRefs>
     <ds:schemaRef ds:uri="http://schemas.openxmlformats.org/officeDocument/2006/bibliography"/>
   </ds:schemaRefs>

</xml_diff>

<commit_message>
Relatório "beauty pageant worthy" fix
Artimanhas do Office utilizadas para fórmulas com símbolos (XOR, OR e
AND).

Duas versões PDF, uma sem as artimanhas (Ver1) e outra com as artimanhas
(Ver2).
</commit_message>
<xml_diff>
--- a/Descrição Trabalho 2.docx
+++ b/Descrição Trabalho 2.docx
@@ -1466,51 +1466,25 @@
                             <w:r>
                               <w:t xml:space="preserve">Figure </w:t>
                             </w:r>
-                            <w:r>
-                              <w:fldChar w:fldCharType="begin"/>
-                            </w:r>
-                            <w:r>
-                              <w:instrText xml:space="preserve"> STYLEREF 1 \s </w:instrText>
-                            </w:r>
-                            <w:r>
-                              <w:fldChar w:fldCharType="separate"/>
-                            </w:r>
-                            <w:r>
-                              <w:rPr>
-                                <w:noProof/>
-                              </w:rPr>
-                              <w:t>2</w:t>
-                            </w:r>
-                            <w:r>
-                              <w:rPr>
-                                <w:noProof/>
-                              </w:rPr>
-                              <w:fldChar w:fldCharType="end"/>
-                            </w:r>
+                            <w:fldSimple w:instr=" STYLEREF 1 \s ">
+                              <w:r>
+                                <w:rPr>
+                                  <w:noProof/>
+                                </w:rPr>
+                                <w:t>2</w:t>
+                              </w:r>
+                            </w:fldSimple>
                             <w:r>
                               <w:t>.</w:t>
                             </w:r>
-                            <w:r>
-                              <w:fldChar w:fldCharType="begin"/>
-                            </w:r>
-                            <w:r>
-                              <w:instrText xml:space="preserve"> SEQ Figure \* ARABIC \s 1 </w:instrText>
-                            </w:r>
-                            <w:r>
-                              <w:fldChar w:fldCharType="separate"/>
-                            </w:r>
-                            <w:r>
-                              <w:rPr>
-                                <w:noProof/>
-                              </w:rPr>
-                              <w:t>3</w:t>
-                            </w:r>
-                            <w:r>
-                              <w:rPr>
-                                <w:noProof/>
-                              </w:rPr>
-                              <w:fldChar w:fldCharType="end"/>
-                            </w:r>
+                            <w:fldSimple w:instr=" SEQ Figure \* ARABIC \s 1 ">
+                              <w:r>
+                                <w:rPr>
+                                  <w:noProof/>
+                                </w:rPr>
+                                <w:t>3</w:t>
+                              </w:r>
+                            </w:fldSimple>
                             <w:r>
                               <w:t xml:space="preserve"> </w:t>
                             </w:r>
@@ -1561,25 +1535,51 @@
                       <w:r>
                         <w:t xml:space="preserve">Figure </w:t>
                       </w:r>
-                      <w:fldSimple w:instr=" STYLEREF 1 \s ">
-                        <w:r>
-                          <w:rPr>
-                            <w:noProof/>
-                          </w:rPr>
-                          <w:t>2</w:t>
-                        </w:r>
-                      </w:fldSimple>
+                      <w:r>
+                        <w:fldChar w:fldCharType="begin"/>
+                      </w:r>
+                      <w:r>
+                        <w:instrText xml:space="preserve"> STYLEREF 1 \s </w:instrText>
+                      </w:r>
+                      <w:r>
+                        <w:fldChar w:fldCharType="separate"/>
+                      </w:r>
+                      <w:r>
+                        <w:rPr>
+                          <w:noProof/>
+                        </w:rPr>
+                        <w:t>2</w:t>
+                      </w:r>
+                      <w:r>
+                        <w:rPr>
+                          <w:noProof/>
+                        </w:rPr>
+                        <w:fldChar w:fldCharType="end"/>
+                      </w:r>
                       <w:r>
                         <w:t>.</w:t>
                       </w:r>
-                      <w:fldSimple w:instr=" SEQ Figure \* ARABIC \s 1 ">
-                        <w:r>
-                          <w:rPr>
-                            <w:noProof/>
-                          </w:rPr>
-                          <w:t>3</w:t>
-                        </w:r>
-                      </w:fldSimple>
+                      <w:r>
+                        <w:fldChar w:fldCharType="begin"/>
+                      </w:r>
+                      <w:r>
+                        <w:instrText xml:space="preserve"> SEQ Figure \* ARABIC \s 1 </w:instrText>
+                      </w:r>
+                      <w:r>
+                        <w:fldChar w:fldCharType="separate"/>
+                      </w:r>
+                      <w:r>
+                        <w:rPr>
+                          <w:noProof/>
+                        </w:rPr>
+                        <w:t>3</w:t>
+                      </w:r>
+                      <w:r>
+                        <w:rPr>
+                          <w:noProof/>
+                        </w:rPr>
+                        <w:fldChar w:fldCharType="end"/>
+                      </w:r>
                       <w:r>
                         <w:t xml:space="preserve"> Componente máximo.</w:t>
                       </w:r>
@@ -3056,7 +3056,20 @@
         <w:rPr>
           <w:lang w:val="pt-BR"/>
         </w:rPr>
-        <w:t>log2 n). As fórmulas booleanas utilizadas são conseguidas a partir da expansão das expressões booleanas de um somador completo. São elas:</w:t>
+        <w:t>log</w:t>
+      </w:r>
+      <w:r>
+        <w:rPr>
+          <w:vertAlign w:val="subscript"/>
+          <w:lang w:val="pt-BR"/>
+        </w:rPr>
+        <w:t>2</w:t>
+      </w:r>
+      <w:r>
+        <w:rPr>
+          <w:lang w:val="pt-BR"/>
+        </w:rPr>
+        <w:t xml:space="preserve"> n). As fórmulas booleanas utilizadas são conseguidas a partir da expansão das expressões booleanas de um somador completo. São elas:</w:t>
       </w:r>
     </w:p>
     <w:p>
@@ -3066,11 +3079,150 @@
           <w:lang w:val="pt-BR"/>
         </w:rPr>
       </w:pPr>
-      <w:r>
-        <w:rPr>
-          <w:lang w:val="pt-BR"/>
-        </w:rPr>
-        <w:t>S</w:t>
+      <m:oMath>
+        <m:sSub>
+          <m:sSubPr>
+            <m:ctrlPr>
+              <w:rPr>
+                <w:rFonts w:ascii="Cambria Math" w:hAnsi="Cambria Math"/>
+                <w:i/>
+                <w:lang w:val="pt-BR"/>
+              </w:rPr>
+            </m:ctrlPr>
+          </m:sSubPr>
+          <m:e>
+            <m:r>
+              <w:rPr>
+                <w:rFonts w:ascii="Cambria Math" w:hAnsi="Cambria Math"/>
+                <w:lang w:val="pt-BR"/>
+              </w:rPr>
+              <m:t>S</m:t>
+            </m:r>
+          </m:e>
+          <m:sub>
+            <m:r>
+              <w:rPr>
+                <w:rFonts w:ascii="Cambria Math" w:hAnsi="Cambria Math"/>
+                <w:lang w:val="pt-BR"/>
+              </w:rPr>
+              <m:t>i</m:t>
+            </m:r>
+          </m:sub>
+        </m:sSub>
+        <m:r>
+          <w:rPr>
+            <w:rFonts w:ascii="Cambria Math" w:hAnsi="Cambria Math"/>
+            <w:lang w:val="pt-BR"/>
+          </w:rPr>
+          <m:t xml:space="preserve">= </m:t>
+        </m:r>
+        <m:sSub>
+          <m:sSubPr>
+            <m:ctrlPr>
+              <w:rPr>
+                <w:rFonts w:ascii="Cambria Math" w:hAnsi="Cambria Math"/>
+                <w:i/>
+                <w:lang w:val="pt-BR"/>
+              </w:rPr>
+            </m:ctrlPr>
+          </m:sSubPr>
+          <m:e>
+            <m:r>
+              <w:rPr>
+                <w:rFonts w:ascii="Cambria Math" w:hAnsi="Cambria Math"/>
+                <w:lang w:val="pt-BR"/>
+              </w:rPr>
+              <m:t>X</m:t>
+            </m:r>
+          </m:e>
+          <m:sub>
+            <m:r>
+              <w:rPr>
+                <w:rFonts w:ascii="Cambria Math" w:hAnsi="Cambria Math"/>
+                <w:lang w:val="pt-BR"/>
+              </w:rPr>
+              <m:t>i</m:t>
+            </m:r>
+          </m:sub>
+        </m:sSub>
+        <m:r>
+          <w:rPr>
+            <w:rFonts w:ascii="Cambria Math" w:hAnsi="Cambria Math"/>
+            <w:lang w:val="pt-BR"/>
+          </w:rPr>
+          <m:t xml:space="preserve"> ⊕ </m:t>
+        </m:r>
+        <m:sSub>
+          <m:sSubPr>
+            <m:ctrlPr>
+              <w:rPr>
+                <w:rFonts w:ascii="Cambria Math" w:hAnsi="Cambria Math"/>
+                <w:i/>
+                <w:lang w:val="pt-BR"/>
+              </w:rPr>
+            </m:ctrlPr>
+          </m:sSubPr>
+          <m:e>
+            <m:r>
+              <w:rPr>
+                <w:rFonts w:ascii="Cambria Math" w:hAnsi="Cambria Math"/>
+                <w:lang w:val="pt-BR"/>
+              </w:rPr>
+              <m:t>Y</m:t>
+            </m:r>
+          </m:e>
+          <m:sub>
+            <m:r>
+              <w:rPr>
+                <w:rFonts w:ascii="Cambria Math" w:hAnsi="Cambria Math"/>
+                <w:lang w:val="pt-BR"/>
+              </w:rPr>
+              <m:t>i</m:t>
+            </m:r>
+          </m:sub>
+        </m:sSub>
+        <m:r>
+          <w:rPr>
+            <w:rFonts w:ascii="Cambria Math" w:hAnsi="Cambria Math"/>
+            <w:lang w:val="pt-BR"/>
+          </w:rPr>
+          <m:t xml:space="preserve"> ⊕ </m:t>
+        </m:r>
+        <m:sSub>
+          <m:sSubPr>
+            <m:ctrlPr>
+              <w:rPr>
+                <w:rFonts w:ascii="Cambria Math" w:hAnsi="Cambria Math"/>
+                <w:i/>
+                <w:lang w:val="pt-BR"/>
+              </w:rPr>
+            </m:ctrlPr>
+          </m:sSubPr>
+          <m:e>
+            <m:r>
+              <w:rPr>
+                <w:rFonts w:ascii="Cambria Math" w:hAnsi="Cambria Math"/>
+                <w:lang w:val="pt-BR"/>
+              </w:rPr>
+              <m:t>C</m:t>
+            </m:r>
+          </m:e>
+          <m:sub>
+            <m:r>
+              <w:rPr>
+                <w:rFonts w:ascii="Cambria Math" w:hAnsi="Cambria Math"/>
+                <w:lang w:val="pt-BR"/>
+              </w:rPr>
+              <m:t>i</m:t>
+            </m:r>
+          </m:sub>
+        </m:sSub>
+      </m:oMath>
+      <w:r>
+        <w:rPr>
+          <w:lang w:val="pt-BR"/>
+        </w:rPr>
+        <w:t xml:space="preserve">  -&gt; i-ésima soma, onde C</w:t>
       </w:r>
       <w:r>
         <w:rPr>
@@ -3081,554 +3233,758 @@
       </w:r>
       <w:r>
         <w:rPr>
+          <w:vertAlign w:val="subscript"/>
           <w:lang w:val="pt-BR"/>
         </w:rPr>
         <w:t xml:space="preserve"> </w:t>
       </w:r>
-      <w:proofErr w:type="gramStart"/>
-      <w:r>
-        <w:rPr>
-          <w:lang w:val="pt-BR"/>
-        </w:rPr>
-        <w:t>= X</w:t>
-      </w:r>
-      <w:r>
+      <w:r>
+        <w:rPr>
+          <w:lang w:val="pt-BR"/>
+        </w:rPr>
+        <w:t>é o i-</w:t>
+      </w:r>
+      <w:proofErr w:type="spellStart"/>
+      <w:r>
+        <w:rPr>
+          <w:lang w:val="pt-BR"/>
+        </w:rPr>
+        <w:t>ésimo</w:t>
+      </w:r>
+      <w:proofErr w:type="spellEnd"/>
+      <w:r>
+        <w:rPr>
+          <w:lang w:val="pt-BR"/>
+        </w:rPr>
+        <w:t xml:space="preserve"> </w:t>
+      </w:r>
+      <w:proofErr w:type="spellStart"/>
+      <w:r>
+        <w:rPr>
+          <w:lang w:val="pt-BR"/>
+        </w:rPr>
+        <w:t>CarryIn</w:t>
+      </w:r>
+      <w:proofErr w:type="spellEnd"/>
+    </w:p>
+    <w:p>
+      <w:pPr>
+        <w:jc w:val="center"/>
         <w:rPr>
           <w:vertAlign w:val="subscript"/>
           <w:lang w:val="pt-BR"/>
         </w:rPr>
-        <w:t>i</w:t>
-      </w:r>
-      <w:proofErr w:type="gramEnd"/>
-      <w:r>
-        <w:rPr>
-          <w:lang w:val="pt-BR"/>
-        </w:rPr>
-        <w:t xml:space="preserve"> </w:t>
+      </w:pPr>
+      <m:oMath>
+        <m:sSub>
+          <m:sSubPr>
+            <m:ctrlPr>
+              <w:rPr>
+                <w:rFonts w:ascii="Cambria Math" w:hAnsi="Cambria Math"/>
+                <w:i/>
+                <w:lang w:val="pt-BR"/>
+              </w:rPr>
+            </m:ctrlPr>
+          </m:sSubPr>
+          <m:e>
+            <m:r>
+              <w:rPr>
+                <w:rFonts w:ascii="Cambria Math" w:hAnsi="Cambria Math"/>
+                <w:lang w:val="pt-BR"/>
+              </w:rPr>
+              <m:t>Cout</m:t>
+            </m:r>
+          </m:e>
+          <m:sub>
+            <m:r>
+              <w:rPr>
+                <w:rFonts w:ascii="Cambria Math" w:hAnsi="Cambria Math"/>
+                <w:lang w:val="pt-BR"/>
+              </w:rPr>
+              <m:t>i</m:t>
+            </m:r>
+          </m:sub>
+        </m:sSub>
+        <m:r>
+          <w:rPr>
+            <w:rFonts w:ascii="Cambria Math" w:hAnsi="Cambria Math"/>
+            <w:lang w:val="pt-BR"/>
+          </w:rPr>
+          <m:t>=</m:t>
+        </m:r>
+        <m:d>
+          <m:dPr>
+            <m:ctrlPr>
+              <w:rPr>
+                <w:rFonts w:ascii="Cambria Math" w:hAnsi="Cambria Math"/>
+                <w:i/>
+                <w:lang w:val="pt-BR"/>
+              </w:rPr>
+            </m:ctrlPr>
+          </m:dPr>
+          <m:e>
+            <m:sSub>
+              <m:sSubPr>
+                <m:ctrlPr>
+                  <w:rPr>
+                    <w:rFonts w:ascii="Cambria Math" w:hAnsi="Cambria Math"/>
+                    <w:i/>
+                    <w:lang w:val="pt-BR"/>
+                  </w:rPr>
+                </m:ctrlPr>
+              </m:sSubPr>
+              <m:e>
+                <m:r>
+                  <w:rPr>
+                    <w:rFonts w:ascii="Cambria Math" w:hAnsi="Cambria Math"/>
+                    <w:lang w:val="pt-BR"/>
+                  </w:rPr>
+                  <m:t>X</m:t>
+                </m:r>
+              </m:e>
+              <m:sub>
+                <m:r>
+                  <w:rPr>
+                    <w:rFonts w:ascii="Cambria Math" w:hAnsi="Cambria Math"/>
+                    <w:lang w:val="pt-BR"/>
+                  </w:rPr>
+                  <m:t>i</m:t>
+                </m:r>
+              </m:sub>
+            </m:sSub>
+            <m:r>
+              <w:rPr>
+                <w:rFonts w:ascii="Cambria Math" w:hAnsi="Cambria Math"/>
+                <w:lang w:val="pt-BR"/>
+              </w:rPr>
+              <m:t xml:space="preserve"> ∧ </m:t>
+            </m:r>
+            <m:sSub>
+              <m:sSubPr>
+                <m:ctrlPr>
+                  <w:rPr>
+                    <w:rFonts w:ascii="Cambria Math" w:hAnsi="Cambria Math"/>
+                    <w:i/>
+                    <w:lang w:val="pt-BR"/>
+                  </w:rPr>
+                </m:ctrlPr>
+              </m:sSubPr>
+              <m:e>
+                <m:r>
+                  <w:rPr>
+                    <w:rFonts w:ascii="Cambria Math" w:hAnsi="Cambria Math"/>
+                    <w:lang w:val="pt-BR"/>
+                  </w:rPr>
+                  <m:t>Y</m:t>
+                </m:r>
+              </m:e>
+              <m:sub>
+                <m:r>
+                  <w:rPr>
+                    <w:rFonts w:ascii="Cambria Math" w:hAnsi="Cambria Math"/>
+                    <w:lang w:val="pt-BR"/>
+                  </w:rPr>
+                  <m:t>i</m:t>
+                </m:r>
+              </m:sub>
+            </m:sSub>
+          </m:e>
+        </m:d>
+        <m:r>
+          <w:rPr>
+            <w:rFonts w:ascii="Cambria Math" w:hAnsi="Cambria Math"/>
+            <w:lang w:val="pt-BR"/>
+          </w:rPr>
+          <m:t>∨(</m:t>
+        </m:r>
+        <m:sSub>
+          <m:sSubPr>
+            <m:ctrlPr>
+              <w:rPr>
+                <w:rFonts w:ascii="Cambria Math" w:hAnsi="Cambria Math"/>
+                <w:i/>
+                <w:lang w:val="pt-BR"/>
+              </w:rPr>
+            </m:ctrlPr>
+          </m:sSubPr>
+          <m:e>
+            <m:r>
+              <w:rPr>
+                <w:rFonts w:ascii="Cambria Math" w:hAnsi="Cambria Math"/>
+                <w:lang w:val="pt-BR"/>
+              </w:rPr>
+              <m:t>C</m:t>
+            </m:r>
+          </m:e>
+          <m:sub>
+            <m:r>
+              <w:rPr>
+                <w:rFonts w:ascii="Cambria Math" w:hAnsi="Cambria Math"/>
+                <w:lang w:val="pt-BR"/>
+              </w:rPr>
+              <m:t>i</m:t>
+            </m:r>
+          </m:sub>
+        </m:sSub>
+        <m:r>
+          <w:rPr>
+            <w:rFonts w:ascii="Cambria Math" w:hAnsi="Cambria Math"/>
+            <w:lang w:val="pt-BR"/>
+          </w:rPr>
+          <m:t xml:space="preserve"> ∧ (</m:t>
+        </m:r>
+        <m:sSub>
+          <m:sSubPr>
+            <m:ctrlPr>
+              <w:rPr>
+                <w:rFonts w:ascii="Cambria Math" w:hAnsi="Cambria Math"/>
+                <w:i/>
+                <w:lang w:val="pt-BR"/>
+              </w:rPr>
+            </m:ctrlPr>
+          </m:sSubPr>
+          <m:e>
+            <m:r>
+              <w:rPr>
+                <w:rFonts w:ascii="Cambria Math" w:hAnsi="Cambria Math"/>
+                <w:lang w:val="pt-BR"/>
+              </w:rPr>
+              <m:t>X</m:t>
+            </m:r>
+          </m:e>
+          <m:sub>
+            <m:r>
+              <w:rPr>
+                <w:rFonts w:ascii="Cambria Math" w:hAnsi="Cambria Math"/>
+                <w:lang w:val="pt-BR"/>
+              </w:rPr>
+              <m:t>i</m:t>
+            </m:r>
+          </m:sub>
+        </m:sSub>
+        <m:r>
+          <w:rPr>
+            <w:rFonts w:ascii="Cambria Math" w:hAnsi="Cambria Math"/>
+            <w:lang w:val="pt-BR"/>
+          </w:rPr>
+          <m:t xml:space="preserve"> ∨ </m:t>
+        </m:r>
+        <m:sSub>
+          <m:sSubPr>
+            <m:ctrlPr>
+              <w:rPr>
+                <w:rFonts w:ascii="Cambria Math" w:hAnsi="Cambria Math"/>
+                <w:i/>
+                <w:lang w:val="pt-BR"/>
+              </w:rPr>
+            </m:ctrlPr>
+          </m:sSubPr>
+          <m:e>
+            <m:r>
+              <w:rPr>
+                <w:rFonts w:ascii="Cambria Math" w:hAnsi="Cambria Math"/>
+                <w:lang w:val="pt-BR"/>
+              </w:rPr>
+              <m:t>Y</m:t>
+            </m:r>
+          </m:e>
+          <m:sub>
+            <m:r>
+              <w:rPr>
+                <w:rFonts w:ascii="Cambria Math" w:hAnsi="Cambria Math"/>
+                <w:lang w:val="pt-BR"/>
+              </w:rPr>
+              <m:t>i</m:t>
+            </m:r>
+          </m:sub>
+        </m:sSub>
+        <m:r>
+          <w:rPr>
+            <w:rFonts w:ascii="Cambria Math" w:hAnsi="Cambria Math"/>
+            <w:lang w:val="pt-BR"/>
+          </w:rPr>
+          <m:t>))</m:t>
+        </m:r>
+      </m:oMath>
+      <w:r>
+        <w:rPr>
+          <w:lang w:val="pt-BR"/>
+        </w:rPr>
+        <w:t xml:space="preserve"> -&gt; i-ésimo CarryOut ou C</w:t>
+      </w:r>
+      <w:r>
+        <w:rPr>
+          <w:vertAlign w:val="subscript"/>
+          <w:lang w:val="pt-BR"/>
+        </w:rPr>
+        <w:t>i+1</w:t>
+      </w:r>
+    </w:p>
+    <w:p>
+      <w:pPr>
+        <w:rPr>
+          <w:lang w:val="pt-BR"/>
+        </w:rPr>
+      </w:pPr>
+      <w:r>
+        <w:rPr>
+          <w:lang w:val="pt-BR"/>
+        </w:rPr>
+        <w:t>Para efeitos de simplificação, considera-se:</w:t>
+      </w:r>
+    </w:p>
+    <w:p>
+      <w:pPr>
+        <w:jc w:val="center"/>
+        <w:rPr>
+          <w:lang w:val="pt-BR"/>
+        </w:rPr>
+      </w:pPr>
+      <m:oMath>
+        <m:sSub>
+          <m:sSubPr>
+            <m:ctrlPr>
+              <w:rPr>
+                <w:rFonts w:ascii="Cambria Math" w:hAnsi="Cambria Math"/>
+                <w:i/>
+                <w:lang w:val="pt-BR"/>
+              </w:rPr>
+            </m:ctrlPr>
+          </m:sSubPr>
+          <m:e>
+            <m:r>
+              <w:rPr>
+                <w:rFonts w:ascii="Cambria Math" w:hAnsi="Cambria Math"/>
+                <w:lang w:val="pt-BR"/>
+              </w:rPr>
+              <m:t>G</m:t>
+            </m:r>
+          </m:e>
+          <m:sub>
+            <m:r>
+              <w:rPr>
+                <w:rFonts w:ascii="Cambria Math" w:hAnsi="Cambria Math"/>
+                <w:lang w:val="pt-BR"/>
+              </w:rPr>
+              <m:t>i</m:t>
+            </m:r>
+          </m:sub>
+        </m:sSub>
+        <m:r>
+          <w:rPr>
+            <w:rFonts w:ascii="Cambria Math" w:hAnsi="Cambria Math"/>
+            <w:lang w:val="pt-BR"/>
+          </w:rPr>
+          <m:t>=(</m:t>
+        </m:r>
+        <m:sSub>
+          <m:sSubPr>
+            <m:ctrlPr>
+              <w:rPr>
+                <w:rFonts w:ascii="Cambria Math" w:hAnsi="Cambria Math"/>
+                <w:i/>
+                <w:lang w:val="pt-BR"/>
+              </w:rPr>
+            </m:ctrlPr>
+          </m:sSubPr>
+          <m:e>
+            <m:r>
+              <w:rPr>
+                <w:rFonts w:ascii="Cambria Math" w:hAnsi="Cambria Math"/>
+                <w:lang w:val="pt-BR"/>
+              </w:rPr>
+              <m:t>X</m:t>
+            </m:r>
+          </m:e>
+          <m:sub>
+            <m:r>
+              <w:rPr>
+                <w:rFonts w:ascii="Cambria Math" w:hAnsi="Cambria Math"/>
+                <w:lang w:val="pt-BR"/>
+              </w:rPr>
+              <m:t>i</m:t>
+            </m:r>
+          </m:sub>
+        </m:sSub>
+        <m:r>
+          <w:rPr>
+            <w:rFonts w:ascii="Cambria Math" w:hAnsi="Cambria Math"/>
+            <w:lang w:val="pt-BR"/>
+          </w:rPr>
+          <m:t xml:space="preserve"> ∧ </m:t>
+        </m:r>
+        <m:sSub>
+          <m:sSubPr>
+            <m:ctrlPr>
+              <w:rPr>
+                <w:rFonts w:ascii="Cambria Math" w:hAnsi="Cambria Math"/>
+                <w:i/>
+                <w:lang w:val="pt-BR"/>
+              </w:rPr>
+            </m:ctrlPr>
+          </m:sSubPr>
+          <m:e>
+            <m:r>
+              <w:rPr>
+                <w:rFonts w:ascii="Cambria Math" w:hAnsi="Cambria Math"/>
+                <w:lang w:val="pt-BR"/>
+              </w:rPr>
+              <m:t>Y</m:t>
+            </m:r>
+          </m:e>
+          <m:sub>
+            <m:r>
+              <w:rPr>
+                <w:rFonts w:ascii="Cambria Math" w:hAnsi="Cambria Math"/>
+                <w:lang w:val="pt-BR"/>
+              </w:rPr>
+              <m:t>i</m:t>
+            </m:r>
+          </m:sub>
+        </m:sSub>
+        <m:r>
+          <w:rPr>
+            <w:rFonts w:ascii="Cambria Math" w:hAnsi="Cambria Math"/>
+            <w:lang w:val="pt-BR"/>
+          </w:rPr>
+          <m:t>)</m:t>
+        </m:r>
+      </m:oMath>
+      <w:r>
+        <w:rPr>
+          <w:lang w:val="pt-BR"/>
+        </w:rPr>
+        <w:t xml:space="preserve"> -&gt; Gerador de Carry</w:t>
+      </w:r>
+    </w:p>
+    <w:p>
+      <w:pPr>
+        <w:jc w:val="center"/>
+        <w:rPr>
+          <w:lang w:val="pt-BR"/>
+        </w:rPr>
+      </w:pPr>
+      <m:oMath>
+        <m:sSub>
+          <m:sSubPr>
+            <m:ctrlPr>
+              <w:rPr>
+                <w:rFonts w:ascii="Cambria Math" w:hAnsi="Cambria Math"/>
+                <w:i/>
+                <w:lang w:val="pt-BR"/>
+              </w:rPr>
+            </m:ctrlPr>
+          </m:sSubPr>
+          <m:e>
+            <m:r>
+              <w:rPr>
+                <w:rFonts w:ascii="Cambria Math" w:hAnsi="Cambria Math"/>
+                <w:lang w:val="pt-BR"/>
+              </w:rPr>
+              <m:t>P</m:t>
+            </m:r>
+          </m:e>
+          <m:sub>
+            <m:r>
+              <w:rPr>
+                <w:rFonts w:ascii="Cambria Math" w:hAnsi="Cambria Math"/>
+                <w:lang w:val="pt-BR"/>
+              </w:rPr>
+              <m:t>i</m:t>
+            </m:r>
+          </m:sub>
+        </m:sSub>
+        <m:r>
+          <w:rPr>
+            <w:rFonts w:ascii="Cambria Math" w:hAnsi="Cambria Math"/>
+            <w:lang w:val="pt-BR"/>
+          </w:rPr>
+          <m:t>=(</m:t>
+        </m:r>
+        <m:sSub>
+          <m:sSubPr>
+            <m:ctrlPr>
+              <w:rPr>
+                <w:rFonts w:ascii="Cambria Math" w:hAnsi="Cambria Math"/>
+                <w:i/>
+                <w:lang w:val="pt-BR"/>
+              </w:rPr>
+            </m:ctrlPr>
+          </m:sSubPr>
+          <m:e>
+            <m:r>
+              <w:rPr>
+                <w:rFonts w:ascii="Cambria Math" w:hAnsi="Cambria Math"/>
+                <w:lang w:val="pt-BR"/>
+              </w:rPr>
+              <m:t>X</m:t>
+            </m:r>
+          </m:e>
+          <m:sub>
+            <m:r>
+              <w:rPr>
+                <w:rFonts w:ascii="Cambria Math" w:hAnsi="Cambria Math"/>
+                <w:lang w:val="pt-BR"/>
+              </w:rPr>
+              <m:t>i</m:t>
+            </m:r>
+          </m:sub>
+        </m:sSub>
+        <m:r>
+          <w:rPr>
+            <w:rFonts w:ascii="Cambria Math" w:hAnsi="Cambria Math"/>
+            <w:lang w:val="pt-BR"/>
+          </w:rPr>
+          <m:t xml:space="preserve"> ∨ </m:t>
+        </m:r>
+        <m:sSub>
+          <m:sSubPr>
+            <m:ctrlPr>
+              <w:rPr>
+                <w:rFonts w:ascii="Cambria Math" w:hAnsi="Cambria Math"/>
+                <w:i/>
+                <w:lang w:val="pt-BR"/>
+              </w:rPr>
+            </m:ctrlPr>
+          </m:sSubPr>
+          <m:e>
+            <m:r>
+              <w:rPr>
+                <w:rFonts w:ascii="Cambria Math" w:hAnsi="Cambria Math"/>
+                <w:lang w:val="pt-BR"/>
+              </w:rPr>
+              <m:t>Y</m:t>
+            </m:r>
+          </m:e>
+          <m:sub>
+            <m:r>
+              <w:rPr>
+                <w:rFonts w:ascii="Cambria Math" w:hAnsi="Cambria Math"/>
+                <w:lang w:val="pt-BR"/>
+              </w:rPr>
+              <m:t>i</m:t>
+            </m:r>
+          </m:sub>
+        </m:sSub>
+        <m:r>
+          <w:rPr>
+            <w:rFonts w:ascii="Cambria Math" w:hAnsi="Cambria Math"/>
+            <w:lang w:val="pt-BR"/>
+          </w:rPr>
+          <m:t>)</m:t>
+        </m:r>
+      </m:oMath>
+      <w:r>
+        <w:rPr>
+          <w:lang w:val="pt-BR"/>
+        </w:rPr>
+        <w:t xml:space="preserve"> -&gt; Propagador de Carry</w:t>
+      </w:r>
+    </w:p>
+    <w:p>
+      <w:pPr>
+        <w:jc w:val="center"/>
+        <w:rPr>
+          <w:lang w:val="pt-BR"/>
+        </w:rPr>
+      </w:pPr>
+    </w:p>
+    <w:p>
+      <w:pPr>
+        <w:rPr>
+          <w:lang w:val="pt-BR"/>
+        </w:rPr>
+      </w:pPr>
+      <w:r>
+        <w:rPr>
+          <w:lang w:val="pt-BR"/>
+        </w:rPr>
+        <w:lastRenderedPageBreak/>
+        <w:t xml:space="preserve">Assim, pode-se reescrever a expressão para o </w:t>
       </w:r>
       <w:proofErr w:type="spellStart"/>
       <w:r>
         <w:rPr>
           <w:lang w:val="pt-BR"/>
         </w:rPr>
-        <w:t>xor</w:t>
+        <w:t>Carry</w:t>
       </w:r>
       <w:proofErr w:type="spellEnd"/>
       <w:r>
         <w:rPr>
           <w:lang w:val="pt-BR"/>
         </w:rPr>
-        <w:t xml:space="preserve"> Y</w:t>
+        <w:t xml:space="preserve"> In </w:t>
       </w:r>
       <w:r>
         <w:rPr>
           <w:vertAlign w:val="subscript"/>
           <w:lang w:val="pt-BR"/>
         </w:rPr>
-        <w:t>i</w:t>
-      </w:r>
-      <w:r>
-        <w:rPr>
-          <w:lang w:val="pt-BR"/>
-        </w:rPr>
-        <w:t xml:space="preserve"> </w:t>
-      </w:r>
-      <w:proofErr w:type="spellStart"/>
-      <w:r>
-        <w:rPr>
-          <w:lang w:val="pt-BR"/>
-        </w:rPr>
-        <w:t>xor</w:t>
-      </w:r>
-      <w:proofErr w:type="spellEnd"/>
-      <w:r>
-        <w:rPr>
-          <w:lang w:val="pt-BR"/>
-        </w:rPr>
-        <w:t xml:space="preserve"> </w:t>
-      </w:r>
-      <w:proofErr w:type="spellStart"/>
-      <w:r>
-        <w:rPr>
-          <w:lang w:val="pt-BR"/>
-        </w:rPr>
-        <w:t>C</w:t>
-      </w:r>
-      <w:r>
-        <w:rPr>
-          <w:vertAlign w:val="subscript"/>
-          <w:lang w:val="pt-BR"/>
-        </w:rPr>
-        <w:t>i</w:t>
-      </w:r>
-      <w:proofErr w:type="spellEnd"/>
-      <w:r>
-        <w:rPr>
-          <w:lang w:val="pt-BR"/>
-        </w:rPr>
-        <w:t xml:space="preserve">, com </w:t>
-      </w:r>
-      <w:proofErr w:type="spellStart"/>
-      <w:r>
-        <w:rPr>
-          <w:lang w:val="pt-BR"/>
-        </w:rPr>
-        <w:t>C</w:t>
-      </w:r>
-      <w:r>
-        <w:rPr>
-          <w:vertAlign w:val="subscript"/>
-          <w:lang w:val="pt-BR"/>
-        </w:rPr>
-        <w:t>i</w:t>
-      </w:r>
-      <w:proofErr w:type="spellEnd"/>
-      <w:r>
-        <w:rPr>
-          <w:lang w:val="pt-BR"/>
-        </w:rPr>
-        <w:t xml:space="preserve"> como </w:t>
-      </w:r>
-      <w:proofErr w:type="spellStart"/>
-      <w:r>
-        <w:rPr>
-          <w:lang w:val="pt-BR"/>
-        </w:rPr>
-        <w:t>Carry</w:t>
-      </w:r>
-      <w:proofErr w:type="spellEnd"/>
-      <w:r>
-        <w:rPr>
-          <w:lang w:val="pt-BR"/>
-        </w:rPr>
-        <w:t xml:space="preserve"> In; -&gt; Soma </w:t>
-      </w:r>
-      <w:r>
-        <w:rPr>
-          <w:vertAlign w:val="subscript"/>
-          <w:lang w:val="pt-BR"/>
-        </w:rPr>
-        <w:t>i</w:t>
+        <w:t xml:space="preserve">i+1 </w:t>
+      </w:r>
+      <w:r>
+        <w:rPr>
+          <w:lang w:val="pt-BR"/>
+        </w:rPr>
+        <w:t xml:space="preserve">como: </w:t>
       </w:r>
     </w:p>
     <w:p>
       <w:pPr>
         <w:jc w:val="center"/>
-      </w:pPr>
-      <w:proofErr w:type="spellStart"/>
-      <w:r>
-        <w:t>Cout</w:t>
-      </w:r>
-      <w:proofErr w:type="spellEnd"/>
-      <w:r>
-        <w:t xml:space="preserve"> </w:t>
-      </w:r>
-      <w:proofErr w:type="spellStart"/>
-      <w:r>
-        <w:rPr>
-          <w:vertAlign w:val="subscript"/>
-        </w:rPr>
-        <w:t>i</w:t>
-      </w:r>
-      <w:proofErr w:type="spellEnd"/>
-      <w:r>
-        <w:t xml:space="preserve"> = (</w:t>
-      </w:r>
-      <w:proofErr w:type="gramStart"/>
-      <w:r>
-        <w:t>X</w:t>
-      </w:r>
-      <w:r>
-        <w:rPr>
-          <w:vertAlign w:val="subscript"/>
-        </w:rPr>
-        <w:t>i</w:t>
-      </w:r>
-      <w:r>
-        <w:t xml:space="preserve"> .</w:t>
-      </w:r>
-      <w:proofErr w:type="gramEnd"/>
-      <w:r>
-        <w:t xml:space="preserve"> Y</w:t>
-      </w:r>
-      <w:r>
-        <w:rPr>
-          <w:vertAlign w:val="subscript"/>
-        </w:rPr>
-        <w:t>i</w:t>
-      </w:r>
-      <w:r>
-        <w:t>) + (</w:t>
-      </w:r>
-      <w:proofErr w:type="gramStart"/>
-      <w:r>
-        <w:t>C</w:t>
-      </w:r>
-      <w:r>
-        <w:rPr>
-          <w:vertAlign w:val="subscript"/>
-        </w:rPr>
-        <w:t>i</w:t>
-      </w:r>
-      <w:r>
-        <w:t xml:space="preserve"> .</w:t>
-      </w:r>
-      <w:proofErr w:type="gramEnd"/>
-      <w:r>
-        <w:t xml:space="preserve"> </w:t>
-      </w:r>
-      <w:r>
-        <w:t>(X</w:t>
-      </w:r>
-      <w:r>
-        <w:rPr>
-          <w:vertAlign w:val="subscript"/>
-        </w:rPr>
-        <w:t>i</w:t>
-      </w:r>
-      <w:r>
-        <w:t xml:space="preserve"> + Y</w:t>
-      </w:r>
-      <w:r>
-        <w:rPr>
-          <w:vertAlign w:val="subscript"/>
-        </w:rPr>
-        <w:t>i</w:t>
-      </w:r>
-      <w:r>
-        <w:t>)); -&gt; Carry Out de</w:t>
-      </w:r>
-      <w:r>
-        <w:rPr>
-          <w:vertAlign w:val="subscript"/>
-        </w:rPr>
-        <w:t xml:space="preserve"> </w:t>
-      </w:r>
-      <w:proofErr w:type="spellStart"/>
-      <w:r>
-        <w:rPr>
-          <w:vertAlign w:val="subscript"/>
-        </w:rPr>
-        <w:t>i</w:t>
-      </w:r>
-      <w:proofErr w:type="spellEnd"/>
-      <w:r>
-        <w:t xml:space="preserve"> </w:t>
-      </w:r>
-      <w:proofErr w:type="spellStart"/>
-      <w:r>
-        <w:t>ou</w:t>
-      </w:r>
-      <w:proofErr w:type="spellEnd"/>
-      <w:r>
-        <w:t xml:space="preserve"> Carry </w:t>
-      </w:r>
-      <w:proofErr w:type="gramStart"/>
-      <w:r>
-        <w:t>In</w:t>
-      </w:r>
-      <w:proofErr w:type="gramEnd"/>
-      <w:r>
-        <w:t xml:space="preserve"> de </w:t>
-      </w:r>
-      <w:r>
-        <w:rPr>
-          <w:vertAlign w:val="subscript"/>
-        </w:rPr>
-        <w:t>i+1</w:t>
-      </w:r>
-    </w:p>
-    <w:p>
-      <w:pPr>
-        <w:rPr>
-          <w:lang w:val="pt-BR"/>
-        </w:rPr>
-      </w:pPr>
-      <w:r>
-        <w:rPr>
-          <w:lang w:val="pt-BR"/>
-        </w:rPr>
-        <w:t>Para efeitos de simplificação, considera-se:</w:t>
-      </w:r>
-    </w:p>
-    <w:p>
-      <w:pPr>
-        <w:jc w:val="center"/>
-        <w:rPr>
-          <w:lang w:val="pt-BR"/>
-        </w:rPr>
-      </w:pPr>
-      <w:proofErr w:type="spellStart"/>
-      <w:r>
-        <w:rPr>
-          <w:lang w:val="pt-BR"/>
-        </w:rPr>
-        <w:t>G</w:t>
-      </w:r>
-      <w:r>
-        <w:rPr>
-          <w:vertAlign w:val="subscript"/>
-          <w:lang w:val="pt-BR"/>
-        </w:rPr>
-        <w:t>i</w:t>
-      </w:r>
-      <w:proofErr w:type="spellEnd"/>
-      <w:r>
-        <w:rPr>
-          <w:lang w:val="pt-BR"/>
-        </w:rPr>
-        <w:t xml:space="preserve"> = (</w:t>
-      </w:r>
-      <w:proofErr w:type="gramStart"/>
-      <w:r>
-        <w:rPr>
-          <w:lang w:val="pt-BR"/>
-        </w:rPr>
-        <w:t>X</w:t>
-      </w:r>
-      <w:r>
-        <w:rPr>
-          <w:vertAlign w:val="subscript"/>
-          <w:lang w:val="pt-BR"/>
-        </w:rPr>
-        <w:t>i</w:t>
-      </w:r>
-      <w:r>
-        <w:rPr>
-          <w:lang w:val="pt-BR"/>
-        </w:rPr>
-        <w:t xml:space="preserve"> .</w:t>
-      </w:r>
-      <w:proofErr w:type="gramEnd"/>
-      <w:r>
-        <w:rPr>
-          <w:lang w:val="pt-BR"/>
-        </w:rPr>
-        <w:t xml:space="preserve"> Y</w:t>
-      </w:r>
-      <w:r>
-        <w:rPr>
-          <w:vertAlign w:val="subscript"/>
-          <w:lang w:val="pt-BR"/>
-        </w:rPr>
-        <w:t>i</w:t>
-      </w:r>
-      <w:r>
-        <w:rPr>
-          <w:lang w:val="pt-BR"/>
-        </w:rPr>
-        <w:t xml:space="preserve">) -&gt; Gerador de </w:t>
-      </w:r>
-      <w:proofErr w:type="spellStart"/>
-      <w:r>
-        <w:rPr>
-          <w:lang w:val="pt-BR"/>
-        </w:rPr>
-        <w:t>Carry</w:t>
-      </w:r>
-      <w:proofErr w:type="spellEnd"/>
-    </w:p>
-    <w:p>
-      <w:pPr>
-        <w:jc w:val="center"/>
-        <w:rPr>
-          <w:lang w:val="pt-BR"/>
-        </w:rPr>
-      </w:pPr>
-      <w:proofErr w:type="spellStart"/>
-      <w:r>
-        <w:rPr>
-          <w:lang w:val="pt-BR"/>
-        </w:rPr>
-        <w:t>P</w:t>
-      </w:r>
-      <w:r>
-        <w:rPr>
-          <w:vertAlign w:val="subscript"/>
-          <w:lang w:val="pt-BR"/>
-        </w:rPr>
-        <w:t>i</w:t>
-      </w:r>
-      <w:proofErr w:type="spellEnd"/>
-      <w:r>
-        <w:rPr>
-          <w:lang w:val="pt-BR"/>
-        </w:rPr>
-        <w:t xml:space="preserve"> = (X</w:t>
-      </w:r>
-      <w:r>
-        <w:rPr>
-          <w:vertAlign w:val="subscript"/>
-          <w:lang w:val="pt-BR"/>
-        </w:rPr>
-        <w:t>i</w:t>
-      </w:r>
-      <w:r>
-        <w:rPr>
-          <w:lang w:val="pt-BR"/>
-        </w:rPr>
-        <w:t xml:space="preserve"> + Y</w:t>
-      </w:r>
-      <w:r>
-        <w:rPr>
-          <w:vertAlign w:val="subscript"/>
-          <w:lang w:val="pt-BR"/>
-        </w:rPr>
-        <w:t>i</w:t>
-      </w:r>
-      <w:r>
-        <w:rPr>
-          <w:lang w:val="pt-BR"/>
-        </w:rPr>
-        <w:t xml:space="preserve">) -&gt; Propagador de </w:t>
-      </w:r>
-      <w:proofErr w:type="spellStart"/>
-      <w:r>
-        <w:rPr>
-          <w:lang w:val="pt-BR"/>
-        </w:rPr>
-        <w:t>Carry</w:t>
-      </w:r>
-      <w:proofErr w:type="spellEnd"/>
-    </w:p>
-    <w:p>
-      <w:pPr>
-        <w:rPr>
-          <w:lang w:val="pt-BR"/>
-        </w:rPr>
-      </w:pPr>
-      <w:r>
-        <w:rPr>
-          <w:lang w:val="pt-BR"/>
-        </w:rPr>
-        <w:t xml:space="preserve">Assim, pode-se reescrever a expressão para o </w:t>
-      </w:r>
-      <w:proofErr w:type="spellStart"/>
-      <w:r>
-        <w:rPr>
-          <w:lang w:val="pt-BR"/>
-        </w:rPr>
-        <w:t>Carry</w:t>
-      </w:r>
-      <w:proofErr w:type="spellEnd"/>
-      <w:r>
-        <w:rPr>
-          <w:lang w:val="pt-BR"/>
-        </w:rPr>
-        <w:t xml:space="preserve"> In </w:t>
-      </w:r>
-      <w:r>
-        <w:rPr>
-          <w:vertAlign w:val="subscript"/>
-          <w:lang w:val="pt-BR"/>
-        </w:rPr>
-        <w:t xml:space="preserve">i+1 </w:t>
-      </w:r>
-      <w:r>
-        <w:rPr>
-          <w:lang w:val="pt-BR"/>
-        </w:rPr>
-        <w:t xml:space="preserve">como: </w:t>
-      </w:r>
-    </w:p>
-    <w:p>
-      <w:pPr>
-        <w:jc w:val="center"/>
-        <w:rPr>
-          <w:lang w:val="pt-BR"/>
-        </w:rPr>
-      </w:pPr>
-      <w:r>
-        <w:rPr>
-          <w:lang w:val="pt-BR"/>
-        </w:rPr>
-        <w:lastRenderedPageBreak/>
-        <w:t xml:space="preserve">C </w:t>
-      </w:r>
-      <w:r>
-        <w:rPr>
-          <w:vertAlign w:val="subscript"/>
-          <w:lang w:val="pt-BR"/>
-        </w:rPr>
-        <w:t xml:space="preserve">i+1 </w:t>
-      </w:r>
-      <w:r>
-        <w:rPr>
-          <w:lang w:val="pt-BR"/>
-        </w:rPr>
-        <w:t xml:space="preserve">= </w:t>
-      </w:r>
-      <w:proofErr w:type="spellStart"/>
-      <w:r>
-        <w:rPr>
-          <w:lang w:val="pt-BR"/>
-        </w:rPr>
-        <w:t>G</w:t>
-      </w:r>
-      <w:r>
-        <w:rPr>
-          <w:vertAlign w:val="subscript"/>
-          <w:lang w:val="pt-BR"/>
-        </w:rPr>
-        <w:t>i</w:t>
-      </w:r>
-      <w:proofErr w:type="spellEnd"/>
-      <w:r>
-        <w:rPr>
-          <w:lang w:val="pt-BR"/>
-        </w:rPr>
-        <w:t xml:space="preserve"> + (</w:t>
-      </w:r>
-      <w:proofErr w:type="spellStart"/>
-      <w:proofErr w:type="gramStart"/>
-      <w:r>
-        <w:rPr>
-          <w:lang w:val="pt-BR"/>
-        </w:rPr>
-        <w:t>P</w:t>
-      </w:r>
-      <w:r>
-        <w:rPr>
-          <w:vertAlign w:val="subscript"/>
-          <w:lang w:val="pt-BR"/>
-        </w:rPr>
-        <w:t>i</w:t>
-      </w:r>
-      <w:proofErr w:type="spellEnd"/>
-      <w:r>
-        <w:rPr>
-          <w:lang w:val="pt-BR"/>
-        </w:rPr>
-        <w:t xml:space="preserve"> .</w:t>
-      </w:r>
-      <w:proofErr w:type="gramEnd"/>
-      <w:r>
-        <w:rPr>
-          <w:lang w:val="pt-BR"/>
-        </w:rPr>
-        <w:t xml:space="preserve"> </w:t>
-      </w:r>
-      <w:proofErr w:type="spellStart"/>
-      <w:r>
-        <w:rPr>
-          <w:lang w:val="pt-BR"/>
-        </w:rPr>
-        <w:t>C</w:t>
-      </w:r>
-      <w:r>
-        <w:rPr>
-          <w:vertAlign w:val="subscript"/>
-          <w:lang w:val="pt-BR"/>
-        </w:rPr>
-        <w:t>i</w:t>
-      </w:r>
-      <w:proofErr w:type="spellEnd"/>
-      <w:r>
-        <w:rPr>
-          <w:lang w:val="pt-BR"/>
-        </w:rPr>
-        <w:t>)</w:t>
-      </w:r>
+        <w:rPr>
+          <w:lang w:val="pt-BR"/>
+        </w:rPr>
+      </w:pPr>
+      <m:oMathPara>
+        <m:oMath>
+          <m:sSub>
+            <m:sSubPr>
+              <m:ctrlPr>
+                <w:rPr>
+                  <w:rFonts w:ascii="Cambria Math" w:hAnsi="Cambria Math"/>
+                  <w:i/>
+                  <w:lang w:val="pt-BR"/>
+                </w:rPr>
+              </m:ctrlPr>
+            </m:sSubPr>
+            <m:e>
+              <m:r>
+                <w:rPr>
+                  <w:rFonts w:ascii="Cambria Math" w:hAnsi="Cambria Math"/>
+                  <w:lang w:val="pt-BR"/>
+                </w:rPr>
+                <m:t>C</m:t>
+              </m:r>
+            </m:e>
+            <m:sub>
+              <m:r>
+                <w:rPr>
+                  <w:rFonts w:ascii="Cambria Math" w:hAnsi="Cambria Math"/>
+                  <w:lang w:val="pt-BR"/>
+                </w:rPr>
+                <m:t>i+1</m:t>
+              </m:r>
+            </m:sub>
+          </m:sSub>
+          <m:r>
+            <w:rPr>
+              <w:rFonts w:ascii="Cambria Math" w:hAnsi="Cambria Math"/>
+              <w:lang w:val="pt-BR"/>
+            </w:rPr>
+            <m:t xml:space="preserve">= </m:t>
+          </m:r>
+          <m:sSub>
+            <m:sSubPr>
+              <m:ctrlPr>
+                <w:rPr>
+                  <w:rFonts w:ascii="Cambria Math" w:hAnsi="Cambria Math"/>
+                  <w:i/>
+                  <w:lang w:val="pt-BR"/>
+                </w:rPr>
+              </m:ctrlPr>
+            </m:sSubPr>
+            <m:e>
+              <m:r>
+                <w:rPr>
+                  <w:rFonts w:ascii="Cambria Math" w:hAnsi="Cambria Math"/>
+                  <w:lang w:val="pt-BR"/>
+                </w:rPr>
+                <m:t>G</m:t>
+              </m:r>
+            </m:e>
+            <m:sub>
+              <m:r>
+                <w:rPr>
+                  <w:rFonts w:ascii="Cambria Math" w:hAnsi="Cambria Math"/>
+                  <w:lang w:val="pt-BR"/>
+                </w:rPr>
+                <m:t>i</m:t>
+              </m:r>
+            </m:sub>
+          </m:sSub>
+          <m:r>
+            <w:rPr>
+              <w:rFonts w:ascii="Cambria Math" w:hAnsi="Cambria Math"/>
+              <w:lang w:val="pt-BR"/>
+            </w:rPr>
+            <m:t>∨(</m:t>
+          </m:r>
+          <m:sSub>
+            <m:sSubPr>
+              <m:ctrlPr>
+                <w:rPr>
+                  <w:rFonts w:ascii="Cambria Math" w:hAnsi="Cambria Math"/>
+                  <w:i/>
+                  <w:lang w:val="pt-BR"/>
+                </w:rPr>
+              </m:ctrlPr>
+            </m:sSubPr>
+            <m:e>
+              <m:r>
+                <w:rPr>
+                  <w:rFonts w:ascii="Cambria Math" w:hAnsi="Cambria Math"/>
+                  <w:lang w:val="pt-BR"/>
+                </w:rPr>
+                <m:t>P</m:t>
+              </m:r>
+            </m:e>
+            <m:sub>
+              <m:r>
+                <w:rPr>
+                  <w:rFonts w:ascii="Cambria Math" w:hAnsi="Cambria Math"/>
+                  <w:lang w:val="pt-BR"/>
+                </w:rPr>
+                <m:t>i</m:t>
+              </m:r>
+            </m:sub>
+          </m:sSub>
+          <m:r>
+            <w:rPr>
+              <w:rFonts w:ascii="Cambria Math" w:hAnsi="Cambria Math"/>
+              <w:lang w:val="pt-BR"/>
+            </w:rPr>
+            <m:t xml:space="preserve"> ∧ </m:t>
+          </m:r>
+          <m:sSub>
+            <m:sSubPr>
+              <m:ctrlPr>
+                <w:rPr>
+                  <w:rFonts w:ascii="Cambria Math" w:hAnsi="Cambria Math"/>
+                  <w:i/>
+                  <w:lang w:val="pt-BR"/>
+                </w:rPr>
+              </m:ctrlPr>
+            </m:sSubPr>
+            <m:e>
+              <m:r>
+                <w:rPr>
+                  <w:rFonts w:ascii="Cambria Math" w:hAnsi="Cambria Math"/>
+                  <w:lang w:val="pt-BR"/>
+                </w:rPr>
+                <m:t>C</m:t>
+              </m:r>
+            </m:e>
+            <m:sub>
+              <m:r>
+                <w:rPr>
+                  <w:rFonts w:ascii="Cambria Math" w:hAnsi="Cambria Math"/>
+                  <w:lang w:val="pt-BR"/>
+                </w:rPr>
+                <m:t>i</m:t>
+              </m:r>
+            </m:sub>
+          </m:sSub>
+          <m:r>
+            <w:rPr>
+              <w:rFonts w:ascii="Cambria Math" w:hAnsi="Cambria Math"/>
+              <w:lang w:val="pt-BR"/>
+            </w:rPr>
+            <m:t>)</m:t>
+          </m:r>
+        </m:oMath>
+      </m:oMathPara>
     </w:p>
     <w:p>
       <w:pPr>
@@ -3710,460 +4066,1242 @@
     <w:p>
       <w:pPr>
         <w:jc w:val="center"/>
-      </w:pPr>
-      <w:r>
-        <w:t>C</w:t>
-      </w:r>
-      <w:r>
-        <w:rPr>
-          <w:vertAlign w:val="subscript"/>
-        </w:rPr>
-        <w:t>1</w:t>
-      </w:r>
-      <w:r>
-        <w:t xml:space="preserve"> = G</w:t>
-      </w:r>
-      <w:r>
-        <w:rPr>
-          <w:vertAlign w:val="subscript"/>
-        </w:rPr>
-        <w:t>0</w:t>
-      </w:r>
-      <w:r>
-        <w:t xml:space="preserve"> + (P</w:t>
-      </w:r>
-      <w:proofErr w:type="gramStart"/>
-      <w:r>
-        <w:rPr>
-          <w:vertAlign w:val="subscript"/>
-        </w:rPr>
-        <w:t>0</w:t>
-      </w:r>
-      <w:r>
-        <w:t xml:space="preserve"> .</w:t>
-      </w:r>
-      <w:proofErr w:type="gramEnd"/>
-      <w:r>
-        <w:t xml:space="preserve"> C</w:t>
-      </w:r>
-      <w:r>
-        <w:rPr>
-          <w:vertAlign w:val="subscript"/>
-        </w:rPr>
-        <w:t>0</w:t>
-      </w:r>
-      <w:r>
-        <w:t>)</w:t>
-      </w:r>
-    </w:p>
-    <w:p>
-      <w:pPr>
-        <w:jc w:val="center"/>
-      </w:pPr>
-      <w:r>
-        <w:t>C</w:t>
-      </w:r>
-      <w:r>
-        <w:rPr>
-          <w:vertAlign w:val="subscript"/>
-        </w:rPr>
-        <w:t>2</w:t>
-      </w:r>
-      <w:r>
-        <w:t xml:space="preserve"> = G</w:t>
-      </w:r>
-      <w:r>
-        <w:rPr>
-          <w:vertAlign w:val="subscript"/>
-        </w:rPr>
-        <w:t>1</w:t>
-      </w:r>
-      <w:r>
-        <w:t xml:space="preserve"> + (</w:t>
-      </w:r>
-      <w:r>
-        <w:t>P</w:t>
-      </w:r>
-      <w:proofErr w:type="gramStart"/>
-      <w:r>
-        <w:rPr>
-          <w:vertAlign w:val="subscript"/>
-        </w:rPr>
-        <w:t>1</w:t>
-      </w:r>
-      <w:r>
-        <w:t xml:space="preserve"> .</w:t>
-      </w:r>
-      <w:proofErr w:type="gramEnd"/>
-      <w:r>
-        <w:t xml:space="preserve"> C</w:t>
-      </w:r>
-      <w:r>
-        <w:rPr>
-          <w:vertAlign w:val="subscript"/>
-        </w:rPr>
-        <w:t>1</w:t>
-      </w:r>
-      <w:r>
-        <w:t>)</w:t>
-      </w:r>
-    </w:p>
-    <w:p>
-      <w:pPr>
-        <w:jc w:val="center"/>
-      </w:pPr>
-      <w:r>
-        <w:t>= G</w:t>
-      </w:r>
-      <w:r>
-        <w:rPr>
-          <w:vertAlign w:val="subscript"/>
-        </w:rPr>
-        <w:t>1</w:t>
-      </w:r>
-      <w:r>
-        <w:t xml:space="preserve"> + (P</w:t>
-      </w:r>
-      <w:proofErr w:type="gramStart"/>
-      <w:r>
-        <w:rPr>
-          <w:vertAlign w:val="subscript"/>
-        </w:rPr>
-        <w:t>1</w:t>
-      </w:r>
-      <w:r>
-        <w:t xml:space="preserve"> .</w:t>
-      </w:r>
-      <w:proofErr w:type="gramEnd"/>
-      <w:r>
-        <w:t xml:space="preserve"> (G</w:t>
-      </w:r>
-      <w:r>
-        <w:rPr>
-          <w:vertAlign w:val="subscript"/>
-        </w:rPr>
-        <w:t>0</w:t>
-      </w:r>
-      <w:r>
-        <w:t xml:space="preserve"> + P</w:t>
-      </w:r>
-      <w:proofErr w:type="gramStart"/>
-      <w:r>
-        <w:rPr>
-          <w:vertAlign w:val="subscript"/>
-        </w:rPr>
-        <w:t>0</w:t>
-      </w:r>
-      <w:r>
-        <w:t xml:space="preserve"> .</w:t>
-      </w:r>
-      <w:proofErr w:type="gramEnd"/>
-      <w:r>
-        <w:t xml:space="preserve"> C</w:t>
-      </w:r>
-      <w:r>
-        <w:rPr>
-          <w:vertAlign w:val="subscript"/>
-        </w:rPr>
-        <w:t>0</w:t>
-      </w:r>
-      <w:r>
-        <w:t>))</w:t>
-      </w:r>
-    </w:p>
-    <w:p>
-      <w:pPr>
-        <w:jc w:val="center"/>
-      </w:pPr>
-      <w:r>
-        <w:t>= G</w:t>
-      </w:r>
-      <w:r>
-        <w:rPr>
-          <w:vertAlign w:val="subscript"/>
-        </w:rPr>
-        <w:t>1</w:t>
-      </w:r>
-      <w:r>
-        <w:t xml:space="preserve"> +</w:t>
-      </w:r>
-      <w:proofErr w:type="gramStart"/>
-      <w:r>
-        <w:t xml:space="preserve">   (</w:t>
-      </w:r>
-      <w:proofErr w:type="gramEnd"/>
-      <w:r>
-        <w:t>P</w:t>
-      </w:r>
-      <w:r>
-        <w:rPr>
-          <w:vertAlign w:val="subscript"/>
-        </w:rPr>
-        <w:t>1</w:t>
-      </w:r>
-      <w:r>
-        <w:t xml:space="preserve"> . G</w:t>
-      </w:r>
-      <w:r>
-        <w:rPr>
-          <w:vertAlign w:val="subscript"/>
-        </w:rPr>
-        <w:t>0</w:t>
-      </w:r>
-      <w:r>
-        <w:t>) + (P</w:t>
-      </w:r>
-      <w:proofErr w:type="gramStart"/>
-      <w:r>
-        <w:rPr>
-          <w:vertAlign w:val="subscript"/>
-        </w:rPr>
-        <w:t>1</w:t>
-      </w:r>
-      <w:r>
-        <w:t xml:space="preserve"> .</w:t>
-      </w:r>
-      <w:proofErr w:type="gramEnd"/>
-      <w:r>
-        <w:t xml:space="preserve"> P</w:t>
-      </w:r>
-      <w:proofErr w:type="gramStart"/>
-      <w:r>
-        <w:rPr>
-          <w:vertAlign w:val="subscript"/>
-        </w:rPr>
-        <w:t>0</w:t>
-      </w:r>
-      <w:r>
-        <w:t xml:space="preserve"> .</w:t>
-      </w:r>
-      <w:proofErr w:type="gramEnd"/>
-      <w:r>
-        <w:t xml:space="preserve"> C</w:t>
-      </w:r>
-      <w:r>
-        <w:rPr>
-          <w:vertAlign w:val="subscript"/>
-        </w:rPr>
-        <w:t>0</w:t>
-      </w:r>
-      <w:r>
-        <w:t>)</w:t>
-      </w:r>
-    </w:p>
-    <w:p>
-      <w:pPr>
-        <w:jc w:val="center"/>
-        <w:rPr>
-          <w:lang w:val="pt-BR"/>
-        </w:rPr>
-      </w:pPr>
-      <w:r>
-        <w:t>C</w:t>
-      </w:r>
-      <w:r>
-        <w:rPr>
-          <w:vertAlign w:val="subscript"/>
-        </w:rPr>
-        <w:t>3</w:t>
-      </w:r>
-      <w:r>
-        <w:t xml:space="preserve"> = G</w:t>
-      </w:r>
-      <w:r>
-        <w:rPr>
-          <w:vertAlign w:val="subscript"/>
-        </w:rPr>
-        <w:t>2</w:t>
-      </w:r>
-      <w:r>
-        <w:t xml:space="preserve"> + (P</w:t>
-      </w:r>
-      <w:proofErr w:type="gramStart"/>
-      <w:r>
-        <w:rPr>
-          <w:vertAlign w:val="subscript"/>
-        </w:rPr>
-        <w:t>2</w:t>
-      </w:r>
-      <w:r>
-        <w:t xml:space="preserve"> .</w:t>
-      </w:r>
-      <w:proofErr w:type="gramEnd"/>
-      <w:r>
-        <w:t xml:space="preserve"> </w:t>
-      </w:r>
-      <w:r>
-        <w:rPr>
-          <w:lang w:val="pt-BR"/>
-        </w:rPr>
-        <w:t>G</w:t>
-      </w:r>
-      <w:r>
-        <w:rPr>
-          <w:vertAlign w:val="subscript"/>
-          <w:lang w:val="pt-BR"/>
-        </w:rPr>
-        <w:t>1</w:t>
-      </w:r>
-      <w:r>
-        <w:rPr>
-          <w:lang w:val="pt-BR"/>
-        </w:rPr>
-        <w:t>) + (P</w:t>
-      </w:r>
-      <w:proofErr w:type="gramStart"/>
-      <w:r>
-        <w:rPr>
-          <w:vertAlign w:val="subscript"/>
-          <w:lang w:val="pt-BR"/>
-        </w:rPr>
-        <w:t>2</w:t>
-      </w:r>
-      <w:r>
-        <w:rPr>
-          <w:lang w:val="pt-BR"/>
-        </w:rPr>
-        <w:t xml:space="preserve"> .</w:t>
-      </w:r>
-      <w:proofErr w:type="gramEnd"/>
-      <w:r>
-        <w:rPr>
-          <w:lang w:val="pt-BR"/>
-        </w:rPr>
-        <w:t xml:space="preserve"> P</w:t>
-      </w:r>
-      <w:proofErr w:type="gramStart"/>
-      <w:r>
-        <w:rPr>
-          <w:vertAlign w:val="subscript"/>
-          <w:lang w:val="pt-BR"/>
-        </w:rPr>
-        <w:t>1</w:t>
-      </w:r>
-      <w:r>
-        <w:rPr>
-          <w:lang w:val="pt-BR"/>
-        </w:rPr>
-        <w:t xml:space="preserve"> .</w:t>
-      </w:r>
-      <w:proofErr w:type="gramEnd"/>
-      <w:r>
-        <w:rPr>
-          <w:lang w:val="pt-BR"/>
-        </w:rPr>
-        <w:t xml:space="preserve"> G</w:t>
-      </w:r>
-      <w:r>
-        <w:rPr>
-          <w:vertAlign w:val="subscript"/>
-          <w:lang w:val="pt-BR"/>
-        </w:rPr>
-        <w:t>0</w:t>
-      </w:r>
-      <w:r>
-        <w:rPr>
-          <w:lang w:val="pt-BR"/>
-        </w:rPr>
-        <w:t>) + (P</w:t>
-      </w:r>
-      <w:proofErr w:type="gramStart"/>
-      <w:r>
-        <w:rPr>
-          <w:vertAlign w:val="subscript"/>
-          <w:lang w:val="pt-BR"/>
-        </w:rPr>
-        <w:t>2</w:t>
-      </w:r>
-      <w:r>
-        <w:rPr>
-          <w:lang w:val="pt-BR"/>
-        </w:rPr>
-        <w:t xml:space="preserve"> .</w:t>
-      </w:r>
-      <w:proofErr w:type="gramEnd"/>
-      <w:r>
-        <w:rPr>
-          <w:lang w:val="pt-BR"/>
-        </w:rPr>
-        <w:t xml:space="preserve"> P</w:t>
-      </w:r>
-      <w:proofErr w:type="gramStart"/>
-      <w:r>
-        <w:rPr>
-          <w:vertAlign w:val="subscript"/>
-          <w:lang w:val="pt-BR"/>
-        </w:rPr>
-        <w:t>1</w:t>
-      </w:r>
-      <w:r>
-        <w:rPr>
-          <w:lang w:val="pt-BR"/>
-        </w:rPr>
-        <w:t xml:space="preserve"> .</w:t>
-      </w:r>
-      <w:proofErr w:type="gramEnd"/>
-      <w:r>
-        <w:rPr>
-          <w:lang w:val="pt-BR"/>
-        </w:rPr>
-        <w:t xml:space="preserve"> P</w:t>
-      </w:r>
-      <w:proofErr w:type="gramStart"/>
-      <w:r>
-        <w:rPr>
-          <w:vertAlign w:val="subscript"/>
-          <w:lang w:val="pt-BR"/>
-        </w:rPr>
-        <w:t>0</w:t>
-      </w:r>
-      <w:r>
-        <w:rPr>
-          <w:lang w:val="pt-BR"/>
-        </w:rPr>
-        <w:t xml:space="preserve"> .</w:t>
-      </w:r>
-      <w:proofErr w:type="gramEnd"/>
-      <w:r>
-        <w:rPr>
-          <w:lang w:val="pt-BR"/>
-        </w:rPr>
-        <w:t xml:space="preserve"> </w:t>
-      </w:r>
-      <w:r>
-        <w:rPr>
-          <w:lang w:val="pt-BR"/>
-        </w:rPr>
-        <w:t>C</w:t>
-      </w:r>
-      <w:r>
-        <w:rPr>
-          <w:vertAlign w:val="subscript"/>
-          <w:lang w:val="pt-BR"/>
-        </w:rPr>
-        <w:t>0</w:t>
-      </w:r>
-      <w:r>
-        <w:rPr>
-          <w:lang w:val="pt-BR"/>
-        </w:rPr>
-        <w:t>)</w:t>
-      </w:r>
-    </w:p>
-    <w:p>
-      <w:pPr>
-        <w:rPr>
-          <w:lang w:val="pt-BR"/>
-        </w:rPr>
-      </w:pPr>
-      <w:r>
-        <w:rPr>
-          <w:lang w:val="pt-BR"/>
-        </w:rPr>
-        <w:tab/>
-      </w:r>
+        <w:rPr>
+          <w:lang w:val="pt-BR"/>
+        </w:rPr>
+      </w:pPr>
+      <m:oMathPara>
+        <m:oMath>
+          <m:sSub>
+            <m:sSubPr>
+              <m:ctrlPr>
+                <w:rPr>
+                  <w:rFonts w:ascii="Cambria Math" w:hAnsi="Cambria Math"/>
+                  <w:i/>
+                  <w:lang w:val="pt-BR"/>
+                </w:rPr>
+              </m:ctrlPr>
+            </m:sSubPr>
+            <m:e>
+              <m:r>
+                <w:rPr>
+                  <w:rFonts w:ascii="Cambria Math" w:hAnsi="Cambria Math"/>
+                  <w:lang w:val="pt-BR"/>
+                </w:rPr>
+                <m:t>C</m:t>
+              </m:r>
+            </m:e>
+            <m:sub>
+              <m:r>
+                <w:rPr>
+                  <w:rFonts w:ascii="Cambria Math" w:hAnsi="Cambria Math"/>
+                  <w:lang w:val="pt-BR"/>
+                </w:rPr>
+                <m:t>1</m:t>
+              </m:r>
+            </m:sub>
+          </m:sSub>
+          <m:r>
+            <w:rPr>
+              <w:rFonts w:ascii="Cambria Math" w:hAnsi="Cambria Math"/>
+              <w:lang w:val="pt-BR"/>
+            </w:rPr>
+            <m:t xml:space="preserve">= </m:t>
+          </m:r>
+          <m:sSub>
+            <m:sSubPr>
+              <m:ctrlPr>
+                <w:rPr>
+                  <w:rFonts w:ascii="Cambria Math" w:hAnsi="Cambria Math"/>
+                  <w:i/>
+                  <w:lang w:val="pt-BR"/>
+                </w:rPr>
+              </m:ctrlPr>
+            </m:sSubPr>
+            <m:e>
+              <m:r>
+                <w:rPr>
+                  <w:rFonts w:ascii="Cambria Math" w:hAnsi="Cambria Math"/>
+                  <w:lang w:val="pt-BR"/>
+                </w:rPr>
+                <m:t>G</m:t>
+              </m:r>
+            </m:e>
+            <m:sub>
+              <m:r>
+                <w:rPr>
+                  <w:rFonts w:ascii="Cambria Math" w:hAnsi="Cambria Math"/>
+                  <w:lang w:val="pt-BR"/>
+                </w:rPr>
+                <m:t>0</m:t>
+              </m:r>
+            </m:sub>
+          </m:sSub>
+          <m:r>
+            <w:rPr>
+              <w:rFonts w:ascii="Cambria Math" w:hAnsi="Cambria Math"/>
+              <w:lang w:val="pt-BR"/>
+            </w:rPr>
+            <m:t>∨(</m:t>
+          </m:r>
+          <m:sSub>
+            <m:sSubPr>
+              <m:ctrlPr>
+                <w:rPr>
+                  <w:rFonts w:ascii="Cambria Math" w:hAnsi="Cambria Math"/>
+                  <w:i/>
+                  <w:lang w:val="pt-BR"/>
+                </w:rPr>
+              </m:ctrlPr>
+            </m:sSubPr>
+            <m:e>
+              <m:r>
+                <w:rPr>
+                  <w:rFonts w:ascii="Cambria Math" w:hAnsi="Cambria Math"/>
+                  <w:lang w:val="pt-BR"/>
+                </w:rPr>
+                <m:t>P</m:t>
+              </m:r>
+            </m:e>
+            <m:sub>
+              <m:r>
+                <w:rPr>
+                  <w:rFonts w:ascii="Cambria Math" w:hAnsi="Cambria Math"/>
+                  <w:lang w:val="pt-BR"/>
+                </w:rPr>
+                <m:t>0</m:t>
+              </m:r>
+            </m:sub>
+          </m:sSub>
+          <m:r>
+            <w:rPr>
+              <w:rFonts w:ascii="Cambria Math" w:hAnsi="Cambria Math"/>
+              <w:lang w:val="pt-BR"/>
+            </w:rPr>
+            <m:t xml:space="preserve"> ∧ </m:t>
+          </m:r>
+          <m:sSub>
+            <m:sSubPr>
+              <m:ctrlPr>
+                <w:rPr>
+                  <w:rFonts w:ascii="Cambria Math" w:hAnsi="Cambria Math"/>
+                  <w:i/>
+                  <w:lang w:val="pt-BR"/>
+                </w:rPr>
+              </m:ctrlPr>
+            </m:sSubPr>
+            <m:e>
+              <m:r>
+                <w:rPr>
+                  <w:rFonts w:ascii="Cambria Math" w:hAnsi="Cambria Math"/>
+                  <w:lang w:val="pt-BR"/>
+                </w:rPr>
+                <m:t>C</m:t>
+              </m:r>
+            </m:e>
+            <m:sub>
+              <m:r>
+                <w:rPr>
+                  <w:rFonts w:ascii="Cambria Math" w:hAnsi="Cambria Math"/>
+                  <w:lang w:val="pt-BR"/>
+                </w:rPr>
+                <m:t>0</m:t>
+              </m:r>
+            </m:sub>
+          </m:sSub>
+          <m:r>
+            <w:rPr>
+              <w:rFonts w:ascii="Cambria Math" w:hAnsi="Cambria Math"/>
+              <w:lang w:val="pt-BR"/>
+            </w:rPr>
+            <m:t>)</m:t>
+          </m:r>
+        </m:oMath>
+      </m:oMathPara>
       <w:bookmarkStart w:id="0" w:name="_GoBack"/>
       <w:bookmarkEnd w:id="0"/>
+    </w:p>
+    <w:p>
+      <w:pPr>
+        <w:jc w:val="center"/>
+        <w:rPr>
+          <w:lang w:val="pt-BR"/>
+        </w:rPr>
+      </w:pPr>
+      <m:oMathPara>
+        <m:oMath>
+          <m:sSub>
+            <m:sSubPr>
+              <m:ctrlPr>
+                <w:rPr>
+                  <w:rFonts w:ascii="Cambria Math" w:hAnsi="Cambria Math"/>
+                  <w:i/>
+                  <w:lang w:val="pt-BR"/>
+                </w:rPr>
+              </m:ctrlPr>
+            </m:sSubPr>
+            <m:e>
+              <m:r>
+                <w:rPr>
+                  <w:rFonts w:ascii="Cambria Math" w:hAnsi="Cambria Math"/>
+                  <w:lang w:val="pt-BR"/>
+                </w:rPr>
+                <m:t>C</m:t>
+              </m:r>
+            </m:e>
+            <m:sub>
+              <m:r>
+                <w:rPr>
+                  <w:rFonts w:ascii="Cambria Math" w:hAnsi="Cambria Math"/>
+                  <w:lang w:val="pt-BR"/>
+                </w:rPr>
+                <m:t>2</m:t>
+              </m:r>
+            </m:sub>
+          </m:sSub>
+          <m:r>
+            <w:rPr>
+              <w:rFonts w:ascii="Cambria Math" w:hAnsi="Cambria Math"/>
+              <w:lang w:val="pt-BR"/>
+            </w:rPr>
+            <m:t xml:space="preserve">= </m:t>
+          </m:r>
+          <m:sSub>
+            <m:sSubPr>
+              <m:ctrlPr>
+                <w:rPr>
+                  <w:rFonts w:ascii="Cambria Math" w:hAnsi="Cambria Math"/>
+                  <w:i/>
+                  <w:lang w:val="pt-BR"/>
+                </w:rPr>
+              </m:ctrlPr>
+            </m:sSubPr>
+            <m:e>
+              <m:r>
+                <w:rPr>
+                  <w:rFonts w:ascii="Cambria Math" w:hAnsi="Cambria Math"/>
+                  <w:lang w:val="pt-BR"/>
+                </w:rPr>
+                <m:t>G</m:t>
+              </m:r>
+            </m:e>
+            <m:sub>
+              <m:r>
+                <w:rPr>
+                  <w:rFonts w:ascii="Cambria Math" w:hAnsi="Cambria Math"/>
+                  <w:lang w:val="pt-BR"/>
+                </w:rPr>
+                <m:t>1</m:t>
+              </m:r>
+            </m:sub>
+          </m:sSub>
+          <m:r>
+            <w:rPr>
+              <w:rFonts w:ascii="Cambria Math" w:hAnsi="Cambria Math"/>
+              <w:lang w:val="pt-BR"/>
+            </w:rPr>
+            <m:t>∨(</m:t>
+          </m:r>
+          <m:sSub>
+            <m:sSubPr>
+              <m:ctrlPr>
+                <w:rPr>
+                  <w:rFonts w:ascii="Cambria Math" w:hAnsi="Cambria Math"/>
+                  <w:i/>
+                  <w:lang w:val="pt-BR"/>
+                </w:rPr>
+              </m:ctrlPr>
+            </m:sSubPr>
+            <m:e>
+              <m:r>
+                <w:rPr>
+                  <w:rFonts w:ascii="Cambria Math" w:hAnsi="Cambria Math"/>
+                  <w:lang w:val="pt-BR"/>
+                </w:rPr>
+                <m:t>P</m:t>
+              </m:r>
+            </m:e>
+            <m:sub>
+              <m:r>
+                <w:rPr>
+                  <w:rFonts w:ascii="Cambria Math" w:hAnsi="Cambria Math"/>
+                  <w:lang w:val="pt-BR"/>
+                </w:rPr>
+                <m:t>1</m:t>
+              </m:r>
+            </m:sub>
+          </m:sSub>
+          <m:r>
+            <w:rPr>
+              <w:rFonts w:ascii="Cambria Math" w:hAnsi="Cambria Math"/>
+              <w:lang w:val="pt-BR"/>
+            </w:rPr>
+            <m:t xml:space="preserve"> ∧ </m:t>
+          </m:r>
+          <m:sSub>
+            <m:sSubPr>
+              <m:ctrlPr>
+                <w:rPr>
+                  <w:rFonts w:ascii="Cambria Math" w:hAnsi="Cambria Math"/>
+                  <w:i/>
+                  <w:lang w:val="pt-BR"/>
+                </w:rPr>
+              </m:ctrlPr>
+            </m:sSubPr>
+            <m:e>
+              <m:r>
+                <w:rPr>
+                  <w:rFonts w:ascii="Cambria Math" w:hAnsi="Cambria Math"/>
+                  <w:lang w:val="pt-BR"/>
+                </w:rPr>
+                <m:t>C</m:t>
+              </m:r>
+            </m:e>
+            <m:sub>
+              <m:r>
+                <w:rPr>
+                  <w:rFonts w:ascii="Cambria Math" w:hAnsi="Cambria Math"/>
+                  <w:lang w:val="pt-BR"/>
+                </w:rPr>
+                <m:t>1</m:t>
+              </m:r>
+            </m:sub>
+          </m:sSub>
+          <m:r>
+            <w:rPr>
+              <w:rFonts w:ascii="Cambria Math" w:hAnsi="Cambria Math"/>
+              <w:lang w:val="pt-BR"/>
+            </w:rPr>
+            <m:t>)</m:t>
+          </m:r>
+        </m:oMath>
+      </m:oMathPara>
+    </w:p>
+    <w:p>
+      <w:pPr>
+        <w:jc w:val="center"/>
+        <w:rPr>
+          <w:lang w:val="pt-BR"/>
+        </w:rPr>
+      </w:pPr>
+      <m:oMathPara>
+        <m:oMath>
+          <m:sSub>
+            <m:sSubPr>
+              <m:ctrlPr>
+                <w:rPr>
+                  <w:rFonts w:ascii="Cambria Math" w:hAnsi="Cambria Math"/>
+                  <w:i/>
+                  <w:lang w:val="pt-BR"/>
+                </w:rPr>
+              </m:ctrlPr>
+            </m:sSubPr>
+            <m:e>
+              <m:r>
+                <w:rPr>
+                  <w:rFonts w:ascii="Cambria Math" w:hAnsi="Cambria Math"/>
+                  <w:lang w:val="pt-BR"/>
+                </w:rPr>
+                <m:t>C</m:t>
+              </m:r>
+            </m:e>
+            <m:sub>
+              <m:r>
+                <w:rPr>
+                  <w:rFonts w:ascii="Cambria Math" w:hAnsi="Cambria Math"/>
+                  <w:lang w:val="pt-BR"/>
+                </w:rPr>
+                <m:t>2</m:t>
+              </m:r>
+            </m:sub>
+          </m:sSub>
+          <m:r>
+            <w:rPr>
+              <w:rFonts w:ascii="Cambria Math" w:hAnsi="Cambria Math"/>
+              <w:lang w:val="pt-BR"/>
+            </w:rPr>
+            <m:t xml:space="preserve">= </m:t>
+          </m:r>
+          <m:sSub>
+            <m:sSubPr>
+              <m:ctrlPr>
+                <w:rPr>
+                  <w:rFonts w:ascii="Cambria Math" w:hAnsi="Cambria Math"/>
+                  <w:i/>
+                  <w:lang w:val="pt-BR"/>
+                </w:rPr>
+              </m:ctrlPr>
+            </m:sSubPr>
+            <m:e>
+              <m:r>
+                <w:rPr>
+                  <w:rFonts w:ascii="Cambria Math" w:hAnsi="Cambria Math"/>
+                  <w:lang w:val="pt-BR"/>
+                </w:rPr>
+                <m:t>G</m:t>
+              </m:r>
+            </m:e>
+            <m:sub>
+              <m:r>
+                <w:rPr>
+                  <w:rFonts w:ascii="Cambria Math" w:hAnsi="Cambria Math"/>
+                  <w:lang w:val="pt-BR"/>
+                </w:rPr>
+                <m:t>1</m:t>
+              </m:r>
+            </m:sub>
+          </m:sSub>
+          <m:r>
+            <w:rPr>
+              <w:rFonts w:ascii="Cambria Math" w:hAnsi="Cambria Math"/>
+              <w:lang w:val="pt-BR"/>
+            </w:rPr>
+            <m:t>∨(</m:t>
+          </m:r>
+          <m:sSub>
+            <m:sSubPr>
+              <m:ctrlPr>
+                <w:rPr>
+                  <w:rFonts w:ascii="Cambria Math" w:hAnsi="Cambria Math"/>
+                  <w:i/>
+                  <w:lang w:val="pt-BR"/>
+                </w:rPr>
+              </m:ctrlPr>
+            </m:sSubPr>
+            <m:e>
+              <m:r>
+                <w:rPr>
+                  <w:rFonts w:ascii="Cambria Math" w:hAnsi="Cambria Math"/>
+                  <w:lang w:val="pt-BR"/>
+                </w:rPr>
+                <m:t>P</m:t>
+              </m:r>
+            </m:e>
+            <m:sub>
+              <m:r>
+                <w:rPr>
+                  <w:rFonts w:ascii="Cambria Math" w:hAnsi="Cambria Math"/>
+                  <w:lang w:val="pt-BR"/>
+                </w:rPr>
+                <m:t>1</m:t>
+              </m:r>
+            </m:sub>
+          </m:sSub>
+          <m:r>
+            <w:rPr>
+              <w:rFonts w:ascii="Cambria Math" w:hAnsi="Cambria Math"/>
+              <w:lang w:val="pt-BR"/>
+            </w:rPr>
+            <m:t xml:space="preserve"> ∧(</m:t>
+          </m:r>
+          <m:sSub>
+            <m:sSubPr>
+              <m:ctrlPr>
+                <w:rPr>
+                  <w:rFonts w:ascii="Cambria Math" w:hAnsi="Cambria Math"/>
+                  <w:i/>
+                  <w:lang w:val="pt-BR"/>
+                </w:rPr>
+              </m:ctrlPr>
+            </m:sSubPr>
+            <m:e>
+              <m:r>
+                <w:rPr>
+                  <w:rFonts w:ascii="Cambria Math" w:hAnsi="Cambria Math"/>
+                  <w:lang w:val="pt-BR"/>
+                </w:rPr>
+                <m:t>G</m:t>
+              </m:r>
+            </m:e>
+            <m:sub>
+              <m:r>
+                <w:rPr>
+                  <w:rFonts w:ascii="Cambria Math" w:hAnsi="Cambria Math"/>
+                  <w:lang w:val="pt-BR"/>
+                </w:rPr>
+                <m:t>0</m:t>
+              </m:r>
+            </m:sub>
+          </m:sSub>
+          <m:r>
+            <w:rPr>
+              <w:rFonts w:ascii="Cambria Math" w:hAnsi="Cambria Math"/>
+              <w:lang w:val="pt-BR"/>
+            </w:rPr>
+            <m:t xml:space="preserve"> ∨ </m:t>
+          </m:r>
+          <m:sSub>
+            <m:sSubPr>
+              <m:ctrlPr>
+                <w:rPr>
+                  <w:rFonts w:ascii="Cambria Math" w:hAnsi="Cambria Math"/>
+                  <w:i/>
+                  <w:lang w:val="pt-BR"/>
+                </w:rPr>
+              </m:ctrlPr>
+            </m:sSubPr>
+            <m:e>
+              <m:r>
+                <w:rPr>
+                  <w:rFonts w:ascii="Cambria Math" w:hAnsi="Cambria Math"/>
+                  <w:lang w:val="pt-BR"/>
+                </w:rPr>
+                <m:t>P</m:t>
+              </m:r>
+            </m:e>
+            <m:sub>
+              <m:r>
+                <w:rPr>
+                  <w:rFonts w:ascii="Cambria Math" w:hAnsi="Cambria Math"/>
+                  <w:lang w:val="pt-BR"/>
+                </w:rPr>
+                <m:t>0</m:t>
+              </m:r>
+            </m:sub>
+          </m:sSub>
+          <m:r>
+            <w:rPr>
+              <w:rFonts w:ascii="Cambria Math" w:hAnsi="Cambria Math"/>
+              <w:lang w:val="pt-BR"/>
+            </w:rPr>
+            <m:t xml:space="preserve"> ∧ </m:t>
+          </m:r>
+          <m:sSub>
+            <m:sSubPr>
+              <m:ctrlPr>
+                <w:rPr>
+                  <w:rFonts w:ascii="Cambria Math" w:hAnsi="Cambria Math"/>
+                  <w:i/>
+                  <w:lang w:val="pt-BR"/>
+                </w:rPr>
+              </m:ctrlPr>
+            </m:sSubPr>
+            <m:e>
+              <m:r>
+                <w:rPr>
+                  <w:rFonts w:ascii="Cambria Math" w:hAnsi="Cambria Math"/>
+                  <w:lang w:val="pt-BR"/>
+                </w:rPr>
+                <m:t>C</m:t>
+              </m:r>
+            </m:e>
+            <m:sub>
+              <m:r>
+                <w:rPr>
+                  <w:rFonts w:ascii="Cambria Math" w:hAnsi="Cambria Math"/>
+                  <w:lang w:val="pt-BR"/>
+                </w:rPr>
+                <m:t>0</m:t>
+              </m:r>
+            </m:sub>
+          </m:sSub>
+          <m:r>
+            <w:rPr>
+              <w:rFonts w:ascii="Cambria Math" w:hAnsi="Cambria Math"/>
+              <w:lang w:val="pt-BR"/>
+            </w:rPr>
+            <m:t>))</m:t>
+          </m:r>
+        </m:oMath>
+      </m:oMathPara>
+    </w:p>
+    <w:p>
+      <w:pPr>
+        <w:jc w:val="center"/>
+        <w:rPr>
+          <w:lang w:val="pt-BR"/>
+        </w:rPr>
+      </w:pPr>
+      <m:oMathPara>
+        <m:oMath>
+          <m:sSub>
+            <m:sSubPr>
+              <m:ctrlPr>
+                <w:rPr>
+                  <w:rFonts w:ascii="Cambria Math" w:hAnsi="Cambria Math"/>
+                  <w:i/>
+                  <w:lang w:val="pt-BR"/>
+                </w:rPr>
+              </m:ctrlPr>
+            </m:sSubPr>
+            <m:e>
+              <m:r>
+                <w:rPr>
+                  <w:rFonts w:ascii="Cambria Math" w:hAnsi="Cambria Math"/>
+                  <w:lang w:val="pt-BR"/>
+                </w:rPr>
+                <m:t>C</m:t>
+              </m:r>
+            </m:e>
+            <m:sub>
+              <m:r>
+                <w:rPr>
+                  <w:rFonts w:ascii="Cambria Math" w:hAnsi="Cambria Math"/>
+                  <w:lang w:val="pt-BR"/>
+                </w:rPr>
+                <m:t>2</m:t>
+              </m:r>
+            </m:sub>
+          </m:sSub>
+          <m:r>
+            <w:rPr>
+              <w:rFonts w:ascii="Cambria Math" w:hAnsi="Cambria Math"/>
+              <w:lang w:val="pt-BR"/>
+            </w:rPr>
+            <m:t xml:space="preserve">= </m:t>
+          </m:r>
+          <m:sSub>
+            <m:sSubPr>
+              <m:ctrlPr>
+                <w:rPr>
+                  <w:rFonts w:ascii="Cambria Math" w:hAnsi="Cambria Math"/>
+                  <w:i/>
+                  <w:lang w:val="pt-BR"/>
+                </w:rPr>
+              </m:ctrlPr>
+            </m:sSubPr>
+            <m:e>
+              <m:r>
+                <w:rPr>
+                  <w:rFonts w:ascii="Cambria Math" w:hAnsi="Cambria Math"/>
+                  <w:lang w:val="pt-BR"/>
+                </w:rPr>
+                <m:t>G</m:t>
+              </m:r>
+            </m:e>
+            <m:sub>
+              <m:r>
+                <w:rPr>
+                  <w:rFonts w:ascii="Cambria Math" w:hAnsi="Cambria Math"/>
+                  <w:lang w:val="pt-BR"/>
+                </w:rPr>
+                <m:t>1</m:t>
+              </m:r>
+            </m:sub>
+          </m:sSub>
+          <m:r>
+            <w:rPr>
+              <w:rFonts w:ascii="Cambria Math" w:hAnsi="Cambria Math"/>
+              <w:lang w:val="pt-BR"/>
+            </w:rPr>
+            <m:t>∨(</m:t>
+          </m:r>
+          <m:sSub>
+            <m:sSubPr>
+              <m:ctrlPr>
+                <w:rPr>
+                  <w:rFonts w:ascii="Cambria Math" w:hAnsi="Cambria Math"/>
+                  <w:i/>
+                  <w:lang w:val="pt-BR"/>
+                </w:rPr>
+              </m:ctrlPr>
+            </m:sSubPr>
+            <m:e>
+              <m:r>
+                <w:rPr>
+                  <w:rFonts w:ascii="Cambria Math" w:hAnsi="Cambria Math"/>
+                  <w:lang w:val="pt-BR"/>
+                </w:rPr>
+                <m:t>P</m:t>
+              </m:r>
+            </m:e>
+            <m:sub>
+              <m:r>
+                <w:rPr>
+                  <w:rFonts w:ascii="Cambria Math" w:hAnsi="Cambria Math"/>
+                  <w:lang w:val="pt-BR"/>
+                </w:rPr>
+                <m:t>1</m:t>
+              </m:r>
+            </m:sub>
+          </m:sSub>
+          <m:r>
+            <w:rPr>
+              <w:rFonts w:ascii="Cambria Math" w:hAnsi="Cambria Math"/>
+              <w:lang w:val="pt-BR"/>
+            </w:rPr>
+            <m:t xml:space="preserve"> ∧ </m:t>
+          </m:r>
+          <m:sSub>
+            <m:sSubPr>
+              <m:ctrlPr>
+                <w:rPr>
+                  <w:rFonts w:ascii="Cambria Math" w:hAnsi="Cambria Math"/>
+                  <w:i/>
+                  <w:lang w:val="pt-BR"/>
+                </w:rPr>
+              </m:ctrlPr>
+            </m:sSubPr>
+            <m:e>
+              <m:r>
+                <w:rPr>
+                  <w:rFonts w:ascii="Cambria Math" w:hAnsi="Cambria Math"/>
+                  <w:lang w:val="pt-BR"/>
+                </w:rPr>
+                <m:t>G</m:t>
+              </m:r>
+            </m:e>
+            <m:sub>
+              <m:r>
+                <w:rPr>
+                  <w:rFonts w:ascii="Cambria Math" w:hAnsi="Cambria Math"/>
+                  <w:lang w:val="pt-BR"/>
+                </w:rPr>
+                <m:t>0</m:t>
+              </m:r>
+            </m:sub>
+          </m:sSub>
+          <m:r>
+            <w:rPr>
+              <w:rFonts w:ascii="Cambria Math" w:hAnsi="Cambria Math"/>
+              <w:lang w:val="pt-BR"/>
+            </w:rPr>
+            <m:t>) ∨(</m:t>
+          </m:r>
+          <m:sSub>
+            <m:sSubPr>
+              <m:ctrlPr>
+                <w:rPr>
+                  <w:rFonts w:ascii="Cambria Math" w:hAnsi="Cambria Math"/>
+                  <w:i/>
+                  <w:lang w:val="pt-BR"/>
+                </w:rPr>
+              </m:ctrlPr>
+            </m:sSubPr>
+            <m:e>
+              <m:r>
+                <w:rPr>
+                  <w:rFonts w:ascii="Cambria Math" w:hAnsi="Cambria Math"/>
+                  <w:lang w:val="pt-BR"/>
+                </w:rPr>
+                <m:t>P</m:t>
+              </m:r>
+            </m:e>
+            <m:sub>
+              <m:r>
+                <w:rPr>
+                  <w:rFonts w:ascii="Cambria Math" w:hAnsi="Cambria Math"/>
+                  <w:lang w:val="pt-BR"/>
+                </w:rPr>
+                <m:t>1</m:t>
+              </m:r>
+            </m:sub>
+          </m:sSub>
+          <m:r>
+            <w:rPr>
+              <w:rFonts w:ascii="Cambria Math" w:hAnsi="Cambria Math"/>
+              <w:lang w:val="pt-BR"/>
+            </w:rPr>
+            <m:t xml:space="preserve"> ∧ </m:t>
+          </m:r>
+          <m:sSub>
+            <m:sSubPr>
+              <m:ctrlPr>
+                <w:rPr>
+                  <w:rFonts w:ascii="Cambria Math" w:hAnsi="Cambria Math"/>
+                  <w:i/>
+                  <w:lang w:val="pt-BR"/>
+                </w:rPr>
+              </m:ctrlPr>
+            </m:sSubPr>
+            <m:e>
+              <m:r>
+                <w:rPr>
+                  <w:rFonts w:ascii="Cambria Math" w:hAnsi="Cambria Math"/>
+                  <w:lang w:val="pt-BR"/>
+                </w:rPr>
+                <m:t>P</m:t>
+              </m:r>
+            </m:e>
+            <m:sub>
+              <m:r>
+                <w:rPr>
+                  <w:rFonts w:ascii="Cambria Math" w:hAnsi="Cambria Math"/>
+                  <w:lang w:val="pt-BR"/>
+                </w:rPr>
+                <m:t>0</m:t>
+              </m:r>
+            </m:sub>
+          </m:sSub>
+          <m:r>
+            <w:rPr>
+              <w:rFonts w:ascii="Cambria Math" w:hAnsi="Cambria Math"/>
+              <w:lang w:val="pt-BR"/>
+            </w:rPr>
+            <m:t xml:space="preserve"> ∧ </m:t>
+          </m:r>
+          <m:sSub>
+            <m:sSubPr>
+              <m:ctrlPr>
+                <w:rPr>
+                  <w:rFonts w:ascii="Cambria Math" w:hAnsi="Cambria Math"/>
+                  <w:i/>
+                  <w:lang w:val="pt-BR"/>
+                </w:rPr>
+              </m:ctrlPr>
+            </m:sSubPr>
+            <m:e>
+              <m:r>
+                <w:rPr>
+                  <w:rFonts w:ascii="Cambria Math" w:hAnsi="Cambria Math"/>
+                  <w:lang w:val="pt-BR"/>
+                </w:rPr>
+                <m:t>C</m:t>
+              </m:r>
+            </m:e>
+            <m:sub>
+              <m:r>
+                <w:rPr>
+                  <w:rFonts w:ascii="Cambria Math" w:hAnsi="Cambria Math"/>
+                  <w:lang w:val="pt-BR"/>
+                </w:rPr>
+                <m:t>0</m:t>
+              </m:r>
+            </m:sub>
+          </m:sSub>
+          <m:r>
+            <w:rPr>
+              <w:rFonts w:ascii="Cambria Math" w:hAnsi="Cambria Math"/>
+              <w:lang w:val="pt-BR"/>
+            </w:rPr>
+            <m:t>)</m:t>
+          </m:r>
+        </m:oMath>
+      </m:oMathPara>
+    </w:p>
+    <w:p>
+      <w:pPr>
+        <w:jc w:val="center"/>
+        <w:rPr>
+          <w:lang w:val="pt-BR"/>
+        </w:rPr>
+      </w:pPr>
+      <m:oMathPara>
+        <m:oMath>
+          <m:sSub>
+            <m:sSubPr>
+              <m:ctrlPr>
+                <w:rPr>
+                  <w:rFonts w:ascii="Cambria Math" w:hAnsi="Cambria Math"/>
+                  <w:i/>
+                  <w:lang w:val="pt-BR"/>
+                </w:rPr>
+              </m:ctrlPr>
+            </m:sSubPr>
+            <m:e>
+              <m:r>
+                <w:rPr>
+                  <w:rFonts w:ascii="Cambria Math" w:hAnsi="Cambria Math"/>
+                  <w:lang w:val="pt-BR"/>
+                </w:rPr>
+                <m:t>C</m:t>
+              </m:r>
+            </m:e>
+            <m:sub>
+              <m:r>
+                <w:rPr>
+                  <w:rFonts w:ascii="Cambria Math" w:hAnsi="Cambria Math"/>
+                  <w:lang w:val="pt-BR"/>
+                </w:rPr>
+                <m:t>3</m:t>
+              </m:r>
+            </m:sub>
+          </m:sSub>
+          <m:r>
+            <w:rPr>
+              <w:rFonts w:ascii="Cambria Math" w:hAnsi="Cambria Math"/>
+              <w:lang w:val="pt-BR"/>
+            </w:rPr>
+            <m:t xml:space="preserve">=  </m:t>
+          </m:r>
+          <m:sSub>
+            <m:sSubPr>
+              <m:ctrlPr>
+                <w:rPr>
+                  <w:rFonts w:ascii="Cambria Math" w:hAnsi="Cambria Math"/>
+                  <w:i/>
+                  <w:lang w:val="pt-BR"/>
+                </w:rPr>
+              </m:ctrlPr>
+            </m:sSubPr>
+            <m:e>
+              <m:r>
+                <w:rPr>
+                  <w:rFonts w:ascii="Cambria Math" w:hAnsi="Cambria Math"/>
+                  <w:lang w:val="pt-BR"/>
+                </w:rPr>
+                <m:t>G</m:t>
+              </m:r>
+            </m:e>
+            <m:sub>
+              <m:r>
+                <w:rPr>
+                  <w:rFonts w:ascii="Cambria Math" w:hAnsi="Cambria Math"/>
+                  <w:lang w:val="pt-BR"/>
+                </w:rPr>
+                <m:t>2</m:t>
+              </m:r>
+            </m:sub>
+          </m:sSub>
+          <m:r>
+            <w:rPr>
+              <w:rFonts w:ascii="Cambria Math" w:hAnsi="Cambria Math"/>
+              <w:lang w:val="pt-BR"/>
+            </w:rPr>
+            <m:t>∨</m:t>
+          </m:r>
+          <m:d>
+            <m:dPr>
+              <m:ctrlPr>
+                <w:rPr>
+                  <w:rFonts w:ascii="Cambria Math" w:hAnsi="Cambria Math"/>
+                  <w:i/>
+                  <w:lang w:val="pt-BR"/>
+                </w:rPr>
+              </m:ctrlPr>
+            </m:dPr>
+            <m:e>
+              <m:sSub>
+                <m:sSubPr>
+                  <m:ctrlPr>
+                    <w:rPr>
+                      <w:rFonts w:ascii="Cambria Math" w:hAnsi="Cambria Math"/>
+                      <w:i/>
+                      <w:lang w:val="pt-BR"/>
+                    </w:rPr>
+                  </m:ctrlPr>
+                </m:sSubPr>
+                <m:e>
+                  <m:r>
+                    <w:rPr>
+                      <w:rFonts w:ascii="Cambria Math" w:hAnsi="Cambria Math"/>
+                      <w:lang w:val="pt-BR"/>
+                    </w:rPr>
+                    <m:t>P</m:t>
+                  </m:r>
+                </m:e>
+                <m:sub>
+                  <m:r>
+                    <w:rPr>
+                      <w:rFonts w:ascii="Cambria Math" w:hAnsi="Cambria Math"/>
+                      <w:lang w:val="pt-BR"/>
+                    </w:rPr>
+                    <m:t>2</m:t>
+                  </m:r>
+                </m:sub>
+              </m:sSub>
+              <m:r>
+                <w:rPr>
+                  <w:rFonts w:ascii="Cambria Math" w:hAnsi="Cambria Math"/>
+                  <w:lang w:val="pt-BR"/>
+                </w:rPr>
+                <m:t xml:space="preserve"> ∧ </m:t>
+              </m:r>
+              <m:sSub>
+                <m:sSubPr>
+                  <m:ctrlPr>
+                    <w:rPr>
+                      <w:rFonts w:ascii="Cambria Math" w:hAnsi="Cambria Math"/>
+                      <w:i/>
+                      <w:lang w:val="pt-BR"/>
+                    </w:rPr>
+                  </m:ctrlPr>
+                </m:sSubPr>
+                <m:e>
+                  <m:r>
+                    <w:rPr>
+                      <w:rFonts w:ascii="Cambria Math" w:hAnsi="Cambria Math"/>
+                      <w:lang w:val="pt-BR"/>
+                    </w:rPr>
+                    <m:t>G</m:t>
+                  </m:r>
+                </m:e>
+                <m:sub>
+                  <m:r>
+                    <w:rPr>
+                      <w:rFonts w:ascii="Cambria Math" w:hAnsi="Cambria Math"/>
+                      <w:lang w:val="pt-BR"/>
+                    </w:rPr>
+                    <m:t>1</m:t>
+                  </m:r>
+                </m:sub>
+              </m:sSub>
+            </m:e>
+          </m:d>
+          <m:r>
+            <w:rPr>
+              <w:rFonts w:ascii="Cambria Math" w:hAnsi="Cambria Math"/>
+              <w:lang w:val="pt-BR"/>
+            </w:rPr>
+            <m:t>∨</m:t>
+          </m:r>
+          <m:d>
+            <m:dPr>
+              <m:ctrlPr>
+                <w:rPr>
+                  <w:rFonts w:ascii="Cambria Math" w:hAnsi="Cambria Math"/>
+                  <w:i/>
+                  <w:lang w:val="pt-BR"/>
+                </w:rPr>
+              </m:ctrlPr>
+            </m:dPr>
+            <m:e>
+              <m:sSub>
+                <m:sSubPr>
+                  <m:ctrlPr>
+                    <w:rPr>
+                      <w:rFonts w:ascii="Cambria Math" w:hAnsi="Cambria Math"/>
+                      <w:i/>
+                      <w:lang w:val="pt-BR"/>
+                    </w:rPr>
+                  </m:ctrlPr>
+                </m:sSubPr>
+                <m:e>
+                  <m:r>
+                    <w:rPr>
+                      <w:rFonts w:ascii="Cambria Math" w:hAnsi="Cambria Math"/>
+                      <w:lang w:val="pt-BR"/>
+                    </w:rPr>
+                    <m:t>P</m:t>
+                  </m:r>
+                </m:e>
+                <m:sub>
+                  <m:r>
+                    <w:rPr>
+                      <w:rFonts w:ascii="Cambria Math" w:hAnsi="Cambria Math"/>
+                      <w:lang w:val="pt-BR"/>
+                    </w:rPr>
+                    <m:t>2</m:t>
+                  </m:r>
+                </m:sub>
+              </m:sSub>
+              <m:r>
+                <w:rPr>
+                  <w:rFonts w:ascii="Cambria Math" w:hAnsi="Cambria Math"/>
+                  <w:lang w:val="pt-BR"/>
+                </w:rPr>
+                <m:t xml:space="preserve"> ∧ </m:t>
+              </m:r>
+              <m:sSub>
+                <m:sSubPr>
+                  <m:ctrlPr>
+                    <w:rPr>
+                      <w:rFonts w:ascii="Cambria Math" w:hAnsi="Cambria Math"/>
+                      <w:i/>
+                      <w:lang w:val="pt-BR"/>
+                    </w:rPr>
+                  </m:ctrlPr>
+                </m:sSubPr>
+                <m:e>
+                  <m:r>
+                    <w:rPr>
+                      <w:rFonts w:ascii="Cambria Math" w:hAnsi="Cambria Math"/>
+                      <w:lang w:val="pt-BR"/>
+                    </w:rPr>
+                    <m:t>P</m:t>
+                  </m:r>
+                </m:e>
+                <m:sub>
+                  <m:r>
+                    <w:rPr>
+                      <w:rFonts w:ascii="Cambria Math" w:hAnsi="Cambria Math"/>
+                      <w:lang w:val="pt-BR"/>
+                    </w:rPr>
+                    <m:t>1</m:t>
+                  </m:r>
+                </m:sub>
+              </m:sSub>
+              <m:r>
+                <w:rPr>
+                  <w:rFonts w:ascii="Cambria Math" w:hAnsi="Cambria Math"/>
+                  <w:lang w:val="pt-BR"/>
+                </w:rPr>
+                <m:t xml:space="preserve"> ∧ </m:t>
+              </m:r>
+              <m:sSub>
+                <m:sSubPr>
+                  <m:ctrlPr>
+                    <w:rPr>
+                      <w:rFonts w:ascii="Cambria Math" w:hAnsi="Cambria Math"/>
+                      <w:i/>
+                      <w:lang w:val="pt-BR"/>
+                    </w:rPr>
+                  </m:ctrlPr>
+                </m:sSubPr>
+                <m:e>
+                  <m:r>
+                    <w:rPr>
+                      <w:rFonts w:ascii="Cambria Math" w:hAnsi="Cambria Math"/>
+                      <w:lang w:val="pt-BR"/>
+                    </w:rPr>
+                    <m:t>G</m:t>
+                  </m:r>
+                </m:e>
+                <m:sub>
+                  <m:r>
+                    <w:rPr>
+                      <w:rFonts w:ascii="Cambria Math" w:hAnsi="Cambria Math"/>
+                      <w:lang w:val="pt-BR"/>
+                    </w:rPr>
+                    <m:t>0</m:t>
+                  </m:r>
+                </m:sub>
+              </m:sSub>
+            </m:e>
+          </m:d>
+          <m:r>
+            <w:rPr>
+              <w:rFonts w:ascii="Cambria Math" w:hAnsi="Cambria Math"/>
+              <w:lang w:val="pt-BR"/>
+            </w:rPr>
+            <m:t>∨(</m:t>
+          </m:r>
+          <m:sSub>
+            <m:sSubPr>
+              <m:ctrlPr>
+                <w:rPr>
+                  <w:rFonts w:ascii="Cambria Math" w:hAnsi="Cambria Math"/>
+                  <w:i/>
+                  <w:lang w:val="pt-BR"/>
+                </w:rPr>
+              </m:ctrlPr>
+            </m:sSubPr>
+            <m:e>
+              <m:r>
+                <w:rPr>
+                  <w:rFonts w:ascii="Cambria Math" w:hAnsi="Cambria Math"/>
+                  <w:lang w:val="pt-BR"/>
+                </w:rPr>
+                <m:t>P</m:t>
+              </m:r>
+            </m:e>
+            <m:sub>
+              <m:r>
+                <w:rPr>
+                  <w:rFonts w:ascii="Cambria Math" w:hAnsi="Cambria Math"/>
+                  <w:lang w:val="pt-BR"/>
+                </w:rPr>
+                <m:t>2</m:t>
+              </m:r>
+            </m:sub>
+          </m:sSub>
+          <m:r>
+            <w:rPr>
+              <w:rFonts w:ascii="Cambria Math" w:hAnsi="Cambria Math"/>
+              <w:lang w:val="pt-BR"/>
+            </w:rPr>
+            <m:t xml:space="preserve"> ∧ </m:t>
+          </m:r>
+          <m:sSub>
+            <m:sSubPr>
+              <m:ctrlPr>
+                <w:rPr>
+                  <w:rFonts w:ascii="Cambria Math" w:hAnsi="Cambria Math"/>
+                  <w:i/>
+                  <w:lang w:val="pt-BR"/>
+                </w:rPr>
+              </m:ctrlPr>
+            </m:sSubPr>
+            <m:e>
+              <m:r>
+                <w:rPr>
+                  <w:rFonts w:ascii="Cambria Math" w:hAnsi="Cambria Math"/>
+                  <w:lang w:val="pt-BR"/>
+                </w:rPr>
+                <m:t>P</m:t>
+              </m:r>
+            </m:e>
+            <m:sub>
+              <m:r>
+                <w:rPr>
+                  <w:rFonts w:ascii="Cambria Math" w:hAnsi="Cambria Math"/>
+                  <w:lang w:val="pt-BR"/>
+                </w:rPr>
+                <m:t>1</m:t>
+              </m:r>
+            </m:sub>
+          </m:sSub>
+          <m:r>
+            <w:rPr>
+              <w:rFonts w:ascii="Cambria Math" w:hAnsi="Cambria Math"/>
+              <w:lang w:val="pt-BR"/>
+            </w:rPr>
+            <m:t xml:space="preserve"> ∧ </m:t>
+          </m:r>
+          <m:sSub>
+            <m:sSubPr>
+              <m:ctrlPr>
+                <w:rPr>
+                  <w:rFonts w:ascii="Cambria Math" w:hAnsi="Cambria Math"/>
+                  <w:i/>
+                  <w:lang w:val="pt-BR"/>
+                </w:rPr>
+              </m:ctrlPr>
+            </m:sSubPr>
+            <m:e>
+              <m:r>
+                <w:rPr>
+                  <w:rFonts w:ascii="Cambria Math" w:hAnsi="Cambria Math"/>
+                  <w:lang w:val="pt-BR"/>
+                </w:rPr>
+                <m:t>P</m:t>
+              </m:r>
+            </m:e>
+            <m:sub>
+              <m:r>
+                <w:rPr>
+                  <w:rFonts w:ascii="Cambria Math" w:hAnsi="Cambria Math"/>
+                  <w:lang w:val="pt-BR"/>
+                </w:rPr>
+                <m:t>0</m:t>
+              </m:r>
+            </m:sub>
+          </m:sSub>
+          <m:r>
+            <w:rPr>
+              <w:rFonts w:ascii="Cambria Math" w:hAnsi="Cambria Math"/>
+              <w:lang w:val="pt-BR"/>
+            </w:rPr>
+            <m:t xml:space="preserve"> ∧ </m:t>
+          </m:r>
+          <m:sSub>
+            <m:sSubPr>
+              <m:ctrlPr>
+                <w:rPr>
+                  <w:rFonts w:ascii="Cambria Math" w:hAnsi="Cambria Math"/>
+                  <w:i/>
+                  <w:lang w:val="pt-BR"/>
+                </w:rPr>
+              </m:ctrlPr>
+            </m:sSubPr>
+            <m:e>
+              <m:r>
+                <w:rPr>
+                  <w:rFonts w:ascii="Cambria Math" w:hAnsi="Cambria Math"/>
+                  <w:lang w:val="pt-BR"/>
+                </w:rPr>
+                <m:t>C</m:t>
+              </m:r>
+            </m:e>
+            <m:sub>
+              <m:r>
+                <w:rPr>
+                  <w:rFonts w:ascii="Cambria Math" w:hAnsi="Cambria Math"/>
+                  <w:lang w:val="pt-BR"/>
+                </w:rPr>
+                <m:t>0</m:t>
+              </m:r>
+            </m:sub>
+          </m:sSub>
+          <m:r>
+            <w:rPr>
+              <w:rFonts w:ascii="Cambria Math" w:hAnsi="Cambria Math"/>
+              <w:lang w:val="pt-BR"/>
+            </w:rPr>
+            <m:t>)</m:t>
+          </m:r>
+        </m:oMath>
+      </m:oMathPara>
     </w:p>
     <w:p>
       <w:pPr>
@@ -5480,7 +6618,7 @@
         </w:rPr>
         <w:drawing>
           <wp:inline distT="0" distB="0" distL="0" distR="0" wp14:anchorId="31160E84" wp14:editId="3637A4D6">
-            <wp:extent cx="4016161" cy="2305050"/>
+            <wp:extent cx="3825240" cy="2195472"/>
             <wp:effectExtent l="0" t="0" r="3810" b="0"/>
             <wp:docPr id="28" name="Imagem 28" descr="C:\Users\JFPS\Desktop\2017-07-26 23_55_52-ISE Project Navigator (P.20131013) - C__Users_JFPS_Documents_GitHub_VHDLultimate.png"/>
             <wp:cNvGraphicFramePr>
@@ -5511,7 +6649,7 @@
                   <pic:spPr bwMode="auto">
                     <a:xfrm>
                       <a:off x="0" y="0"/>
-                      <a:ext cx="4022295" cy="2308570"/>
+                      <a:ext cx="3843627" cy="2206025"/>
                     </a:xfrm>
                     <a:prstGeom prst="rect">
                       <a:avLst/>
@@ -5635,11 +6773,10 @@
           <w:noProof/>
           <w:lang w:eastAsia="en-US"/>
         </w:rPr>
-        <w:lastRenderedPageBreak/>
         <w:drawing>
           <wp:inline distT="0" distB="0" distL="0" distR="0" wp14:anchorId="62E0074A" wp14:editId="47849B7E">
-            <wp:extent cx="2495550" cy="1581150"/>
-            <wp:effectExtent l="0" t="0" r="0" b="0"/>
+            <wp:extent cx="1920270" cy="1216660"/>
+            <wp:effectExtent l="0" t="0" r="3810" b="2540"/>
             <wp:docPr id="29" name="Imagem 29" descr="C:\Users\JFPS\Desktop\2017-07-26 23_56_11-ISE Project Navigator (P.20131013) - C__Users_JFPS_Documents_GitHub_VHDLultimate.png"/>
             <wp:cNvGraphicFramePr>
               <a:graphicFrameLocks xmlns:a="http://schemas.openxmlformats.org/drawingml/2006/main" noChangeAspect="1"/>
@@ -5669,7 +6806,7 @@
                   <pic:spPr bwMode="auto">
                     <a:xfrm>
                       <a:off x="0" y="0"/>
-                      <a:ext cx="2495550" cy="1581150"/>
+                      <a:ext cx="1988857" cy="1260116"/>
                     </a:xfrm>
                     <a:prstGeom prst="rect">
                       <a:avLst/>
@@ -5786,6 +6923,7 @@
         <w:rPr>
           <w:lang w:val="pt-BR"/>
         </w:rPr>
+        <w:lastRenderedPageBreak/>
         <w:t>Funcionamento</w:t>
       </w:r>
     </w:p>
@@ -6238,7 +7376,6 @@
           <w:noProof/>
           <w:lang w:eastAsia="en-US"/>
         </w:rPr>
-        <w:lastRenderedPageBreak/>
         <w:drawing>
           <wp:inline distT="0" distB="0" distL="0" distR="0" wp14:anchorId="4043CAB3" wp14:editId="03C40521">
             <wp:extent cx="5934075" cy="1352550"/>
@@ -6297,51 +7434,25 @@
       <w:r>
         <w:t xml:space="preserve">Figure </w:t>
       </w:r>
-      <w:r>
-        <w:fldChar w:fldCharType="begin"/>
-      </w:r>
-      <w:r>
-        <w:instrText xml:space="preserve"> STYLEREF 1 \s </w:instrText>
-      </w:r>
-      <w:r>
-        <w:fldChar w:fldCharType="separate"/>
-      </w:r>
-      <w:r>
-        <w:rPr>
-          <w:noProof/>
-        </w:rPr>
-        <w:t>3</w:t>
-      </w:r>
-      <w:r>
-        <w:rPr>
-          <w:noProof/>
-        </w:rPr>
-        <w:fldChar w:fldCharType="end"/>
-      </w:r>
+      <w:fldSimple w:instr=" STYLEREF 1 \s ">
+        <w:r>
+          <w:rPr>
+            <w:noProof/>
+          </w:rPr>
+          <w:t>3</w:t>
+        </w:r>
+      </w:fldSimple>
       <w:r>
         <w:t>.</w:t>
       </w:r>
-      <w:r>
-        <w:fldChar w:fldCharType="begin"/>
-      </w:r>
-      <w:r>
-        <w:instrText xml:space="preserve"> SEQ Figure \* ARABIC \s 1 </w:instrText>
-      </w:r>
-      <w:r>
-        <w:fldChar w:fldCharType="separate"/>
-      </w:r>
-      <w:r>
-        <w:rPr>
-          <w:noProof/>
-        </w:rPr>
-        <w:t>2</w:t>
-      </w:r>
-      <w:r>
-        <w:rPr>
-          <w:noProof/>
-        </w:rPr>
-        <w:fldChar w:fldCharType="end"/>
-      </w:r>
+      <w:fldSimple w:instr=" SEQ Figure \* ARABIC \s 1 ">
+        <w:r>
+          <w:rPr>
+            <w:noProof/>
+          </w:rPr>
+          <w:t>2</w:t>
+        </w:r>
+      </w:fldSimple>
       <w:r>
         <w:t xml:space="preserve"> Teste com CSA8 bits.</w:t>
       </w:r>
@@ -6351,17 +7462,18 @@
       <w:pPr>
         <w:keepNext/>
         <w:ind w:firstLine="432"/>
-        <w:jc w:val="right"/>
+        <w:jc w:val="center"/>
       </w:pPr>
       <w:r>
         <w:rPr>
           <w:noProof/>
           <w:lang w:eastAsia="en-US"/>
         </w:rPr>
+        <w:lastRenderedPageBreak/>
         <w:drawing>
           <wp:inline distT="0" distB="0" distL="0" distR="0" wp14:anchorId="779E5964" wp14:editId="10D83B94">
             <wp:extent cx="5248275" cy="1581150"/>
-            <wp:effectExtent l="0" t="0" r="9525" b="0"/>
+            <wp:effectExtent l="0" t="0" r="0" b="0"/>
             <wp:docPr id="11" name="Imagem 11" descr="C:\Users\JFPS\Documents\GitHub\VHDLultimate\tempo CSA16.png"/>
             <wp:cNvGraphicFramePr>
               <a:graphicFrameLocks xmlns:a="http://schemas.openxmlformats.org/drawingml/2006/main" noChangeAspect="1"/>
@@ -6419,51 +7531,25 @@
       <w:r>
         <w:t xml:space="preserve">Figure </w:t>
       </w:r>
-      <w:r>
-        <w:fldChar w:fldCharType="begin"/>
-      </w:r>
-      <w:r>
-        <w:instrText xml:space="preserve"> STYLEREF 1 \s </w:instrText>
-      </w:r>
-      <w:r>
-        <w:fldChar w:fldCharType="separate"/>
-      </w:r>
-      <w:r>
-        <w:rPr>
-          <w:noProof/>
-        </w:rPr>
-        <w:t>3</w:t>
-      </w:r>
-      <w:r>
-        <w:rPr>
-          <w:noProof/>
-        </w:rPr>
-        <w:fldChar w:fldCharType="end"/>
-      </w:r>
+      <w:fldSimple w:instr=" STYLEREF 1 \s ">
+        <w:r>
+          <w:rPr>
+            <w:noProof/>
+          </w:rPr>
+          <w:t>3</w:t>
+        </w:r>
+      </w:fldSimple>
       <w:r>
         <w:t>.</w:t>
       </w:r>
-      <w:r>
-        <w:fldChar w:fldCharType="begin"/>
-      </w:r>
-      <w:r>
-        <w:instrText xml:space="preserve"> SEQ Figure \* ARABIC \s 1 </w:instrText>
-      </w:r>
-      <w:r>
-        <w:fldChar w:fldCharType="separate"/>
-      </w:r>
-      <w:r>
-        <w:rPr>
-          <w:noProof/>
-        </w:rPr>
-        <w:t>3</w:t>
-      </w:r>
-      <w:r>
-        <w:rPr>
-          <w:noProof/>
-        </w:rPr>
-        <w:fldChar w:fldCharType="end"/>
-      </w:r>
+      <w:fldSimple w:instr=" SEQ Figure \* ARABIC \s 1 ">
+        <w:r>
+          <w:rPr>
+            <w:noProof/>
+          </w:rPr>
+          <w:t>3</w:t>
+        </w:r>
+      </w:fldSimple>
       <w:r>
         <w:t xml:space="preserve"> Teste com CSA 16 bits.</w:t>
       </w:r>
@@ -6788,7 +7874,6 @@
         <w:rPr>
           <w:lang w:val="pt-BR"/>
         </w:rPr>
-        <w:lastRenderedPageBreak/>
         <w:t xml:space="preserve">Consequentemente, quando </w:t>
       </w:r>
       <w:r>
@@ -6852,6 +7937,7 @@
           <w:noProof/>
           <w:lang w:eastAsia="en-US"/>
         </w:rPr>
+        <w:lastRenderedPageBreak/>
         <w:drawing>
           <wp:inline distT="0" distB="0" distL="0" distR="0" wp14:anchorId="096C463B" wp14:editId="19CF0CEB">
             <wp:extent cx="4829175" cy="968936"/>
@@ -7306,7 +8392,6 @@
           <w:noProof/>
           <w:lang w:eastAsia="en-US"/>
         </w:rPr>
-        <w:lastRenderedPageBreak/>
         <w:drawing>
           <wp:inline distT="0" distB="0" distL="0" distR="0" wp14:anchorId="6DC4915D" wp14:editId="29098B9B">
             <wp:extent cx="4122420" cy="1263200"/>
@@ -7477,6 +8562,7 @@
           <w:noProof/>
           <w:lang w:eastAsia="en-US"/>
         </w:rPr>
+        <w:lastRenderedPageBreak/>
         <w:drawing>
           <wp:inline distT="0" distB="0" distL="0" distR="0" wp14:anchorId="522B7900" wp14:editId="68CDCEC3">
             <wp:extent cx="6311788" cy="1143000"/>
@@ -9025,6 +10111,16 @@
       <w:u w:val="single"/>
     </w:rPr>
   </w:style>
+  <w:style w:type="character" w:styleId="TextodoEspaoReservado">
+    <w:name w:val="Placeholder Text"/>
+    <w:basedOn w:val="Fontepargpadro"/>
+    <w:uiPriority w:val="99"/>
+    <w:semiHidden/>
+    <w:rsid w:val="00133D75"/>
+    <w:rPr>
+      <w:color w:val="808080"/>
+    </w:rPr>
+  </w:style>
 </w:styles>
 </file>
 
@@ -9359,7 +10455,7 @@
 </file>
 
 <file path=customXml/itemProps2.xml><?xml version="1.0" encoding="utf-8"?>
-<ds:datastoreItem xmlns:ds="http://schemas.openxmlformats.org/officeDocument/2006/customXml" ds:itemID="{CC73399E-18F3-4749-AE58-75CD95FB9E8A}">
+<ds:datastoreItem xmlns:ds="http://schemas.openxmlformats.org/officeDocument/2006/customXml" ds:itemID="{E776DC44-8340-4B7F-B1A6-02A812E26C4B}">
   <ds:schemaRefs>
     <ds:schemaRef ds:uri="http://schemas.openxmlformats.org/officeDocument/2006/bibliography"/>
   </ds:schemaRefs>

</xml_diff>